<commit_message>
first few objects reviewed, more in common, begin overview
</commit_message>
<xml_diff>
--- a/documents/DRAFT-cybox-v2.1.1-wd01-part10-account-object.docx
+++ b/documents/DRAFT-cybox-v2.1.1-wd01-part10-account-object.docx
@@ -865,10 +865,7 @@
         <w:t>AS Object</w:t>
       </w:r>
       <w:r>
-        <w:t xml:space="preserve">. </w:t>
-      </w:r>
-      <w:r>
-        <w:t>[URI]</w:t>
+        <w:t>. [URI]</w:t>
       </w:r>
     </w:p>
     <w:p>
@@ -934,10 +931,7 @@
         <w:t>Account Object</w:t>
       </w:r>
       <w:r>
-        <w:t xml:space="preserve">. </w:t>
-      </w:r>
-      <w:r>
-        <w:t>(this document)</w:t>
+        <w:t>. (this document)</w:t>
       </w:r>
     </w:p>
     <w:p>
@@ -3527,21 +3521,7 @@
         <w:rPr>
           <w:i/>
         </w:rPr>
-        <w:t xml:space="preserve">Part 54: </w:t>
-      </w:r>
-      <w:proofErr w:type="gramStart"/>
-      <w:r>
-        <w:rPr>
-          <w:i/>
-        </w:rPr>
-        <w:t>Unix</w:t>
-      </w:r>
-      <w:proofErr w:type="gramEnd"/>
-      <w:r>
-        <w:rPr>
-          <w:i/>
-        </w:rPr>
-        <w:t xml:space="preserve"> File Object</w:t>
+        <w:t>Part 54: Unix File Object</w:t>
       </w:r>
       <w:r>
         <w:t>. [URI]</w:t>
@@ -3649,21 +3629,7 @@
         <w:rPr>
           <w:i/>
         </w:rPr>
-        <w:t xml:space="preserve">Part 56: </w:t>
-      </w:r>
-      <w:proofErr w:type="gramStart"/>
-      <w:r>
-        <w:rPr>
-          <w:i/>
-        </w:rPr>
-        <w:t>Unix</w:t>
-      </w:r>
-      <w:proofErr w:type="gramEnd"/>
-      <w:r>
-        <w:rPr>
-          <w:i/>
-        </w:rPr>
-        <w:t xml:space="preserve"> Pipe Object</w:t>
+        <w:t>Part 56: Unix Pipe Object</w:t>
       </w:r>
       <w:r>
         <w:t>. [URI]</w:t>
@@ -3717,21 +3683,7 @@
         <w:rPr>
           <w:i/>
         </w:rPr>
-        <w:t xml:space="preserve">Part 57: </w:t>
-      </w:r>
-      <w:proofErr w:type="gramStart"/>
-      <w:r>
-        <w:rPr>
-          <w:i/>
-        </w:rPr>
-        <w:t>Unix</w:t>
-      </w:r>
-      <w:proofErr w:type="gramEnd"/>
-      <w:r>
-        <w:rPr>
-          <w:i/>
-        </w:rPr>
-        <w:t xml:space="preserve"> Process Object</w:t>
+        <w:t>Part 57: Unix Process Object</w:t>
       </w:r>
       <w:r>
         <w:t>. [URI]</w:t>
@@ -3785,21 +3737,7 @@
         <w:rPr>
           <w:i/>
         </w:rPr>
-        <w:t xml:space="preserve">Part 58: </w:t>
-      </w:r>
-      <w:proofErr w:type="gramStart"/>
-      <w:r>
-        <w:rPr>
-          <w:i/>
-        </w:rPr>
-        <w:t>Unix</w:t>
-      </w:r>
-      <w:proofErr w:type="gramEnd"/>
-      <w:r>
-        <w:rPr>
-          <w:i/>
-        </w:rPr>
-        <w:t xml:space="preserve"> User Account Object</w:t>
+        <w:t>Part 58: Unix User Account Object</w:t>
       </w:r>
       <w:r>
         <w:t>. [URI]</w:t>
@@ -3853,21 +3791,7 @@
         <w:rPr>
           <w:i/>
         </w:rPr>
-        <w:t xml:space="preserve">Part 59: </w:t>
-      </w:r>
-      <w:proofErr w:type="gramStart"/>
-      <w:r>
-        <w:rPr>
-          <w:i/>
-        </w:rPr>
-        <w:t>Unix</w:t>
-      </w:r>
-      <w:proofErr w:type="gramEnd"/>
-      <w:r>
-        <w:rPr>
-          <w:i/>
-        </w:rPr>
-        <w:t xml:space="preserve"> Volume Object</w:t>
+        <w:t>Part 59: Unix Volume Object</w:t>
       </w:r>
       <w:r>
         <w:t>. [URI]</w:t>
@@ -3921,21 +3845,7 @@
         <w:rPr>
           <w:i/>
         </w:rPr>
-        <w:t xml:space="preserve">Part 60: </w:t>
-      </w:r>
-      <w:proofErr w:type="gramStart"/>
-      <w:r>
-        <w:rPr>
-          <w:i/>
-        </w:rPr>
-        <w:t>Unix</w:t>
-      </w:r>
-      <w:proofErr w:type="gramEnd"/>
-      <w:r>
-        <w:rPr>
-          <w:i/>
-        </w:rPr>
-        <w:t xml:space="preserve"> Account Object</w:t>
+        <w:t>Part 60: Unix Account Object</w:t>
       </w:r>
       <w:r>
         <w:t>. [URI]</w:t>
@@ -5943,94 +5853,76 @@
           <w:rStyle w:val="Hyperlink"/>
           <w:color w:val="auto"/>
         </w:rPr>
-        <w:t>Initial publication URI</w:t>
-      </w:r>
-      <w:proofErr w:type="gramStart"/>
+        <w:t>Initial publication URI:</w:t>
+      </w:r>
       <w:r>
         <w:rPr>
           <w:rStyle w:val="Hyperlink"/>
           <w:color w:val="auto"/>
         </w:rPr>
-        <w:t>:</w:t>
-      </w:r>
-      <w:proofErr w:type="gramEnd"/>
+        <w:br/>
+      </w:r>
       <w:r>
         <w:rPr>
           <w:rStyle w:val="Hyperlink"/>
           <w:color w:val="auto"/>
         </w:rPr>
-        <w:br/>
+        <w:t>http://docs.oasis-open.org/</w:t>
       </w:r>
       <w:r>
         <w:rPr>
           <w:rStyle w:val="Hyperlink"/>
           <w:color w:val="auto"/>
         </w:rPr>
-        <w:t>http://docs.oasis-open.org/</w:t>
+        <w:t>cti</w:t>
       </w:r>
       <w:r>
         <w:rPr>
           <w:rStyle w:val="Hyperlink"/>
           <w:color w:val="auto"/>
         </w:rPr>
-        <w:t>cti</w:t>
+        <w:t>/</w:t>
       </w:r>
       <w:r>
         <w:rPr>
           <w:rStyle w:val="Hyperlink"/>
           <w:color w:val="auto"/>
         </w:rPr>
-        <w:t>/</w:t>
+        <w:t>stix/v1.2.1/csd01/part1-overview/</w:t>
       </w:r>
       <w:r>
         <w:rPr>
           <w:rStyle w:val="Hyperlink"/>
           <w:color w:val="auto"/>
         </w:rPr>
-        <w:t>stix/v1.2.1/csd01/part1-overview/</w:t>
+        <w:t>stix-v1.2.1-</w:t>
       </w:r>
       <w:r>
         <w:rPr>
           <w:rStyle w:val="Hyperlink"/>
           <w:color w:val="auto"/>
         </w:rPr>
-        <w:t>stix-v1.2.1-</w:t>
+        <w:t>cs</w:t>
       </w:r>
       <w:r>
         <w:rPr>
           <w:rStyle w:val="Hyperlink"/>
           <w:color w:val="auto"/>
         </w:rPr>
-        <w:t>cs</w:t>
-      </w:r>
+        <w:t>d01-part1-overview.docx</w:t>
+      </w:r>
+    </w:p>
+    <w:p>
+      <w:pPr>
+        <w:pStyle w:val="Titlepageinfodescription"/>
+      </w:pPr>
       <w:r>
         <w:rPr>
           <w:rStyle w:val="Hyperlink"/>
           <w:color w:val="auto"/>
         </w:rPr>
-        <w:t>d01-part1-overview.docx</w:t>
-      </w:r>
-    </w:p>
-    <w:p>
-      <w:pPr>
-        <w:pStyle w:val="Titlepageinfodescription"/>
-      </w:pPr>
-      <w:r>
-        <w:rPr>
-          <w:rStyle w:val="Hyperlink"/>
-          <w:color w:val="auto"/>
-        </w:rPr>
-        <w:t>Permanent “Latest version” URI</w:t>
-      </w:r>
-      <w:proofErr w:type="gramStart"/>
-      <w:r>
-        <w:rPr>
-          <w:rStyle w:val="Hyperlink"/>
-          <w:color w:val="auto"/>
-        </w:rPr>
-        <w:t>:</w:t>
-      </w:r>
-      <w:proofErr w:type="gramEnd"/>
+        <w:t>Permanent “Latest version” URI:</w:t>
+      </w:r>
       <w:r>
         <w:rPr>
           <w:rStyle w:val="Hyperlink"/>
@@ -8522,21 +8414,7 @@
         <w:t>[All text is norm</w:t>
       </w:r>
       <w:r>
-        <w:t xml:space="preserve">ative unless otherwise </w:t>
-      </w:r>
-      <w:commentRangeStart w:id="6"/>
-      <w:r>
-        <w:t>labeled</w:t>
-      </w:r>
-      <w:commentRangeEnd w:id="6"/>
-      <w:r>
-        <w:rPr>
-          <w:rStyle w:val="CommentReference"/>
-        </w:rPr>
-        <w:commentReference w:id="6"/>
-      </w:r>
-      <w:r>
-        <w:t>]</w:t>
+        <w:t>ative unless otherwise labeled]</w:t>
       </w:r>
     </w:p>
     <w:p>
@@ -8589,7 +8467,7 @@
         <w:spacing w:after="240"/>
         <w:ind w:right="-270"/>
       </w:pPr>
-      <w:bookmarkStart w:id="7" w:name="_Toc401131317"/>
+      <w:bookmarkStart w:id="6" w:name="_Toc401131317"/>
       <w:r>
         <w:t xml:space="preserve">In Section </w:t>
       </w:r>
@@ -8785,7 +8663,7 @@
       <w:r>
         <w:t xml:space="preserve">. </w:t>
       </w:r>
-      <w:bookmarkEnd w:id="7"/>
+      <w:bookmarkEnd w:id="6"/>
       <w:r>
         <w:t xml:space="preserve">In Section </w:t>
       </w:r>
@@ -8943,11 +8821,11 @@
       <w:pPr>
         <w:pStyle w:val="Heading2"/>
       </w:pPr>
-      <w:bookmarkStart w:id="8" w:name="_Toc412205405"/>
-      <w:bookmarkStart w:id="9" w:name="_Ref412300941"/>
-      <w:bookmarkStart w:id="10" w:name="_Ref412622367"/>
-      <w:bookmarkStart w:id="11" w:name="_Toc424631596"/>
-      <w:bookmarkStart w:id="12" w:name="_Toc435480065"/>
+      <w:bookmarkStart w:id="7" w:name="_Toc412205405"/>
+      <w:bookmarkStart w:id="8" w:name="_Ref412300941"/>
+      <w:bookmarkStart w:id="9" w:name="_Ref412622367"/>
+      <w:bookmarkStart w:id="10" w:name="_Toc424631596"/>
+      <w:bookmarkStart w:id="11" w:name="_Toc435480065"/>
       <w:r>
         <w:t>CybOX</w:t>
       </w:r>
@@ -8960,11 +8838,11 @@
       <w:r>
         <w:t xml:space="preserve"> Specification Documents</w:t>
       </w:r>
+      <w:bookmarkEnd w:id="7"/>
       <w:bookmarkEnd w:id="8"/>
       <w:bookmarkEnd w:id="9"/>
       <w:bookmarkEnd w:id="10"/>
       <w:bookmarkEnd w:id="11"/>
-      <w:bookmarkEnd w:id="12"/>
     </w:p>
     <w:p>
       <w:pPr>
@@ -9029,10 +8907,7 @@
         <w:t xml:space="preserve"> document provides a comprehensive overview of the full set of CybOX data models, which in addition to the Core, Common, and numerous Object data models, includes </w:t>
       </w:r>
       <w:r>
-        <w:t>various extension data models and a vocabularies data model, which contains</w:t>
-      </w:r>
-      <w:r>
-        <w:t xml:space="preserve"> </w:t>
+        <w:t xml:space="preserve">various extension data models and a vocabularies data model, which contains </w:t>
       </w:r>
       <w:r>
         <w:t xml:space="preserve">a set of </w:t>
@@ -9078,15 +8953,15 @@
         <w:spacing w:before="360" w:after="60"/>
         <w:ind w:left="720"/>
       </w:pPr>
-      <w:bookmarkStart w:id="13" w:name="_Ref394437867"/>
-      <w:bookmarkStart w:id="14" w:name="_Toc426119868"/>
-      <w:bookmarkStart w:id="15" w:name="_Toc435480066"/>
+      <w:bookmarkStart w:id="12" w:name="_Ref394437867"/>
+      <w:bookmarkStart w:id="13" w:name="_Toc426119868"/>
+      <w:bookmarkStart w:id="14" w:name="_Toc435480066"/>
       <w:r>
         <w:t>Document Conventions</w:t>
       </w:r>
+      <w:bookmarkEnd w:id="12"/>
       <w:bookmarkEnd w:id="13"/>
       <w:bookmarkEnd w:id="14"/>
-      <w:bookmarkEnd w:id="15"/>
     </w:p>
     <w:p>
       <w:r>
@@ -9101,17 +8976,17 @@
         </w:tabs>
         <w:spacing w:before="360" w:after="60"/>
       </w:pPr>
-      <w:bookmarkStart w:id="16" w:name="_Toc389570603"/>
-      <w:bookmarkStart w:id="17" w:name="_Toc389581073"/>
-      <w:bookmarkStart w:id="18" w:name="_Toc426119870"/>
-      <w:bookmarkStart w:id="19" w:name="_Toc435480067"/>
+      <w:bookmarkStart w:id="15" w:name="_Toc389570603"/>
+      <w:bookmarkStart w:id="16" w:name="_Toc389581073"/>
+      <w:bookmarkStart w:id="17" w:name="_Toc426119870"/>
+      <w:bookmarkStart w:id="18" w:name="_Toc435480067"/>
       <w:r>
         <w:t>Fonts</w:t>
       </w:r>
+      <w:bookmarkEnd w:id="15"/>
       <w:bookmarkEnd w:id="16"/>
       <w:bookmarkEnd w:id="17"/>
       <w:bookmarkEnd w:id="18"/>
-      <w:bookmarkEnd w:id="19"/>
     </w:p>
     <w:p>
       <w:pPr>
@@ -9335,7 +9210,6 @@
         </w:rPr>
         <w:t xml:space="preserve">: </w:t>
       </w:r>
-      <w:proofErr w:type="spellStart"/>
       <w:r>
         <w:rPr>
           <w:rFonts w:ascii="Courier New" w:hAnsi="Courier New" w:cs="Courier New"/>
@@ -9344,7 +9218,6 @@
         </w:rPr>
         <w:t>ActionType</w:t>
       </w:r>
-      <w:proofErr w:type="spellEnd"/>
       <w:r>
         <w:rPr>
           <w:rFonts w:asciiTheme="minorHAnsi" w:hAnsiTheme="minorHAnsi" w:cs="Courier New"/>
@@ -9353,72 +9226,50 @@
         </w:rPr>
         <w:t xml:space="preserve">, </w:t>
       </w:r>
-      <w:proofErr w:type="spellStart"/>
       <w:r>
         <w:rPr>
           <w:rFonts w:ascii="Courier New" w:hAnsi="Courier New" w:cs="Courier New"/>
           <w:sz w:val="20"/>
           <w:szCs w:val="20"/>
         </w:rPr>
-        <w:t>cyboxCommon</w:t>
-      </w:r>
-      <w:proofErr w:type="gramStart"/>
+        <w:t xml:space="preserve">cyboxCommon:BaseObjectPropertyType </w:t>
+      </w:r>
+    </w:p>
+    <w:p>
+      <w:pPr>
+        <w:pStyle w:val="Default"/>
+        <w:spacing w:after="240"/>
+        <w:ind w:left="720"/>
+        <w:rPr>
+          <w:rFonts w:asciiTheme="minorHAnsi" w:hAnsiTheme="minorHAnsi" w:cs="Courier New"/>
+          <w:sz w:val="20"/>
+          <w:szCs w:val="20"/>
+        </w:rPr>
+      </w:pPr>
+      <w:r>
+        <w:rPr>
+          <w:rFonts w:ascii="Arial" w:hAnsi="Arial"/>
+          <w:sz w:val="20"/>
+          <w:szCs w:val="20"/>
+        </w:rPr>
+        <w:t>Note that all high level concepts have a corresponding UML object.  For example, the Action high level concept is associated with a UML class named,</w:t>
+      </w:r>
+      <w:r>
+        <w:rPr>
+          <w:rFonts w:asciiTheme="minorHAnsi" w:hAnsiTheme="minorHAnsi" w:cs="Courier New"/>
+          <w:sz w:val="20"/>
+          <w:szCs w:val="20"/>
+        </w:rPr>
+        <w:t xml:space="preserve"> </w:t>
+      </w:r>
       <w:r>
         <w:rPr>
           <w:rFonts w:ascii="Courier New" w:hAnsi="Courier New" w:cs="Courier New"/>
           <w:sz w:val="20"/>
           <w:szCs w:val="20"/>
         </w:rPr>
-        <w:t>:BaseObjectPropertyType</w:t>
-      </w:r>
-      <w:proofErr w:type="spellEnd"/>
-      <w:proofErr w:type="gramEnd"/>
-      <w:r>
-        <w:rPr>
-          <w:rFonts w:ascii="Courier New" w:hAnsi="Courier New" w:cs="Courier New"/>
-          <w:sz w:val="20"/>
-          <w:szCs w:val="20"/>
-        </w:rPr>
-        <w:t xml:space="preserve"> </w:t>
-      </w:r>
-    </w:p>
-    <w:p>
-      <w:pPr>
-        <w:pStyle w:val="Default"/>
-        <w:spacing w:after="240"/>
-        <w:ind w:left="720"/>
-        <w:rPr>
-          <w:rFonts w:asciiTheme="minorHAnsi" w:hAnsiTheme="minorHAnsi" w:cs="Courier New"/>
-          <w:sz w:val="20"/>
-          <w:szCs w:val="20"/>
-        </w:rPr>
-      </w:pPr>
-      <w:r>
-        <w:rPr>
-          <w:rFonts w:ascii="Arial" w:hAnsi="Arial"/>
-          <w:sz w:val="20"/>
-          <w:szCs w:val="20"/>
-        </w:rPr>
-        <w:t>Note that all high level concepts have a corresponding UML object.  For example, the Action high level concept is associated with a UML class named,</w:t>
-      </w:r>
-      <w:r>
-        <w:rPr>
-          <w:rFonts w:asciiTheme="minorHAnsi" w:hAnsiTheme="minorHAnsi" w:cs="Courier New"/>
-          <w:sz w:val="20"/>
-          <w:szCs w:val="20"/>
-        </w:rPr>
-        <w:t xml:space="preserve"> </w:t>
-      </w:r>
-      <w:proofErr w:type="spellStart"/>
-      <w:r>
-        <w:rPr>
-          <w:rFonts w:ascii="Courier New" w:hAnsi="Courier New" w:cs="Courier New"/>
-          <w:sz w:val="20"/>
-          <w:szCs w:val="20"/>
-        </w:rPr>
         <w:t>ActionType</w:t>
       </w:r>
-      <w:proofErr w:type="spellEnd"/>
       <w:r>
         <w:rPr>
           <w:rFonts w:ascii="Arial" w:hAnsi="Arial"/>
@@ -9530,58 +9381,45 @@
       <w:pPr>
         <w:pStyle w:val="Heading3"/>
       </w:pPr>
-      <w:bookmarkStart w:id="20" w:name="_Ref394486021"/>
-      <w:bookmarkStart w:id="21" w:name="_Toc426119871"/>
-      <w:bookmarkStart w:id="22" w:name="_Toc435480068"/>
+      <w:bookmarkStart w:id="19" w:name="_Ref394486021"/>
+      <w:bookmarkStart w:id="20" w:name="_Toc426119871"/>
+      <w:bookmarkStart w:id="21" w:name="_Toc435480068"/>
       <w:r>
         <w:t>UML Package References</w:t>
       </w:r>
+      <w:bookmarkEnd w:id="19"/>
       <w:bookmarkEnd w:id="20"/>
       <w:bookmarkEnd w:id="21"/>
-      <w:bookmarkEnd w:id="22"/>
     </w:p>
     <w:p>
       <w:pPr>
         <w:spacing w:before="80" w:after="240"/>
       </w:pPr>
-      <w:bookmarkStart w:id="23" w:name="_Toc389570605"/>
-      <w:bookmarkStart w:id="24" w:name="_Toc389581075"/>
+      <w:bookmarkStart w:id="22" w:name="_Toc389570605"/>
+      <w:bookmarkStart w:id="23" w:name="_Toc389581075"/>
       <w:r>
         <w:t xml:space="preserve">Each CybOX data model is captured in a different UML package (e.g., Core package) where the packages together compose the full CybOX UML model.  To refer to a particular class of a specific package, we use the format </w:t>
       </w:r>
-      <w:proofErr w:type="spellStart"/>
       <w:r>
         <w:rPr>
           <w:rFonts w:ascii="Courier New" w:hAnsi="Courier New" w:cs="Courier New"/>
           <w:sz w:val="22"/>
         </w:rPr>
-        <w:t>package_prefix</w:t>
-      </w:r>
-      <w:proofErr w:type="gramStart"/>
+        <w:t>package_prefix:class</w:t>
+      </w:r>
+      <w:r>
+        <w:t>, where</w:t>
+      </w:r>
+      <w:r>
+        <w:t xml:space="preserve"> </w:t>
+      </w:r>
       <w:r>
         <w:rPr>
           <w:rFonts w:ascii="Courier New" w:hAnsi="Courier New" w:cs="Courier New"/>
           <w:sz w:val="22"/>
         </w:rPr>
-        <w:t>:class</w:t>
-      </w:r>
-      <w:proofErr w:type="spellEnd"/>
-      <w:proofErr w:type="gramEnd"/>
-      <w:r>
-        <w:t>, where</w:t>
-      </w:r>
-      <w:r>
-        <w:t xml:space="preserve"> </w:t>
-      </w:r>
-      <w:proofErr w:type="spellStart"/>
-      <w:r>
-        <w:rPr>
-          <w:rFonts w:ascii="Courier New" w:hAnsi="Courier New" w:cs="Courier New"/>
-          <w:sz w:val="22"/>
-        </w:rPr>
         <w:t>package_prefix</w:t>
       </w:r>
-      <w:proofErr w:type="spellEnd"/>
       <w:r>
         <w:rPr>
           <w:sz w:val="22"/>
@@ -9653,76 +9491,76 @@
       <w:pPr>
         <w:pStyle w:val="Heading3"/>
       </w:pPr>
-      <w:bookmarkStart w:id="25" w:name="_Toc426119872"/>
-      <w:bookmarkStart w:id="26" w:name="_Toc435480069"/>
+      <w:bookmarkStart w:id="24" w:name="_Toc426119872"/>
+      <w:bookmarkStart w:id="25" w:name="_Toc435480069"/>
       <w:r>
         <w:t>UML Diagrams</w:t>
       </w:r>
+      <w:bookmarkEnd w:id="22"/>
       <w:bookmarkEnd w:id="23"/>
       <w:bookmarkEnd w:id="24"/>
       <w:bookmarkEnd w:id="25"/>
+    </w:p>
+    <w:p>
+      <w:pPr>
+        <w:spacing w:before="80" w:after="240"/>
+      </w:pPr>
+      <w:bookmarkStart w:id="26" w:name="_Toc398719452"/>
+      <w:bookmarkStart w:id="27" w:name="_Toc389570606"/>
+      <w:bookmarkStart w:id="28" w:name="_Toc389581076"/>
+      <w:bookmarkStart w:id="29" w:name="_Ref394436861"/>
+      <w:r>
+        <w:t xml:space="preserve">This specification makes use of UML diagrams to visually depict relationships between CybOX Language constructs. Note that the diagrams have been extracted directly from the full UML model for CybOX; they have not been constructed purely for inclusion in the specification documents.  Typically, diagrams are included for the primary class of a data model, and for any other class where the visualization of its relationships between other classes would be useful.  This implies that there will be very few diagrams for classes whose only properties are either a data type or a class from the CybOX Common data model.  </w:t>
+      </w:r>
+      <w:r>
+        <w:t>Other diagrams that are included correspond to classes that specialize a superclass and abstract or generalized classes that are extended by one or more subclasses</w:t>
+      </w:r>
+      <w:r>
+        <w:t>.</w:t>
+      </w:r>
+    </w:p>
+    <w:p>
+      <w:pPr>
+        <w:spacing w:before="80" w:after="240"/>
+      </w:pPr>
+      <w:r>
+        <w:t>In UML diagrams, classes are often presented with their attributes elided, to avoid clutter.  The fully described class can usually be found in a related diagram.  A class presented with an empty section at the bottom of the icon indicates that there are no attributes other than those that are visualized using associations.</w:t>
+      </w:r>
+    </w:p>
+    <w:p>
+      <w:pPr>
+        <w:pStyle w:val="Heading4"/>
+      </w:pPr>
+      <w:bookmarkStart w:id="30" w:name="_Toc426119873"/>
+      <w:bookmarkStart w:id="31" w:name="_Toc435480070"/>
+      <w:r>
+        <w:t>Class Properties</w:t>
+      </w:r>
       <w:bookmarkEnd w:id="26"/>
+      <w:bookmarkEnd w:id="30"/>
+      <w:bookmarkEnd w:id="31"/>
     </w:p>
     <w:p>
       <w:pPr>
         <w:spacing w:before="80" w:after="240"/>
       </w:pPr>
-      <w:bookmarkStart w:id="27" w:name="_Toc398719452"/>
-      <w:bookmarkStart w:id="28" w:name="_Toc389570606"/>
-      <w:bookmarkStart w:id="29" w:name="_Toc389581076"/>
-      <w:bookmarkStart w:id="30" w:name="_Ref394436861"/>
-      <w:r>
-        <w:t xml:space="preserve">This specification makes use of UML diagrams to visually depict relationships between CybOX Language constructs. Note that the diagrams have been extracted directly from the full UML model for CybOX; they have not been constructed purely for inclusion in the specification documents.  Typically, diagrams are included for the primary class of a data model, and for any other class where the visualization of its relationships between other classes would be useful.  This implies that there will be very few diagrams for classes whose only properties are either a data type or a class from the CybOX Common data model.  </w:t>
-      </w:r>
-      <w:r>
-        <w:t>Other diagrams that are included correspond to classes that specialize a superclass and abstract or generalized classes that are extended by one or more subclasses</w:t>
-      </w:r>
-      <w:r>
-        <w:t>.</w:t>
-      </w:r>
-    </w:p>
-    <w:p>
-      <w:pPr>
-        <w:spacing w:before="80" w:after="240"/>
-      </w:pPr>
-      <w:r>
-        <w:t>In UML diagrams, classes are often presented with their attributes elided, to avoid clutter.  The fully described class can usually be found in a related diagram.  A class presented with an empty section at the bottom of the icon indicates that there are no attributes other than those that are visualized using associations.</w:t>
+      <w:r>
+        <w:t xml:space="preserve">Generally, a class property can be shown in a UML diagram as either an attribute or an association (i.e., the distinction between attributes and associations is somewhat subjective).  In order to make the size of UML diagrams in the specifications manageable, we have chosen to capture most properties as attributes and to capture only higher level properties as associations, especially in the main top-level component diagrams.  In particular, we will always capture properties of UML data types as attributes.  For example, properties of a class that are identifiers, titles, and timestamps will be represented as attributes.  </w:t>
       </w:r>
     </w:p>
     <w:p>
       <w:pPr>
         <w:pStyle w:val="Heading4"/>
       </w:pPr>
-      <w:bookmarkStart w:id="31" w:name="_Toc426119873"/>
-      <w:bookmarkStart w:id="32" w:name="_Toc435480070"/>
-      <w:r>
-        <w:t>Class Properties</w:t>
-      </w:r>
-      <w:bookmarkEnd w:id="27"/>
-      <w:bookmarkEnd w:id="31"/>
+      <w:bookmarkStart w:id="32" w:name="_Toc398719453"/>
+      <w:bookmarkStart w:id="33" w:name="_Toc426119874"/>
+      <w:bookmarkStart w:id="34" w:name="_Toc435480071"/>
+      <w:r>
+        <w:t>Diagram Icons and Arrow Types</w:t>
+      </w:r>
       <w:bookmarkEnd w:id="32"/>
-    </w:p>
-    <w:p>
-      <w:pPr>
-        <w:spacing w:before="80" w:after="240"/>
-      </w:pPr>
-      <w:r>
-        <w:t xml:space="preserve">Generally, a class property can be shown in a UML diagram as either an attribute or an association (i.e., the distinction between attributes and associations is somewhat subjective).  In order to make the size of UML diagrams in the specifications manageable, we have chosen to capture most properties as attributes and to capture only higher level properties as associations, especially in the main top-level component diagrams.  In particular, we will always capture properties of UML data types as attributes.  For example, properties of a class that are identifiers, titles, and timestamps will be represented as attributes.  </w:t>
-      </w:r>
-    </w:p>
-    <w:p>
-      <w:pPr>
-        <w:pStyle w:val="Heading4"/>
-      </w:pPr>
-      <w:bookmarkStart w:id="33" w:name="_Toc398719453"/>
-      <w:bookmarkStart w:id="34" w:name="_Toc426119874"/>
-      <w:bookmarkStart w:id="35" w:name="_Toc435480071"/>
-      <w:r>
-        <w:t>Diagram Icons and Arrow Types</w:t>
-      </w:r>
       <w:bookmarkEnd w:id="33"/>
       <w:bookmarkEnd w:id="34"/>
-      <w:bookmarkEnd w:id="35"/>
     </w:p>
     <w:p>
       <w:pPr>
@@ -9757,13 +9595,13 @@
           <w:b/>
           <w:color w:val="0000EE"/>
         </w:rPr>
+        <w:instrText xml:space="preserve"> \* MERGEFORMAT </w:instrText>
       </w:r>
       <w:r>
         <w:rPr>
           <w:b/>
           <w:color w:val="0000EE"/>
         </w:rPr>
-        <w:instrText xml:space="preserve"> \* MERGEFORMAT </w:instrText>
       </w:r>
       <w:r>
         <w:rPr>
@@ -9794,13 +9632,6 @@
           <w:color w:val="0000EE"/>
         </w:rPr>
         <w:noBreakHyphen/>
-      </w:r>
-      <w:r>
-        <w:rPr>
-          <w:b/>
-          <w:noProof/>
-          <w:color w:val="0000EE"/>
-        </w:rPr>
         <w:t>1</w:t>
       </w:r>
       <w:r>
@@ -9821,8 +9652,8 @@
         <w:spacing w:after="120"/>
         <w:jc w:val="center"/>
       </w:pPr>
+      <w:bookmarkStart w:id="35" w:name="_Ref397637630"/>
       <w:bookmarkStart w:id="36" w:name="_Toc426119876"/>
-      <w:bookmarkStart w:id="37" w:name="_Ref397637630"/>
       <w:r>
         <w:t xml:space="preserve">Table </w:t>
       </w:r>
@@ -9871,7 +9702,7 @@
         </w:rPr>
         <w:fldChar w:fldCharType="end"/>
       </w:r>
-      <w:bookmarkEnd w:id="37"/>
+      <w:bookmarkEnd w:id="35"/>
       <w:r>
         <w:t xml:space="preserve">.  </w:t>
       </w:r>
@@ -10118,7 +9949,7 @@
                 <v:shape id="_x0000_i1025" type="#_x0000_t75" style="width:23.25pt;height:21pt" o:ole="">
                   <v:imagedata r:id="rId26" o:title=""/>
                 </v:shape>
-                <o:OLEObject Type="Embed" ProgID="PBrush" ShapeID="_x0000_i1025" DrawAspect="Content" ObjectID="_1509223625" r:id="rId27"/>
+                <o:OLEObject Type="Embed" ProgID="PBrush" ShapeID="_x0000_i1025" DrawAspect="Content" ObjectID="_1511352457" r:id="rId27"/>
               </w:object>
             </w:r>
           </w:p>
@@ -10274,7 +10105,7 @@
                 <v:shape id="_x0000_i1026" type="#_x0000_t75" style="width:14.25pt;height:14.25pt" o:ole="">
                   <v:imagedata r:id="rId29" o:title=""/>
                 </v:shape>
-                <o:OLEObject Type="Embed" ProgID="PBrush" ShapeID="_x0000_i1026" DrawAspect="Content" ObjectID="_1509223626" r:id="rId30"/>
+                <o:OLEObject Type="Embed" ProgID="PBrush" ShapeID="_x0000_i1026" DrawAspect="Content" ObjectID="_1511352458" r:id="rId30"/>
               </w:object>
             </w:r>
           </w:p>
@@ -10334,7 +10165,7 @@
                 <v:shape id="_x0000_i1027" type="#_x0000_t75" style="width:14.25pt;height:14.25pt" o:ole="">
                   <v:imagedata r:id="rId31" o:title=""/>
                 </v:shape>
-                <o:OLEObject Type="Embed" ProgID="PBrush" ShapeID="_x0000_i1027" DrawAspect="Content" ObjectID="_1509223627" r:id="rId32"/>
+                <o:OLEObject Type="Embed" ProgID="PBrush" ShapeID="_x0000_i1027" DrawAspect="Content" ObjectID="_1511352459" r:id="rId32"/>
               </w:object>
             </w:r>
           </w:p>
@@ -10520,7 +10351,7 @@
                 <v:shape id="_x0000_i1028" type="#_x0000_t75" style="width:57.75pt;height:35.25pt" o:ole="">
                   <v:imagedata r:id="rId33" o:title=""/>
                 </v:shape>
-                <o:OLEObject Type="Embed" ProgID="PBrush" ShapeID="_x0000_i1028" DrawAspect="Content" ObjectID="_1509223628" r:id="rId34"/>
+                <o:OLEObject Type="Embed" ProgID="PBrush" ShapeID="_x0000_i1028" DrawAspect="Content" ObjectID="_1511352460" r:id="rId34"/>
               </w:object>
             </w:r>
           </w:p>
@@ -10556,15 +10387,15 @@
       <w:pPr>
         <w:pStyle w:val="Heading3"/>
       </w:pPr>
-      <w:bookmarkStart w:id="38" w:name="_Toc435480072"/>
+      <w:bookmarkStart w:id="37" w:name="_Toc435480072"/>
       <w:r>
         <w:t>Property Table Notation</w:t>
       </w:r>
+      <w:bookmarkEnd w:id="27"/>
       <w:bookmarkEnd w:id="28"/>
       <w:bookmarkEnd w:id="29"/>
-      <w:bookmarkEnd w:id="30"/>
       <w:bookmarkEnd w:id="36"/>
-      <w:bookmarkEnd w:id="38"/>
+      <w:bookmarkEnd w:id="37"/>
     </w:p>
     <w:p>
       <w:pPr>
@@ -10591,7 +10422,18 @@
       <w:r>
         <w:fldChar w:fldCharType="end"/>
       </w:r>
-      <w:fldSimple w:instr=" REF _Ref391372260 \r \h "/>
+      <w:r>
+        <w:fldChar w:fldCharType="begin"/>
+      </w:r>
+      <w:r>
+        <w:instrText xml:space="preserve"> REF _Ref391372260 \r \h </w:instrText>
+      </w:r>
+      <w:r>
+        <w:fldChar w:fldCharType="separate"/>
+      </w:r>
+      <w:r>
+        <w:fldChar w:fldCharType="end"/>
+      </w:r>
       <w:r>
         <w:t xml:space="preserve">, tables are used to describe </w:t>
       </w:r>
@@ -10647,13 +10489,13 @@
           <w:b/>
           <w:color w:val="0000EE"/>
         </w:rPr>
+        <w:instrText xml:space="preserve"> \* MERGEFORMAT </w:instrText>
       </w:r>
       <w:r>
         <w:rPr>
           <w:b/>
           <w:color w:val="0000EE"/>
         </w:rPr>
-        <w:instrText xml:space="preserve"> \* MERGEFORMAT </w:instrText>
       </w:r>
       <w:r>
         <w:rPr>
@@ -10695,15 +10537,15 @@
       <w:pPr>
         <w:pStyle w:val="Heading3"/>
       </w:pPr>
-      <w:bookmarkStart w:id="39" w:name="_Toc412205415"/>
-      <w:bookmarkStart w:id="40" w:name="_Toc426119877"/>
-      <w:bookmarkStart w:id="41" w:name="_Toc435480073"/>
+      <w:bookmarkStart w:id="38" w:name="_Toc412205415"/>
+      <w:bookmarkStart w:id="39" w:name="_Toc426119877"/>
+      <w:bookmarkStart w:id="40" w:name="_Toc435480073"/>
       <w:r>
         <w:t>Property and Class Descriptions</w:t>
       </w:r>
+      <w:bookmarkEnd w:id="38"/>
       <w:bookmarkEnd w:id="39"/>
       <w:bookmarkEnd w:id="40"/>
-      <w:bookmarkEnd w:id="41"/>
     </w:p>
     <w:p>
       <w:pPr>
@@ -10887,7 +10729,6 @@
             <w:r>
               <w:t xml:space="preserve">The </w:t>
             </w:r>
-            <w:proofErr w:type="spellStart"/>
             <w:r>
               <w:rPr>
                 <w:rFonts w:ascii="Courier New" w:hAnsi="Courier New" w:cs="Courier New"/>
@@ -10900,7 +10741,6 @@
               </w:rPr>
               <w:t>Source</w:t>
             </w:r>
-            <w:proofErr w:type="spellEnd"/>
             <w:r>
               <w:t xml:space="preserve"> property characterizes the source of the </w:t>
             </w:r>
@@ -10919,11 +10759,9 @@
             <w:r>
               <w:t xml:space="preserve"> include </w:t>
             </w:r>
-            <w:proofErr w:type="spellStart"/>
-            <w:r>
-              <w:t>identitifying</w:t>
-            </w:r>
-            <w:proofErr w:type="spellEnd"/>
+            <w:r>
+              <w:t>identifying</w:t>
+            </w:r>
             <w:r>
               <w:t xml:space="preserve"> characteristics, time-related attributes, and a list of the tools used to collect the information.</w:t>
             </w:r>
@@ -11057,14 +10895,12 @@
             <w:r>
               <w:t xml:space="preserve">The </w:t>
             </w:r>
-            <w:proofErr w:type="spellStart"/>
             <w:r>
               <w:rPr>
                 <w:rFonts w:ascii="Courier New" w:hAnsi="Courier New" w:cs="Courier New"/>
               </w:rPr>
               <w:t>Obfuscation_Technique</w:t>
             </w:r>
-            <w:proofErr w:type="spellEnd"/>
             <w:r>
               <w:t xml:space="preserve"> property </w:t>
             </w:r>
@@ -11159,14 +10995,12 @@
             <w:r>
               <w:t xml:space="preserve">The </w:t>
             </w:r>
-            <w:proofErr w:type="spellStart"/>
             <w:r>
               <w:rPr>
                 <w:rFonts w:ascii="Courier New" w:hAnsi="Courier New" w:cs="Courier New"/>
               </w:rPr>
               <w:t>cybox_major_version</w:t>
             </w:r>
-            <w:proofErr w:type="spellEnd"/>
             <w:r>
               <w:t xml:space="preserve"> property </w:t>
             </w:r>
@@ -11190,15 +11024,15 @@
       <w:pPr>
         <w:pStyle w:val="Heading2"/>
       </w:pPr>
-      <w:bookmarkStart w:id="42" w:name="_Ref428537349"/>
-      <w:bookmarkStart w:id="43" w:name="_Toc427275785"/>
-      <w:bookmarkStart w:id="44" w:name="_Toc435480074"/>
+      <w:bookmarkStart w:id="41" w:name="_Ref428537349"/>
+      <w:bookmarkStart w:id="42" w:name="_Toc427275785"/>
+      <w:bookmarkStart w:id="43" w:name="_Toc435480074"/>
       <w:r>
         <w:t>Terminology</w:t>
       </w:r>
+      <w:bookmarkEnd w:id="41"/>
       <w:bookmarkEnd w:id="42"/>
       <w:bookmarkEnd w:id="43"/>
-      <w:bookmarkEnd w:id="44"/>
     </w:p>
     <w:p>
       <w:r>
@@ -11338,59 +11172,52 @@
       <w:pPr>
         <w:pStyle w:val="Heading2"/>
       </w:pPr>
-      <w:bookmarkStart w:id="45" w:name="_Ref7502892"/>
-      <w:bookmarkStart w:id="46" w:name="_Toc12011611"/>
-      <w:bookmarkStart w:id="47" w:name="_Toc85472894"/>
-      <w:bookmarkStart w:id="48" w:name="_Toc287332008"/>
-      <w:bookmarkStart w:id="49" w:name="_Toc427275786"/>
-      <w:bookmarkStart w:id="50" w:name="_Toc435480075"/>
+      <w:bookmarkStart w:id="44" w:name="_Ref7502892"/>
+      <w:bookmarkStart w:id="45" w:name="_Toc12011611"/>
+      <w:bookmarkStart w:id="46" w:name="_Toc85472894"/>
+      <w:bookmarkStart w:id="47" w:name="_Toc287332008"/>
+      <w:bookmarkStart w:id="48" w:name="_Toc427275786"/>
+      <w:bookmarkStart w:id="49" w:name="_Toc435480075"/>
       <w:r>
         <w:t>Normative</w:t>
       </w:r>
+      <w:bookmarkEnd w:id="44"/>
       <w:bookmarkEnd w:id="45"/>
+      <w:r>
+        <w:t xml:space="preserve"> References</w:t>
+      </w:r>
       <w:bookmarkEnd w:id="46"/>
-      <w:r>
-        <w:t xml:space="preserve"> References</w:t>
-      </w:r>
       <w:bookmarkEnd w:id="47"/>
       <w:bookmarkEnd w:id="48"/>
       <w:bookmarkEnd w:id="49"/>
+    </w:p>
+    <w:p>
+      <w:pPr>
+        <w:pStyle w:val="Ref"/>
+      </w:pPr>
+      <w:r>
+        <w:rPr>
+          <w:rStyle w:val="Refterm"/>
+        </w:rPr>
+        <w:t>[</w:t>
+      </w:r>
+      <w:bookmarkStart w:id="50" w:name="rfc2119"/>
+      <w:r>
+        <w:rPr>
+          <w:rStyle w:val="Refterm"/>
+        </w:rPr>
+        <w:t>RFC2119</w:t>
+      </w:r>
       <w:bookmarkEnd w:id="50"/>
-    </w:p>
-    <w:p>
-      <w:pPr>
-        <w:pStyle w:val="Ref"/>
-      </w:pPr>
       <w:r>
         <w:rPr>
           <w:rStyle w:val="Refterm"/>
         </w:rPr>
-        <w:t>[</w:t>
-      </w:r>
-      <w:bookmarkStart w:id="51" w:name="rfc2119"/>
-      <w:r>
-        <w:rPr>
-          <w:rStyle w:val="Refterm"/>
-        </w:rPr>
-        <w:t>RFC2119</w:t>
-      </w:r>
-      <w:bookmarkEnd w:id="51"/>
-      <w:r>
-        <w:rPr>
-          <w:rStyle w:val="Refterm"/>
-        </w:rPr>
         <w:t>]</w:t>
       </w:r>
       <w:r>
         <w:tab/>
-      </w:r>
-      <w:proofErr w:type="spellStart"/>
-      <w:r>
-        <w:t>Bradner</w:t>
-      </w:r>
-      <w:proofErr w:type="spellEnd"/>
-      <w:r>
-        <w:t xml:space="preserve">, S., </w:t>
+        <w:t xml:space="preserve">Bradner, S., </w:t>
       </w:r>
       <w:r>
         <w:t>“Key words for use in RFCs to Indicate Requirement Levels”</w:t>
@@ -11419,14 +11246,14 @@
       <w:pPr>
         <w:pStyle w:val="Heading1"/>
       </w:pPr>
-      <w:bookmarkStart w:id="52" w:name="_Ref428537380"/>
-      <w:bookmarkStart w:id="53" w:name="_Toc435480076"/>
+      <w:bookmarkStart w:id="51" w:name="_Ref428537380"/>
+      <w:bookmarkStart w:id="52" w:name="_Toc435480076"/>
       <w:r>
         <w:lastRenderedPageBreak/>
         <w:t>Background Information</w:t>
       </w:r>
+      <w:bookmarkEnd w:id="51"/>
       <w:bookmarkEnd w:id="52"/>
-      <w:bookmarkEnd w:id="53"/>
     </w:p>
     <w:p>
       <w:r>
@@ -11444,7 +11271,7 @@
           <w:b/>
           <w:color w:val="0000EE"/>
         </w:rPr>
-        <w:instrText xml:space="preserve"> REF _Ref433206332 \r \h </w:instrText>
+        <w:instrText xml:space="preserve"> REF _Ref433206332 \r \h  \* MERGEFORMAT </w:instrText>
       </w:r>
       <w:r>
         <w:rPr>
@@ -11457,30 +11284,34 @@
           <w:b/>
           <w:color w:val="0000EE"/>
         </w:rPr>
-        <w:instrText xml:space="preserve"> \* MERGEFORMAT </w:instrText>
+        <w:fldChar w:fldCharType="separate"/>
       </w:r>
       <w:r>
         <w:rPr>
           <w:b/>
           <w:color w:val="0000EE"/>
         </w:rPr>
-        <w:fldChar w:fldCharType="separate"/>
+        <w:t>3</w:t>
       </w:r>
       <w:r>
         <w:rPr>
           <w:b/>
           <w:color w:val="0000EE"/>
         </w:rPr>
-        <w:t>3</w:t>
-      </w:r>
-      <w:r>
-        <w:rPr>
-          <w:b/>
-          <w:color w:val="0000EE"/>
-        </w:rPr>
         <w:fldChar w:fldCharType="end"/>
       </w:r>
-      <w:fldSimple w:instr=" REF _Ref390076669 \r \h "/>
+      <w:r>
+        <w:fldChar w:fldCharType="begin"/>
+      </w:r>
+      <w:r>
+        <w:instrText xml:space="preserve"> REF _Ref390076669 \r \h </w:instrText>
+      </w:r>
+      <w:r>
+        <w:fldChar w:fldCharType="separate"/>
+      </w:r>
+      <w:r>
+        <w:fldChar w:fldCharType="end"/>
+      </w:r>
       <w:r>
         <w:t>.</w:t>
       </w:r>
@@ -11494,13 +11325,13 @@
         <w:spacing w:before="360" w:after="60"/>
         <w:ind w:left="720"/>
       </w:pPr>
-      <w:bookmarkStart w:id="54" w:name="_Toc426119879"/>
-      <w:bookmarkStart w:id="55" w:name="_Toc435480077"/>
+      <w:bookmarkStart w:id="53" w:name="_Toc426119879"/>
+      <w:bookmarkStart w:id="54" w:name="_Toc435480077"/>
       <w:r>
         <w:t>Cyber Observables</w:t>
       </w:r>
+      <w:bookmarkEnd w:id="53"/>
       <w:bookmarkEnd w:id="54"/>
-      <w:bookmarkEnd w:id="55"/>
     </w:p>
     <w:p>
       <w:pPr>
@@ -11524,13 +11355,13 @@
         <w:spacing w:before="360" w:after="60"/>
         <w:ind w:left="720"/>
       </w:pPr>
+      <w:bookmarkStart w:id="55" w:name="_Toc435480078"/>
       <w:bookmarkStart w:id="56" w:name="_Toc287332011"/>
       <w:bookmarkStart w:id="57" w:name="_Toc409437263"/>
-      <w:bookmarkStart w:id="58" w:name="_Toc435480078"/>
       <w:r>
         <w:t>Objects</w:t>
       </w:r>
-      <w:bookmarkEnd w:id="58"/>
+      <w:bookmarkEnd w:id="55"/>
     </w:p>
     <w:p>
       <w:r>
@@ -11553,29 +11384,24 @@
       <w:pPr>
         <w:pStyle w:val="Heading1"/>
       </w:pPr>
-      <w:bookmarkStart w:id="59" w:name="_Ref433206332"/>
-      <w:bookmarkStart w:id="60" w:name="_Toc435480079"/>
+      <w:bookmarkStart w:id="58" w:name="_Ref433206332"/>
+      <w:bookmarkStart w:id="59" w:name="_Toc435480079"/>
       <w:r>
         <w:lastRenderedPageBreak/>
         <w:t>Data Model</w:t>
       </w:r>
+      <w:bookmarkEnd w:id="58"/>
       <w:bookmarkEnd w:id="59"/>
+    </w:p>
+    <w:p>
+      <w:pPr>
+        <w:pStyle w:val="Heading2"/>
+      </w:pPr>
+      <w:bookmarkStart w:id="60" w:name="_Toc435480080"/>
+      <w:r>
+        <w:t>AccountObjectType Class</w:t>
+      </w:r>
       <w:bookmarkEnd w:id="60"/>
-    </w:p>
-    <w:p>
-      <w:pPr>
-        <w:pStyle w:val="Heading2"/>
-      </w:pPr>
-      <w:bookmarkStart w:id="61" w:name="_Toc435480080"/>
-      <w:proofErr w:type="spellStart"/>
-      <w:r>
-        <w:t>AccountObjectType</w:t>
-      </w:r>
-      <w:proofErr w:type="spellEnd"/>
-      <w:r>
-        <w:t xml:space="preserve"> Class</w:t>
-      </w:r>
-      <w:bookmarkEnd w:id="61"/>
     </w:p>
     <w:p>
       <w:pPr>
@@ -11588,14 +11414,12 @@
       <w:r>
         <w:t xml:space="preserve">The </w:t>
       </w:r>
-      <w:proofErr w:type="spellStart"/>
       <w:r>
         <w:rPr>
           <w:rFonts w:ascii="Courier New" w:hAnsi="Courier New" w:cs="Courier New"/>
         </w:rPr>
         <w:t>AccountObjectType</w:t>
       </w:r>
-      <w:proofErr w:type="spellEnd"/>
       <w:r>
         <w:t xml:space="preserve"> class is intended to characterize generic accounts.</w:t>
       </w:r>
@@ -11611,14 +11435,12 @@
         </w:rPr>
         <w:t xml:space="preserve">The UML diagram corresponding to the </w:t>
       </w:r>
-      <w:proofErr w:type="spellStart"/>
       <w:r>
         <w:rPr>
           <w:rFonts w:ascii="Courier New" w:hAnsi="Courier New" w:cs="Courier New"/>
         </w:rPr>
         <w:t>AccountObjectType</w:t>
       </w:r>
-      <w:proofErr w:type="spellEnd"/>
       <w:r>
         <w:t xml:space="preserve"> </w:t>
       </w:r>
@@ -11760,7 +11582,7 @@
         <w:spacing w:after="240"/>
         <w:jc w:val="center"/>
       </w:pPr>
-      <w:bookmarkStart w:id="62" w:name="_Ref395023936"/>
+      <w:bookmarkStart w:id="61" w:name="_Ref395023936"/>
       <w:r>
         <w:t xml:space="preserve">Figure </w:t>
       </w:r>
@@ -11809,18 +11631,16 @@
         </w:rPr>
         <w:fldChar w:fldCharType="end"/>
       </w:r>
-      <w:bookmarkEnd w:id="62"/>
+      <w:bookmarkEnd w:id="61"/>
       <w:r>
         <w:t xml:space="preserve">. UML diagram of the </w:t>
       </w:r>
-      <w:proofErr w:type="spellStart"/>
       <w:r>
         <w:rPr>
           <w:rFonts w:ascii="Courier New" w:hAnsi="Courier New" w:cs="Courier New"/>
         </w:rPr>
         <w:t>AccountObjectType</w:t>
       </w:r>
-      <w:proofErr w:type="spellEnd"/>
       <w:r>
         <w:t xml:space="preserve"> </w:t>
       </w:r>
@@ -11836,14 +11656,12 @@
       <w:r>
         <w:t xml:space="preserve">The property table of the </w:t>
       </w:r>
-      <w:proofErr w:type="spellStart"/>
       <w:r>
         <w:rPr>
           <w:rFonts w:ascii="Courier New" w:eastAsia="Courier New" w:hAnsi="Courier New" w:cs="Courier New"/>
         </w:rPr>
         <w:t>AccountObjectType</w:t>
       </w:r>
-      <w:proofErr w:type="spellEnd"/>
       <w:r>
         <w:t xml:space="preserve"> class is given in </w:t>
       </w:r>
@@ -11859,20 +11677,13 @@
           <w:b/>
           <w:color w:val="0000EE"/>
         </w:rPr>
-        <w:instrText xml:space="preserve"> REF _Ref435480217 \h </w:instrText>
+        <w:instrText xml:space="preserve"> REF _Ref435480217 \h  \* MERGEFORMAT </w:instrText>
       </w:r>
       <w:r>
         <w:rPr>
           <w:b/>
           <w:color w:val="0000EE"/>
         </w:rPr>
-      </w:r>
-      <w:r>
-        <w:rPr>
-          <w:b/>
-          <w:color w:val="0000EE"/>
-        </w:rPr>
-        <w:instrText xml:space="preserve"> \* MERGEFORMAT </w:instrText>
       </w:r>
       <w:r>
         <w:rPr>
@@ -11927,47 +11738,71 @@
         <w:pStyle w:val="tablecaption"/>
         <w:jc w:val="center"/>
       </w:pPr>
-      <w:bookmarkStart w:id="63" w:name="_Ref435480217"/>
+      <w:bookmarkStart w:id="62" w:name="_Ref435480217"/>
       <w:r>
         <w:t xml:space="preserve">Table </w:t>
       </w:r>
-      <w:fldSimple w:instr=" STYLEREF 1 \s ">
-        <w:r>
-          <w:rPr>
-            <w:noProof/>
-          </w:rPr>
-          <w:t>3</w:t>
-        </w:r>
-      </w:fldSimple>
+      <w:r>
+        <w:fldChar w:fldCharType="begin"/>
+      </w:r>
+      <w:r>
+        <w:instrText xml:space="preserve"> STYLEREF 1 \s </w:instrText>
+      </w:r>
+      <w:r>
+        <w:fldChar w:fldCharType="separate"/>
+      </w:r>
+      <w:r>
+        <w:rPr>
+          <w:noProof/>
+        </w:rPr>
+        <w:t>3</w:t>
+      </w:r>
+      <w:r>
+        <w:rPr>
+          <w:noProof/>
+        </w:rPr>
+        <w:fldChar w:fldCharType="end"/>
+      </w:r>
       <w:r>
         <w:noBreakHyphen/>
       </w:r>
-      <w:fldSimple w:instr=" SEQ Table \* ARABIC \s 1 ">
-        <w:r>
-          <w:rPr>
-            <w:noProof/>
-          </w:rPr>
-          <w:t>1</w:t>
-        </w:r>
-      </w:fldSimple>
-      <w:bookmarkEnd w:id="63"/>
+      <w:r>
+        <w:fldChar w:fldCharType="begin"/>
+      </w:r>
+      <w:r>
+        <w:instrText xml:space="preserve"> SEQ Table \* ARABIC \s 1 </w:instrText>
+      </w:r>
+      <w:r>
+        <w:fldChar w:fldCharType="separate"/>
+      </w:r>
       <w:r>
         <w:rPr>
           <w:noProof/>
         </w:rPr>
+        <w:t>1</w:t>
+      </w:r>
+      <w:r>
+        <w:rPr>
+          <w:noProof/>
+        </w:rPr>
+        <w:fldChar w:fldCharType="end"/>
+      </w:r>
+      <w:bookmarkEnd w:id="62"/>
+      <w:r>
+        <w:rPr>
+          <w:noProof/>
+        </w:rPr>
         <w:t xml:space="preserve">. </w:t>
       </w:r>
       <w:r>
         <w:t xml:space="preserve">Properties of the </w:t>
       </w:r>
-      <w:proofErr w:type="spellStart"/>
       <w:r>
         <w:rPr>
           <w:rFonts w:ascii="Courier New" w:eastAsia="Courier New" w:hAnsi="Courier New" w:cs="Courier New"/>
         </w:rPr>
         <w:t>AccountObjectType</w:t>
       </w:r>
-      <w:proofErr w:type="spellEnd"/>
       <w:r>
         <w:t xml:space="preserve"> class</w:t>
       </w:r>
@@ -12146,14 +11981,12 @@
             <w:vAlign w:val="center"/>
           </w:tcPr>
           <w:p>
-            <w:proofErr w:type="spellStart"/>
             <w:r>
               <w:rPr>
                 <w:rFonts w:ascii="Courier New" w:eastAsia="Courier New" w:hAnsi="Courier New" w:cs="Courier New"/>
               </w:rPr>
               <w:t>basicDataTypes:Boolean</w:t>
             </w:r>
-            <w:proofErr w:type="spellEnd"/>
           </w:p>
         </w:tc>
         <w:tc>
@@ -12221,7 +12054,6 @@
             <w:vAlign w:val="center"/>
           </w:tcPr>
           <w:p>
-            <w:proofErr w:type="spellStart"/>
             <w:r>
               <w:rPr>
                 <w:b/>
@@ -12229,7 +12061,6 @@
               <w:lastRenderedPageBreak/>
               <w:t>locked_out</w:t>
             </w:r>
-            <w:proofErr w:type="spellEnd"/>
           </w:p>
         </w:tc>
         <w:tc>
@@ -12245,14 +12076,12 @@
             <w:vAlign w:val="center"/>
           </w:tcPr>
           <w:p>
-            <w:proofErr w:type="spellStart"/>
             <w:r>
               <w:rPr>
                 <w:rFonts w:ascii="Courier New" w:eastAsia="Courier New" w:hAnsi="Courier New" w:cs="Courier New"/>
               </w:rPr>
               <w:t>basicDataTypes:Boolean</w:t>
             </w:r>
-            <w:proofErr w:type="spellEnd"/>
           </w:p>
         </w:tc>
         <w:tc>
@@ -12291,14 +12120,12 @@
             <w:r>
               <w:t xml:space="preserve">The </w:t>
             </w:r>
-            <w:proofErr w:type="spellStart"/>
             <w:r>
               <w:rPr>
                 <w:rFonts w:ascii="Courier New" w:hAnsi="Courier New" w:cs="Courier New"/>
               </w:rPr>
               <w:t>locked_out</w:t>
             </w:r>
-            <w:proofErr w:type="spellEnd"/>
             <w:r>
               <w:t xml:space="preserve"> property specifies whether or not the account is locked out.</w:t>
             </w:r>
@@ -12348,30 +12175,20 @@
                 <w:rFonts w:ascii="Courier New" w:eastAsia="Courier New" w:hAnsi="Courier New" w:cs="Courier New"/>
               </w:rPr>
             </w:pPr>
-            <w:proofErr w:type="spellStart"/>
             <w:r>
               <w:rPr>
                 <w:rFonts w:ascii="Courier New" w:eastAsia="Courier New" w:hAnsi="Courier New" w:cs="Courier New"/>
               </w:rPr>
-              <w:t>cyboxCommon</w:t>
-            </w:r>
-            <w:proofErr w:type="spellEnd"/>
+              <w:t>cyboxCommon:</w:t>
+            </w:r>
+          </w:p>
+          <w:p>
             <w:r>
               <w:rPr>
                 <w:rFonts w:ascii="Courier New" w:eastAsia="Courier New" w:hAnsi="Courier New" w:cs="Courier New"/>
               </w:rPr>
-              <w:t>:</w:t>
-            </w:r>
-          </w:p>
-          <w:p>
-            <w:proofErr w:type="spellStart"/>
-            <w:r>
-              <w:rPr>
-                <w:rFonts w:ascii="Courier New" w:eastAsia="Courier New" w:hAnsi="Courier New" w:cs="Courier New"/>
-              </w:rPr>
               <w:t>StringObjectPropertyType</w:t>
             </w:r>
-            <w:proofErr w:type="spellEnd"/>
           </w:p>
         </w:tc>
         <w:tc>
@@ -12419,36 +12236,27 @@
             <w:r>
               <w:t xml:space="preserve"> property captures a technical description of the </w:t>
             </w:r>
-            <w:proofErr w:type="spellStart"/>
-            <w:r>
-              <w:rPr>
-                <w:rFonts w:ascii="Courier New" w:hAnsi="Courier New" w:cs="Courier New"/>
-              </w:rPr>
-              <w:t>AccountObject</w:t>
-            </w:r>
-            <w:proofErr w:type="spellEnd"/>
+            <w:r>
+              <w:t>Account</w:t>
+            </w:r>
             <w:r>
               <w:t xml:space="preserve">. Any length is permitted. Optional formatting is supported via the </w:t>
             </w:r>
-            <w:proofErr w:type="spellStart"/>
             <w:r>
               <w:rPr>
                 <w:rFonts w:ascii="Courier New" w:eastAsia="Courier New" w:hAnsi="Courier New" w:cs="Courier New"/>
               </w:rPr>
               <w:t>structuring_format</w:t>
             </w:r>
-            <w:proofErr w:type="spellEnd"/>
             <w:r>
               <w:t xml:space="preserve"> property of the </w:t>
             </w:r>
-            <w:proofErr w:type="spellStart"/>
             <w:r>
               <w:rPr>
                 <w:rFonts w:ascii="Courier New" w:eastAsia="Courier New" w:hAnsi="Courier New" w:cs="Courier New"/>
               </w:rPr>
               <w:t>StructuredTextType</w:t>
             </w:r>
-            <w:proofErr w:type="spellEnd"/>
             <w:r>
               <w:t xml:space="preserve"> class.</w:t>
             </w:r>
@@ -12498,30 +12306,20 @@
                 <w:rFonts w:ascii="Courier New" w:eastAsia="Courier New" w:hAnsi="Courier New" w:cs="Courier New"/>
               </w:rPr>
             </w:pPr>
-            <w:proofErr w:type="spellStart"/>
             <w:r>
               <w:rPr>
                 <w:rFonts w:ascii="Courier New" w:eastAsia="Courier New" w:hAnsi="Courier New" w:cs="Courier New"/>
               </w:rPr>
-              <w:t>cyboxCommon</w:t>
-            </w:r>
-            <w:proofErr w:type="spellEnd"/>
+              <w:t>cyboxCommon:</w:t>
+            </w:r>
+          </w:p>
+          <w:p>
             <w:r>
               <w:rPr>
                 <w:rFonts w:ascii="Courier New" w:eastAsia="Courier New" w:hAnsi="Courier New" w:cs="Courier New"/>
               </w:rPr>
-              <w:t>:</w:t>
-            </w:r>
-          </w:p>
-          <w:p>
-            <w:proofErr w:type="spellStart"/>
-            <w:r>
-              <w:rPr>
-                <w:rFonts w:ascii="Courier New" w:eastAsia="Courier New" w:hAnsi="Courier New" w:cs="Courier New"/>
-              </w:rPr>
               <w:t>StringObjectPropertyType</w:t>
             </w:r>
-            <w:proofErr w:type="spellEnd"/>
           </w:p>
         </w:tc>
         <w:tc>
@@ -12615,30 +12413,20 @@
                 <w:rFonts w:ascii="Courier New" w:eastAsia="Courier New" w:hAnsi="Courier New" w:cs="Courier New"/>
               </w:rPr>
             </w:pPr>
-            <w:proofErr w:type="spellStart"/>
             <w:r>
               <w:rPr>
                 <w:rFonts w:ascii="Courier New" w:eastAsia="Courier New" w:hAnsi="Courier New" w:cs="Courier New"/>
               </w:rPr>
-              <w:t>AccountObj</w:t>
-            </w:r>
-            <w:proofErr w:type="spellEnd"/>
+              <w:t>AccountObj:</w:t>
+            </w:r>
+          </w:p>
+          <w:p>
             <w:r>
               <w:rPr>
                 <w:rFonts w:ascii="Courier New" w:eastAsia="Courier New" w:hAnsi="Courier New" w:cs="Courier New"/>
               </w:rPr>
-              <w:t>:</w:t>
-            </w:r>
-          </w:p>
-          <w:p>
-            <w:proofErr w:type="spellStart"/>
-            <w:r>
-              <w:rPr>
-                <w:rFonts w:ascii="Courier New" w:eastAsia="Courier New" w:hAnsi="Courier New" w:cs="Courier New"/>
-              </w:rPr>
               <w:t>AuthenticationType</w:t>
             </w:r>
-            <w:proofErr w:type="spellEnd"/>
           </w:p>
         </w:tc>
         <w:tc>
@@ -12706,14 +12494,12 @@
             <w:vAlign w:val="center"/>
           </w:tcPr>
           <w:p>
-            <w:proofErr w:type="spellStart"/>
             <w:r>
               <w:rPr>
                 <w:b/>
               </w:rPr>
               <w:t>Creation_Date</w:t>
             </w:r>
-            <w:proofErr w:type="spellEnd"/>
           </w:p>
         </w:tc>
         <w:tc>
@@ -12734,30 +12520,20 @@
                 <w:rFonts w:ascii="Courier New" w:eastAsia="Courier New" w:hAnsi="Courier New" w:cs="Courier New"/>
               </w:rPr>
             </w:pPr>
-            <w:proofErr w:type="spellStart"/>
             <w:r>
               <w:rPr>
                 <w:rFonts w:ascii="Courier New" w:eastAsia="Courier New" w:hAnsi="Courier New" w:cs="Courier New"/>
               </w:rPr>
-              <w:t>cyboxCommon</w:t>
-            </w:r>
-            <w:proofErr w:type="spellEnd"/>
+              <w:t>cyboxCommon:</w:t>
+            </w:r>
+          </w:p>
+          <w:p>
             <w:r>
               <w:rPr>
                 <w:rFonts w:ascii="Courier New" w:eastAsia="Courier New" w:hAnsi="Courier New" w:cs="Courier New"/>
               </w:rPr>
-              <w:t>:</w:t>
-            </w:r>
-          </w:p>
-          <w:p>
-            <w:proofErr w:type="spellStart"/>
-            <w:r>
-              <w:rPr>
-                <w:rFonts w:ascii="Courier New" w:eastAsia="Courier New" w:hAnsi="Courier New" w:cs="Courier New"/>
-              </w:rPr>
               <w:t>DateTimeObjectPropertyType</w:t>
             </w:r>
-            <w:proofErr w:type="spellEnd"/>
           </w:p>
         </w:tc>
         <w:tc>
@@ -12796,14 +12572,12 @@
             <w:r>
               <w:t xml:space="preserve">The </w:t>
             </w:r>
-            <w:proofErr w:type="spellStart"/>
             <w:r>
               <w:rPr>
                 <w:rFonts w:ascii="Courier New" w:hAnsi="Courier New" w:cs="Courier New"/>
               </w:rPr>
               <w:t>Creation_Date</w:t>
             </w:r>
-            <w:proofErr w:type="spellEnd"/>
             <w:r>
               <w:t xml:space="preserve"> property specifies the date and time that the account was created.</w:t>
             </w:r>
@@ -12827,14 +12601,12 @@
             <w:vAlign w:val="center"/>
           </w:tcPr>
           <w:p>
-            <w:proofErr w:type="spellStart"/>
             <w:r>
               <w:rPr>
                 <w:b/>
               </w:rPr>
               <w:t>Modified_Date</w:t>
             </w:r>
-            <w:proofErr w:type="spellEnd"/>
           </w:p>
         </w:tc>
         <w:tc>
@@ -12855,24 +12627,20 @@
                 <w:rFonts w:ascii="Courier New" w:eastAsia="Courier New" w:hAnsi="Courier New" w:cs="Courier New"/>
               </w:rPr>
             </w:pPr>
-            <w:proofErr w:type="spellStart"/>
             <w:r>
               <w:rPr>
                 <w:rFonts w:ascii="Courier New" w:eastAsia="Courier New" w:hAnsi="Courier New" w:cs="Courier New"/>
               </w:rPr>
               <w:t>cyboxCommon:</w:t>
             </w:r>
-            <w:proofErr w:type="spellEnd"/>
-          </w:p>
-          <w:p>
-            <w:proofErr w:type="spellStart"/>
+          </w:p>
+          <w:p>
             <w:r>
               <w:rPr>
                 <w:rFonts w:ascii="Courier New" w:eastAsia="Courier New" w:hAnsi="Courier New" w:cs="Courier New"/>
               </w:rPr>
               <w:t>DateTimeObjectPropertyType</w:t>
             </w:r>
-            <w:proofErr w:type="spellEnd"/>
           </w:p>
         </w:tc>
         <w:tc>
@@ -12911,14 +12679,12 @@
             <w:r>
               <w:t xml:space="preserve">The </w:t>
             </w:r>
-            <w:proofErr w:type="spellStart"/>
             <w:r>
               <w:rPr>
                 <w:rFonts w:ascii="Courier New" w:hAnsi="Courier New" w:cs="Courier New"/>
               </w:rPr>
               <w:t>Modified_Date</w:t>
             </w:r>
-            <w:proofErr w:type="spellEnd"/>
             <w:r>
               <w:t xml:space="preserve"> property specifies the date and time that the account was last modified.</w:t>
             </w:r>
@@ -12942,14 +12708,12 @@
             <w:vAlign w:val="center"/>
           </w:tcPr>
           <w:p>
-            <w:proofErr w:type="spellStart"/>
             <w:r>
               <w:rPr>
                 <w:b/>
               </w:rPr>
               <w:t>Last_Accessed_Time</w:t>
             </w:r>
-            <w:proofErr w:type="spellEnd"/>
           </w:p>
         </w:tc>
         <w:tc>
@@ -12970,30 +12734,20 @@
                 <w:rFonts w:ascii="Courier New" w:eastAsia="Courier New" w:hAnsi="Courier New" w:cs="Courier New"/>
               </w:rPr>
             </w:pPr>
-            <w:proofErr w:type="spellStart"/>
             <w:r>
               <w:rPr>
                 <w:rFonts w:ascii="Courier New" w:eastAsia="Courier New" w:hAnsi="Courier New" w:cs="Courier New"/>
               </w:rPr>
-              <w:t>cyboxCommon</w:t>
-            </w:r>
-            <w:proofErr w:type="spellEnd"/>
+              <w:t>cyboxCommon:</w:t>
+            </w:r>
+          </w:p>
+          <w:p>
             <w:r>
               <w:rPr>
                 <w:rFonts w:ascii="Courier New" w:eastAsia="Courier New" w:hAnsi="Courier New" w:cs="Courier New"/>
               </w:rPr>
-              <w:t>:</w:t>
-            </w:r>
-          </w:p>
-          <w:p>
-            <w:proofErr w:type="spellStart"/>
-            <w:r>
-              <w:rPr>
-                <w:rFonts w:ascii="Courier New" w:eastAsia="Courier New" w:hAnsi="Courier New" w:cs="Courier New"/>
-              </w:rPr>
               <w:t>DateTimeObjectPropertyType</w:t>
             </w:r>
-            <w:proofErr w:type="spellEnd"/>
           </w:p>
         </w:tc>
         <w:tc>
@@ -13032,14 +12786,12 @@
             <w:r>
               <w:t xml:space="preserve">The </w:t>
             </w:r>
-            <w:proofErr w:type="spellStart"/>
             <w:r>
               <w:rPr>
                 <w:rFonts w:ascii="Courier New" w:hAnsi="Courier New" w:cs="Courier New"/>
               </w:rPr>
               <w:t>Last_Accessed_Time</w:t>
             </w:r>
-            <w:proofErr w:type="spellEnd"/>
             <w:r>
               <w:t xml:space="preserve"> property specifies the date and time that the account was last accessed.</w:t>
             </w:r>
@@ -13052,16 +12804,11 @@
       <w:pPr>
         <w:pStyle w:val="Heading2"/>
       </w:pPr>
-      <w:bookmarkStart w:id="64" w:name="_Toc435480081"/>
-      <w:proofErr w:type="spellStart"/>
-      <w:r>
-        <w:t>AuthenticationType</w:t>
-      </w:r>
-      <w:proofErr w:type="spellEnd"/>
-      <w:r>
-        <w:t xml:space="preserve"> Class</w:t>
-      </w:r>
-      <w:bookmarkEnd w:id="64"/>
+      <w:bookmarkStart w:id="63" w:name="_Toc435480081"/>
+      <w:r>
+        <w:t>AuthenticationType Class</w:t>
+      </w:r>
+      <w:bookmarkEnd w:id="63"/>
     </w:p>
     <w:p>
       <w:pPr>
@@ -13071,14 +12818,12 @@
       <w:r>
         <w:t xml:space="preserve">The </w:t>
       </w:r>
-      <w:proofErr w:type="spellStart"/>
       <w:r>
         <w:rPr>
           <w:rFonts w:ascii="Courier New" w:hAnsi="Courier New" w:cs="Courier New"/>
         </w:rPr>
         <w:t>AuthenticationType</w:t>
       </w:r>
-      <w:proofErr w:type="spellEnd"/>
       <w:r>
         <w:t xml:space="preserve"> class specifies authentication information for an account.</w:t>
       </w:r>
@@ -13091,14 +12836,12 @@
       <w:r>
         <w:t xml:space="preserve">The property table of the </w:t>
       </w:r>
-      <w:proofErr w:type="spellStart"/>
       <w:r>
         <w:rPr>
           <w:rFonts w:ascii="Courier New" w:eastAsia="Courier New" w:hAnsi="Courier New" w:cs="Courier New"/>
         </w:rPr>
         <w:t>AuthenticationType</w:t>
       </w:r>
-      <w:proofErr w:type="spellEnd"/>
       <w:r>
         <w:t xml:space="preserve"> class is given in</w:t>
       </w:r>
@@ -13124,13 +12867,13 @@
           <w:b/>
           <w:color w:val="0000EE"/>
         </w:rPr>
+        <w:instrText xml:space="preserve"> \* MERGEFORMAT </w:instrText>
       </w:r>
       <w:r>
         <w:rPr>
           <w:b/>
           <w:color w:val="0000EE"/>
         </w:rPr>
-        <w:instrText xml:space="preserve"> \* MERGEFORMAT </w:instrText>
       </w:r>
       <w:r>
         <w:rPr>
@@ -13185,57 +12928,81 @@
         <w:pStyle w:val="tablecaption"/>
         <w:jc w:val="center"/>
       </w:pPr>
-      <w:bookmarkStart w:id="65" w:name="_Ref435480432"/>
-      <w:commentRangeStart w:id="66"/>
+      <w:bookmarkStart w:id="64" w:name="_Ref435480432"/>
+      <w:commentRangeStart w:id="65"/>
       <w:r>
         <w:t xml:space="preserve">Table </w:t>
       </w:r>
-      <w:fldSimple w:instr=" STYLEREF 1 \s ">
-        <w:r>
-          <w:rPr>
-            <w:noProof/>
-          </w:rPr>
-          <w:t>3</w:t>
-        </w:r>
-      </w:fldSimple>
+      <w:r>
+        <w:fldChar w:fldCharType="begin"/>
+      </w:r>
+      <w:r>
+        <w:instrText xml:space="preserve"> STYLEREF 1 \s </w:instrText>
+      </w:r>
+      <w:r>
+        <w:fldChar w:fldCharType="separate"/>
+      </w:r>
+      <w:r>
+        <w:rPr>
+          <w:noProof/>
+        </w:rPr>
+        <w:t>3</w:t>
+      </w:r>
+      <w:r>
+        <w:rPr>
+          <w:noProof/>
+        </w:rPr>
+        <w:fldChar w:fldCharType="end"/>
+      </w:r>
       <w:r>
         <w:noBreakHyphen/>
       </w:r>
-      <w:fldSimple w:instr=" SEQ Table \* ARABIC \s 1 ">
-        <w:r>
-          <w:rPr>
-            <w:noProof/>
-          </w:rPr>
-          <w:t>2</w:t>
-        </w:r>
-      </w:fldSimple>
-      <w:bookmarkEnd w:id="65"/>
+      <w:r>
+        <w:fldChar w:fldCharType="begin"/>
+      </w:r>
+      <w:r>
+        <w:instrText xml:space="preserve"> SEQ Table \* ARABIC \s 1 </w:instrText>
+      </w:r>
+      <w:r>
+        <w:fldChar w:fldCharType="separate"/>
+      </w:r>
       <w:r>
         <w:rPr>
           <w:noProof/>
         </w:rPr>
+        <w:t>2</w:t>
+      </w:r>
+      <w:r>
+        <w:rPr>
+          <w:noProof/>
+        </w:rPr>
+        <w:fldChar w:fldCharType="end"/>
+      </w:r>
+      <w:bookmarkEnd w:id="64"/>
+      <w:r>
+        <w:rPr>
+          <w:noProof/>
+        </w:rPr>
         <w:t xml:space="preserve">. </w:t>
       </w:r>
       <w:r>
         <w:t xml:space="preserve">Properties of the </w:t>
       </w:r>
-      <w:proofErr w:type="spellStart"/>
       <w:r>
         <w:rPr>
           <w:rFonts w:ascii="Courier New" w:eastAsia="Courier New" w:hAnsi="Courier New" w:cs="Courier New"/>
         </w:rPr>
         <w:t>AuthenticationType</w:t>
       </w:r>
-      <w:proofErr w:type="spellEnd"/>
       <w:r>
         <w:t xml:space="preserve"> class</w:t>
       </w:r>
-      <w:commentRangeEnd w:id="66"/>
+      <w:commentRangeEnd w:id="65"/>
       <w:r>
         <w:rPr>
           <w:rStyle w:val="CommentReference"/>
         </w:rPr>
-        <w:commentReference w:id="66"/>
+        <w:commentReference w:id="65"/>
       </w:r>
     </w:p>
     <w:tbl>
@@ -13391,14 +13158,12 @@
             <w:vAlign w:val="center"/>
           </w:tcPr>
           <w:p>
-            <w:proofErr w:type="spellStart"/>
             <w:r>
               <w:rPr>
                 <w:b/>
               </w:rPr>
               <w:t>Authentication_Type</w:t>
             </w:r>
-            <w:proofErr w:type="spellEnd"/>
           </w:p>
         </w:tc>
         <w:tc>
@@ -13419,30 +13184,20 @@
                 <w:rFonts w:ascii="Courier New" w:eastAsia="Courier New" w:hAnsi="Courier New" w:cs="Courier New"/>
               </w:rPr>
             </w:pPr>
-            <w:proofErr w:type="spellStart"/>
             <w:r>
               <w:rPr>
                 <w:rFonts w:ascii="Courier New" w:eastAsia="Courier New" w:hAnsi="Courier New" w:cs="Courier New"/>
               </w:rPr>
-              <w:t>cyboxCommon</w:t>
-            </w:r>
-            <w:proofErr w:type="spellEnd"/>
+              <w:t>cyboxCommon:</w:t>
+            </w:r>
+          </w:p>
+          <w:p>
             <w:r>
               <w:rPr>
                 <w:rFonts w:ascii="Courier New" w:eastAsia="Courier New" w:hAnsi="Courier New" w:cs="Courier New"/>
               </w:rPr>
-              <w:t>:</w:t>
-            </w:r>
-          </w:p>
-          <w:p>
-            <w:proofErr w:type="spellStart"/>
-            <w:r>
-              <w:rPr>
-                <w:rFonts w:ascii="Courier New" w:eastAsia="Courier New" w:hAnsi="Courier New" w:cs="Courier New"/>
-              </w:rPr>
               <w:t>VocabularyStringType</w:t>
             </w:r>
-            <w:proofErr w:type="spellEnd"/>
           </w:p>
         </w:tc>
         <w:tc>
@@ -13481,75 +13236,85 @@
             <w:r>
               <w:t xml:space="preserve">The </w:t>
             </w:r>
-            <w:proofErr w:type="spellStart"/>
             <w:r>
               <w:rPr>
                 <w:rFonts w:ascii="Courier New" w:eastAsia="Courier New" w:hAnsi="Courier New" w:cs="Courier New"/>
               </w:rPr>
               <w:t>Authentication_Type</w:t>
             </w:r>
-            <w:proofErr w:type="spellEnd"/>
+            <w:r>
+              <w:t xml:space="preserve"> property</w:t>
+            </w:r>
             <w:r>
               <w:t xml:space="preserve"> </w:t>
             </w:r>
-            <w:proofErr w:type="gramStart"/>
-            <w:r>
-              <w:t>property ??????????.</w:t>
-            </w:r>
-            <w:proofErr w:type="gramEnd"/>
-            <w:r>
-              <w:t xml:space="preserve"> Examples of </w:t>
-            </w:r>
-            <w:proofErr w:type="gramStart"/>
-            <w:r>
-              <w:t>potential ????</w:t>
-            </w:r>
-            <w:proofErr w:type="gramEnd"/>
-            <w:r>
-              <w:t xml:space="preserve"> (</w:t>
-            </w:r>
-            <w:proofErr w:type="gramStart"/>
-            <w:r>
-              <w:t>these</w:t>
-            </w:r>
-            <w:proofErr w:type="gramEnd"/>
-            <w:r>
-              <w:t xml:space="preserve"> specific values are only provided to help explain the property: they are neither recommended values nor necessarily part of any existing vocabulary).  The content creator </w:t>
+            <w:r>
+              <w:t>specifies the type of authentication required by this Account</w:t>
+            </w:r>
+            <w:r>
+              <w:t xml:space="preserve">. Examples of potential </w:t>
+            </w:r>
+            <w:r>
+              <w:t xml:space="preserve">values are </w:t>
+            </w:r>
+            <w:r>
+              <w:rPr>
+                <w:i/>
+              </w:rPr>
+              <w:t>no authentication</w:t>
+            </w:r>
+            <w:r>
+              <w:t xml:space="preserve">, </w:t>
+            </w:r>
+            <w:r>
+              <w:rPr>
+                <w:i/>
+              </w:rPr>
+              <w:t>password</w:t>
+            </w:r>
+            <w:r>
+              <w:t xml:space="preserve"> and </w:t>
+            </w:r>
+            <w:r>
+              <w:rPr>
+                <w:i/>
+              </w:rPr>
+              <w:t>biometric</w:t>
+            </w:r>
+            <w:r>
+              <w:t xml:space="preserve"> </w:t>
+            </w:r>
+            <w:r>
+              <w:t xml:space="preserve">(these specific values are only provided to help explain the property: </w:t>
             </w:r>
             <w:r>
               <w:lastRenderedPageBreak/>
-              <w:t xml:space="preserve">may choose any arbitrary value or may constrain the set of possible values by referencing an externally-defined vocabulary or leveraging a formally defined vocabulary extending from the </w:t>
-            </w:r>
-            <w:proofErr w:type="spellStart"/>
+              <w:t xml:space="preserve">they are neither recommended values nor necessarily part of any existing vocabulary).  The content creator may choose any arbitrary value or may constrain the set of possible values by referencing an externally-defined vocabulary or leveraging a formally defined vocabulary extending from the </w:t>
+            </w:r>
             <w:r>
               <w:rPr>
                 <w:rFonts w:ascii="Courier New" w:eastAsia="Courier New" w:hAnsi="Courier New" w:cs="Courier New"/>
               </w:rPr>
-              <w:t>stixCommon</w:t>
-            </w:r>
-            <w:proofErr w:type="gramStart"/>
-            <w:r>
-              <w:rPr>
-                <w:rFonts w:ascii="Courier New" w:eastAsia="Courier New" w:hAnsi="Courier New" w:cs="Courier New"/>
-              </w:rPr>
-              <w:t>:ControlledVocabularyStringType</w:t>
-            </w:r>
-            <w:proofErr w:type="spellEnd"/>
-            <w:proofErr w:type="gramEnd"/>
-            <w:r>
-              <w:rPr>
-                <w:rFonts w:ascii="Courier New" w:eastAsia="Courier New" w:hAnsi="Courier New" w:cs="Courier New"/>
-              </w:rPr>
+              <w:t xml:space="preserve">stixCommon:ControlledVocabularyStringType </w:t>
+            </w:r>
+            <w:r>
+              <w:t xml:space="preserve">class. The </w:t>
+            </w:r>
+            <w:r>
+              <w:t>CybOX</w:t>
+            </w:r>
+            <w:r>
+              <w:t xml:space="preserve"> default vocabulary class for use in the property is</w:t>
+            </w:r>
+            <w:r>
               <w:t xml:space="preserve"> </w:t>
             </w:r>
             <w:r>
-              <w:t xml:space="preserve">class. The STIX default vocabulary class for use in the property </w:t>
-            </w:r>
-            <w:proofErr w:type="gramStart"/>
-            <w:r>
-              <w:t>is ?????</w:t>
-            </w:r>
-            <w:proofErr w:type="gramEnd"/>
+              <w:rPr>
+                <w:rFonts w:ascii="Courier New" w:hAnsi="Courier New" w:cs="Courier New"/>
+              </w:rPr>
+              <w:t>AutenticationTypeVocab-1.0</w:t>
+            </w:r>
             <w:r>
               <w:t>.</w:t>
             </w:r>
@@ -13573,7 +13338,6 @@
             <w:vAlign w:val="center"/>
           </w:tcPr>
           <w:p>
-            <w:proofErr w:type="spellStart"/>
             <w:r>
               <w:rPr>
                 <w:b/>
@@ -13581,7 +13345,6 @@
               <w:lastRenderedPageBreak/>
               <w:t>Authentication_Data</w:t>
             </w:r>
-            <w:proofErr w:type="spellEnd"/>
           </w:p>
         </w:tc>
         <w:tc>
@@ -13602,30 +13365,20 @@
                 <w:rFonts w:ascii="Courier New" w:eastAsia="Courier New" w:hAnsi="Courier New" w:cs="Courier New"/>
               </w:rPr>
             </w:pPr>
-            <w:proofErr w:type="spellStart"/>
             <w:r>
               <w:rPr>
                 <w:rFonts w:ascii="Courier New" w:eastAsia="Courier New" w:hAnsi="Courier New" w:cs="Courier New"/>
               </w:rPr>
-              <w:t>cyboxCommon</w:t>
-            </w:r>
-            <w:proofErr w:type="spellEnd"/>
+              <w:t>cyboxCommon:</w:t>
+            </w:r>
+          </w:p>
+          <w:p>
             <w:r>
               <w:rPr>
                 <w:rFonts w:ascii="Courier New" w:eastAsia="Courier New" w:hAnsi="Courier New" w:cs="Courier New"/>
               </w:rPr>
-              <w:t>:</w:t>
-            </w:r>
-          </w:p>
-          <w:p>
-            <w:proofErr w:type="spellStart"/>
-            <w:r>
-              <w:rPr>
-                <w:rFonts w:ascii="Courier New" w:eastAsia="Courier New" w:hAnsi="Courier New" w:cs="Courier New"/>
-              </w:rPr>
               <w:t>StringObjectPropertyType</w:t>
             </w:r>
-            <w:proofErr w:type="spellEnd"/>
           </w:p>
         </w:tc>
         <w:tc>
@@ -13664,32 +13417,14 @@
             <w:r>
               <w:t xml:space="preserve">The </w:t>
             </w:r>
-            <w:proofErr w:type="spellStart"/>
             <w:r>
               <w:rPr>
                 <w:rFonts w:ascii="Courier New" w:hAnsi="Courier New" w:cs="Courier New"/>
               </w:rPr>
               <w:t>Authentication_Data</w:t>
             </w:r>
-            <w:proofErr w:type="spellEnd"/>
-            <w:r>
-              <w:t xml:space="preserve"> property specifies the data used for the authentication type specified by the </w:t>
-            </w:r>
-            <w:proofErr w:type="spellStart"/>
-            <w:r>
-              <w:t>Authentication_Type</w:t>
-            </w:r>
-            <w:proofErr w:type="spellEnd"/>
-            <w:r>
-              <w:t xml:space="preserve"> field. For example, if </w:t>
-            </w:r>
-            <w:proofErr w:type="spellStart"/>
-            <w:r>
-              <w:t>Authentication_Type</w:t>
-            </w:r>
-            <w:proofErr w:type="spellEnd"/>
-            <w:r>
-              <w:t xml:space="preserve"> is set to "Password", this would be the actual password value.</w:t>
+            <w:r>
+              <w:t xml:space="preserve"> property specifies the data used for the authentication type specified by the Authentication_Type field. For example, if Authentication_Type is set to "Password", this would be the actual password value.</w:t>
             </w:r>
           </w:p>
         </w:tc>
@@ -13716,30 +13451,20 @@
                 <w:b/>
               </w:rPr>
             </w:pPr>
-            <w:proofErr w:type="spellStart"/>
             <w:r>
               <w:rPr>
                 <w:b/>
               </w:rPr>
-              <w:t>Authentication_Token</w:t>
-            </w:r>
-            <w:proofErr w:type="spellEnd"/>
+              <w:t>Authentication_Token_</w:t>
+            </w:r>
+          </w:p>
+          <w:p>
             <w:r>
               <w:rPr>
                 <w:b/>
               </w:rPr>
-              <w:t>_</w:t>
-            </w:r>
-          </w:p>
-          <w:p>
-            <w:proofErr w:type="spellStart"/>
-            <w:r>
-              <w:rPr>
-                <w:b/>
-              </w:rPr>
               <w:t>Protection_Mechanism</w:t>
             </w:r>
-            <w:proofErr w:type="spellEnd"/>
           </w:p>
         </w:tc>
         <w:tc>
@@ -13760,30 +13485,20 @@
                 <w:rFonts w:ascii="Courier New" w:eastAsia="Courier New" w:hAnsi="Courier New" w:cs="Courier New"/>
               </w:rPr>
             </w:pPr>
-            <w:proofErr w:type="spellStart"/>
             <w:r>
               <w:rPr>
                 <w:rFonts w:ascii="Courier New" w:eastAsia="Courier New" w:hAnsi="Courier New" w:cs="Courier New"/>
               </w:rPr>
-              <w:t>cyboxCommon</w:t>
-            </w:r>
-            <w:proofErr w:type="spellEnd"/>
+              <w:t>cyboxCommon:</w:t>
+            </w:r>
+          </w:p>
+          <w:p>
             <w:r>
               <w:rPr>
                 <w:rFonts w:ascii="Courier New" w:eastAsia="Courier New" w:hAnsi="Courier New" w:cs="Courier New"/>
               </w:rPr>
-              <w:t>:</w:t>
-            </w:r>
-          </w:p>
-          <w:p>
-            <w:proofErr w:type="spellStart"/>
-            <w:r>
-              <w:rPr>
-                <w:rFonts w:ascii="Courier New" w:eastAsia="Courier New" w:hAnsi="Courier New" w:cs="Courier New"/>
-              </w:rPr>
               <w:t>VocabularyStringType</w:t>
             </w:r>
-            <w:proofErr w:type="spellEnd"/>
           </w:p>
         </w:tc>
         <w:tc>
@@ -13822,71 +13537,72 @@
             <w:r>
               <w:t xml:space="preserve">The </w:t>
             </w:r>
-            <w:proofErr w:type="spellStart"/>
             <w:r>
               <w:rPr>
                 <w:rFonts w:ascii="Courier New" w:eastAsia="Courier New" w:hAnsi="Courier New" w:cs="Courier New"/>
               </w:rPr>
               <w:t>Authentication_Token_Protection_Mechanism</w:t>
             </w:r>
-            <w:proofErr w:type="spellEnd"/>
+            <w:r>
+              <w:t xml:space="preserve"> property</w:t>
+            </w:r>
             <w:r>
               <w:t xml:space="preserve"> </w:t>
             </w:r>
-            <w:proofErr w:type="gramStart"/>
-            <w:r>
-              <w:t>property ??????????.</w:t>
-            </w:r>
-            <w:proofErr w:type="gramEnd"/>
-            <w:r>
-              <w:t xml:space="preserve"> Examples of </w:t>
-            </w:r>
-            <w:proofErr w:type="gramStart"/>
-            <w:r>
-              <w:t>potential ????</w:t>
-            </w:r>
-            <w:proofErr w:type="gramEnd"/>
-            <w:r>
-              <w:t xml:space="preserve"> (</w:t>
-            </w:r>
-            <w:proofErr w:type="gramStart"/>
-            <w:r>
-              <w:t>these</w:t>
-            </w:r>
-            <w:proofErr w:type="gramEnd"/>
-            <w:r>
-              <w:t xml:space="preserve"> specific values are only provided to help explain the property: they are neither recommended values nor necessarily part of any existing vocabulary).  The content creator may choose any arbitrary value or may constrain the set of possible values by referencing an externally-defined vocabulary or leveraging a formally defined vocabulary extending from the </w:t>
-            </w:r>
-            <w:proofErr w:type="spellStart"/>
+            <w:r>
+              <w:t>specifies the type of authentication required by this Account</w:t>
+            </w:r>
+            <w:r>
+              <w:t xml:space="preserve">. Examples of potential </w:t>
+            </w:r>
+            <w:r>
+              <w:t xml:space="preserve">values are </w:t>
+            </w:r>
+            <w:r>
+              <w:rPr>
+                <w:i/>
+              </w:rPr>
+              <w:t>plain text</w:t>
+            </w:r>
+            <w:r>
+              <w:t xml:space="preserve">, </w:t>
+            </w:r>
+            <w:r>
+              <w:rPr>
+                <w:i/>
+              </w:rPr>
+              <w:t>salted SHA-1 hash</w:t>
+            </w:r>
+            <w:r>
+              <w:t xml:space="preserve">, and </w:t>
+            </w:r>
+            <w:r>
+              <w:rPr>
+                <w:i/>
+              </w:rPr>
+              <w:t>DES</w:t>
+            </w:r>
+            <w:r>
+              <w:t xml:space="preserve"> (these specific values are only provided to help explain the property: they are neither recommended values nor necessarily part of any existing vocabulary).  The content creator may choose any arbitrary value or may constrain the set of possible values by referencing an externally-defined vocabulary or leveraging a formally defined vocabulary extending from the </w:t>
+            </w:r>
             <w:r>
               <w:rPr>
                 <w:rFonts w:ascii="Courier New" w:eastAsia="Courier New" w:hAnsi="Courier New" w:cs="Courier New"/>
               </w:rPr>
-              <w:t>stixCommon</w:t>
-            </w:r>
-            <w:proofErr w:type="gramStart"/>
-            <w:r>
-              <w:rPr>
-                <w:rFonts w:ascii="Courier New" w:eastAsia="Courier New" w:hAnsi="Courier New" w:cs="Courier New"/>
-              </w:rPr>
-              <w:t>:ControlledVocabularyStringType</w:t>
-            </w:r>
-            <w:proofErr w:type="spellEnd"/>
-            <w:proofErr w:type="gramEnd"/>
-            <w:r>
-              <w:rPr>
-                <w:rFonts w:ascii="Courier New" w:eastAsia="Courier New" w:hAnsi="Courier New" w:cs="Courier New"/>
-              </w:rPr>
-              <w:t xml:space="preserve"> </w:t>
-            </w:r>
-            <w:r>
-              <w:t xml:space="preserve">class. The STIX default vocabulary class for use in the property </w:t>
-            </w:r>
-            <w:proofErr w:type="gramStart"/>
-            <w:r>
-              <w:t>is ?????</w:t>
-            </w:r>
-            <w:proofErr w:type="gramEnd"/>
+              <w:t xml:space="preserve">stixCommon:ControlledVocabularyStringType </w:t>
+            </w:r>
+            <w:r>
+              <w:t>class. The STIX default vocabulary c</w:t>
+            </w:r>
+            <w:r>
+              <w:t xml:space="preserve">lass for use in the property is </w:t>
+            </w:r>
+            <w:r>
+              <w:rPr>
+                <w:rFonts w:ascii="Courier New" w:hAnsi="Courier New" w:cs="Courier New"/>
+              </w:rPr>
+              <w:t>AuthenticationTokenProtectionMechanismTypeVocab-1.0</w:t>
+            </w:r>
             <w:r>
               <w:t>.</w:t>
             </w:r>
@@ -13962,45 +13678,33 @@
                 <w:rFonts w:ascii="Courier New" w:eastAsia="Courier New" w:hAnsi="Courier New" w:cs="Courier New"/>
               </w:rPr>
             </w:pPr>
-            <w:proofErr w:type="spellStart"/>
             <w:r>
               <w:rPr>
                 <w:rFonts w:ascii="Courier New" w:eastAsia="Courier New" w:hAnsi="Courier New" w:cs="Courier New"/>
               </w:rPr>
-              <w:t>AccountObj</w:t>
-            </w:r>
-            <w:proofErr w:type="spellEnd"/>
-            <w:r>
+              <w:t>AccountObj:</w:t>
+            </w:r>
+          </w:p>
+          <w:p>
+            <w:pPr>
               <w:rPr>
                 <w:rFonts w:ascii="Courier New" w:eastAsia="Courier New" w:hAnsi="Courier New" w:cs="Courier New"/>
               </w:rPr>
-              <w:t>:</w:t>
-            </w:r>
-          </w:p>
-          <w:p>
-            <w:pPr>
+            </w:pPr>
+            <w:r>
               <w:rPr>
                 <w:rFonts w:ascii="Courier New" w:eastAsia="Courier New" w:hAnsi="Courier New" w:cs="Courier New"/>
               </w:rPr>
-            </w:pPr>
-            <w:proofErr w:type="spellStart"/>
+              <w:t>StructuredAuthentication</w:t>
+            </w:r>
+          </w:p>
+          <w:p>
             <w:r>
               <w:rPr>
                 <w:rFonts w:ascii="Courier New" w:eastAsia="Courier New" w:hAnsi="Courier New" w:cs="Courier New"/>
               </w:rPr>
-              <w:t>StructuredAuthentication</w:t>
-            </w:r>
-            <w:proofErr w:type="spellEnd"/>
-          </w:p>
-          <w:p>
-            <w:proofErr w:type="spellStart"/>
-            <w:r>
-              <w:rPr>
-                <w:rFonts w:ascii="Courier New" w:eastAsia="Courier New" w:hAnsi="Courier New" w:cs="Courier New"/>
-              </w:rPr>
               <w:t>MechanismType</w:t>
             </w:r>
-            <w:proofErr w:type="spellEnd"/>
           </w:p>
         </w:tc>
         <w:tc>
@@ -14039,14 +13743,12 @@
             <w:r>
               <w:t xml:space="preserve">The </w:t>
             </w:r>
-            <w:proofErr w:type="spellStart"/>
             <w:r>
               <w:rPr>
                 <w:rFonts w:ascii="Courier New" w:hAnsi="Courier New" w:cs="Courier New"/>
               </w:rPr>
               <w:t>Structured_Authentication_Mechanism</w:t>
             </w:r>
-            <w:proofErr w:type="spellEnd"/>
             <w:r>
               <w:t xml:space="preserve"> property provides authors a field for describing authentication mechanism information in a structured language defined outside of CybOX.</w:t>
             </w:r>
@@ -14059,16 +13761,11 @@
       <w:pPr>
         <w:pStyle w:val="Heading2"/>
       </w:pPr>
-      <w:bookmarkStart w:id="67" w:name="_Toc435480082"/>
-      <w:proofErr w:type="spellStart"/>
-      <w:r>
-        <w:t>StructuredAuthenticationMechanismType</w:t>
-      </w:r>
-      <w:proofErr w:type="spellEnd"/>
-      <w:r>
-        <w:t xml:space="preserve"> Class</w:t>
-      </w:r>
-      <w:bookmarkEnd w:id="67"/>
+      <w:bookmarkStart w:id="66" w:name="_Toc435480082"/>
+      <w:r>
+        <w:t>StructuredAuthenticationMechanismType Class</w:t>
+      </w:r>
+      <w:bookmarkEnd w:id="66"/>
     </w:p>
     <w:p>
       <w:pPr>
@@ -14085,16 +13782,15 @@
         <w:contextualSpacing w:val="0"/>
       </w:pPr>
       <w:r>
+        <w:lastRenderedPageBreak/>
         <w:t xml:space="preserve">The property table of the </w:t>
       </w:r>
-      <w:proofErr w:type="spellStart"/>
       <w:r>
         <w:rPr>
           <w:rFonts w:ascii="Courier New" w:eastAsia="Courier New" w:hAnsi="Courier New" w:cs="Courier New"/>
         </w:rPr>
         <w:t>StructuredAuthenticationMechanismType</w:t>
       </w:r>
-      <w:proofErr w:type="spellEnd"/>
       <w:r>
         <w:t xml:space="preserve"> class is given in </w:t>
       </w:r>
@@ -14117,13 +13813,13 @@
           <w:b/>
           <w:color w:val="0000EE"/>
         </w:rPr>
+        <w:instrText xml:space="preserve"> \* MERGEFORMAT </w:instrText>
       </w:r>
       <w:r>
         <w:rPr>
           <w:b/>
           <w:color w:val="0000EE"/>
         </w:rPr>
-        <w:instrText xml:space="preserve"> \* MERGEFORMAT </w:instrText>
       </w:r>
       <w:r>
         <w:rPr>
@@ -14178,47 +13874,71 @@
         <w:pStyle w:val="tablecaption"/>
         <w:jc w:val="center"/>
       </w:pPr>
-      <w:bookmarkStart w:id="68" w:name="_Ref435480834"/>
+      <w:bookmarkStart w:id="67" w:name="_Ref435480834"/>
       <w:r>
         <w:t xml:space="preserve">Table </w:t>
       </w:r>
-      <w:fldSimple w:instr=" STYLEREF 1 \s ">
-        <w:r>
-          <w:rPr>
-            <w:noProof/>
-          </w:rPr>
-          <w:t>3</w:t>
-        </w:r>
-      </w:fldSimple>
+      <w:r>
+        <w:fldChar w:fldCharType="begin"/>
+      </w:r>
+      <w:r>
+        <w:instrText xml:space="preserve"> STYLEREF 1 \s </w:instrText>
+      </w:r>
+      <w:r>
+        <w:fldChar w:fldCharType="separate"/>
+      </w:r>
+      <w:r>
+        <w:rPr>
+          <w:noProof/>
+        </w:rPr>
+        <w:t>3</w:t>
+      </w:r>
+      <w:r>
+        <w:rPr>
+          <w:noProof/>
+        </w:rPr>
+        <w:fldChar w:fldCharType="end"/>
+      </w:r>
       <w:r>
         <w:noBreakHyphen/>
       </w:r>
-      <w:fldSimple w:instr=" SEQ Table \* ARABIC \s 1 ">
-        <w:r>
-          <w:rPr>
-            <w:noProof/>
-          </w:rPr>
-          <w:t>3</w:t>
-        </w:r>
-      </w:fldSimple>
-      <w:bookmarkEnd w:id="68"/>
+      <w:r>
+        <w:fldChar w:fldCharType="begin"/>
+      </w:r>
+      <w:r>
+        <w:instrText xml:space="preserve"> SEQ Table \* ARABIC \s 1 </w:instrText>
+      </w:r>
+      <w:r>
+        <w:fldChar w:fldCharType="separate"/>
+      </w:r>
       <w:r>
         <w:rPr>
           <w:noProof/>
         </w:rPr>
+        <w:t>3</w:t>
+      </w:r>
+      <w:r>
+        <w:rPr>
+          <w:noProof/>
+        </w:rPr>
+        <w:fldChar w:fldCharType="end"/>
+      </w:r>
+      <w:bookmarkEnd w:id="67"/>
+      <w:r>
+        <w:rPr>
+          <w:noProof/>
+        </w:rPr>
         <w:t xml:space="preserve">. </w:t>
       </w:r>
       <w:r>
         <w:t xml:space="preserve">Properties of the </w:t>
       </w:r>
-      <w:proofErr w:type="spellStart"/>
       <w:r>
         <w:rPr>
           <w:rFonts w:ascii="Courier New" w:eastAsia="Courier New" w:hAnsi="Courier New" w:cs="Courier New"/>
         </w:rPr>
         <w:t>StructuredAuthenticationMechanismType</w:t>
       </w:r>
-      <w:proofErr w:type="spellEnd"/>
       <w:r>
         <w:t xml:space="preserve"> class</w:t>
       </w:r>
@@ -14272,7 +13992,6 @@
                 <w:b/>
                 <w:color w:val="000000"/>
               </w:rPr>
-              <w:lastRenderedPageBreak/>
               <w:t>Name</w:t>
             </w:r>
           </w:p>
@@ -14403,30 +14122,20 @@
                 <w:rFonts w:ascii="Courier New" w:eastAsia="Courier New" w:hAnsi="Courier New" w:cs="Courier New"/>
               </w:rPr>
             </w:pPr>
-            <w:proofErr w:type="spellStart"/>
             <w:r>
               <w:rPr>
                 <w:rFonts w:ascii="Courier New" w:eastAsia="Courier New" w:hAnsi="Courier New" w:cs="Courier New"/>
               </w:rPr>
-              <w:t>cyboxCommon</w:t>
-            </w:r>
-            <w:proofErr w:type="spellEnd"/>
+              <w:t>cyboxCommon:</w:t>
+            </w:r>
+          </w:p>
+          <w:p>
             <w:r>
               <w:rPr>
                 <w:rFonts w:ascii="Courier New" w:eastAsia="Courier New" w:hAnsi="Courier New" w:cs="Courier New"/>
               </w:rPr>
-              <w:t>:</w:t>
-            </w:r>
-          </w:p>
-          <w:p>
-            <w:proofErr w:type="spellStart"/>
-            <w:r>
-              <w:rPr>
-                <w:rFonts w:ascii="Courier New" w:eastAsia="Courier New" w:hAnsi="Courier New" w:cs="Courier New"/>
-              </w:rPr>
               <w:t>StructuredTextType</w:t>
             </w:r>
-            <w:proofErr w:type="spellEnd"/>
           </w:p>
         </w:tc>
         <w:tc>
@@ -14472,35 +14181,23 @@
               <w:t>Description</w:t>
             </w:r>
             <w:r>
-              <w:t xml:space="preserve"> property captures a technical description of the </w:t>
-            </w:r>
-            <w:proofErr w:type="spellStart"/>
-            <w:r>
-              <w:t>StructuredAuthenticationMechanism</w:t>
-            </w:r>
-            <w:proofErr w:type="spellEnd"/>
-            <w:r>
-              <w:t xml:space="preserve">. Any length is permitted. Optional formatting is supported via the </w:t>
-            </w:r>
-            <w:proofErr w:type="spellStart"/>
+              <w:t xml:space="preserve"> property captures a technical description of the StructuredAuthenticationMechanism. Any length is permitted. Optional formatting is supported via the </w:t>
+            </w:r>
             <w:r>
               <w:rPr>
                 <w:rFonts w:ascii="Courier New" w:eastAsia="Courier New" w:hAnsi="Courier New" w:cs="Courier New"/>
               </w:rPr>
               <w:t>structuring_format</w:t>
             </w:r>
-            <w:proofErr w:type="spellEnd"/>
             <w:r>
               <w:t xml:space="preserve"> property of the </w:t>
             </w:r>
-            <w:proofErr w:type="spellStart"/>
             <w:r>
               <w:rPr>
                 <w:rFonts w:ascii="Courier New" w:eastAsia="Courier New" w:hAnsi="Courier New" w:cs="Courier New"/>
               </w:rPr>
               <w:t>StructuredTextType</w:t>
             </w:r>
-            <w:proofErr w:type="spellEnd"/>
             <w:r>
               <w:t xml:space="preserve"> class.</w:t>
             </w:r>
@@ -14513,11 +14210,14 @@
       <w:pPr>
         <w:pStyle w:val="Heading2"/>
       </w:pPr>
-      <w:bookmarkStart w:id="69" w:name="_Toc435480083"/>
-      <w:r>
-        <w:t>AuthenticationTypeVocab-1.0 Class</w:t>
-      </w:r>
-      <w:bookmarkEnd w:id="69"/>
+      <w:bookmarkStart w:id="68" w:name="_Toc435480083"/>
+      <w:r>
+        <w:t xml:space="preserve">AuthenticationTypeVocab-1.0 </w:t>
+      </w:r>
+      <w:bookmarkEnd w:id="68"/>
+      <w:r>
+        <w:t>Enumeration</w:t>
+      </w:r>
     </w:p>
     <w:p>
       <w:pPr>
@@ -14527,14 +14227,12 @@
       <w:r>
         <w:t xml:space="preserve">The </w:t>
       </w:r>
-      <w:proofErr w:type="spellStart"/>
       <w:r>
         <w:rPr>
           <w:rFonts w:ascii="Courier New" w:hAnsi="Courier New" w:cs="Courier New"/>
         </w:rPr>
         <w:t>AuthenticationTypeVocab</w:t>
       </w:r>
-      <w:proofErr w:type="spellEnd"/>
       <w:r>
         <w:t xml:space="preserve"> </w:t>
       </w:r>
@@ -14544,46 +14242,36 @@
       <w:r>
         <w:t xml:space="preserve">is the default CybOX vocabulary for authentication </w:t>
       </w:r>
-      <w:proofErr w:type="spellStart"/>
-      <w:r>
-        <w:t>classs</w:t>
-      </w:r>
-      <w:proofErr w:type="spellEnd"/>
+      <w:r>
+        <w:t>class</w:t>
+      </w:r>
       <w:r>
         <w:t xml:space="preserve">, used in the </w:t>
       </w:r>
-      <w:proofErr w:type="spellStart"/>
       <w:r>
         <w:rPr>
           <w:rFonts w:ascii="Courier New" w:hAnsi="Courier New" w:cs="Courier New"/>
         </w:rPr>
         <w:t>AuthenticationType</w:t>
       </w:r>
-      <w:proofErr w:type="spellEnd"/>
       <w:r>
         <w:t>/</w:t>
       </w:r>
-      <w:proofErr w:type="spellStart"/>
       <w:r>
         <w:rPr>
           <w:rFonts w:ascii="Courier New" w:hAnsi="Courier New" w:cs="Courier New"/>
         </w:rPr>
         <w:t>Authentication_Type</w:t>
       </w:r>
-      <w:proofErr w:type="spellEnd"/>
-      <w:r>
-        <w:t xml:space="preserve"> found in the Account Object schema.</w:t>
-      </w:r>
-    </w:p>
-    <w:p>
-      <w:pPr>
-        <w:pStyle w:val="Heading2"/>
-      </w:pPr>
-      <w:bookmarkStart w:id="70" w:name="_Toc435480084"/>
-      <w:r>
-        <w:t>AuthenticationTokenProtectionMechanismTypeVocab-1.0 Class</w:t>
-      </w:r>
-      <w:bookmarkEnd w:id="70"/>
+      <w:r>
+        <w:t xml:space="preserve"> found in the Account Object </w:t>
+      </w:r>
+      <w:r>
+        <w:t>package</w:t>
+      </w:r>
+      <w:r>
+        <w:t>.</w:t>
+      </w:r>
     </w:p>
     <w:p>
       <w:pPr>
@@ -14591,74 +14279,19 @@
         <w:contextualSpacing w:val="0"/>
       </w:pPr>
       <w:r>
-        <w:t xml:space="preserve">The </w:t>
-      </w:r>
-      <w:proofErr w:type="spellStart"/>
+        <w:t xml:space="preserve">The literals of the </w:t>
+      </w:r>
       <w:r>
         <w:rPr>
           <w:rFonts w:ascii="Courier New" w:hAnsi="Courier New" w:cs="Courier New"/>
         </w:rPr>
-        <w:t>AuthenticationTokenProtectionMechanismTypeVocab</w:t>
-      </w:r>
-      <w:proofErr w:type="spellEnd"/>
-      <w:r>
-        <w:t xml:space="preserve"> </w:t>
-      </w:r>
-      <w:r>
-        <w:t>class</w:t>
-      </w:r>
-      <w:r>
-        <w:t xml:space="preserve"> </w:t>
-      </w:r>
-      <w:r>
-        <w:t xml:space="preserve">is the default CybOX vocabulary for authentication token protection mechanisms, used in the </w:t>
-      </w:r>
-      <w:proofErr w:type="spellStart"/>
-      <w:r>
-        <w:rPr>
-          <w:rFonts w:ascii="Courier New" w:hAnsi="Courier New" w:cs="Courier New"/>
-        </w:rPr>
-        <w:t>AuthenticationType</w:t>
-      </w:r>
-      <w:proofErr w:type="spellEnd"/>
-      <w:r>
-        <w:t>/</w:t>
-      </w:r>
-      <w:proofErr w:type="spellStart"/>
-      <w:r>
-        <w:rPr>
-          <w:rFonts w:ascii="Courier New" w:hAnsi="Courier New" w:cs="Courier New"/>
-        </w:rPr>
-        <w:t>Authentication_Token_Protection_Mechanism</w:t>
-      </w:r>
-      <w:proofErr w:type="spellEnd"/>
-      <w:r>
-        <w:t xml:space="preserve"> found in the Account Object schema.</w:t>
-      </w:r>
-    </w:p>
-    <w:p>
-      <w:pPr>
-        <w:pStyle w:val="Heading2"/>
-      </w:pPr>
-      <w:bookmarkStart w:id="71" w:name="_Toc435480085"/>
-      <w:r>
-        <w:t>AuthenticationTypeEnum-1.0 Enumeration</w:t>
-      </w:r>
-      <w:bookmarkEnd w:id="71"/>
-    </w:p>
-    <w:p>
-      <w:pPr>
-        <w:pStyle w:val="basicparagraph"/>
-        <w:contextualSpacing w:val="0"/>
-      </w:pPr>
-      <w:r>
-        <w:t xml:space="preserve">The literals of the </w:t>
+        <w:t>AuthenticationTypeVocab</w:t>
       </w:r>
       <w:r>
         <w:rPr>
           <w:rFonts w:ascii="Courier New" w:eastAsia="Courier New" w:hAnsi="Courier New" w:cs="Courier New"/>
         </w:rPr>
-        <w:t>AuthenticationTypeEnum-1.0</w:t>
+        <w:t>-1.0</w:t>
       </w:r>
       <w:r>
         <w:t xml:space="preserve"> enumeration are given in </w:t>
@@ -14682,13 +14315,13 @@
           <w:b/>
           <w:color w:val="0000EE"/>
         </w:rPr>
+        <w:instrText xml:space="preserve"> \* MERGEFORMAT </w:instrText>
       </w:r>
       <w:r>
         <w:rPr>
           <w:b/>
           <w:color w:val="0000EE"/>
         </w:rPr>
-        <w:instrText xml:space="preserve"> \* MERGEFORMAT </w:instrText>
       </w:r>
       <w:r>
         <w:rPr>
@@ -14743,30 +14376,56 @@
         <w:pStyle w:val="tablecaption"/>
         <w:jc w:val="center"/>
       </w:pPr>
-      <w:bookmarkStart w:id="72" w:name="_Ref435481136"/>
+      <w:bookmarkStart w:id="69" w:name="_Ref435481136"/>
       <w:r>
         <w:t xml:space="preserve">Table </w:t>
       </w:r>
-      <w:fldSimple w:instr=" STYLEREF 1 \s ">
-        <w:r>
-          <w:rPr>
-            <w:noProof/>
-          </w:rPr>
-          <w:t>3</w:t>
-        </w:r>
-      </w:fldSimple>
+      <w:r>
+        <w:fldChar w:fldCharType="begin"/>
+      </w:r>
+      <w:r>
+        <w:instrText xml:space="preserve"> STYLEREF 1 \s </w:instrText>
+      </w:r>
+      <w:r>
+        <w:fldChar w:fldCharType="separate"/>
+      </w:r>
+      <w:r>
+        <w:rPr>
+          <w:noProof/>
+        </w:rPr>
+        <w:t>3</w:t>
+      </w:r>
+      <w:r>
+        <w:rPr>
+          <w:noProof/>
+        </w:rPr>
+        <w:fldChar w:fldCharType="end"/>
+      </w:r>
       <w:r>
         <w:noBreakHyphen/>
       </w:r>
-      <w:fldSimple w:instr=" SEQ Table \* ARABIC \s 1 ">
-        <w:r>
-          <w:rPr>
-            <w:noProof/>
-          </w:rPr>
-          <w:t>4</w:t>
-        </w:r>
-      </w:fldSimple>
-      <w:bookmarkEnd w:id="72"/>
+      <w:r>
+        <w:fldChar w:fldCharType="begin"/>
+      </w:r>
+      <w:r>
+        <w:instrText xml:space="preserve"> SEQ Table \* ARABIC \s 1 </w:instrText>
+      </w:r>
+      <w:r>
+        <w:fldChar w:fldCharType="separate"/>
+      </w:r>
+      <w:r>
+        <w:rPr>
+          <w:noProof/>
+        </w:rPr>
+        <w:t>4</w:t>
+      </w:r>
+      <w:r>
+        <w:rPr>
+          <w:noProof/>
+        </w:rPr>
+        <w:fldChar w:fldCharType="end"/>
+      </w:r>
+      <w:bookmarkEnd w:id="69"/>
       <w:r>
         <w:rPr>
           <w:noProof/>
@@ -15122,27 +14781,13 @@
           </w:tcPr>
           <w:p>
             <w:r>
-              <w:t xml:space="preserve">The Hardware Token value specifies authentication requiring physical or hardware tokens. Examples include smart cards, </w:t>
-            </w:r>
-            <w:proofErr w:type="spellStart"/>
-            <w:r>
-              <w:t>bluetooth</w:t>
-            </w:r>
-            <w:proofErr w:type="spellEnd"/>
-            <w:r>
-              <w:t xml:space="preserve"> tokens, and </w:t>
-            </w:r>
-            <w:proofErr w:type="spellStart"/>
-            <w:r>
-              <w:t>usb</w:t>
-            </w:r>
-            <w:proofErr w:type="spellEnd"/>
-            <w:r>
-              <w:t xml:space="preserve"> </w:t>
-            </w:r>
-            <w:r>
-              <w:lastRenderedPageBreak/>
-              <w:t>tokens.</w:t>
+              <w:t xml:space="preserve">The Hardware Token value specifies authentication requiring physical or hardware tokens. Examples include smart cards, bluetooth tokens, and </w:t>
+            </w:r>
+            <w:r>
+              <w:t>USB</w:t>
+            </w:r>
+            <w:r>
+              <w:t xml:space="preserve"> tokens.</w:t>
             </w:r>
           </w:p>
         </w:tc>
@@ -15172,7 +14817,6 @@
               <w:rPr>
                 <w:b/>
               </w:rPr>
-              <w:lastRenderedPageBreak/>
               <w:t>Software Token</w:t>
             </w:r>
           </w:p>
@@ -15199,7 +14843,11 @@
               <w:t xml:space="preserve">Software Token </w:t>
             </w:r>
             <w:r>
-              <w:t>value specifies an authentication device stored in software form.</w:t>
+              <w:t xml:space="preserve">value specifies an authentication device stored in </w:t>
+            </w:r>
+            <w:r>
+              <w:lastRenderedPageBreak/>
+              <w:t>software form.</w:t>
             </w:r>
           </w:p>
         </w:tc>
@@ -15229,6 +14877,7 @@
               <w:rPr>
                 <w:b/>
               </w:rPr>
+              <w:lastRenderedPageBreak/>
               <w:t>Multifactor</w:t>
             </w:r>
           </w:p>
@@ -15266,11 +14915,11 @@
       <w:pPr>
         <w:pStyle w:val="Heading2"/>
       </w:pPr>
-      <w:bookmarkStart w:id="73" w:name="_Toc435480086"/>
+      <w:bookmarkStart w:id="70" w:name="_Toc435480086"/>
       <w:r>
         <w:t>AuthenticationTokenProtectionMechanismTypeEnum-1.0 Enumeration</w:t>
       </w:r>
-      <w:bookmarkEnd w:id="73"/>
+      <w:bookmarkEnd w:id="70"/>
     </w:p>
     <w:p>
       <w:pPr>
@@ -15278,6 +14927,43 @@
         <w:contextualSpacing w:val="0"/>
       </w:pPr>
       <w:r>
+        <w:t xml:space="preserve">The </w:t>
+      </w:r>
+      <w:r>
+        <w:rPr>
+          <w:rFonts w:ascii="Courier New" w:hAnsi="Courier New" w:cs="Courier New"/>
+        </w:rPr>
+        <w:t>AuthenticationTokenProtectionMechanismTypeVocab</w:t>
+      </w:r>
+      <w:r>
+        <w:t xml:space="preserve"> enumeration is the default CybOX vocabulary for authentication token protection mechanisms, used in the </w:t>
+      </w:r>
+      <w:r>
+        <w:rPr>
+          <w:rFonts w:ascii="Courier New" w:hAnsi="Courier New" w:cs="Courier New"/>
+        </w:rPr>
+        <w:t>AuthenticationType</w:t>
+      </w:r>
+      <w:r>
+        <w:t>/</w:t>
+      </w:r>
+      <w:r>
+        <w:rPr>
+          <w:rFonts w:ascii="Courier New" w:hAnsi="Courier New" w:cs="Courier New"/>
+        </w:rPr>
+        <w:t>Authentication_Token_Protection_Mechanism</w:t>
+      </w:r>
+      <w:r>
+        <w:t xml:space="preserve"> found in the Account Object schema.</w:t>
+      </w:r>
+    </w:p>
+    <w:p/>
+    <w:p>
+      <w:pPr>
+        <w:pStyle w:val="basicparagraph"/>
+        <w:contextualSpacing w:val="0"/>
+      </w:pPr>
+      <w:r>
         <w:t xml:space="preserve">The literals of the </w:t>
       </w:r>
       <w:r>
@@ -15308,13 +14994,13 @@
           <w:b/>
           <w:color w:val="0000EE"/>
         </w:rPr>
+        <w:instrText xml:space="preserve"> \* MERGEFORMAT </w:instrText>
       </w:r>
       <w:r>
         <w:rPr>
           <w:b/>
           <w:color w:val="0000EE"/>
         </w:rPr>
-        <w:instrText xml:space="preserve"> \* MERGEFORMAT </w:instrText>
       </w:r>
       <w:r>
         <w:rPr>
@@ -15369,30 +15055,56 @@
         <w:pStyle w:val="tablecaption"/>
         <w:jc w:val="center"/>
       </w:pPr>
-      <w:bookmarkStart w:id="74" w:name="_Ref435481208"/>
+      <w:bookmarkStart w:id="71" w:name="_Ref435481208"/>
       <w:r>
         <w:t xml:space="preserve">Table </w:t>
       </w:r>
-      <w:fldSimple w:instr=" STYLEREF 1 \s ">
-        <w:r>
-          <w:rPr>
-            <w:noProof/>
-          </w:rPr>
-          <w:t>3</w:t>
-        </w:r>
-      </w:fldSimple>
+      <w:r>
+        <w:fldChar w:fldCharType="begin"/>
+      </w:r>
+      <w:r>
+        <w:instrText xml:space="preserve"> STYLEREF 1 \s </w:instrText>
+      </w:r>
+      <w:r>
+        <w:fldChar w:fldCharType="separate"/>
+      </w:r>
+      <w:r>
+        <w:rPr>
+          <w:noProof/>
+        </w:rPr>
+        <w:t>3</w:t>
+      </w:r>
+      <w:r>
+        <w:rPr>
+          <w:noProof/>
+        </w:rPr>
+        <w:fldChar w:fldCharType="end"/>
+      </w:r>
       <w:r>
         <w:noBreakHyphen/>
       </w:r>
-      <w:fldSimple w:instr=" SEQ Table \* ARABIC \s 1 ">
-        <w:r>
-          <w:rPr>
-            <w:noProof/>
-          </w:rPr>
-          <w:t>5</w:t>
-        </w:r>
-      </w:fldSimple>
-      <w:bookmarkEnd w:id="74"/>
+      <w:r>
+        <w:fldChar w:fldCharType="begin"/>
+      </w:r>
+      <w:r>
+        <w:instrText xml:space="preserve"> SEQ Table \* ARABIC \s 1 </w:instrText>
+      </w:r>
+      <w:r>
+        <w:fldChar w:fldCharType="separate"/>
+      </w:r>
+      <w:r>
+        <w:rPr>
+          <w:noProof/>
+        </w:rPr>
+        <w:t>5</w:t>
+      </w:r>
+      <w:r>
+        <w:rPr>
+          <w:noProof/>
+        </w:rPr>
+        <w:fldChar w:fldCharType="end"/>
+      </w:r>
+      <w:bookmarkEnd w:id="71"/>
       <w:r>
         <w:rPr>
           <w:noProof/>
@@ -15862,7 +15574,11 @@
           </w:tcPr>
           <w:p>
             <w:r>
-              <w:t>The authentication tokens have been salted and hashed with the MD4 hash algorithm.</w:t>
+              <w:t xml:space="preserve">The authentication tokens have been salted and hashed with </w:t>
+            </w:r>
+            <w:r>
+              <w:lastRenderedPageBreak/>
+              <w:t>the MD4 hash algorithm.</w:t>
             </w:r>
           </w:p>
         </w:tc>
@@ -15892,6 +15608,7 @@
               <w:rPr>
                 <w:b/>
               </w:rPr>
+              <w:lastRenderedPageBreak/>
               <w:t>Unsalted MD4 Hash</w:t>
             </w:r>
           </w:p>
@@ -15909,11 +15626,7 @@
           </w:tcPr>
           <w:p>
             <w:r>
-              <w:t xml:space="preserve">The authentication tokens have been hashed with the MD4 </w:t>
-            </w:r>
-            <w:r>
-              <w:lastRenderedPageBreak/>
-              <w:t>hash algorithm, without salting.</w:t>
+              <w:t>The authentication tokens have been hashed with the MD4 hash algorithm, without salting.</w:t>
             </w:r>
           </w:p>
         </w:tc>
@@ -15943,7 +15656,6 @@
               <w:rPr>
                 <w:b/>
               </w:rPr>
-              <w:lastRenderedPageBreak/>
               <w:t>Salted MD5 Hash</w:t>
             </w:r>
           </w:p>
@@ -16132,21 +15844,7 @@
               <w:rPr>
                 <w:b/>
               </w:rPr>
-              <w:t xml:space="preserve">Salted </w:t>
-            </w:r>
-            <w:proofErr w:type="spellStart"/>
-            <w:r>
-              <w:rPr>
-                <w:b/>
-              </w:rPr>
-              <w:t>RadioGatun</w:t>
-            </w:r>
-            <w:proofErr w:type="spellEnd"/>
-            <w:r>
-              <w:rPr>
-                <w:b/>
-              </w:rPr>
-              <w:t xml:space="preserve"> Hash</w:t>
+              <w:t>Salted RadioGatun Hash</w:t>
             </w:r>
           </w:p>
         </w:tc>
@@ -16163,15 +15861,7 @@
           </w:tcPr>
           <w:p>
             <w:r>
-              <w:t xml:space="preserve">The authentication tokens have been salted and hashed with the </w:t>
-            </w:r>
-            <w:proofErr w:type="spellStart"/>
-            <w:r>
-              <w:t>RadioGatun</w:t>
-            </w:r>
-            <w:proofErr w:type="spellEnd"/>
-            <w:r>
-              <w:t xml:space="preserve"> hash algorithm.</w:t>
+              <w:t>The authentication tokens have been salted and hashed with the RadioGatun hash algorithm.</w:t>
             </w:r>
           </w:p>
         </w:tc>
@@ -16201,21 +15891,7 @@
               <w:rPr>
                 <w:b/>
               </w:rPr>
-              <w:t xml:space="preserve">Unsalted </w:t>
-            </w:r>
-            <w:proofErr w:type="spellStart"/>
-            <w:r>
-              <w:rPr>
-                <w:b/>
-              </w:rPr>
-              <w:t>RadioGatun</w:t>
-            </w:r>
-            <w:proofErr w:type="spellEnd"/>
-            <w:r>
-              <w:rPr>
-                <w:b/>
-              </w:rPr>
-              <w:t xml:space="preserve"> Hash</w:t>
+              <w:t>Unsalted RadioGatun Hash</w:t>
             </w:r>
           </w:p>
         </w:tc>
@@ -16232,15 +15908,7 @@
           </w:tcPr>
           <w:p>
             <w:r>
-              <w:t xml:space="preserve">The authentication tokens have been hashed with the </w:t>
-            </w:r>
-            <w:proofErr w:type="spellStart"/>
-            <w:r>
-              <w:t>RadioGatun</w:t>
-            </w:r>
-            <w:proofErr w:type="spellEnd"/>
-            <w:r>
-              <w:t xml:space="preserve"> hash algorithm, without salting.</w:t>
+              <w:t>The authentication tokens have been hashed with the RadioGatun hash algorithm, without salting.</w:t>
             </w:r>
           </w:p>
         </w:tc>
@@ -16552,6 +16220,7 @@
               <w:rPr>
                 <w:b/>
               </w:rPr>
+              <w:lastRenderedPageBreak/>
               <w:t>Salted RIPEMD-320 Hash</w:t>
             </w:r>
           </w:p>
@@ -16599,7 +16268,6 @@
               <w:rPr>
                 <w:b/>
               </w:rPr>
-              <w:lastRenderedPageBreak/>
               <w:t>Unsalted RIPEMD-320 Hash</w:t>
             </w:r>
           </w:p>
@@ -17181,7 +16849,11 @@
           </w:tcPr>
           <w:p>
             <w:r>
-              <w:t>The authentication tokens have been hashed with the SHA-3-224 hash algorithm, without salting.</w:t>
+              <w:t>The authentication tokens have been hashed with the SHA-3-</w:t>
+            </w:r>
+            <w:r>
+              <w:lastRenderedPageBreak/>
+              <w:t>224 hash algorithm, without salting.</w:t>
             </w:r>
           </w:p>
         </w:tc>
@@ -17211,6 +16883,7 @@
               <w:rPr>
                 <w:b/>
               </w:rPr>
+              <w:lastRenderedPageBreak/>
               <w:t>Salted SHA-3-256 Hash</w:t>
             </w:r>
           </w:p>
@@ -17228,11 +16901,7 @@
           </w:tcPr>
           <w:p>
             <w:r>
-              <w:t xml:space="preserve">The authentication tokens have been salted and hashed with </w:t>
-            </w:r>
-            <w:r>
-              <w:lastRenderedPageBreak/>
-              <w:t>the SHA-3-256 hash algorithm.</w:t>
+              <w:t>The authentication tokens have been salted and hashed with the SHA-3-256 hash algorithm.</w:t>
             </w:r>
           </w:p>
         </w:tc>
@@ -17262,7 +16931,6 @@
               <w:rPr>
                 <w:b/>
               </w:rPr>
-              <w:lastRenderedPageBreak/>
               <w:t>Unsalted SHA-3-256 Hash</w:t>
             </w:r>
           </w:p>
@@ -17515,15 +17183,13 @@
           </w:tcPr>
           <w:p>
             <w:r>
-              <w:t xml:space="preserve">The authentication tokens have been salted and hashed with the </w:t>
-            </w:r>
-            <w:proofErr w:type="gramStart"/>
-            <w:r>
-              <w:t>Tiger(</w:t>
-            </w:r>
-            <w:proofErr w:type="gramEnd"/>
-            <w:r>
-              <w:t>2)-192/160/128 hash algorithm.</w:t>
+              <w:t>The authentication tokens have been salted and hashed with the Tiger</w:t>
+            </w:r>
+            <w:r>
+              <w:t xml:space="preserve"> </w:t>
+            </w:r>
+            <w:r>
+              <w:t>(2)-192/160/128 hash algorithm.</w:t>
             </w:r>
           </w:p>
         </w:tc>
@@ -17570,15 +17236,13 @@
           </w:tcPr>
           <w:p>
             <w:r>
-              <w:t xml:space="preserve">The authentication tokens have been hashed with the </w:t>
-            </w:r>
-            <w:proofErr w:type="gramStart"/>
-            <w:r>
-              <w:t>Tiger(</w:t>
-            </w:r>
-            <w:proofErr w:type="gramEnd"/>
-            <w:r>
-              <w:t>2)-192/160/128 hash algorithm, without salting.</w:t>
+              <w:t>The authentication tokens have been hashed with the Tiger</w:t>
+            </w:r>
+            <w:r>
+              <w:t xml:space="preserve"> </w:t>
+            </w:r>
+            <w:r>
+              <w:t>(2)-192/160/128 hash algorithm, without salting.</w:t>
             </w:r>
           </w:p>
         </w:tc>
@@ -17843,6 +17507,7 @@
               <w:rPr>
                 <w:b/>
               </w:rPr>
+              <w:lastRenderedPageBreak/>
               <w:t>Unsalted Skein-512 Hash</w:t>
             </w:r>
           </w:p>
@@ -17890,7 +17555,6 @@
               <w:rPr>
                 <w:b/>
               </w:rPr>
-              <w:lastRenderedPageBreak/>
               <w:t>Salted Skein-1024 Hash</w:t>
             </w:r>
           </w:p>
@@ -18472,7 +18136,11 @@
           </w:tcPr>
           <w:p>
             <w:r>
-              <w:t>The authentication tokens have been encrypted with the Tiny Encryption Algorithm (TEA).</w:t>
+              <w:t xml:space="preserve">The authentication tokens have been encrypted with the Tiny </w:t>
+            </w:r>
+            <w:r>
+              <w:lastRenderedPageBreak/>
+              <w:t>Encryption Algorithm (TEA).</w:t>
             </w:r>
           </w:p>
         </w:tc>
@@ -18493,629 +18161,434 @@
       <w:pPr>
         <w:pStyle w:val="Heading1"/>
       </w:pPr>
-      <w:bookmarkStart w:id="75" w:name="_Ref428537416"/>
-      <w:bookmarkStart w:id="76" w:name="_Toc435480087"/>
+      <w:bookmarkStart w:id="72" w:name="_Ref428537416"/>
+      <w:bookmarkStart w:id="73" w:name="_Toc435480087"/>
       <w:r>
         <w:lastRenderedPageBreak/>
         <w:t>Conformance</w:t>
       </w:r>
       <w:bookmarkEnd w:id="56"/>
       <w:bookmarkEnd w:id="57"/>
+      <w:bookmarkEnd w:id="72"/>
+      <w:bookmarkEnd w:id="73"/>
+    </w:p>
+    <w:p>
+      <w:r>
+        <w:t>Implementations have discretion over which parts (components, properties, extensions, controlled vocabularies, etc.) of CybOX they implement (e.g., Observable/Object).</w:t>
+      </w:r>
+    </w:p>
+    <w:p>
+      <w:r>
+        <w:t xml:space="preserve"> </w:t>
+      </w:r>
+    </w:p>
+    <w:p>
+      <w:r>
+        <w:t>[1] Conformant implementations must conform to all normative structural specifications of the UML model or additional normative statements within this document that apply to the portions of CybOX they implement (e.g., implementers of the entire Observable class must conform to all normative structural specifications of the UML model regarding the Observable class or additional normative statements contained in the document that describes the Observable class).</w:t>
+      </w:r>
+    </w:p>
+    <w:p>
+      <w:r>
+        <w:t xml:space="preserve"> </w:t>
+      </w:r>
+    </w:p>
+    <w:p>
+      <w:r>
+        <w:t>[2] Conformant implementations are free to ignore normative structural specifications of the UML model or additional normative statements within this document that do not apply to the portions of CybOX they implement (e.g., non-implementers of any particular properties of the Observable class are free to ignore all normative structural specifications of the UML model regarding those properties of the Observable class or additional normative statements contained in the document that describes the Observable class).</w:t>
+      </w:r>
+    </w:p>
+    <w:p>
+      <w:r>
+        <w:t xml:space="preserve"> </w:t>
+      </w:r>
+    </w:p>
+    <w:p>
+      <w:r>
+        <w:t>The conformance section of this document is intentionally broad and attempts to reiterate what already exists in this document.</w:t>
+      </w:r>
+    </w:p>
+    <w:p>
+      <w:pPr>
+        <w:pStyle w:val="AppendixHeading1"/>
+        <w:spacing w:after="120" w:afterAutospacing="0"/>
+      </w:pPr>
+      <w:bookmarkStart w:id="74" w:name="_Toc85472897"/>
+      <w:bookmarkStart w:id="75" w:name="_Toc287332012"/>
+      <w:bookmarkStart w:id="76" w:name="_Toc409437264"/>
+      <w:bookmarkStart w:id="77" w:name="_Toc435480088"/>
+      <w:r>
+        <w:lastRenderedPageBreak/>
+        <w:t>Acknowledgments</w:t>
+      </w:r>
+      <w:bookmarkEnd w:id="74"/>
       <w:bookmarkEnd w:id="75"/>
       <w:bookmarkEnd w:id="76"/>
-    </w:p>
-    <w:p>
-      <w:r>
-        <w:t>Implementations have discretion over which parts (components, properties, extensions, controlled vocabularies, etc.) of CybOX they implement (e.g., Observable/Object).</w:t>
-      </w:r>
-    </w:p>
-    <w:p>
-      <w:r>
-        <w:t xml:space="preserve"> </w:t>
-      </w:r>
-    </w:p>
-    <w:p>
-      <w:r>
-        <w:t>[1] Conformant implementations must conform to all normative structural specifications of the UML model or additional normative statements within this document that apply to the portions of CybOX they implement (e.g., implementers of the entire Observable class must conform to all normative structural specifications of the UML model regarding the Observable class or additional normative statements contained in the document that describes the Observable class).</w:t>
-      </w:r>
-    </w:p>
-    <w:p>
-      <w:r>
-        <w:t xml:space="preserve"> </w:t>
-      </w:r>
-    </w:p>
-    <w:p>
-      <w:r>
-        <w:t>[2] Conformant implementations are free to ignore normative structural specifications of the UML model or additional normative statements within this document that do not apply to the portions of CybOX they implement (e.g., non-implementers of any particular properties of the Observable class are free to ignore all normative structural specifications of the UML model regarding those properties of the Observable class or additional normative statements contained in the document that describes the Observable class).</w:t>
-      </w:r>
-    </w:p>
-    <w:p>
-      <w:r>
-        <w:t xml:space="preserve"> </w:t>
-      </w:r>
-    </w:p>
-    <w:p>
-      <w:r>
-        <w:t>The conformance section of this document is intentionally broad and attempts to reiterate what already exists in this document.</w:t>
-      </w:r>
-    </w:p>
+      <w:bookmarkEnd w:id="77"/>
+    </w:p>
+    <w:p>
+      <w:pPr>
+        <w:spacing w:after="240"/>
+      </w:pPr>
+      <w:r>
+        <w:t>The following individuals have participated in the creation of this specification and are gratefully acknowledged:</w:t>
+      </w:r>
+    </w:p>
+    <w:p>
+      <w:pPr>
+        <w:pStyle w:val="Titlepageinfo"/>
+      </w:pPr>
+      <w:r>
+        <w:t>Participants:</w:t>
+      </w:r>
+      <w:r>
+        <w:fldChar w:fldCharType="begin"/>
+      </w:r>
+      <w:r>
+        <w:instrText xml:space="preserve"> MACROBUTTON  </w:instrText>
+      </w:r>
+      <w:r>
+        <w:fldChar w:fldCharType="end"/>
+      </w:r>
+    </w:p>
+    <w:p>
+      <w:pPr>
+        <w:pStyle w:val="Contributor"/>
+      </w:pPr>
+      <w:r>
+        <w:t>Dean Thompson, Australia and New Zealand Banking Group (ANZ Bank)</w:t>
+      </w:r>
+    </w:p>
+    <w:p>
+      <w:pPr>
+        <w:pStyle w:val="Contributor"/>
+      </w:pPr>
+      <w:r>
+        <w:t>Bret Jordan, Blue Coat Systems, Inc.</w:t>
+      </w:r>
+    </w:p>
+    <w:p>
+      <w:pPr>
+        <w:pStyle w:val="Contributor"/>
+      </w:pPr>
+      <w:r>
+        <w:t>Adnan Baykal, Center for Internet Security (CIS)</w:t>
+      </w:r>
+    </w:p>
+    <w:p>
+      <w:pPr>
+        <w:pStyle w:val="Contributor"/>
+      </w:pPr>
+      <w:bookmarkStart w:id="78" w:name="_GoBack"/>
+      <w:r>
+        <w:t>Liron</w:t>
+      </w:r>
+      <w:bookmarkEnd w:id="78"/>
+      <w:r>
+        <w:t xml:space="preserve"> Schiff, Comilion (mobile) Ltd.</w:t>
+      </w:r>
+    </w:p>
+    <w:p>
+      <w:pPr>
+        <w:pStyle w:val="Contributor"/>
+      </w:pPr>
+      <w:r>
+        <w:t>Jane Ginn, Cyber Threat Intelligence Network, Inc. (CTIN)</w:t>
+      </w:r>
+    </w:p>
+    <w:p>
+      <w:pPr>
+        <w:pStyle w:val="Contributor"/>
+      </w:pPr>
+      <w:r>
+        <w:t>Richard Struse, DHS Office of Cybersecurity and Communications (CS&amp;C)</w:t>
+      </w:r>
+    </w:p>
+    <w:p>
+      <w:pPr>
+        <w:pStyle w:val="Contributor"/>
+      </w:pPr>
+      <w:r>
+        <w:t>Ryusuke Masuoka, Fujitsu Limited</w:t>
+      </w:r>
+    </w:p>
+    <w:p>
+      <w:pPr>
+        <w:pStyle w:val="Contributor"/>
+      </w:pPr>
+      <w:r>
+        <w:t>Eric Burger, Georgetown University</w:t>
+      </w:r>
+    </w:p>
+    <w:p>
+      <w:pPr>
+        <w:pStyle w:val="Contributor"/>
+      </w:pPr>
+      <w:r>
+        <w:t>Jason Keirstead, IBM</w:t>
+      </w:r>
+    </w:p>
+    <w:p>
+      <w:pPr>
+        <w:pStyle w:val="Contributor"/>
+      </w:pPr>
+      <w:r>
+        <w:t>Paul Martini, iboss, Inc.</w:t>
+      </w:r>
+    </w:p>
+    <w:p>
+      <w:pPr>
+        <w:pStyle w:val="Contributor"/>
+      </w:pPr>
+      <w:r>
+        <w:t>Jerome Athias, Individual</w:t>
+      </w:r>
+    </w:p>
+    <w:p>
+      <w:pPr>
+        <w:pStyle w:val="Contributor"/>
+      </w:pPr>
+      <w:r>
+        <w:t>Sanjiv Kalkar, Individual</w:t>
+      </w:r>
+    </w:p>
+    <w:p>
+      <w:pPr>
+        <w:pStyle w:val="Contributor"/>
+      </w:pPr>
+      <w:r>
+        <w:t>Terry MacDonald, Individual</w:t>
+      </w:r>
+    </w:p>
+    <w:p>
+      <w:pPr>
+        <w:pStyle w:val="Contributor"/>
+      </w:pPr>
+      <w:r>
+        <w:t>Alex Pinto, Individual</w:t>
+      </w:r>
+    </w:p>
+    <w:p>
+      <w:pPr>
+        <w:pStyle w:val="Contributor"/>
+      </w:pPr>
+      <w:r>
+        <w:t>Patrick Maroney, Integrated Networking Technologies, Inc.</w:t>
+      </w:r>
+    </w:p>
+    <w:p>
+      <w:pPr>
+        <w:pStyle w:val="Contributor"/>
+      </w:pPr>
+      <w:r>
+        <w:t>Wouter Bolsterlee, Intelworks BV</w:t>
+      </w:r>
+    </w:p>
+    <w:p>
+      <w:pPr>
+        <w:pStyle w:val="Contributor"/>
+      </w:pPr>
+      <w:r>
+        <w:t>Joep Gommers, Intelworks BV</w:t>
+      </w:r>
+    </w:p>
+    <w:p>
+      <w:pPr>
+        <w:pStyle w:val="Contributor"/>
+      </w:pPr>
+      <w:r>
+        <w:t>Sergey Polzunov, Intelworks BV</w:t>
+      </w:r>
+    </w:p>
+    <w:p>
+      <w:pPr>
+        <w:pStyle w:val="Contributor"/>
+      </w:pPr>
+      <w:r>
+        <w:t>Rutger Prins, Intelworks BV</w:t>
+      </w:r>
+    </w:p>
+    <w:p>
+      <w:pPr>
+        <w:pStyle w:val="Contributor"/>
+      </w:pPr>
+      <w:r>
+        <w:t>Andrei Sîrghi, Intelworks BV</w:t>
+      </w:r>
+    </w:p>
+    <w:p>
+      <w:pPr>
+        <w:pStyle w:val="Contributor"/>
+      </w:pPr>
+      <w:r>
+        <w:t>Jonathan Baker, MITRE Corporation</w:t>
+      </w:r>
+    </w:p>
+    <w:p>
+      <w:pPr>
+        <w:pStyle w:val="Contributor"/>
+      </w:pPr>
+      <w:r>
+        <w:t>Sean Barnum, MITRE Corporation</w:t>
+      </w:r>
+    </w:p>
+    <w:p>
+      <w:pPr>
+        <w:pStyle w:val="Contributor"/>
+      </w:pPr>
+      <w:r>
+        <w:t>Mark Davidson, MITRE Corporation</w:t>
+      </w:r>
+    </w:p>
+    <w:p>
+      <w:pPr>
+        <w:pStyle w:val="Contributor"/>
+      </w:pPr>
+      <w:r>
+        <w:t>Ivan Kirillov, MITRE Corporation</w:t>
+      </w:r>
+    </w:p>
+    <w:p>
+      <w:pPr>
+        <w:pStyle w:val="Contributor"/>
+      </w:pPr>
+      <w:r>
+        <w:t>John Wunder, MITRE Corporation</w:t>
+      </w:r>
+    </w:p>
+    <w:p>
+      <w:pPr>
+        <w:pStyle w:val="Contributor"/>
+      </w:pPr>
+      <w:r>
+        <w:t>Mike Boyle, National Security Agency</w:t>
+      </w:r>
+    </w:p>
+    <w:p>
+      <w:pPr>
+        <w:pStyle w:val="Contributor"/>
+      </w:pPr>
+      <w:r>
+        <w:t>Jessica Fitzgerald-McKay, National Security Agency</w:t>
+      </w:r>
+    </w:p>
+    <w:p>
+      <w:pPr>
+        <w:pStyle w:val="Contributor"/>
+      </w:pPr>
+      <w:r>
+        <w:t>Takahiro Kakumaru, NEC Corporation</w:t>
+      </w:r>
+    </w:p>
+    <w:p>
+      <w:pPr>
+        <w:pStyle w:val="Contributor"/>
+      </w:pPr>
+      <w:r>
+        <w:t>John-Mark Gurney, New Context Services, Inc.</w:t>
+      </w:r>
+    </w:p>
+    <w:p>
+      <w:pPr>
+        <w:pStyle w:val="Contributor"/>
+      </w:pPr>
+      <w:r>
+        <w:t>Christian Hunt, New Context Services, Inc.</w:t>
+      </w:r>
+    </w:p>
+    <w:p>
+      <w:pPr>
+        <w:pStyle w:val="Contributor"/>
+      </w:pPr>
+      <w:r>
+        <w:t>Andrew Storms, New Context Services, Inc.</w:t>
+      </w:r>
+    </w:p>
+    <w:p>
+      <w:pPr>
+        <w:pStyle w:val="Contributor"/>
+      </w:pPr>
+      <w:r>
+        <w:t>Igor Baikalov, Securonix</w:t>
+      </w:r>
+    </w:p>
+    <w:p>
+      <w:pPr>
+        <w:pStyle w:val="Contributor"/>
+      </w:pPr>
+      <w:r>
+        <w:t>Bernd Grobauer, Siemens AG</w:t>
+      </w:r>
+    </w:p>
+    <w:p>
+      <w:pPr>
+        <w:pStyle w:val="Contributor"/>
+      </w:pPr>
+      <w:r>
+        <w:t>John Anderson, Soltra</w:t>
+      </w:r>
+    </w:p>
+    <w:p>
+      <w:pPr>
+        <w:pStyle w:val="Contributor"/>
+      </w:pPr>
+      <w:r>
+        <w:t>Trey Darley, Soltra</w:t>
+      </w:r>
+    </w:p>
+    <w:p>
+      <w:pPr>
+        <w:pStyle w:val="Contributor"/>
+      </w:pPr>
+      <w:r>
+        <w:t>Paul Dion, Soltra</w:t>
+      </w:r>
+    </w:p>
+    <w:p>
+      <w:pPr>
+        <w:pStyle w:val="Contributor"/>
+      </w:pPr>
+      <w:r>
+        <w:t>Brandon Hanes, Soltra</w:t>
+      </w:r>
+    </w:p>
+    <w:p>
+      <w:pPr>
+        <w:pStyle w:val="Contributor"/>
+      </w:pPr>
+      <w:r>
+        <w:t>Ali Khan, Soltra</w:t>
+      </w:r>
+    </w:p>
+    <w:p>
+      <w:pPr>
+        <w:pStyle w:val="Contributor"/>
+      </w:pPr>
+    </w:p>
+    <w:p>
+      <w:pPr>
+        <w:pStyle w:val="Contributor"/>
+      </w:pPr>
+      <w:r>
+        <w:t>The authors would also like to thank the larger CybOX Community for its input and help in reviewing this document.</w:t>
+      </w:r>
+    </w:p>
+    <w:p/>
     <w:p>
       <w:pPr>
         <w:pStyle w:val="AppendixHeading1"/>
-        <w:spacing w:after="120" w:afterAutospacing="0"/>
-      </w:pPr>
-      <w:bookmarkStart w:id="77" w:name="_Toc85472897"/>
-      <w:bookmarkStart w:id="78" w:name="_Toc287332012"/>
-      <w:bookmarkStart w:id="79" w:name="_Toc409437264"/>
-      <w:bookmarkStart w:id="80" w:name="_Toc435480088"/>
+      </w:pPr>
+      <w:bookmarkStart w:id="79" w:name="_Toc85472898"/>
+      <w:bookmarkStart w:id="80" w:name="_Toc287332014"/>
+      <w:bookmarkStart w:id="81" w:name="_Toc409437269"/>
+      <w:bookmarkStart w:id="82" w:name="_Toc435480089"/>
       <w:r>
         <w:lastRenderedPageBreak/>
-        <w:t>Acknowledgments</w:t>
-      </w:r>
-      <w:bookmarkEnd w:id="77"/>
-      <w:bookmarkEnd w:id="78"/>
+        <w:t>Revision History</w:t>
+      </w:r>
       <w:bookmarkEnd w:id="79"/>
       <w:bookmarkEnd w:id="80"/>
-    </w:p>
-    <w:p>
-      <w:pPr>
-        <w:spacing w:after="240"/>
-      </w:pPr>
-      <w:r>
-        <w:t>The following individuals have participated in the creation of this specification and are gratefully acknowledged:</w:t>
-      </w:r>
-    </w:p>
-    <w:p>
-      <w:pPr>
-        <w:pStyle w:val="Titlepageinfo"/>
-      </w:pPr>
-      <w:r>
-        <w:t>Participants:</w:t>
-      </w:r>
-      <w:r>
-        <w:fldChar w:fldCharType="begin"/>
-      </w:r>
-      <w:r>
-        <w:instrText xml:space="preserve"> MACROBUTTON  </w:instrText>
-      </w:r>
-      <w:r>
-        <w:fldChar w:fldCharType="end"/>
-      </w:r>
-    </w:p>
-    <w:p>
-      <w:pPr>
-        <w:pStyle w:val="Contributor"/>
-      </w:pPr>
-      <w:r>
-        <w:t>Dean Thompson, Australia and New Zealand Banking Group (ANZ Bank)</w:t>
-      </w:r>
-    </w:p>
-    <w:p>
-      <w:pPr>
-        <w:pStyle w:val="Contributor"/>
-      </w:pPr>
-      <w:r>
-        <w:t>Bret Jordan, Blue Coat Systems, Inc.</w:t>
-      </w:r>
-    </w:p>
-    <w:p>
-      <w:pPr>
-        <w:pStyle w:val="Contributor"/>
-      </w:pPr>
-      <w:r>
-        <w:t>Adnan Baykal, Center for Internet Security (CIS)</w:t>
-      </w:r>
-    </w:p>
-    <w:p>
-      <w:pPr>
-        <w:pStyle w:val="Contributor"/>
-      </w:pPr>
-      <w:proofErr w:type="spellStart"/>
-      <w:r>
-        <w:t>Liron</w:t>
-      </w:r>
-      <w:proofErr w:type="spellEnd"/>
-      <w:r>
-        <w:t xml:space="preserve"> Schiff, </w:t>
-      </w:r>
-      <w:proofErr w:type="spellStart"/>
-      <w:r>
-        <w:t>Comilion</w:t>
-      </w:r>
-      <w:proofErr w:type="spellEnd"/>
-      <w:r>
-        <w:t xml:space="preserve"> (mobile) Ltd.</w:t>
-      </w:r>
-    </w:p>
-    <w:p>
-      <w:pPr>
-        <w:pStyle w:val="Contributor"/>
-      </w:pPr>
-      <w:r>
-        <w:t xml:space="preserve">Jane </w:t>
-      </w:r>
-      <w:proofErr w:type="spellStart"/>
-      <w:r>
-        <w:t>Ginn</w:t>
-      </w:r>
-      <w:proofErr w:type="spellEnd"/>
-      <w:r>
-        <w:t>, Cyber Threat Intelligence Network, Inc. (CTIN)</w:t>
-      </w:r>
-    </w:p>
-    <w:p>
-      <w:pPr>
-        <w:pStyle w:val="Contributor"/>
-      </w:pPr>
-      <w:r>
-        <w:t>Richard Struse, DHS Office of Cybersecurity and Communications (CS&amp;C)</w:t>
-      </w:r>
-    </w:p>
-    <w:p>
-      <w:pPr>
-        <w:pStyle w:val="Contributor"/>
-      </w:pPr>
-      <w:proofErr w:type="spellStart"/>
-      <w:r>
-        <w:t>Ryusuke</w:t>
-      </w:r>
-      <w:proofErr w:type="spellEnd"/>
-      <w:r>
-        <w:t xml:space="preserve"> </w:t>
-      </w:r>
-      <w:proofErr w:type="spellStart"/>
-      <w:r>
-        <w:t>Masuoka</w:t>
-      </w:r>
-      <w:proofErr w:type="spellEnd"/>
-      <w:r>
-        <w:t>, Fujitsu Limited</w:t>
-      </w:r>
-    </w:p>
-    <w:p>
-      <w:pPr>
-        <w:pStyle w:val="Contributor"/>
-      </w:pPr>
-      <w:r>
-        <w:t>Eric Burger, Georgetown University</w:t>
-      </w:r>
-    </w:p>
-    <w:p>
-      <w:pPr>
-        <w:pStyle w:val="Contributor"/>
-      </w:pPr>
-      <w:r>
-        <w:t xml:space="preserve">Jason </w:t>
-      </w:r>
-      <w:proofErr w:type="spellStart"/>
-      <w:r>
-        <w:t>Keirstead</w:t>
-      </w:r>
-      <w:proofErr w:type="spellEnd"/>
-      <w:r>
-        <w:t>, IBM</w:t>
-      </w:r>
-    </w:p>
-    <w:p>
-      <w:pPr>
-        <w:pStyle w:val="Contributor"/>
-      </w:pPr>
-      <w:r>
-        <w:t xml:space="preserve">Paul Martini, </w:t>
-      </w:r>
-      <w:proofErr w:type="spellStart"/>
-      <w:r>
-        <w:t>iboss</w:t>
-      </w:r>
-      <w:proofErr w:type="spellEnd"/>
-      <w:r>
-        <w:t>, Inc.</w:t>
-      </w:r>
-    </w:p>
-    <w:p>
-      <w:pPr>
-        <w:pStyle w:val="Contributor"/>
-      </w:pPr>
-      <w:r>
-        <w:t xml:space="preserve">Jerome </w:t>
-      </w:r>
-      <w:proofErr w:type="spellStart"/>
-      <w:r>
-        <w:t>Athias</w:t>
-      </w:r>
-      <w:proofErr w:type="spellEnd"/>
-      <w:r>
-        <w:t>, Individual</w:t>
-      </w:r>
-    </w:p>
-    <w:p>
-      <w:pPr>
-        <w:pStyle w:val="Contributor"/>
-      </w:pPr>
-      <w:proofErr w:type="spellStart"/>
-      <w:r>
-        <w:t>Sanjiv</w:t>
-      </w:r>
-      <w:proofErr w:type="spellEnd"/>
-      <w:r>
-        <w:t xml:space="preserve"> </w:t>
-      </w:r>
-      <w:proofErr w:type="spellStart"/>
-      <w:r>
-        <w:t>Kalkar</w:t>
-      </w:r>
-      <w:proofErr w:type="spellEnd"/>
-      <w:r>
-        <w:t>, Individual</w:t>
-      </w:r>
-    </w:p>
-    <w:p>
-      <w:pPr>
-        <w:pStyle w:val="Contributor"/>
-      </w:pPr>
-      <w:r>
-        <w:t>Terry MacDonald, Individual</w:t>
-      </w:r>
-    </w:p>
-    <w:p>
-      <w:pPr>
-        <w:pStyle w:val="Contributor"/>
-      </w:pPr>
-      <w:r>
-        <w:t>Alex Pinto, Individual</w:t>
-      </w:r>
-    </w:p>
-    <w:p>
-      <w:pPr>
-        <w:pStyle w:val="Contributor"/>
-      </w:pPr>
-      <w:r>
-        <w:t>Patrick Maroney, Integrated Networking Technologies, Inc.</w:t>
-      </w:r>
-    </w:p>
-    <w:p>
-      <w:pPr>
-        <w:pStyle w:val="Contributor"/>
-      </w:pPr>
-      <w:proofErr w:type="spellStart"/>
-      <w:r>
-        <w:t>Wouter</w:t>
-      </w:r>
-      <w:proofErr w:type="spellEnd"/>
-      <w:r>
-        <w:t xml:space="preserve"> </w:t>
-      </w:r>
-      <w:proofErr w:type="spellStart"/>
-      <w:r>
-        <w:t>Bolsterlee</w:t>
-      </w:r>
-      <w:proofErr w:type="spellEnd"/>
-      <w:r>
-        <w:t xml:space="preserve">, </w:t>
-      </w:r>
-      <w:proofErr w:type="spellStart"/>
-      <w:r>
-        <w:t>Intelworks</w:t>
-      </w:r>
-      <w:proofErr w:type="spellEnd"/>
-      <w:r>
-        <w:t xml:space="preserve"> BV</w:t>
-      </w:r>
-    </w:p>
-    <w:p>
-      <w:pPr>
-        <w:pStyle w:val="Contributor"/>
-      </w:pPr>
-      <w:proofErr w:type="spellStart"/>
-      <w:r>
-        <w:t>Joep</w:t>
-      </w:r>
-      <w:proofErr w:type="spellEnd"/>
-      <w:r>
-        <w:t xml:space="preserve"> </w:t>
-      </w:r>
-      <w:proofErr w:type="spellStart"/>
-      <w:r>
-        <w:t>Gommers</w:t>
-      </w:r>
-      <w:proofErr w:type="spellEnd"/>
-      <w:r>
-        <w:t xml:space="preserve">, </w:t>
-      </w:r>
-      <w:proofErr w:type="spellStart"/>
-      <w:r>
-        <w:t>Intelworks</w:t>
-      </w:r>
-      <w:proofErr w:type="spellEnd"/>
-      <w:r>
-        <w:t xml:space="preserve"> BV</w:t>
-      </w:r>
-    </w:p>
-    <w:p>
-      <w:pPr>
-        <w:pStyle w:val="Contributor"/>
-      </w:pPr>
-      <w:r>
-        <w:t xml:space="preserve">Sergey </w:t>
-      </w:r>
-      <w:proofErr w:type="spellStart"/>
-      <w:r>
-        <w:t>Polzunov</w:t>
-      </w:r>
-      <w:proofErr w:type="spellEnd"/>
-      <w:r>
-        <w:t xml:space="preserve">, </w:t>
-      </w:r>
-      <w:proofErr w:type="spellStart"/>
-      <w:r>
-        <w:t>Intelworks</w:t>
-      </w:r>
-      <w:proofErr w:type="spellEnd"/>
-      <w:r>
-        <w:t xml:space="preserve"> BV</w:t>
-      </w:r>
-    </w:p>
-    <w:p>
-      <w:pPr>
-        <w:pStyle w:val="Contributor"/>
-      </w:pPr>
-      <w:proofErr w:type="spellStart"/>
-      <w:r>
-        <w:t>Rutge</w:t>
-      </w:r>
-      <w:bookmarkStart w:id="81" w:name="_GoBack"/>
       <w:bookmarkEnd w:id="81"/>
-      <w:r>
-        <w:t>r</w:t>
-      </w:r>
-      <w:proofErr w:type="spellEnd"/>
-      <w:r>
-        <w:t xml:space="preserve"> </w:t>
-      </w:r>
-      <w:proofErr w:type="spellStart"/>
-      <w:r>
-        <w:t>Prins</w:t>
-      </w:r>
-      <w:proofErr w:type="spellEnd"/>
-      <w:r>
-        <w:t xml:space="preserve">, </w:t>
-      </w:r>
-      <w:proofErr w:type="spellStart"/>
-      <w:r>
-        <w:t>Intelworks</w:t>
-      </w:r>
-      <w:proofErr w:type="spellEnd"/>
-      <w:r>
-        <w:t xml:space="preserve"> BV</w:t>
-      </w:r>
-    </w:p>
-    <w:p>
-      <w:pPr>
-        <w:pStyle w:val="Contributor"/>
-      </w:pPr>
-      <w:r>
-        <w:t xml:space="preserve">Andrei </w:t>
-      </w:r>
-      <w:proofErr w:type="spellStart"/>
-      <w:r>
-        <w:t>Sîrghi</w:t>
-      </w:r>
-      <w:proofErr w:type="spellEnd"/>
-      <w:r>
-        <w:t xml:space="preserve">, </w:t>
-      </w:r>
-      <w:proofErr w:type="spellStart"/>
-      <w:r>
-        <w:t>Intelworks</w:t>
-      </w:r>
-      <w:proofErr w:type="spellEnd"/>
-      <w:r>
-        <w:t xml:space="preserve"> BV</w:t>
-      </w:r>
-    </w:p>
-    <w:p>
-      <w:pPr>
-        <w:pStyle w:val="Contributor"/>
-      </w:pPr>
-      <w:r>
-        <w:t>Jonathan Baker, MITRE Corporation</w:t>
-      </w:r>
-    </w:p>
-    <w:p>
-      <w:pPr>
-        <w:pStyle w:val="Contributor"/>
-      </w:pPr>
-      <w:r>
-        <w:t>Sean Barnum, MITRE Corporation</w:t>
-      </w:r>
-    </w:p>
-    <w:p>
-      <w:pPr>
-        <w:pStyle w:val="Contributor"/>
-      </w:pPr>
-      <w:r>
-        <w:t>Mark Davidson, MITRE Corporation</w:t>
-      </w:r>
-    </w:p>
-    <w:p>
-      <w:pPr>
-        <w:pStyle w:val="Contributor"/>
-      </w:pPr>
-      <w:r>
-        <w:t>Ivan Kirillov, MITRE Corporation</w:t>
-      </w:r>
-    </w:p>
-    <w:p>
-      <w:pPr>
-        <w:pStyle w:val="Contributor"/>
-      </w:pPr>
-      <w:r>
-        <w:t>John Wunder, MITRE Corporation</w:t>
-      </w:r>
-    </w:p>
-    <w:p>
-      <w:pPr>
-        <w:pStyle w:val="Contributor"/>
-      </w:pPr>
-      <w:r>
-        <w:t>Mike Boyle, National Security Agency</w:t>
-      </w:r>
-    </w:p>
-    <w:p>
-      <w:pPr>
-        <w:pStyle w:val="Contributor"/>
-      </w:pPr>
-      <w:r>
-        <w:t>Jessica Fitzgerald-McKay, National Security Agency</w:t>
-      </w:r>
-    </w:p>
-    <w:p>
-      <w:pPr>
-        <w:pStyle w:val="Contributor"/>
-      </w:pPr>
-      <w:r>
-        <w:t xml:space="preserve">Takahiro </w:t>
-      </w:r>
-      <w:proofErr w:type="spellStart"/>
-      <w:r>
-        <w:t>Kakumaru</w:t>
-      </w:r>
-      <w:proofErr w:type="spellEnd"/>
-      <w:r>
-        <w:t>, NEC Corporation</w:t>
-      </w:r>
-    </w:p>
-    <w:p>
-      <w:pPr>
-        <w:pStyle w:val="Contributor"/>
-      </w:pPr>
-      <w:r>
-        <w:t>John-Mark Gurney, New Context Services, Inc.</w:t>
-      </w:r>
-    </w:p>
-    <w:p>
-      <w:pPr>
-        <w:pStyle w:val="Contributor"/>
-      </w:pPr>
-      <w:r>
-        <w:t>Christian Hunt, New Context Services, Inc.</w:t>
-      </w:r>
-    </w:p>
-    <w:p>
-      <w:pPr>
-        <w:pStyle w:val="Contributor"/>
-      </w:pPr>
-      <w:r>
-        <w:t>Andrew Storms, New Context Services, Inc.</w:t>
-      </w:r>
-    </w:p>
-    <w:p>
-      <w:pPr>
-        <w:pStyle w:val="Contributor"/>
-      </w:pPr>
-      <w:r>
-        <w:t xml:space="preserve">Igor </w:t>
-      </w:r>
-      <w:proofErr w:type="spellStart"/>
-      <w:r>
-        <w:t>Baikalov</w:t>
-      </w:r>
-      <w:proofErr w:type="spellEnd"/>
-      <w:r>
-        <w:t xml:space="preserve">, </w:t>
-      </w:r>
-      <w:proofErr w:type="spellStart"/>
-      <w:r>
-        <w:t>Securonix</w:t>
-      </w:r>
-      <w:proofErr w:type="spellEnd"/>
-    </w:p>
-    <w:p>
-      <w:pPr>
-        <w:pStyle w:val="Contributor"/>
-      </w:pPr>
-      <w:r>
-        <w:t xml:space="preserve">Bernd </w:t>
-      </w:r>
-      <w:proofErr w:type="spellStart"/>
-      <w:r>
-        <w:t>Grobauer</w:t>
-      </w:r>
-      <w:proofErr w:type="spellEnd"/>
-      <w:r>
-        <w:t>, Siemens AG</w:t>
-      </w:r>
-    </w:p>
-    <w:p>
-      <w:pPr>
-        <w:pStyle w:val="Contributor"/>
-      </w:pPr>
-      <w:r>
-        <w:t>John Anderson, Soltra</w:t>
-      </w:r>
-    </w:p>
-    <w:p>
-      <w:pPr>
-        <w:pStyle w:val="Contributor"/>
-      </w:pPr>
-      <w:r>
-        <w:t>Trey Darley, Soltra</w:t>
-      </w:r>
-    </w:p>
-    <w:p>
-      <w:pPr>
-        <w:pStyle w:val="Contributor"/>
-      </w:pPr>
-      <w:r>
-        <w:t>Paul Dion, Soltra</w:t>
-      </w:r>
-    </w:p>
-    <w:p>
-      <w:pPr>
-        <w:pStyle w:val="Contributor"/>
-      </w:pPr>
-      <w:r>
-        <w:t>Brandon Hanes, Soltra</w:t>
-      </w:r>
-    </w:p>
-    <w:p>
-      <w:pPr>
-        <w:pStyle w:val="Contributor"/>
-      </w:pPr>
-      <w:r>
-        <w:t>Ali Khan, Soltra</w:t>
-      </w:r>
-    </w:p>
-    <w:p>
-      <w:pPr>
-        <w:pStyle w:val="Contributor"/>
-      </w:pPr>
-    </w:p>
-    <w:p>
-      <w:pPr>
-        <w:pStyle w:val="Contributor"/>
-      </w:pPr>
-      <w:r>
-        <w:t>The authors would also like to thank the larger CybOX Community for its input and help in reviewing this document.</w:t>
-      </w:r>
-    </w:p>
-    <w:p/>
-    <w:p>
-      <w:pPr>
-        <w:pStyle w:val="AppendixHeading1"/>
-      </w:pPr>
-      <w:bookmarkStart w:id="82" w:name="_Toc85472898"/>
-      <w:bookmarkStart w:id="83" w:name="_Toc287332014"/>
-      <w:bookmarkStart w:id="84" w:name="_Toc409437269"/>
-      <w:bookmarkStart w:id="85" w:name="_Toc435480089"/>
-      <w:r>
-        <w:lastRenderedPageBreak/>
-        <w:t>Revision History</w:t>
-      </w:r>
       <w:bookmarkEnd w:id="82"/>
-      <w:bookmarkEnd w:id="83"/>
-      <w:bookmarkEnd w:id="84"/>
-      <w:bookmarkEnd w:id="85"/>
     </w:p>
     <w:tbl>
       <w:tblPr>
@@ -19285,23 +18758,7 @@
       </w:r>
     </w:p>
   </w:comment>
-  <w:comment w:id="6" w:author="Beck, Desiree A." w:date="2015-10-13T12:21:00Z" w:initials="BDA">
-    <w:p>
-      <w:pPr>
-        <w:pStyle w:val="CommentText"/>
-      </w:pPr>
-      <w:r>
-        <w:rPr>
-          <w:rStyle w:val="CommentReference"/>
-        </w:rPr>
-        <w:annotationRef/>
-      </w:r>
-      <w:r>
-        <w:t>This statement needs to be added.</w:t>
-      </w:r>
-    </w:p>
-  </w:comment>
-  <w:comment w:id="66" w:author="Rothenberg, David B." w:date="2015-11-16T23:43:00Z" w:initials="RDB">
+  <w:comment w:id="65" w:author="Rothenberg, David B." w:date="2015-11-16T23:43:00Z" w:initials="RDB">
     <w:p>
       <w:pPr>
         <w:pStyle w:val="CommentText"/>
@@ -19323,7 +18780,6 @@
 <file path=word/commentsExtended.xml><?xml version="1.0" encoding="utf-8"?>
 <w15:commentsEx xmlns:wpc="http://schemas.microsoft.com/office/word/2010/wordprocessingCanvas" xmlns:mc="http://schemas.openxmlformats.org/markup-compatibility/2006" xmlns:o="urn:schemas-microsoft-com:office:office" xmlns:r="http://schemas.openxmlformats.org/officeDocument/2006/relationships" xmlns:m="http://schemas.openxmlformats.org/officeDocument/2006/math" xmlns:v="urn:schemas-microsoft-com:vml" xmlns:wp14="http://schemas.microsoft.com/office/word/2010/wordprocessingDrawing" xmlns:wp="http://schemas.openxmlformats.org/drawingml/2006/wordprocessingDrawing" xmlns:w10="urn:schemas-microsoft-com:office:word" xmlns:w="http://schemas.openxmlformats.org/wordprocessingml/2006/main" xmlns:w14="http://schemas.microsoft.com/office/word/2010/wordml" xmlns:w15="http://schemas.microsoft.com/office/word/2012/wordml" xmlns:wpg="http://schemas.microsoft.com/office/word/2010/wordprocessingGroup" xmlns:wpi="http://schemas.microsoft.com/office/word/2010/wordprocessingInk" xmlns:wne="http://schemas.microsoft.com/office/word/2006/wordml" xmlns:wps="http://schemas.microsoft.com/office/word/2010/wordprocessingShape" mc:Ignorable="w14 w15 wp14">
   <w15:commentEx w15:paraId="39951690" w15:done="0"/>
-  <w15:commentEx w15:paraId="592ED157" w15:done="0"/>
   <w15:commentEx w15:paraId="448A102C" w15:done="0"/>
 </w15:commentsEx>
 </file>
@@ -19567,7 +19023,7 @@
         <w:sz w:val="16"/>
         <w:szCs w:val="16"/>
       </w:rPr>
-      <w:t>22</w:t>
+      <w:t>23</w:t>
     </w:r>
     <w:r>
       <w:rPr>
@@ -19748,7 +19204,7 @@
         <w:sz w:val="16"/>
         <w:szCs w:val="16"/>
       </w:rPr>
-      <w:t>20</w:t>
+      <w:t>22</w:t>
     </w:r>
     <w:r>
       <w:rPr>
@@ -19797,7 +19253,7 @@
         <w:sz w:val="16"/>
         <w:szCs w:val="16"/>
       </w:rPr>
-      <w:t>22</w:t>
+      <w:t>23</w:t>
     </w:r>
     <w:r>
       <w:rPr>
@@ -20769,9 +20225,6 @@
 <w15:people xmlns:wpc="http://schemas.microsoft.com/office/word/2010/wordprocessingCanvas" xmlns:mc="http://schemas.openxmlformats.org/markup-compatibility/2006" xmlns:o="urn:schemas-microsoft-com:office:office" xmlns:r="http://schemas.openxmlformats.org/officeDocument/2006/relationships" xmlns:m="http://schemas.openxmlformats.org/officeDocument/2006/math" xmlns:v="urn:schemas-microsoft-com:vml" xmlns:wp14="http://schemas.microsoft.com/office/word/2010/wordprocessingDrawing" xmlns:wp="http://schemas.openxmlformats.org/drawingml/2006/wordprocessingDrawing" xmlns:w10="urn:schemas-microsoft-com:office:word" xmlns:w="http://schemas.openxmlformats.org/wordprocessingml/2006/main" xmlns:w14="http://schemas.microsoft.com/office/word/2010/wordml" xmlns:w15="http://schemas.microsoft.com/office/word/2012/wordml" xmlns:wpg="http://schemas.microsoft.com/office/word/2010/wordprocessingGroup" xmlns:wpi="http://schemas.microsoft.com/office/word/2010/wordprocessingInk" xmlns:wne="http://schemas.microsoft.com/office/word/2006/wordml" xmlns:wps="http://schemas.microsoft.com/office/word/2010/wordprocessingShape" mc:Ignorable="w14 w15 wp14">
   <w15:person w15:author="Rothenberg, David B.">
     <w15:presenceInfo w15:providerId="AD" w15:userId="S-1-5-21-1940666338-227100268-1349548132-166577"/>
-  </w15:person>
-  <w15:person w15:author="Beck, Desiree A.">
-    <w15:presenceInfo w15:providerId="AD" w15:userId="S-1-5-21-1940666338-227100268-1349548132-25109"/>
   </w15:person>
 </w15:people>
 </file>
@@ -21329,7 +20782,6 @@
   <w:style w:type="character" w:default="1" w:styleId="DefaultParagraphFont">
     <w:name w:val="Default Paragraph Font"/>
     <w:uiPriority w:val="1"/>
-    <w:semiHidden/>
     <w:unhideWhenUsed/>
   </w:style>
   <w:style w:type="table" w:default="1" w:styleId="TableNormal">
@@ -22376,7 +21828,7 @@
 </file>
 
 <file path=customXml/itemProps1.xml><?xml version="1.0" encoding="utf-8"?>
-<ds:datastoreItem xmlns:ds="http://schemas.openxmlformats.org/officeDocument/2006/customXml" ds:itemID="{B62AC626-D004-4651-8670-9AA55C6ED6EF}">
+<ds:datastoreItem xmlns:ds="http://schemas.openxmlformats.org/officeDocument/2006/customXml" ds:itemID="{1E5494ED-D0A6-496E-9579-D30EFEDB6132}">
   <ds:schemaRefs>
     <ds:schemaRef ds:uri="http://schemas.openxmlformats.org/officeDocument/2006/bibliography"/>
   </ds:schemaRefs>

</xml_diff>

<commit_message>
reivew of parts 7-40
</commit_message>
<xml_diff>
--- a/documents/DRAFT-cybox-v2.1.1-wd01-part10-account-object.docx
+++ b/documents/DRAFT-cybox-v2.1.1-wd01-part10-account-object.docx
@@ -11,7 +11,6 @@
           <w:szCs w:val="28"/>
         </w:rPr>
       </w:pPr>
-      <w:proofErr w:type="spellStart"/>
       <w:r>
         <w:rPr>
           <w:sz w:val="28"/>
@@ -27,7 +26,6 @@
         </w:rPr>
         <w:t>TM</w:t>
       </w:r>
-      <w:proofErr w:type="spellEnd"/>
       <w:r>
         <w:rPr>
           <w:sz w:val="28"/>
@@ -66,7 +64,7 @@
           <w:sz w:val="24"/>
           <w:szCs w:val="24"/>
         </w:rPr>
-        <w:t>16 November</w:t>
+        <w:t>15 December</w:t>
       </w:r>
       <w:r>
         <w:rPr>
@@ -319,7 +317,6 @@
         </w:tabs>
         <w:ind w:left="1080"/>
       </w:pPr>
-      <w:proofErr w:type="spellStart"/>
       <w:r>
         <w:rPr>
           <w:i/>
@@ -333,7 +330,6 @@
         </w:rPr>
         <w:t>TM</w:t>
       </w:r>
-      <w:proofErr w:type="spellEnd"/>
       <w:r>
         <w:rPr>
           <w:i/>
@@ -369,7 +365,6 @@
         </w:tabs>
         <w:ind w:left="1080"/>
       </w:pPr>
-      <w:proofErr w:type="spellStart"/>
       <w:r>
         <w:rPr>
           <w:i/>
@@ -383,7 +378,6 @@
         </w:rPr>
         <w:t>TM</w:t>
       </w:r>
-      <w:proofErr w:type="spellEnd"/>
       <w:r>
         <w:rPr>
           <w:i/>
@@ -437,7 +431,6 @@
         </w:tabs>
         <w:ind w:left="1080"/>
       </w:pPr>
-      <w:proofErr w:type="spellStart"/>
       <w:r>
         <w:rPr>
           <w:i/>
@@ -451,7 +444,6 @@
         </w:rPr>
         <w:t>TM</w:t>
       </w:r>
-      <w:proofErr w:type="spellEnd"/>
       <w:r>
         <w:rPr>
           <w:i/>
@@ -493,7 +485,6 @@
         </w:tabs>
         <w:ind w:left="1080"/>
       </w:pPr>
-      <w:proofErr w:type="spellStart"/>
       <w:r>
         <w:rPr>
           <w:i/>
@@ -507,7 +498,6 @@
         </w:rPr>
         <w:t>TM</w:t>
       </w:r>
-      <w:proofErr w:type="spellEnd"/>
       <w:r>
         <w:rPr>
           <w:i/>
@@ -561,7 +551,6 @@
         </w:tabs>
         <w:ind w:left="1080"/>
       </w:pPr>
-      <w:proofErr w:type="spellStart"/>
       <w:r>
         <w:rPr>
           <w:i/>
@@ -575,7 +564,6 @@
         </w:rPr>
         <w:t>TM</w:t>
       </w:r>
-      <w:proofErr w:type="spellEnd"/>
       <w:r>
         <w:rPr>
           <w:i/>
@@ -629,7 +617,6 @@
         </w:tabs>
         <w:ind w:left="1080"/>
       </w:pPr>
-      <w:proofErr w:type="spellStart"/>
       <w:r>
         <w:rPr>
           <w:i/>
@@ -643,7 +630,6 @@
         </w:rPr>
         <w:t>TM</w:t>
       </w:r>
-      <w:proofErr w:type="spellEnd"/>
       <w:r>
         <w:rPr>
           <w:i/>
@@ -697,7 +683,6 @@
         </w:tabs>
         <w:ind w:left="1080"/>
       </w:pPr>
-      <w:proofErr w:type="spellStart"/>
       <w:r>
         <w:rPr>
           <w:i/>
@@ -711,7 +696,6 @@
         </w:rPr>
         <w:t>TM</w:t>
       </w:r>
-      <w:proofErr w:type="spellEnd"/>
       <w:r>
         <w:rPr>
           <w:i/>
@@ -765,7 +749,6 @@
         </w:tabs>
         <w:ind w:left="1080"/>
       </w:pPr>
-      <w:proofErr w:type="spellStart"/>
       <w:r>
         <w:rPr>
           <w:i/>
@@ -779,7 +762,6 @@
         </w:rPr>
         <w:t>TM</w:t>
       </w:r>
-      <w:proofErr w:type="spellEnd"/>
       <w:r>
         <w:rPr>
           <w:i/>
@@ -833,7 +815,6 @@
         </w:tabs>
         <w:ind w:left="1080"/>
       </w:pPr>
-      <w:proofErr w:type="spellStart"/>
       <w:r>
         <w:rPr>
           <w:i/>
@@ -847,7 +828,6 @@
         </w:rPr>
         <w:t>TM</w:t>
       </w:r>
-      <w:proofErr w:type="spellEnd"/>
       <w:r>
         <w:rPr>
           <w:i/>
@@ -901,7 +881,6 @@
         </w:tabs>
         <w:ind w:left="1080"/>
       </w:pPr>
-      <w:proofErr w:type="spellStart"/>
       <w:r>
         <w:rPr>
           <w:i/>
@@ -915,7 +894,6 @@
         </w:rPr>
         <w:t>TM</w:t>
       </w:r>
-      <w:proofErr w:type="spellEnd"/>
       <w:r>
         <w:rPr>
           <w:i/>
@@ -969,7 +947,6 @@
         </w:tabs>
         <w:ind w:left="1080"/>
       </w:pPr>
-      <w:proofErr w:type="spellStart"/>
       <w:r>
         <w:rPr>
           <w:i/>
@@ -983,7 +960,6 @@
         </w:rPr>
         <w:t>TM</w:t>
       </w:r>
-      <w:proofErr w:type="spellEnd"/>
       <w:r>
         <w:rPr>
           <w:i/>
@@ -1037,7 +1013,6 @@
         </w:tabs>
         <w:ind w:left="1080"/>
       </w:pPr>
-      <w:proofErr w:type="spellStart"/>
       <w:r>
         <w:rPr>
           <w:i/>
@@ -1051,7 +1026,6 @@
         </w:rPr>
         <w:t>TM</w:t>
       </w:r>
-      <w:proofErr w:type="spellEnd"/>
       <w:r>
         <w:rPr>
           <w:i/>
@@ -1105,7 +1079,6 @@
         </w:tabs>
         <w:ind w:left="1080"/>
       </w:pPr>
-      <w:proofErr w:type="spellStart"/>
       <w:r>
         <w:rPr>
           <w:i/>
@@ -1119,7 +1092,6 @@
         </w:rPr>
         <w:t>TM</w:t>
       </w:r>
-      <w:proofErr w:type="spellEnd"/>
       <w:r>
         <w:rPr>
           <w:i/>
@@ -1173,7 +1145,6 @@
         </w:tabs>
         <w:ind w:left="1080"/>
       </w:pPr>
-      <w:proofErr w:type="spellStart"/>
       <w:r>
         <w:rPr>
           <w:i/>
@@ -1187,7 +1158,6 @@
         </w:rPr>
         <w:t>TM</w:t>
       </w:r>
-      <w:proofErr w:type="spellEnd"/>
       <w:r>
         <w:rPr>
           <w:i/>
@@ -1241,7 +1211,6 @@
         </w:tabs>
         <w:ind w:left="1080"/>
       </w:pPr>
-      <w:proofErr w:type="spellStart"/>
       <w:r>
         <w:rPr>
           <w:i/>
@@ -1255,7 +1224,6 @@
         </w:rPr>
         <w:t>TM</w:t>
       </w:r>
-      <w:proofErr w:type="spellEnd"/>
       <w:r>
         <w:rPr>
           <w:i/>
@@ -1309,7 +1277,6 @@
         </w:tabs>
         <w:ind w:left="1080"/>
       </w:pPr>
-      <w:proofErr w:type="spellStart"/>
       <w:r>
         <w:rPr>
           <w:i/>
@@ -1323,7 +1290,6 @@
         </w:rPr>
         <w:t>TM</w:t>
       </w:r>
-      <w:proofErr w:type="spellEnd"/>
       <w:r>
         <w:rPr>
           <w:i/>
@@ -1377,7 +1343,6 @@
         </w:tabs>
         <w:ind w:left="1080"/>
       </w:pPr>
-      <w:proofErr w:type="spellStart"/>
       <w:r>
         <w:rPr>
           <w:i/>
@@ -1391,7 +1356,6 @@
         </w:rPr>
         <w:t>TM</w:t>
       </w:r>
-      <w:proofErr w:type="spellEnd"/>
       <w:r>
         <w:rPr>
           <w:i/>
@@ -1445,7 +1409,6 @@
         </w:tabs>
         <w:ind w:left="1080"/>
       </w:pPr>
-      <w:proofErr w:type="spellStart"/>
       <w:r>
         <w:rPr>
           <w:i/>
@@ -1459,7 +1422,6 @@
         </w:rPr>
         <w:t>TM</w:t>
       </w:r>
-      <w:proofErr w:type="spellEnd"/>
       <w:r>
         <w:rPr>
           <w:i/>
@@ -1513,7 +1475,6 @@
         </w:tabs>
         <w:ind w:left="1080"/>
       </w:pPr>
-      <w:proofErr w:type="spellStart"/>
       <w:r>
         <w:rPr>
           <w:i/>
@@ -1527,7 +1488,6 @@
         </w:rPr>
         <w:t>TM</w:t>
       </w:r>
-      <w:proofErr w:type="spellEnd"/>
       <w:r>
         <w:rPr>
           <w:i/>
@@ -1581,7 +1541,6 @@
         </w:tabs>
         <w:ind w:left="1080"/>
       </w:pPr>
-      <w:proofErr w:type="spellStart"/>
       <w:r>
         <w:rPr>
           <w:i/>
@@ -1595,7 +1554,6 @@
         </w:rPr>
         <w:t>TM</w:t>
       </w:r>
-      <w:proofErr w:type="spellEnd"/>
       <w:r>
         <w:rPr>
           <w:i/>
@@ -1649,7 +1607,6 @@
         </w:tabs>
         <w:ind w:left="1080"/>
       </w:pPr>
-      <w:proofErr w:type="spellStart"/>
       <w:r>
         <w:rPr>
           <w:i/>
@@ -1663,7 +1620,6 @@
         </w:rPr>
         <w:t>TM</w:t>
       </w:r>
-      <w:proofErr w:type="spellEnd"/>
       <w:r>
         <w:rPr>
           <w:i/>
@@ -1717,7 +1673,6 @@
         </w:tabs>
         <w:ind w:left="1080"/>
       </w:pPr>
-      <w:proofErr w:type="spellStart"/>
       <w:r>
         <w:rPr>
           <w:i/>
@@ -1731,7 +1686,6 @@
         </w:rPr>
         <w:t>TM</w:t>
       </w:r>
-      <w:proofErr w:type="spellEnd"/>
       <w:r>
         <w:rPr>
           <w:i/>
@@ -1785,7 +1739,6 @@
         </w:tabs>
         <w:ind w:left="1080"/>
       </w:pPr>
-      <w:proofErr w:type="spellStart"/>
       <w:r>
         <w:rPr>
           <w:i/>
@@ -1799,7 +1752,6 @@
         </w:rPr>
         <w:t>TM</w:t>
       </w:r>
-      <w:proofErr w:type="spellEnd"/>
       <w:r>
         <w:rPr>
           <w:i/>
@@ -1853,7 +1805,6 @@
         </w:tabs>
         <w:ind w:left="1080"/>
       </w:pPr>
-      <w:proofErr w:type="spellStart"/>
       <w:r>
         <w:rPr>
           <w:i/>
@@ -1867,7 +1818,6 @@
         </w:rPr>
         <w:t>TM</w:t>
       </w:r>
-      <w:proofErr w:type="spellEnd"/>
       <w:r>
         <w:rPr>
           <w:i/>
@@ -1909,7 +1859,6 @@
         </w:tabs>
         <w:ind w:left="1080"/>
       </w:pPr>
-      <w:proofErr w:type="spellStart"/>
       <w:r>
         <w:rPr>
           <w:i/>
@@ -1923,7 +1872,6 @@
         </w:rPr>
         <w:t>TM</w:t>
       </w:r>
-      <w:proofErr w:type="spellEnd"/>
       <w:r>
         <w:rPr>
           <w:i/>
@@ -1977,7 +1925,6 @@
         </w:tabs>
         <w:ind w:left="1080"/>
       </w:pPr>
-      <w:proofErr w:type="spellStart"/>
       <w:r>
         <w:rPr>
           <w:i/>
@@ -1991,7 +1938,6 @@
         </w:rPr>
         <w:t>TM</w:t>
       </w:r>
-      <w:proofErr w:type="spellEnd"/>
       <w:r>
         <w:rPr>
           <w:i/>
@@ -2045,7 +1991,6 @@
         </w:tabs>
         <w:ind w:left="1080"/>
       </w:pPr>
-      <w:proofErr w:type="spellStart"/>
       <w:r>
         <w:rPr>
           <w:i/>
@@ -2059,7 +2004,6 @@
         </w:rPr>
         <w:t>TM</w:t>
       </w:r>
-      <w:proofErr w:type="spellEnd"/>
       <w:r>
         <w:rPr>
           <w:i/>
@@ -2113,7 +2057,6 @@
         </w:tabs>
         <w:ind w:left="1080"/>
       </w:pPr>
-      <w:proofErr w:type="spellStart"/>
       <w:r>
         <w:rPr>
           <w:i/>
@@ -2127,7 +2070,6 @@
         </w:rPr>
         <w:t>TM</w:t>
       </w:r>
-      <w:proofErr w:type="spellEnd"/>
       <w:r>
         <w:rPr>
           <w:i/>
@@ -2181,7 +2123,6 @@
         </w:tabs>
         <w:ind w:left="1080"/>
       </w:pPr>
-      <w:proofErr w:type="spellStart"/>
       <w:r>
         <w:rPr>
           <w:i/>
@@ -2195,7 +2136,6 @@
         </w:rPr>
         <w:t>TM</w:t>
       </w:r>
-      <w:proofErr w:type="spellEnd"/>
       <w:r>
         <w:rPr>
           <w:i/>
@@ -2230,7 +2170,15 @@
         <w:rPr>
           <w:i/>
         </w:rPr>
-        <w:t>Hostname Session Object</w:t>
+        <w:t xml:space="preserve">Hostname </w:t>
+      </w:r>
+      <w:bookmarkStart w:id="2" w:name="_GoBack"/>
+      <w:bookmarkEnd w:id="2"/>
+      <w:r>
+        <w:rPr>
+          <w:i/>
+        </w:rPr>
+        <w:t>Object</w:t>
       </w:r>
       <w:r>
         <w:t>. [URI]</w:t>
@@ -2249,7 +2197,6 @@
         </w:tabs>
         <w:ind w:left="1080"/>
       </w:pPr>
-      <w:proofErr w:type="spellStart"/>
       <w:r>
         <w:rPr>
           <w:i/>
@@ -2263,7 +2210,6 @@
         </w:rPr>
         <w:t>TM</w:t>
       </w:r>
-      <w:proofErr w:type="spellEnd"/>
       <w:r>
         <w:rPr>
           <w:i/>
@@ -2305,7 +2251,6 @@
         </w:tabs>
         <w:ind w:left="1080"/>
       </w:pPr>
-      <w:proofErr w:type="spellStart"/>
       <w:r>
         <w:rPr>
           <w:i/>
@@ -2319,7 +2264,6 @@
         </w:rPr>
         <w:t>TM</w:t>
       </w:r>
-      <w:proofErr w:type="spellEnd"/>
       <w:r>
         <w:rPr>
           <w:i/>
@@ -2361,7 +2305,6 @@
         </w:tabs>
         <w:ind w:left="1080"/>
       </w:pPr>
-      <w:proofErr w:type="spellStart"/>
       <w:r>
         <w:rPr>
           <w:i/>
@@ -2375,7 +2318,6 @@
         </w:rPr>
         <w:t>TM</w:t>
       </w:r>
-      <w:proofErr w:type="spellEnd"/>
       <w:r>
         <w:rPr>
           <w:i/>
@@ -2417,7 +2359,6 @@
         </w:tabs>
         <w:ind w:left="1080"/>
       </w:pPr>
-      <w:proofErr w:type="spellStart"/>
       <w:r>
         <w:rPr>
           <w:i/>
@@ -2431,7 +2372,6 @@
         </w:rPr>
         <w:t>TM</w:t>
       </w:r>
-      <w:proofErr w:type="spellEnd"/>
       <w:r>
         <w:rPr>
           <w:i/>
@@ -2473,7 +2413,6 @@
         </w:tabs>
         <w:ind w:left="1080"/>
       </w:pPr>
-      <w:proofErr w:type="spellStart"/>
       <w:r>
         <w:rPr>
           <w:i/>
@@ -2487,7 +2426,6 @@
         </w:rPr>
         <w:t>TM</w:t>
       </w:r>
-      <w:proofErr w:type="spellEnd"/>
       <w:r>
         <w:rPr>
           <w:i/>
@@ -2529,7 +2467,6 @@
         </w:tabs>
         <w:ind w:left="1080"/>
       </w:pPr>
-      <w:proofErr w:type="spellStart"/>
       <w:r>
         <w:rPr>
           <w:i/>
@@ -2544,7 +2481,6 @@
         </w:rPr>
         <w:t>TM</w:t>
       </w:r>
-      <w:proofErr w:type="spellEnd"/>
       <w:r>
         <w:rPr>
           <w:i/>
@@ -2586,7 +2522,6 @@
         </w:tabs>
         <w:ind w:left="1080"/>
       </w:pPr>
-      <w:proofErr w:type="spellStart"/>
       <w:r>
         <w:rPr>
           <w:i/>
@@ -2600,7 +2535,6 @@
         </w:rPr>
         <w:t>TM</w:t>
       </w:r>
-      <w:proofErr w:type="spellEnd"/>
       <w:r>
         <w:rPr>
           <w:i/>
@@ -2642,7 +2576,6 @@
         </w:tabs>
         <w:ind w:left="1080"/>
       </w:pPr>
-      <w:proofErr w:type="spellStart"/>
       <w:r>
         <w:rPr>
           <w:i/>
@@ -2656,7 +2589,6 @@
         </w:rPr>
         <w:t>TM</w:t>
       </w:r>
-      <w:proofErr w:type="spellEnd"/>
       <w:r>
         <w:rPr>
           <w:i/>
@@ -2698,7 +2630,6 @@
         </w:tabs>
         <w:ind w:left="1080"/>
       </w:pPr>
-      <w:proofErr w:type="spellStart"/>
       <w:r>
         <w:rPr>
           <w:i/>
@@ -2712,7 +2643,6 @@
         </w:rPr>
         <w:t>TM</w:t>
       </w:r>
-      <w:proofErr w:type="spellEnd"/>
       <w:r>
         <w:rPr>
           <w:i/>
@@ -2754,7 +2684,6 @@
         </w:tabs>
         <w:ind w:left="1080"/>
       </w:pPr>
-      <w:proofErr w:type="spellStart"/>
       <w:r>
         <w:rPr>
           <w:i/>
@@ -2768,7 +2697,6 @@
         </w:rPr>
         <w:t>TM</w:t>
       </w:r>
-      <w:proofErr w:type="spellEnd"/>
       <w:r>
         <w:rPr>
           <w:i/>
@@ -2810,7 +2738,6 @@
         </w:tabs>
         <w:ind w:left="1080"/>
       </w:pPr>
-      <w:proofErr w:type="spellStart"/>
       <w:r>
         <w:rPr>
           <w:i/>
@@ -2824,7 +2751,6 @@
         </w:rPr>
         <w:t>TM</w:t>
       </w:r>
-      <w:proofErr w:type="spellEnd"/>
       <w:r>
         <w:rPr>
           <w:i/>
@@ -2866,7 +2792,6 @@
         </w:tabs>
         <w:ind w:left="1080"/>
       </w:pPr>
-      <w:proofErr w:type="spellStart"/>
       <w:r>
         <w:rPr>
           <w:i/>
@@ -2880,7 +2805,6 @@
         </w:rPr>
         <w:t>TM</w:t>
       </w:r>
-      <w:proofErr w:type="spellEnd"/>
       <w:r>
         <w:rPr>
           <w:i/>
@@ -2922,7 +2846,6 @@
         </w:tabs>
         <w:ind w:left="1080"/>
       </w:pPr>
-      <w:proofErr w:type="spellStart"/>
       <w:r>
         <w:rPr>
           <w:i/>
@@ -2936,7 +2859,6 @@
         </w:rPr>
         <w:t>TM</w:t>
       </w:r>
-      <w:proofErr w:type="spellEnd"/>
       <w:r>
         <w:rPr>
           <w:i/>
@@ -2978,7 +2900,6 @@
         </w:tabs>
         <w:ind w:left="1080"/>
       </w:pPr>
-      <w:proofErr w:type="spellStart"/>
       <w:r>
         <w:rPr>
           <w:i/>
@@ -2992,7 +2913,6 @@
         </w:rPr>
         <w:t>TM</w:t>
       </w:r>
-      <w:proofErr w:type="spellEnd"/>
       <w:r>
         <w:rPr>
           <w:i/>
@@ -3034,7 +2954,6 @@
         </w:tabs>
         <w:ind w:left="1080"/>
       </w:pPr>
-      <w:proofErr w:type="spellStart"/>
       <w:r>
         <w:rPr>
           <w:i/>
@@ -3048,7 +2967,6 @@
         </w:rPr>
         <w:t>TM</w:t>
       </w:r>
-      <w:proofErr w:type="spellEnd"/>
       <w:r>
         <w:rPr>
           <w:i/>
@@ -3090,7 +3008,6 @@
         </w:tabs>
         <w:ind w:left="1080"/>
       </w:pPr>
-      <w:proofErr w:type="spellStart"/>
       <w:r>
         <w:rPr>
           <w:i/>
@@ -3104,7 +3021,6 @@
         </w:rPr>
         <w:t>TM</w:t>
       </w:r>
-      <w:proofErr w:type="spellEnd"/>
       <w:r>
         <w:rPr>
           <w:i/>
@@ -3146,7 +3062,6 @@
         </w:tabs>
         <w:ind w:left="1080"/>
       </w:pPr>
-      <w:proofErr w:type="spellStart"/>
       <w:r>
         <w:rPr>
           <w:i/>
@@ -3160,7 +3075,6 @@
         </w:rPr>
         <w:t>TM</w:t>
       </w:r>
-      <w:proofErr w:type="spellEnd"/>
       <w:r>
         <w:rPr>
           <w:i/>
@@ -3202,7 +3116,6 @@
         </w:tabs>
         <w:ind w:left="1080"/>
       </w:pPr>
-      <w:proofErr w:type="spellStart"/>
       <w:r>
         <w:rPr>
           <w:i/>
@@ -3216,7 +3129,6 @@
         </w:rPr>
         <w:t>TM</w:t>
       </w:r>
-      <w:proofErr w:type="spellEnd"/>
       <w:r>
         <w:rPr>
           <w:i/>
@@ -3258,7 +3170,6 @@
         </w:tabs>
         <w:ind w:left="1080"/>
       </w:pPr>
-      <w:proofErr w:type="spellStart"/>
       <w:r>
         <w:rPr>
           <w:i/>
@@ -3272,7 +3183,6 @@
         </w:rPr>
         <w:t>TM</w:t>
       </w:r>
-      <w:proofErr w:type="spellEnd"/>
       <w:r>
         <w:rPr>
           <w:i/>
@@ -3314,7 +3224,6 @@
         </w:tabs>
         <w:ind w:left="1080"/>
       </w:pPr>
-      <w:proofErr w:type="spellStart"/>
       <w:r>
         <w:rPr>
           <w:i/>
@@ -3328,7 +3237,6 @@
         </w:rPr>
         <w:t>TM</w:t>
       </w:r>
-      <w:proofErr w:type="spellEnd"/>
       <w:r>
         <w:rPr>
           <w:i/>
@@ -3370,7 +3278,6 @@
         </w:tabs>
         <w:ind w:left="1080"/>
       </w:pPr>
-      <w:proofErr w:type="spellStart"/>
       <w:r>
         <w:rPr>
           <w:i/>
@@ -3384,7 +3291,6 @@
         </w:rPr>
         <w:t>TM</w:t>
       </w:r>
-      <w:proofErr w:type="spellEnd"/>
       <w:r>
         <w:rPr>
           <w:i/>
@@ -3426,7 +3332,6 @@
         </w:tabs>
         <w:ind w:left="1080"/>
       </w:pPr>
-      <w:proofErr w:type="spellStart"/>
       <w:r>
         <w:rPr>
           <w:i/>
@@ -3440,7 +3345,6 @@
         </w:rPr>
         <w:t>TM</w:t>
       </w:r>
-      <w:proofErr w:type="spellEnd"/>
       <w:r>
         <w:rPr>
           <w:i/>
@@ -3482,7 +3386,6 @@
         </w:tabs>
         <w:ind w:left="1080"/>
       </w:pPr>
-      <w:proofErr w:type="spellStart"/>
       <w:r>
         <w:rPr>
           <w:i/>
@@ -3496,7 +3399,6 @@
         </w:rPr>
         <w:t>TM</w:t>
       </w:r>
-      <w:proofErr w:type="spellEnd"/>
       <w:r>
         <w:rPr>
           <w:i/>
@@ -3538,7 +3440,6 @@
         </w:tabs>
         <w:ind w:left="1080"/>
       </w:pPr>
-      <w:proofErr w:type="spellStart"/>
       <w:r>
         <w:rPr>
           <w:i/>
@@ -3552,7 +3453,6 @@
         </w:rPr>
         <w:t>TM</w:t>
       </w:r>
-      <w:proofErr w:type="spellEnd"/>
       <w:r>
         <w:rPr>
           <w:i/>
@@ -3594,7 +3494,6 @@
         </w:tabs>
         <w:ind w:left="1080"/>
       </w:pPr>
-      <w:proofErr w:type="spellStart"/>
       <w:r>
         <w:rPr>
           <w:i/>
@@ -3608,7 +3507,6 @@
         </w:rPr>
         <w:t>TM</w:t>
       </w:r>
-      <w:proofErr w:type="spellEnd"/>
       <w:r>
         <w:rPr>
           <w:i/>
@@ -3631,21 +3529,7 @@
         <w:rPr>
           <w:i/>
         </w:rPr>
-        <w:t xml:space="preserve">Part 54: </w:t>
-      </w:r>
-      <w:proofErr w:type="gramStart"/>
-      <w:r>
-        <w:rPr>
-          <w:i/>
-        </w:rPr>
-        <w:t>Unix</w:t>
-      </w:r>
-      <w:proofErr w:type="gramEnd"/>
-      <w:r>
-        <w:rPr>
-          <w:i/>
-        </w:rPr>
-        <w:t xml:space="preserve"> File Object</w:t>
+        <w:t>Part 54: Unix File Object</w:t>
       </w:r>
       <w:r>
         <w:t>. [URI]</w:t>
@@ -3664,7 +3548,6 @@
         </w:tabs>
         <w:ind w:left="1080"/>
       </w:pPr>
-      <w:proofErr w:type="spellStart"/>
       <w:r>
         <w:rPr>
           <w:i/>
@@ -3678,7 +3561,6 @@
         </w:rPr>
         <w:t>TM</w:t>
       </w:r>
-      <w:proofErr w:type="spellEnd"/>
       <w:r>
         <w:rPr>
           <w:i/>
@@ -3720,7 +3602,6 @@
         </w:tabs>
         <w:ind w:left="1080"/>
       </w:pPr>
-      <w:proofErr w:type="spellStart"/>
       <w:r>
         <w:rPr>
           <w:i/>
@@ -3734,7 +3615,6 @@
         </w:rPr>
         <w:t>TM</w:t>
       </w:r>
-      <w:proofErr w:type="spellEnd"/>
       <w:r>
         <w:rPr>
           <w:i/>
@@ -3757,21 +3637,7 @@
         <w:rPr>
           <w:i/>
         </w:rPr>
-        <w:t xml:space="preserve">Part 56: </w:t>
-      </w:r>
-      <w:proofErr w:type="gramStart"/>
-      <w:r>
-        <w:rPr>
-          <w:i/>
-        </w:rPr>
-        <w:t>Unix</w:t>
-      </w:r>
-      <w:proofErr w:type="gramEnd"/>
-      <w:r>
-        <w:rPr>
-          <w:i/>
-        </w:rPr>
-        <w:t xml:space="preserve"> Pipe Object</w:t>
+        <w:t>Part 56: Unix Pipe Object</w:t>
       </w:r>
       <w:r>
         <w:t>. [URI]</w:t>
@@ -3790,7 +3656,6 @@
         </w:tabs>
         <w:ind w:left="1080"/>
       </w:pPr>
-      <w:proofErr w:type="spellStart"/>
       <w:r>
         <w:rPr>
           <w:i/>
@@ -3804,7 +3669,6 @@
         </w:rPr>
         <w:t>TM</w:t>
       </w:r>
-      <w:proofErr w:type="spellEnd"/>
       <w:r>
         <w:rPr>
           <w:i/>
@@ -3827,21 +3691,7 @@
         <w:rPr>
           <w:i/>
         </w:rPr>
-        <w:t xml:space="preserve">Part 57: </w:t>
-      </w:r>
-      <w:proofErr w:type="gramStart"/>
-      <w:r>
-        <w:rPr>
-          <w:i/>
-        </w:rPr>
-        <w:t>Unix</w:t>
-      </w:r>
-      <w:proofErr w:type="gramEnd"/>
-      <w:r>
-        <w:rPr>
-          <w:i/>
-        </w:rPr>
-        <w:t xml:space="preserve"> Process Object</w:t>
+        <w:t>Part 57: Unix Process Object</w:t>
       </w:r>
       <w:r>
         <w:t>. [URI]</w:t>
@@ -3860,7 +3710,6 @@
         </w:tabs>
         <w:ind w:left="1080"/>
       </w:pPr>
-      <w:proofErr w:type="spellStart"/>
       <w:r>
         <w:rPr>
           <w:i/>
@@ -3874,7 +3723,6 @@
         </w:rPr>
         <w:t>TM</w:t>
       </w:r>
-      <w:proofErr w:type="spellEnd"/>
       <w:r>
         <w:rPr>
           <w:i/>
@@ -3897,21 +3745,7 @@
         <w:rPr>
           <w:i/>
         </w:rPr>
-        <w:t xml:space="preserve">Part 58: </w:t>
-      </w:r>
-      <w:proofErr w:type="gramStart"/>
-      <w:r>
-        <w:rPr>
-          <w:i/>
-        </w:rPr>
-        <w:t>Unix</w:t>
-      </w:r>
-      <w:proofErr w:type="gramEnd"/>
-      <w:r>
-        <w:rPr>
-          <w:i/>
-        </w:rPr>
-        <w:t xml:space="preserve"> User Account Object</w:t>
+        <w:t>Part 58: Unix User Account Object</w:t>
       </w:r>
       <w:r>
         <w:t>. [URI]</w:t>
@@ -3930,7 +3764,6 @@
         </w:tabs>
         <w:ind w:left="1080"/>
       </w:pPr>
-      <w:proofErr w:type="spellStart"/>
       <w:r>
         <w:rPr>
           <w:i/>
@@ -3944,7 +3777,6 @@
         </w:rPr>
         <w:t>TM</w:t>
       </w:r>
-      <w:proofErr w:type="spellEnd"/>
       <w:r>
         <w:rPr>
           <w:i/>
@@ -3967,21 +3799,7 @@
         <w:rPr>
           <w:i/>
         </w:rPr>
-        <w:t xml:space="preserve">Part 59: </w:t>
-      </w:r>
-      <w:proofErr w:type="gramStart"/>
-      <w:r>
-        <w:rPr>
-          <w:i/>
-        </w:rPr>
-        <w:t>Unix</w:t>
-      </w:r>
-      <w:proofErr w:type="gramEnd"/>
-      <w:r>
-        <w:rPr>
-          <w:i/>
-        </w:rPr>
-        <w:t xml:space="preserve"> Volume Object</w:t>
+        <w:t>Part 59: Unix Volume Object</w:t>
       </w:r>
       <w:r>
         <w:t>. [URI]</w:t>
@@ -4000,7 +3818,6 @@
         </w:tabs>
         <w:ind w:left="1080"/>
       </w:pPr>
-      <w:proofErr w:type="spellStart"/>
       <w:r>
         <w:rPr>
           <w:i/>
@@ -4014,7 +3831,6 @@
         </w:rPr>
         <w:t>TM</w:t>
       </w:r>
-      <w:proofErr w:type="spellEnd"/>
       <w:r>
         <w:rPr>
           <w:i/>
@@ -4037,21 +3853,7 @@
         <w:rPr>
           <w:i/>
         </w:rPr>
-        <w:t xml:space="preserve">Part 60: </w:t>
-      </w:r>
-      <w:proofErr w:type="gramStart"/>
-      <w:r>
-        <w:rPr>
-          <w:i/>
-        </w:rPr>
-        <w:t>Unix</w:t>
-      </w:r>
-      <w:proofErr w:type="gramEnd"/>
-      <w:r>
-        <w:rPr>
-          <w:i/>
-        </w:rPr>
-        <w:t xml:space="preserve"> Account Object</w:t>
+        <w:t>Part 60: Unix Account Object</w:t>
       </w:r>
       <w:r>
         <w:t>. [URI]</w:t>
@@ -4070,7 +3872,6 @@
         </w:tabs>
         <w:ind w:left="1080"/>
       </w:pPr>
-      <w:proofErr w:type="spellStart"/>
       <w:r>
         <w:rPr>
           <w:i/>
@@ -4084,7 +3885,6 @@
         </w:rPr>
         <w:t>TM</w:t>
       </w:r>
-      <w:proofErr w:type="spellEnd"/>
       <w:r>
         <w:rPr>
           <w:i/>
@@ -4126,7 +3926,6 @@
         </w:tabs>
         <w:ind w:left="1080"/>
       </w:pPr>
-      <w:proofErr w:type="spellStart"/>
       <w:r>
         <w:rPr>
           <w:i/>
@@ -4140,7 +3939,6 @@
         </w:rPr>
         <w:t>TM</w:t>
       </w:r>
-      <w:proofErr w:type="spellEnd"/>
       <w:r>
         <w:rPr>
           <w:i/>
@@ -4182,7 +3980,6 @@
         </w:tabs>
         <w:ind w:left="1080"/>
       </w:pPr>
-      <w:proofErr w:type="spellStart"/>
       <w:r>
         <w:rPr>
           <w:i/>
@@ -4196,7 +3993,6 @@
         </w:rPr>
         <w:t>TM</w:t>
       </w:r>
-      <w:proofErr w:type="spellEnd"/>
       <w:r>
         <w:rPr>
           <w:i/>
@@ -4238,7 +4034,6 @@
         </w:tabs>
         <w:ind w:left="1080"/>
       </w:pPr>
-      <w:proofErr w:type="spellStart"/>
       <w:r>
         <w:rPr>
           <w:i/>
@@ -4252,7 +4047,6 @@
         </w:rPr>
         <w:t>TM</w:t>
       </w:r>
-      <w:proofErr w:type="spellEnd"/>
       <w:r>
         <w:rPr>
           <w:i/>
@@ -4294,7 +4088,6 @@
         </w:tabs>
         <w:ind w:left="1080"/>
       </w:pPr>
-      <w:proofErr w:type="spellStart"/>
       <w:r>
         <w:rPr>
           <w:i/>
@@ -4308,7 +4101,6 @@
         </w:rPr>
         <w:t>TM</w:t>
       </w:r>
-      <w:proofErr w:type="spellEnd"/>
       <w:r>
         <w:rPr>
           <w:i/>
@@ -4350,7 +4142,6 @@
         </w:tabs>
         <w:ind w:left="1080"/>
       </w:pPr>
-      <w:proofErr w:type="spellStart"/>
       <w:r>
         <w:rPr>
           <w:i/>
@@ -4364,7 +4155,6 @@
         </w:rPr>
         <w:t>TM</w:t>
       </w:r>
-      <w:proofErr w:type="spellEnd"/>
       <w:r>
         <w:rPr>
           <w:i/>
@@ -4406,7 +4196,6 @@
         </w:tabs>
         <w:ind w:left="1080"/>
       </w:pPr>
-      <w:proofErr w:type="spellStart"/>
       <w:r>
         <w:rPr>
           <w:i/>
@@ -4420,7 +4209,6 @@
         </w:rPr>
         <w:t>TM</w:t>
       </w:r>
-      <w:proofErr w:type="spellEnd"/>
       <w:r>
         <w:rPr>
           <w:i/>
@@ -4462,7 +4250,6 @@
         </w:tabs>
         <w:ind w:left="1080"/>
       </w:pPr>
-      <w:proofErr w:type="spellStart"/>
       <w:r>
         <w:rPr>
           <w:i/>
@@ -4476,7 +4263,6 @@
         </w:rPr>
         <w:t>TM</w:t>
       </w:r>
-      <w:proofErr w:type="spellEnd"/>
       <w:r>
         <w:rPr>
           <w:i/>
@@ -4518,7 +4304,6 @@
         </w:tabs>
         <w:ind w:left="1080"/>
       </w:pPr>
-      <w:proofErr w:type="spellStart"/>
       <w:r>
         <w:rPr>
           <w:i/>
@@ -4532,7 +4317,6 @@
         </w:rPr>
         <w:t>TM</w:t>
       </w:r>
-      <w:proofErr w:type="spellEnd"/>
       <w:r>
         <w:rPr>
           <w:i/>
@@ -4574,7 +4358,6 @@
         </w:tabs>
         <w:ind w:left="1080"/>
       </w:pPr>
-      <w:proofErr w:type="spellStart"/>
       <w:r>
         <w:rPr>
           <w:i/>
@@ -4588,7 +4371,6 @@
         </w:rPr>
         <w:t>TM</w:t>
       </w:r>
-      <w:proofErr w:type="spellEnd"/>
       <w:r>
         <w:rPr>
           <w:i/>
@@ -4630,7 +4412,6 @@
         </w:tabs>
         <w:ind w:left="1080"/>
       </w:pPr>
-      <w:proofErr w:type="spellStart"/>
       <w:r>
         <w:rPr>
           <w:i/>
@@ -4644,7 +4425,6 @@
         </w:rPr>
         <w:t>TM</w:t>
       </w:r>
-      <w:proofErr w:type="spellEnd"/>
       <w:r>
         <w:rPr>
           <w:i/>
@@ -4686,7 +4466,6 @@
         </w:tabs>
         <w:ind w:left="1080"/>
       </w:pPr>
-      <w:proofErr w:type="spellStart"/>
       <w:r>
         <w:rPr>
           <w:i/>
@@ -4700,7 +4479,6 @@
         </w:rPr>
         <w:t>TM</w:t>
       </w:r>
-      <w:proofErr w:type="spellEnd"/>
       <w:r>
         <w:rPr>
           <w:i/>
@@ -4742,7 +4520,6 @@
         </w:tabs>
         <w:ind w:left="1080"/>
       </w:pPr>
-      <w:proofErr w:type="spellStart"/>
       <w:r>
         <w:rPr>
           <w:i/>
@@ -4756,7 +4533,6 @@
         </w:rPr>
         <w:t>TM</w:t>
       </w:r>
-      <w:proofErr w:type="spellEnd"/>
       <w:r>
         <w:rPr>
           <w:i/>
@@ -4798,7 +4574,6 @@
         </w:tabs>
         <w:ind w:left="1080"/>
       </w:pPr>
-      <w:proofErr w:type="spellStart"/>
       <w:r>
         <w:rPr>
           <w:i/>
@@ -4812,7 +4587,6 @@
         </w:rPr>
         <w:t>TM</w:t>
       </w:r>
-      <w:proofErr w:type="spellEnd"/>
       <w:r>
         <w:rPr>
           <w:i/>
@@ -4854,7 +4628,6 @@
         </w:tabs>
         <w:ind w:left="1080"/>
       </w:pPr>
-      <w:proofErr w:type="spellStart"/>
       <w:r>
         <w:rPr>
           <w:i/>
@@ -4868,7 +4641,6 @@
         </w:rPr>
         <w:t>TM</w:t>
       </w:r>
-      <w:proofErr w:type="spellEnd"/>
       <w:r>
         <w:rPr>
           <w:i/>
@@ -4910,7 +4682,6 @@
         </w:tabs>
         <w:ind w:left="1080"/>
       </w:pPr>
-      <w:proofErr w:type="spellStart"/>
       <w:r>
         <w:rPr>
           <w:i/>
@@ -4924,7 +4695,6 @@
         </w:rPr>
         <w:t>TM</w:t>
       </w:r>
-      <w:proofErr w:type="spellEnd"/>
       <w:r>
         <w:rPr>
           <w:i/>
@@ -4966,7 +4736,6 @@
         </w:tabs>
         <w:ind w:left="1080"/>
       </w:pPr>
-      <w:proofErr w:type="spellStart"/>
       <w:r>
         <w:rPr>
           <w:i/>
@@ -4980,7 +4749,6 @@
         </w:rPr>
         <w:t>TM</w:t>
       </w:r>
-      <w:proofErr w:type="spellEnd"/>
       <w:r>
         <w:rPr>
           <w:i/>
@@ -5022,7 +4790,6 @@
         </w:tabs>
         <w:ind w:left="1080"/>
       </w:pPr>
-      <w:proofErr w:type="spellStart"/>
       <w:r>
         <w:rPr>
           <w:i/>
@@ -5036,7 +4803,6 @@
         </w:rPr>
         <w:t>TM</w:t>
       </w:r>
-      <w:proofErr w:type="spellEnd"/>
       <w:r>
         <w:rPr>
           <w:i/>
@@ -5078,7 +4844,6 @@
         </w:tabs>
         <w:ind w:left="1080"/>
       </w:pPr>
-      <w:proofErr w:type="spellStart"/>
       <w:r>
         <w:rPr>
           <w:i/>
@@ -5092,7 +4857,6 @@
         </w:rPr>
         <w:t>TM</w:t>
       </w:r>
-      <w:proofErr w:type="spellEnd"/>
       <w:r>
         <w:rPr>
           <w:i/>
@@ -5134,7 +4898,6 @@
         </w:tabs>
         <w:ind w:left="1080"/>
       </w:pPr>
-      <w:proofErr w:type="spellStart"/>
       <w:r>
         <w:rPr>
           <w:i/>
@@ -5148,7 +4911,6 @@
         </w:rPr>
         <w:t>TM</w:t>
       </w:r>
-      <w:proofErr w:type="spellEnd"/>
       <w:r>
         <w:rPr>
           <w:i/>
@@ -5190,7 +4952,6 @@
         </w:tabs>
         <w:ind w:left="1080"/>
       </w:pPr>
-      <w:proofErr w:type="spellStart"/>
       <w:r>
         <w:rPr>
           <w:i/>
@@ -5204,7 +4965,6 @@
         </w:rPr>
         <w:t>TM</w:t>
       </w:r>
-      <w:proofErr w:type="spellEnd"/>
       <w:r>
         <w:rPr>
           <w:i/>
@@ -5246,7 +5006,6 @@
         </w:tabs>
         <w:ind w:left="1080"/>
       </w:pPr>
-      <w:proofErr w:type="spellStart"/>
       <w:r>
         <w:rPr>
           <w:i/>
@@ -5260,7 +5019,6 @@
         </w:rPr>
         <w:t>TM</w:t>
       </w:r>
-      <w:proofErr w:type="spellEnd"/>
       <w:r>
         <w:rPr>
           <w:i/>
@@ -5302,7 +5060,6 @@
         </w:tabs>
         <w:ind w:left="1080"/>
       </w:pPr>
-      <w:proofErr w:type="spellStart"/>
       <w:r>
         <w:rPr>
           <w:i/>
@@ -5316,7 +5073,6 @@
         </w:rPr>
         <w:t>TM</w:t>
       </w:r>
-      <w:proofErr w:type="spellEnd"/>
       <w:r>
         <w:rPr>
           <w:i/>
@@ -5358,7 +5114,6 @@
         </w:tabs>
         <w:ind w:left="1080"/>
       </w:pPr>
-      <w:proofErr w:type="spellStart"/>
       <w:r>
         <w:rPr>
           <w:i/>
@@ -5372,7 +5127,6 @@
         </w:rPr>
         <w:t>TM</w:t>
       </w:r>
-      <w:proofErr w:type="spellEnd"/>
       <w:r>
         <w:rPr>
           <w:i/>
@@ -5414,7 +5168,6 @@
         </w:tabs>
         <w:ind w:left="1080"/>
       </w:pPr>
-      <w:proofErr w:type="spellStart"/>
       <w:r>
         <w:rPr>
           <w:i/>
@@ -5428,7 +5181,6 @@
         </w:rPr>
         <w:t>TM</w:t>
       </w:r>
-      <w:proofErr w:type="spellEnd"/>
       <w:r>
         <w:rPr>
           <w:i/>
@@ -5470,7 +5222,6 @@
         </w:tabs>
         <w:ind w:left="1080"/>
       </w:pPr>
-      <w:proofErr w:type="spellStart"/>
       <w:r>
         <w:rPr>
           <w:i/>
@@ -5484,7 +5235,6 @@
         </w:rPr>
         <w:t>TM</w:t>
       </w:r>
-      <w:proofErr w:type="spellEnd"/>
       <w:r>
         <w:rPr>
           <w:i/>
@@ -5526,7 +5276,6 @@
         </w:tabs>
         <w:ind w:left="1080"/>
       </w:pPr>
-      <w:proofErr w:type="spellStart"/>
       <w:r>
         <w:rPr>
           <w:i/>
@@ -5540,7 +5289,6 @@
         </w:rPr>
         <w:t>TM</w:t>
       </w:r>
-      <w:proofErr w:type="spellEnd"/>
       <w:r>
         <w:rPr>
           <w:i/>
@@ -5582,7 +5330,6 @@
         </w:tabs>
         <w:ind w:left="1080"/>
       </w:pPr>
-      <w:proofErr w:type="spellStart"/>
       <w:r>
         <w:rPr>
           <w:i/>
@@ -5597,7 +5344,6 @@
         </w:rPr>
         <w:t>TM</w:t>
       </w:r>
-      <w:proofErr w:type="spellEnd"/>
       <w:r>
         <w:rPr>
           <w:i/>
@@ -5639,7 +5385,6 @@
         </w:tabs>
         <w:ind w:left="1080"/>
       </w:pPr>
-      <w:proofErr w:type="spellStart"/>
       <w:r>
         <w:rPr>
           <w:i/>
@@ -5653,7 +5398,6 @@
         </w:rPr>
         <w:t>TM</w:t>
       </w:r>
-      <w:proofErr w:type="spellEnd"/>
       <w:r>
         <w:rPr>
           <w:i/>
@@ -5695,7 +5439,6 @@
         </w:tabs>
         <w:ind w:left="1080"/>
       </w:pPr>
-      <w:proofErr w:type="spellStart"/>
       <w:r>
         <w:rPr>
           <w:i/>
@@ -5709,7 +5452,6 @@
         </w:rPr>
         <w:t>TM</w:t>
       </w:r>
-      <w:proofErr w:type="spellEnd"/>
       <w:r>
         <w:rPr>
           <w:i/>
@@ -5751,7 +5493,6 @@
         </w:tabs>
         <w:ind w:left="1080"/>
       </w:pPr>
-      <w:proofErr w:type="spellStart"/>
       <w:r>
         <w:rPr>
           <w:i/>
@@ -5765,7 +5506,6 @@
         </w:rPr>
         <w:t>TM</w:t>
       </w:r>
-      <w:proofErr w:type="spellEnd"/>
       <w:r>
         <w:rPr>
           <w:i/>
@@ -5807,7 +5547,6 @@
         </w:tabs>
         <w:ind w:left="1080"/>
       </w:pPr>
-      <w:proofErr w:type="spellStart"/>
       <w:r>
         <w:rPr>
           <w:i/>
@@ -5821,7 +5560,6 @@
         </w:rPr>
         <w:t>TM</w:t>
       </w:r>
-      <w:proofErr w:type="spellEnd"/>
       <w:r>
         <w:rPr>
           <w:i/>
@@ -5863,7 +5601,6 @@
         </w:tabs>
         <w:ind w:left="1080"/>
       </w:pPr>
-      <w:proofErr w:type="spellStart"/>
       <w:r>
         <w:rPr>
           <w:i/>
@@ -5877,7 +5614,6 @@
         </w:rPr>
         <w:t>TM</w:t>
       </w:r>
-      <w:proofErr w:type="spellEnd"/>
       <w:r>
         <w:rPr>
           <w:i/>
@@ -5919,7 +5655,6 @@
         </w:tabs>
         <w:ind w:left="1080"/>
       </w:pPr>
-      <w:proofErr w:type="spellStart"/>
       <w:r>
         <w:rPr>
           <w:i/>
@@ -5933,7 +5668,6 @@
         </w:rPr>
         <w:t>TM</w:t>
       </w:r>
-      <w:proofErr w:type="spellEnd"/>
       <w:r>
         <w:rPr>
           <w:i/>
@@ -5975,11 +5709,11 @@
       <w:pPr>
         <w:pStyle w:val="Titlepageinfo"/>
       </w:pPr>
-      <w:bookmarkStart w:id="2" w:name="RelatedWork"/>
+      <w:bookmarkStart w:id="3" w:name="RelatedWork"/>
       <w:r>
         <w:t>Related work</w:t>
       </w:r>
-      <w:bookmarkEnd w:id="2"/>
+      <w:bookmarkEnd w:id="3"/>
       <w:r>
         <w:t>:</w:t>
       </w:r>
@@ -5989,15 +5723,7 @@
         <w:pStyle w:val="Titlepageinfodescription"/>
       </w:pPr>
       <w:r>
-        <w:t xml:space="preserve">This specification is related </w:t>
-      </w:r>
-      <w:proofErr w:type="gramStart"/>
-      <w:r>
-        <w:t>to</w:t>
-      </w:r>
-      <w:proofErr w:type="gramEnd"/>
-      <w:r>
-        <w:t>:</w:t>
+        <w:t>This specification is related to:</w:t>
       </w:r>
     </w:p>
     <w:p>
@@ -6121,7 +5847,7 @@
       <w:pPr>
         <w:pStyle w:val="Titlepageinfo"/>
       </w:pPr>
-      <w:commentRangeStart w:id="3"/>
+      <w:commentRangeStart w:id="4"/>
       <w:r>
         <w:t>URI patterns:</w:t>
       </w:r>
@@ -6135,134 +5861,116 @@
           <w:rStyle w:val="Hyperlink"/>
           <w:color w:val="auto"/>
         </w:rPr>
-        <w:t>Initial publication URI</w:t>
-      </w:r>
-      <w:proofErr w:type="gramStart"/>
+        <w:t>Initial publication URI:</w:t>
+      </w:r>
       <w:r>
         <w:rPr>
           <w:rStyle w:val="Hyperlink"/>
           <w:color w:val="auto"/>
         </w:rPr>
-        <w:t>:</w:t>
-      </w:r>
-      <w:proofErr w:type="gramEnd"/>
+        <w:br/>
+      </w:r>
       <w:r>
         <w:rPr>
           <w:rStyle w:val="Hyperlink"/>
           <w:color w:val="auto"/>
         </w:rPr>
-        <w:br/>
+        <w:t>http://docs.oasis-open.org/</w:t>
       </w:r>
       <w:r>
         <w:rPr>
           <w:rStyle w:val="Hyperlink"/>
           <w:color w:val="auto"/>
         </w:rPr>
-        <w:t>http://docs.oasis-open.org/</w:t>
+        <w:t>cti</w:t>
       </w:r>
       <w:r>
         <w:rPr>
           <w:rStyle w:val="Hyperlink"/>
           <w:color w:val="auto"/>
         </w:rPr>
-        <w:t>cti</w:t>
+        <w:t>/</w:t>
       </w:r>
       <w:r>
         <w:rPr>
           <w:rStyle w:val="Hyperlink"/>
           <w:color w:val="auto"/>
         </w:rPr>
-        <w:t>/</w:t>
+        <w:t>stix/v1.2.1/csd01/part1-overview/</w:t>
       </w:r>
       <w:r>
         <w:rPr>
           <w:rStyle w:val="Hyperlink"/>
           <w:color w:val="auto"/>
         </w:rPr>
-        <w:t>stix/v1.2.1/csd01/part1-overview/</w:t>
+        <w:t>stix-v1.2.1-</w:t>
       </w:r>
       <w:r>
         <w:rPr>
           <w:rStyle w:val="Hyperlink"/>
           <w:color w:val="auto"/>
         </w:rPr>
-        <w:t>stix-v1.2.1-</w:t>
+        <w:t>cs</w:t>
       </w:r>
       <w:r>
         <w:rPr>
           <w:rStyle w:val="Hyperlink"/>
           <w:color w:val="auto"/>
         </w:rPr>
-        <w:t>cs</w:t>
-      </w:r>
+        <w:t>d01-part1-overview.docx</w:t>
+      </w:r>
+    </w:p>
+    <w:p>
+      <w:pPr>
+        <w:pStyle w:val="Titlepageinfodescription"/>
+      </w:pPr>
       <w:r>
         <w:rPr>
           <w:rStyle w:val="Hyperlink"/>
           <w:color w:val="auto"/>
         </w:rPr>
-        <w:t>d01-part1-overview.docx</w:t>
-      </w:r>
-    </w:p>
-    <w:p>
-      <w:pPr>
-        <w:pStyle w:val="Titlepageinfodescription"/>
-      </w:pPr>
+        <w:t>Permanent “Latest version” URI:</w:t>
+      </w:r>
       <w:r>
         <w:rPr>
           <w:rStyle w:val="Hyperlink"/>
           <w:color w:val="auto"/>
         </w:rPr>
-        <w:t>Permanent “Latest version” URI</w:t>
-      </w:r>
-      <w:proofErr w:type="gramStart"/>
+        <w:br/>
+      </w:r>
       <w:r>
         <w:rPr>
           <w:rStyle w:val="Hyperlink"/>
           <w:color w:val="auto"/>
         </w:rPr>
-        <w:t>:</w:t>
-      </w:r>
-      <w:proofErr w:type="gramEnd"/>
+        <w:t>http://docs.oasis-open.org/</w:t>
+      </w:r>
       <w:r>
         <w:rPr>
           <w:rStyle w:val="Hyperlink"/>
           <w:color w:val="auto"/>
         </w:rPr>
-        <w:br/>
+        <w:t>cti</w:t>
       </w:r>
       <w:r>
         <w:rPr>
           <w:rStyle w:val="Hyperlink"/>
           <w:color w:val="auto"/>
         </w:rPr>
-        <w:t>http://docs.oasis-open.org/</w:t>
+        <w:t>/</w:t>
       </w:r>
       <w:r>
         <w:rPr>
           <w:rStyle w:val="Hyperlink"/>
           <w:color w:val="auto"/>
         </w:rPr>
-        <w:t>cti</w:t>
+        <w:t>stix/v1.2.1/</w:t>
       </w:r>
       <w:r>
         <w:rPr>
           <w:rStyle w:val="Hyperlink"/>
           <w:color w:val="auto"/>
         </w:rPr>
-        <w:t>/</w:t>
-      </w:r>
-      <w:r>
-        <w:rPr>
-          <w:rStyle w:val="Hyperlink"/>
-          <w:color w:val="auto"/>
-        </w:rPr>
-        <w:t>stix/v1.2.1/</w:t>
-      </w:r>
-      <w:r>
-        <w:rPr>
-          <w:rStyle w:val="Hyperlink"/>
-          <w:color w:val="auto"/>
-        </w:rPr>
         <w:t>stix-v1.2.1-part1-overview.docx</w:t>
       </w:r>
     </w:p>
@@ -6273,13 +5981,13 @@
       <w:r>
         <w:t>(Managed by OASIS TC Administration; please don’t modify.)</w:t>
       </w:r>
-      <w:commentRangeEnd w:id="3"/>
+      <w:commentRangeEnd w:id="4"/>
       <w:r>
         <w:rPr>
           <w:rStyle w:val="CommentReference"/>
           <w:color w:val="333333"/>
         </w:rPr>
-        <w:commentReference w:id="3"/>
+        <w:commentReference w:id="4"/>
       </w:r>
     </w:p>
     <w:p>
@@ -6371,7 +6079,7 @@
       <w:pPr>
         <w:pStyle w:val="Notices"/>
       </w:pPr>
-      <w:bookmarkStart w:id="4" w:name="_Toc424631595"/>
+      <w:bookmarkStart w:id="5" w:name="_Toc424631595"/>
       <w:bookmarkEnd w:id="0"/>
       <w:r>
         <w:lastRenderedPageBreak/>
@@ -6398,7 +6106,7 @@
       <w:r>
         <w:fldChar w:fldCharType="separate"/>
       </w:r>
-      <w:hyperlink w:anchor="_Toc435480064" w:history="1">
+      <w:hyperlink w:anchor="_Toc437939094" w:history="1">
         <w:r>
           <w:rPr>
             <w:rStyle w:val="Hyperlink"/>
@@ -6442,7 +6150,7 @@
             <w:noProof/>
             <w:webHidden/>
           </w:rPr>
-          <w:instrText xml:space="preserve"> PAGEREF _Toc435480064 \h </w:instrText>
+          <w:instrText xml:space="preserve"> PAGEREF _Toc437939094 \h </w:instrText>
         </w:r>
         <w:r>
           <w:rPr>
@@ -6488,7 +6196,7 @@
           <w:szCs w:val="22"/>
         </w:rPr>
       </w:pPr>
-      <w:hyperlink w:anchor="_Toc435480065" w:history="1">
+      <w:hyperlink w:anchor="_Toc437939095" w:history="1">
         <w:r>
           <w:rPr>
             <w:rStyle w:val="Hyperlink"/>
@@ -6547,7 +6255,7 @@
             <w:noProof/>
             <w:webHidden/>
           </w:rPr>
-          <w:instrText xml:space="preserve"> PAGEREF _Toc435480065 \h </w:instrText>
+          <w:instrText xml:space="preserve"> PAGEREF _Toc437939095 \h </w:instrText>
         </w:r>
         <w:r>
           <w:rPr>
@@ -6593,7 +6301,7 @@
           <w:szCs w:val="22"/>
         </w:rPr>
       </w:pPr>
-      <w:hyperlink w:anchor="_Toc435480066" w:history="1">
+      <w:hyperlink w:anchor="_Toc437939096" w:history="1">
         <w:r>
           <w:rPr>
             <w:rStyle w:val="Hyperlink"/>
@@ -6637,7 +6345,7 @@
             <w:noProof/>
             <w:webHidden/>
           </w:rPr>
-          <w:instrText xml:space="preserve"> PAGEREF _Toc435480066 \h </w:instrText>
+          <w:instrText xml:space="preserve"> PAGEREF _Toc437939096 \h </w:instrText>
         </w:r>
         <w:r>
           <w:rPr>
@@ -6683,7 +6391,7 @@
           <w:szCs w:val="22"/>
         </w:rPr>
       </w:pPr>
-      <w:hyperlink w:anchor="_Toc435480067" w:history="1">
+      <w:hyperlink w:anchor="_Toc437939097" w:history="1">
         <w:r>
           <w:rPr>
             <w:rStyle w:val="Hyperlink"/>
@@ -6727,7 +6435,7 @@
             <w:noProof/>
             <w:webHidden/>
           </w:rPr>
-          <w:instrText xml:space="preserve"> PAGEREF _Toc435480067 \h </w:instrText>
+          <w:instrText xml:space="preserve"> PAGEREF _Toc437939097 \h </w:instrText>
         </w:r>
         <w:r>
           <w:rPr>
@@ -6773,7 +6481,7 @@
           <w:szCs w:val="22"/>
         </w:rPr>
       </w:pPr>
-      <w:hyperlink w:anchor="_Toc435480068" w:history="1">
+      <w:hyperlink w:anchor="_Toc437939098" w:history="1">
         <w:r>
           <w:rPr>
             <w:rStyle w:val="Hyperlink"/>
@@ -6817,7 +6525,7 @@
             <w:noProof/>
             <w:webHidden/>
           </w:rPr>
-          <w:instrText xml:space="preserve"> PAGEREF _Toc435480068 \h </w:instrText>
+          <w:instrText xml:space="preserve"> PAGEREF _Toc437939098 \h </w:instrText>
         </w:r>
         <w:r>
           <w:rPr>
@@ -6863,7 +6571,7 @@
           <w:szCs w:val="22"/>
         </w:rPr>
       </w:pPr>
-      <w:hyperlink w:anchor="_Toc435480069" w:history="1">
+      <w:hyperlink w:anchor="_Toc437939099" w:history="1">
         <w:r>
           <w:rPr>
             <w:rStyle w:val="Hyperlink"/>
@@ -6907,7 +6615,7 @@
             <w:noProof/>
             <w:webHidden/>
           </w:rPr>
-          <w:instrText xml:space="preserve"> PAGEREF _Toc435480069 \h </w:instrText>
+          <w:instrText xml:space="preserve"> PAGEREF _Toc437939099 \h </w:instrText>
         </w:r>
         <w:r>
           <w:rPr>
@@ -6953,7 +6661,7 @@
           <w:szCs w:val="22"/>
         </w:rPr>
       </w:pPr>
-      <w:hyperlink w:anchor="_Toc435480070" w:history="1">
+      <w:hyperlink w:anchor="_Toc437939100" w:history="1">
         <w:r>
           <w:rPr>
             <w:rStyle w:val="Hyperlink"/>
@@ -6997,7 +6705,7 @@
             <w:noProof/>
             <w:webHidden/>
           </w:rPr>
-          <w:instrText xml:space="preserve"> PAGEREF _Toc435480070 \h </w:instrText>
+          <w:instrText xml:space="preserve"> PAGEREF _Toc437939100 \h </w:instrText>
         </w:r>
         <w:r>
           <w:rPr>
@@ -7043,7 +6751,7 @@
           <w:szCs w:val="22"/>
         </w:rPr>
       </w:pPr>
-      <w:hyperlink w:anchor="_Toc435480071" w:history="1">
+      <w:hyperlink w:anchor="_Toc437939101" w:history="1">
         <w:r>
           <w:rPr>
             <w:rStyle w:val="Hyperlink"/>
@@ -7087,7 +6795,7 @@
             <w:noProof/>
             <w:webHidden/>
           </w:rPr>
-          <w:instrText xml:space="preserve"> PAGEREF _Toc435480071 \h </w:instrText>
+          <w:instrText xml:space="preserve"> PAGEREF _Toc437939101 \h </w:instrText>
         </w:r>
         <w:r>
           <w:rPr>
@@ -7133,7 +6841,7 @@
           <w:szCs w:val="22"/>
         </w:rPr>
       </w:pPr>
-      <w:hyperlink w:anchor="_Toc435480072" w:history="1">
+      <w:hyperlink w:anchor="_Toc437939102" w:history="1">
         <w:r>
           <w:rPr>
             <w:rStyle w:val="Hyperlink"/>
@@ -7177,7 +6885,7 @@
             <w:noProof/>
             <w:webHidden/>
           </w:rPr>
-          <w:instrText xml:space="preserve"> PAGEREF _Toc435480072 \h </w:instrText>
+          <w:instrText xml:space="preserve"> PAGEREF _Toc437939102 \h </w:instrText>
         </w:r>
         <w:r>
           <w:rPr>
@@ -7223,7 +6931,7 @@
           <w:szCs w:val="22"/>
         </w:rPr>
       </w:pPr>
-      <w:hyperlink w:anchor="_Toc435480073" w:history="1">
+      <w:hyperlink w:anchor="_Toc437939103" w:history="1">
         <w:r>
           <w:rPr>
             <w:rStyle w:val="Hyperlink"/>
@@ -7267,7 +6975,7 @@
             <w:noProof/>
             <w:webHidden/>
           </w:rPr>
-          <w:instrText xml:space="preserve"> PAGEREF _Toc435480073 \h </w:instrText>
+          <w:instrText xml:space="preserve"> PAGEREF _Toc437939103 \h </w:instrText>
         </w:r>
         <w:r>
           <w:rPr>
@@ -7313,7 +7021,7 @@
           <w:szCs w:val="22"/>
         </w:rPr>
       </w:pPr>
-      <w:hyperlink w:anchor="_Toc435480074" w:history="1">
+      <w:hyperlink w:anchor="_Toc437939104" w:history="1">
         <w:r>
           <w:rPr>
             <w:rStyle w:val="Hyperlink"/>
@@ -7357,7 +7065,7 @@
             <w:noProof/>
             <w:webHidden/>
           </w:rPr>
-          <w:instrText xml:space="preserve"> PAGEREF _Toc435480074 \h </w:instrText>
+          <w:instrText xml:space="preserve"> PAGEREF _Toc437939104 \h </w:instrText>
         </w:r>
         <w:r>
           <w:rPr>
@@ -7403,7 +7111,7 @@
           <w:szCs w:val="22"/>
         </w:rPr>
       </w:pPr>
-      <w:hyperlink w:anchor="_Toc435480075" w:history="1">
+      <w:hyperlink w:anchor="_Toc437939105" w:history="1">
         <w:r>
           <w:rPr>
             <w:rStyle w:val="Hyperlink"/>
@@ -7447,7 +7155,7 @@
             <w:noProof/>
             <w:webHidden/>
           </w:rPr>
-          <w:instrText xml:space="preserve"> PAGEREF _Toc435480075 \h </w:instrText>
+          <w:instrText xml:space="preserve"> PAGEREF _Toc437939105 \h </w:instrText>
         </w:r>
         <w:r>
           <w:rPr>
@@ -7489,7 +7197,7 @@
           <w:szCs w:val="22"/>
         </w:rPr>
       </w:pPr>
-      <w:hyperlink w:anchor="_Toc435480076" w:history="1">
+      <w:hyperlink w:anchor="_Toc437939106" w:history="1">
         <w:r>
           <w:rPr>
             <w:rStyle w:val="Hyperlink"/>
@@ -7533,7 +7241,7 @@
             <w:noProof/>
             <w:webHidden/>
           </w:rPr>
-          <w:instrText xml:space="preserve"> PAGEREF _Toc435480076 \h </w:instrText>
+          <w:instrText xml:space="preserve"> PAGEREF _Toc437939106 \h </w:instrText>
         </w:r>
         <w:r>
           <w:rPr>
@@ -7579,7 +7287,7 @@
           <w:szCs w:val="22"/>
         </w:rPr>
       </w:pPr>
-      <w:hyperlink w:anchor="_Toc435480077" w:history="1">
+      <w:hyperlink w:anchor="_Toc437939107" w:history="1">
         <w:r>
           <w:rPr>
             <w:rStyle w:val="Hyperlink"/>
@@ -7623,7 +7331,7 @@
             <w:noProof/>
             <w:webHidden/>
           </w:rPr>
-          <w:instrText xml:space="preserve"> PAGEREF _Toc435480077 \h </w:instrText>
+          <w:instrText xml:space="preserve"> PAGEREF _Toc437939107 \h </w:instrText>
         </w:r>
         <w:r>
           <w:rPr>
@@ -7669,7 +7377,7 @@
           <w:szCs w:val="22"/>
         </w:rPr>
       </w:pPr>
-      <w:hyperlink w:anchor="_Toc435480078" w:history="1">
+      <w:hyperlink w:anchor="_Toc437939108" w:history="1">
         <w:r>
           <w:rPr>
             <w:rStyle w:val="Hyperlink"/>
@@ -7713,7 +7421,7 @@
             <w:noProof/>
             <w:webHidden/>
           </w:rPr>
-          <w:instrText xml:space="preserve"> PAGEREF _Toc435480078 \h </w:instrText>
+          <w:instrText xml:space="preserve"> PAGEREF _Toc437939108 \h </w:instrText>
         </w:r>
         <w:r>
           <w:rPr>
@@ -7755,7 +7463,7 @@
           <w:szCs w:val="22"/>
         </w:rPr>
       </w:pPr>
-      <w:hyperlink w:anchor="_Toc435480079" w:history="1">
+      <w:hyperlink w:anchor="_Toc437939109" w:history="1">
         <w:r>
           <w:rPr>
             <w:rStyle w:val="Hyperlink"/>
@@ -7799,7 +7507,7 @@
             <w:noProof/>
             <w:webHidden/>
           </w:rPr>
-          <w:instrText xml:space="preserve"> PAGEREF _Toc435480079 \h </w:instrText>
+          <w:instrText xml:space="preserve"> PAGEREF _Toc437939109 \h </w:instrText>
         </w:r>
         <w:r>
           <w:rPr>
@@ -7845,7 +7553,7 @@
           <w:szCs w:val="22"/>
         </w:rPr>
       </w:pPr>
-      <w:hyperlink w:anchor="_Toc435480080" w:history="1">
+      <w:hyperlink w:anchor="_Toc437939110" w:history="1">
         <w:r>
           <w:rPr>
             <w:rStyle w:val="Hyperlink"/>
@@ -7889,7 +7597,7 @@
             <w:noProof/>
             <w:webHidden/>
           </w:rPr>
-          <w:instrText xml:space="preserve"> PAGEREF _Toc435480080 \h </w:instrText>
+          <w:instrText xml:space="preserve"> PAGEREF _Toc437939110 \h </w:instrText>
         </w:r>
         <w:r>
           <w:rPr>
@@ -7935,7 +7643,7 @@
           <w:szCs w:val="22"/>
         </w:rPr>
       </w:pPr>
-      <w:hyperlink w:anchor="_Toc435480081" w:history="1">
+      <w:hyperlink w:anchor="_Toc437939111" w:history="1">
         <w:r>
           <w:rPr>
             <w:rStyle w:val="Hyperlink"/>
@@ -7979,7 +7687,7 @@
             <w:noProof/>
             <w:webHidden/>
           </w:rPr>
-          <w:instrText xml:space="preserve"> PAGEREF _Toc435480081 \h </w:instrText>
+          <w:instrText xml:space="preserve"> PAGEREF _Toc437939111 \h </w:instrText>
         </w:r>
         <w:r>
           <w:rPr>
@@ -8025,7 +7733,7 @@
           <w:szCs w:val="22"/>
         </w:rPr>
       </w:pPr>
-      <w:hyperlink w:anchor="_Toc435480082" w:history="1">
+      <w:hyperlink w:anchor="_Toc437939112" w:history="1">
         <w:r>
           <w:rPr>
             <w:rStyle w:val="Hyperlink"/>
@@ -8069,7 +7777,7 @@
             <w:noProof/>
             <w:webHidden/>
           </w:rPr>
-          <w:instrText xml:space="preserve"> PAGEREF _Toc435480082 \h </w:instrText>
+          <w:instrText xml:space="preserve"> PAGEREF _Toc437939112 \h </w:instrText>
         </w:r>
         <w:r>
           <w:rPr>
@@ -8115,7 +7823,7 @@
           <w:szCs w:val="22"/>
         </w:rPr>
       </w:pPr>
-      <w:hyperlink w:anchor="_Toc435480083" w:history="1">
+      <w:hyperlink w:anchor="_Toc437939113" w:history="1">
         <w:r>
           <w:rPr>
             <w:rStyle w:val="Hyperlink"/>
@@ -8138,7 +7846,7 @@
             <w:rStyle w:val="Hyperlink"/>
             <w:noProof/>
           </w:rPr>
-          <w:t>AuthenticationTypeVocab-1.0 Class</w:t>
+          <w:t>AuthenticationTypeVocab-1.0 Enumeration</w:t>
         </w:r>
         <w:r>
           <w:rPr>
@@ -8159,7 +7867,7 @@
             <w:noProof/>
             <w:webHidden/>
           </w:rPr>
-          <w:instrText xml:space="preserve"> PAGEREF _Toc435480083 \h </w:instrText>
+          <w:instrText xml:space="preserve"> PAGEREF _Toc437939113 \h </w:instrText>
         </w:r>
         <w:r>
           <w:rPr>
@@ -8205,7 +7913,7 @@
           <w:szCs w:val="22"/>
         </w:rPr>
       </w:pPr>
-      <w:hyperlink w:anchor="_Toc435480084" w:history="1">
+      <w:hyperlink w:anchor="_Toc437939114" w:history="1">
         <w:r>
           <w:rPr>
             <w:rStyle w:val="Hyperlink"/>
@@ -8228,7 +7936,7 @@
             <w:rStyle w:val="Hyperlink"/>
             <w:noProof/>
           </w:rPr>
-          <w:t>AuthenticationTokenProtectionMechanismTypeVocab-1.0 Class</w:t>
+          <w:t>AuthenticationTokenProtectionMechanismTypeEnum-1.0 Enumeration</w:t>
         </w:r>
         <w:r>
           <w:rPr>
@@ -8249,7 +7957,7 @@
             <w:noProof/>
             <w:webHidden/>
           </w:rPr>
-          <w:instrText xml:space="preserve"> PAGEREF _Toc435480084 \h </w:instrText>
+          <w:instrText xml:space="preserve"> PAGEREF _Toc437939114 \h </w:instrText>
         </w:r>
         <w:r>
           <w:rPr>
@@ -8269,7 +7977,7 @@
             <w:noProof/>
             <w:webHidden/>
           </w:rPr>
-          <w:t>14</w:t>
+          <w:t>15</w:t>
         </w:r>
         <w:r>
           <w:rPr>
@@ -8282,11 +7990,7 @@
     </w:p>
     <w:p>
       <w:pPr>
-        <w:pStyle w:val="TOC2"/>
-        <w:tabs>
-          <w:tab w:val="left" w:pos="960"/>
-          <w:tab w:val="right" w:leader="dot" w:pos="9350"/>
-        </w:tabs>
+        <w:pStyle w:val="TOC1"/>
         <w:rPr>
           <w:rFonts w:asciiTheme="minorHAnsi" w:eastAsiaTheme="minorEastAsia" w:hAnsiTheme="minorHAnsi" w:cstheme="minorBidi"/>
           <w:noProof/>
@@ -8295,13 +7999,13 @@
           <w:szCs w:val="22"/>
         </w:rPr>
       </w:pPr>
-      <w:hyperlink w:anchor="_Toc435480085" w:history="1">
+      <w:hyperlink w:anchor="_Toc437939115" w:history="1">
         <w:r>
           <w:rPr>
             <w:rStyle w:val="Hyperlink"/>
             <w:noProof/>
           </w:rPr>
-          <w:t>3.6</w:t>
+          <w:t>4</w:t>
         </w:r>
         <w:r>
           <w:rPr>
@@ -8318,7 +8022,7 @@
             <w:rStyle w:val="Hyperlink"/>
             <w:noProof/>
           </w:rPr>
-          <w:t>AuthenticationTypeEnum-1.0 Enumeration</w:t>
+          <w:t>Conformance</w:t>
         </w:r>
         <w:r>
           <w:rPr>
@@ -8339,7 +8043,7 @@
             <w:noProof/>
             <w:webHidden/>
           </w:rPr>
-          <w:instrText xml:space="preserve"> PAGEREF _Toc435480085 \h </w:instrText>
+          <w:instrText xml:space="preserve"> PAGEREF _Toc437939115 \h </w:instrText>
         </w:r>
         <w:r>
           <w:rPr>
@@ -8359,7 +8063,7 @@
             <w:noProof/>
             <w:webHidden/>
           </w:rPr>
-          <w:t>14</w:t>
+          <w:t>21</w:t>
         </w:r>
         <w:r>
           <w:rPr>
@@ -8372,11 +8076,7 @@
     </w:p>
     <w:p>
       <w:pPr>
-        <w:pStyle w:val="TOC2"/>
-        <w:tabs>
-          <w:tab w:val="left" w:pos="960"/>
-          <w:tab w:val="right" w:leader="dot" w:pos="9350"/>
-        </w:tabs>
+        <w:pStyle w:val="TOC1"/>
         <w:rPr>
           <w:rFonts w:asciiTheme="minorHAnsi" w:eastAsiaTheme="minorEastAsia" w:hAnsiTheme="minorHAnsi" w:cstheme="minorBidi"/>
           <w:noProof/>
@@ -8385,71 +8085,54 @@
           <w:szCs w:val="22"/>
         </w:rPr>
       </w:pPr>
-      <w:hyperlink w:anchor="_Toc435480086" w:history="1">
+      <w:hyperlink w:anchor="_Toc437939116" w:history="1">
         <w:r>
           <w:rPr>
             <w:rStyle w:val="Hyperlink"/>
             <w:noProof/>
           </w:rPr>
-          <w:t>3.7</w:t>
-        </w:r>
-        <w:r>
-          <w:rPr>
-            <w:rFonts w:asciiTheme="minorHAnsi" w:eastAsiaTheme="minorEastAsia" w:hAnsiTheme="minorHAnsi" w:cstheme="minorBidi"/>
-            <w:noProof/>
-            <w:color w:val="auto"/>
-            <w:sz w:val="22"/>
-            <w:szCs w:val="22"/>
+          <w:t>Acknowledgments</w:t>
+        </w:r>
+        <w:r>
+          <w:rPr>
+            <w:noProof/>
+            <w:webHidden/>
           </w:rPr>
           <w:tab/>
         </w:r>
         <w:r>
           <w:rPr>
-            <w:rStyle w:val="Hyperlink"/>
-            <w:noProof/>
-          </w:rPr>
-          <w:t>AuthenticationTokenProtectionMechanismTypeEnum-1.0 Enumeration</w:t>
-        </w:r>
-        <w:r>
-          <w:rPr>
             <w:noProof/>
             <w:webHidden/>
           </w:rPr>
-          <w:tab/>
+          <w:fldChar w:fldCharType="begin"/>
         </w:r>
         <w:r>
           <w:rPr>
             <w:noProof/>
             <w:webHidden/>
           </w:rPr>
-          <w:fldChar w:fldCharType="begin"/>
+          <w:instrText xml:space="preserve"> PAGEREF _Toc437939116 \h </w:instrText>
         </w:r>
         <w:r>
           <w:rPr>
             <w:noProof/>
             <w:webHidden/>
           </w:rPr>
-          <w:instrText xml:space="preserve"> PAGEREF _Toc435480086 \h </w:instrText>
         </w:r>
         <w:r>
           <w:rPr>
             <w:noProof/>
             <w:webHidden/>
           </w:rPr>
+          <w:fldChar w:fldCharType="separate"/>
         </w:r>
         <w:r>
           <w:rPr>
             <w:noProof/>
             <w:webHidden/>
           </w:rPr>
-          <w:fldChar w:fldCharType="separate"/>
-        </w:r>
-        <w:r>
-          <w:rPr>
-            <w:noProof/>
-            <w:webHidden/>
-          </w:rPr>
-          <w:t>15</w:t>
+          <w:t>22</w:t>
         </w:r>
         <w:r>
           <w:rPr>
@@ -8471,189 +8154,34 @@
           <w:szCs w:val="22"/>
         </w:rPr>
       </w:pPr>
-      <w:hyperlink w:anchor="_Toc435480087" w:history="1">
+      <w:hyperlink w:anchor="_Toc437939117" w:history="1">
         <w:r>
           <w:rPr>
             <w:rStyle w:val="Hyperlink"/>
             <w:noProof/>
           </w:rPr>
-          <w:t>4</w:t>
-        </w:r>
-        <w:r>
-          <w:rPr>
-            <w:rFonts w:asciiTheme="minorHAnsi" w:eastAsiaTheme="minorEastAsia" w:hAnsiTheme="minorHAnsi" w:cstheme="minorBidi"/>
-            <w:noProof/>
-            <w:color w:val="auto"/>
-            <w:sz w:val="22"/>
-            <w:szCs w:val="22"/>
+          <w:t>Revision History</w:t>
+        </w:r>
+        <w:r>
+          <w:rPr>
+            <w:noProof/>
+            <w:webHidden/>
           </w:rPr>
           <w:tab/>
         </w:r>
         <w:r>
           <w:rPr>
-            <w:rStyle w:val="Hyperlink"/>
-            <w:noProof/>
-          </w:rPr>
-          <w:t>Conformance</w:t>
-        </w:r>
-        <w:r>
-          <w:rPr>
             <w:noProof/>
             <w:webHidden/>
           </w:rPr>
-          <w:tab/>
+          <w:fldChar w:fldCharType="begin"/>
         </w:r>
         <w:r>
           <w:rPr>
             <w:noProof/>
             <w:webHidden/>
           </w:rPr>
-          <w:fldChar w:fldCharType="begin"/>
-        </w:r>
-        <w:r>
-          <w:rPr>
-            <w:noProof/>
-            <w:webHidden/>
-          </w:rPr>
-          <w:instrText xml:space="preserve"> PAGEREF _Toc435480087 \h </w:instrText>
-        </w:r>
-        <w:r>
-          <w:rPr>
-            <w:noProof/>
-            <w:webHidden/>
-          </w:rPr>
-        </w:r>
-        <w:r>
-          <w:rPr>
-            <w:noProof/>
-            <w:webHidden/>
-          </w:rPr>
-          <w:fldChar w:fldCharType="separate"/>
-        </w:r>
-        <w:r>
-          <w:rPr>
-            <w:noProof/>
-            <w:webHidden/>
-          </w:rPr>
-          <w:t>21</w:t>
-        </w:r>
-        <w:r>
-          <w:rPr>
-            <w:noProof/>
-            <w:webHidden/>
-          </w:rPr>
-          <w:fldChar w:fldCharType="end"/>
-        </w:r>
-      </w:hyperlink>
-    </w:p>
-    <w:p>
-      <w:pPr>
-        <w:pStyle w:val="TOC1"/>
-        <w:rPr>
-          <w:rFonts w:asciiTheme="minorHAnsi" w:eastAsiaTheme="minorEastAsia" w:hAnsiTheme="minorHAnsi" w:cstheme="minorBidi"/>
-          <w:noProof/>
-          <w:color w:val="auto"/>
-          <w:sz w:val="22"/>
-          <w:szCs w:val="22"/>
-        </w:rPr>
-      </w:pPr>
-      <w:hyperlink w:anchor="_Toc435480088" w:history="1">
-        <w:r>
-          <w:rPr>
-            <w:rStyle w:val="Hyperlink"/>
-            <w:noProof/>
-          </w:rPr>
-          <w:t>Acknowledgments</w:t>
-        </w:r>
-        <w:r>
-          <w:rPr>
-            <w:noProof/>
-            <w:webHidden/>
-          </w:rPr>
-          <w:tab/>
-        </w:r>
-        <w:r>
-          <w:rPr>
-            <w:noProof/>
-            <w:webHidden/>
-          </w:rPr>
-          <w:fldChar w:fldCharType="begin"/>
-        </w:r>
-        <w:r>
-          <w:rPr>
-            <w:noProof/>
-            <w:webHidden/>
-          </w:rPr>
-          <w:instrText xml:space="preserve"> PAGEREF _Toc435480088 \h </w:instrText>
-        </w:r>
-        <w:r>
-          <w:rPr>
-            <w:noProof/>
-            <w:webHidden/>
-          </w:rPr>
-        </w:r>
-        <w:r>
-          <w:rPr>
-            <w:noProof/>
-            <w:webHidden/>
-          </w:rPr>
-          <w:fldChar w:fldCharType="separate"/>
-        </w:r>
-        <w:r>
-          <w:rPr>
-            <w:noProof/>
-            <w:webHidden/>
-          </w:rPr>
-          <w:t>22</w:t>
-        </w:r>
-        <w:r>
-          <w:rPr>
-            <w:noProof/>
-            <w:webHidden/>
-          </w:rPr>
-          <w:fldChar w:fldCharType="end"/>
-        </w:r>
-      </w:hyperlink>
-    </w:p>
-    <w:p>
-      <w:pPr>
-        <w:pStyle w:val="TOC1"/>
-        <w:rPr>
-          <w:rFonts w:asciiTheme="minorHAnsi" w:eastAsiaTheme="minorEastAsia" w:hAnsiTheme="minorHAnsi" w:cstheme="minorBidi"/>
-          <w:noProof/>
-          <w:color w:val="auto"/>
-          <w:sz w:val="22"/>
-          <w:szCs w:val="22"/>
-        </w:rPr>
-      </w:pPr>
-      <w:hyperlink w:anchor="_Toc435480089" w:history="1">
-        <w:r>
-          <w:rPr>
-            <w:rStyle w:val="Hyperlink"/>
-            <w:noProof/>
-          </w:rPr>
-          <w:t>Revision History</w:t>
-        </w:r>
-        <w:r>
-          <w:rPr>
-            <w:noProof/>
-            <w:webHidden/>
-          </w:rPr>
-          <w:tab/>
-        </w:r>
-        <w:r>
-          <w:rPr>
-            <w:noProof/>
-            <w:webHidden/>
-          </w:rPr>
-          <w:fldChar w:fldCharType="begin"/>
-        </w:r>
-        <w:r>
-          <w:rPr>
-            <w:noProof/>
-            <w:webHidden/>
-          </w:rPr>
-          <w:instrText xml:space="preserve"> PAGEREF _Toc435480089 \h </w:instrText>
+          <w:instrText xml:space="preserve"> PAGEREF _Toc437939117 \h </w:instrText>
         </w:r>
         <w:r>
           <w:rPr>
@@ -8695,12 +8223,12 @@
         <w:lastRenderedPageBreak/>
         <w:fldChar w:fldCharType="end"/>
       </w:r>
-      <w:bookmarkStart w:id="5" w:name="_Toc435480064"/>
+      <w:bookmarkStart w:id="6" w:name="_Toc437939094"/>
       <w:r>
         <w:t>Introduction</w:t>
       </w:r>
-      <w:bookmarkEnd w:id="4"/>
       <w:bookmarkEnd w:id="5"/>
+      <w:bookmarkEnd w:id="6"/>
     </w:p>
     <w:p>
       <w:pPr>
@@ -8726,11 +8254,7 @@
         <w:ind w:right="-270"/>
       </w:pPr>
       <w:r>
-        <w:t>The Cyber Observable Expression (</w:t>
-      </w:r>
-      <w:proofErr w:type="spellStart"/>
-      <w:r>
-        <w:t>CybOX</w:t>
+        <w:t>The Cyber Observable Expression (CybOX</w:t>
       </w:r>
       <w:r>
         <w:rPr>
@@ -8738,7 +8262,6 @@
         </w:rPr>
         <w:t>TM</w:t>
       </w:r>
-      <w:proofErr w:type="spellEnd"/>
       <w:r>
         <w:t>)</w:t>
       </w:r>
@@ -8772,7 +8295,7 @@
         <w:spacing w:after="240"/>
         <w:ind w:right="-270"/>
       </w:pPr>
-      <w:bookmarkStart w:id="6" w:name="_Toc401131317"/>
+      <w:bookmarkStart w:id="7" w:name="_Toc401131317"/>
       <w:r>
         <w:t xml:space="preserve">In Section </w:t>
       </w:r>
@@ -8803,7 +8326,6 @@
         </w:rPr>
         <w:fldChar w:fldCharType="separate"/>
       </w:r>
-      <w:proofErr w:type="gramStart"/>
       <w:r>
         <w:rPr>
           <w:b/>
@@ -8811,7 +8333,6 @@
         </w:rPr>
         <w:t>1.1</w:t>
       </w:r>
-      <w:proofErr w:type="gramEnd"/>
       <w:r>
         <w:rPr>
           <w:b/>
@@ -8874,12 +8395,6 @@
         <w:t xml:space="preserve"> we provide document conventions</w:t>
       </w:r>
       <w:r>
-        <w:t xml:space="preserve"> </w:t>
-      </w:r>
-      <w:r>
-        <w:t>in</w:t>
-      </w:r>
-      <w:r>
         <w:t xml:space="preserve">, </w:t>
       </w:r>
       <w:r>
@@ -8970,7 +8485,7 @@
       <w:r>
         <w:t xml:space="preserve">. </w:t>
       </w:r>
-      <w:bookmarkEnd w:id="6"/>
+      <w:bookmarkEnd w:id="7"/>
       <w:r>
         <w:t xml:space="preserve">In Section </w:t>
       </w:r>
@@ -9023,23 +8538,7 @@
         <w:fldChar w:fldCharType="end"/>
       </w:r>
       <w:r>
-        <w:t xml:space="preserve">, we give background information necessary </w:t>
-      </w:r>
-      <w:proofErr w:type="gramStart"/>
-      <w:r>
-        <w:t>to fully understand</w:t>
-      </w:r>
-      <w:proofErr w:type="gramEnd"/>
-      <w:r>
-        <w:t xml:space="preserve"> the Account Object data model. We present the Account Object </w:t>
-      </w:r>
-      <w:proofErr w:type="gramStart"/>
-      <w:r>
-        <w:t>data model specification details</w:t>
-      </w:r>
-      <w:proofErr w:type="gramEnd"/>
-      <w:r>
-        <w:t xml:space="preserve"> in Section </w:t>
+        <w:t xml:space="preserve">, we give background information necessary to fully understand the Account Object data model. We present the Account Object data model specification details in Section </w:t>
       </w:r>
       <w:r>
         <w:rPr>
@@ -9144,12 +8643,11 @@
       <w:pPr>
         <w:pStyle w:val="Heading2"/>
       </w:pPr>
-      <w:bookmarkStart w:id="7" w:name="_Toc412205405"/>
-      <w:bookmarkStart w:id="8" w:name="_Ref412300941"/>
-      <w:bookmarkStart w:id="9" w:name="_Ref412622367"/>
-      <w:bookmarkStart w:id="10" w:name="_Toc424631596"/>
-      <w:bookmarkStart w:id="11" w:name="_Toc435480065"/>
-      <w:proofErr w:type="spellStart"/>
+      <w:bookmarkStart w:id="8" w:name="_Toc412205405"/>
+      <w:bookmarkStart w:id="9" w:name="_Ref412300941"/>
+      <w:bookmarkStart w:id="10" w:name="_Ref412622367"/>
+      <w:bookmarkStart w:id="11" w:name="_Toc424631596"/>
+      <w:bookmarkStart w:id="12" w:name="_Toc437939095"/>
       <w:r>
         <w:t>CybOX</w:t>
       </w:r>
@@ -9159,15 +8657,14 @@
         </w:rPr>
         <w:t>TM</w:t>
       </w:r>
-      <w:proofErr w:type="spellEnd"/>
       <w:r>
         <w:t xml:space="preserve"> Specification Documents</w:t>
       </w:r>
-      <w:bookmarkEnd w:id="7"/>
       <w:bookmarkEnd w:id="8"/>
       <w:bookmarkEnd w:id="9"/>
       <w:bookmarkEnd w:id="10"/>
       <w:bookmarkEnd w:id="11"/>
+      <w:bookmarkEnd w:id="12"/>
     </w:p>
     <w:p>
       <w:pPr>
@@ -9177,7 +8674,7 @@
         <w:spacing w:after="240"/>
       </w:pPr>
       <w:r>
-        <w:t xml:space="preserve">The CybOX specification consists of a formal UML model and a set of textual specification documents that explain the UML model.  Specification documents have been written for each of the key individual data models that compose the full CybOX UML model.  </w:t>
+        <w:t xml:space="preserve">The CybOX specification consists of a formal UML model and a set of textual specification documents that explain the UML model.  Specification documents have been written for each of the individual data models that compose the full CybOX UML model.  </w:t>
       </w:r>
     </w:p>
     <w:p>
@@ -9278,15 +8775,15 @@
         <w:spacing w:before="360" w:after="60"/>
         <w:ind w:left="540" w:hanging="540"/>
       </w:pPr>
-      <w:bookmarkStart w:id="12" w:name="_Ref394437867"/>
-      <w:bookmarkStart w:id="13" w:name="_Toc426119868"/>
-      <w:bookmarkStart w:id="14" w:name="_Toc435480066"/>
+      <w:bookmarkStart w:id="13" w:name="_Ref394437867"/>
+      <w:bookmarkStart w:id="14" w:name="_Toc426119868"/>
+      <w:bookmarkStart w:id="15" w:name="_Toc437939096"/>
       <w:r>
         <w:t>Document Conventions</w:t>
       </w:r>
-      <w:bookmarkEnd w:id="12"/>
       <w:bookmarkEnd w:id="13"/>
       <w:bookmarkEnd w:id="14"/>
+      <w:bookmarkEnd w:id="15"/>
     </w:p>
     <w:p>
       <w:r>
@@ -9301,17 +8798,17 @@
         </w:tabs>
         <w:spacing w:before="360" w:after="60"/>
       </w:pPr>
-      <w:bookmarkStart w:id="15" w:name="_Toc389570603"/>
-      <w:bookmarkStart w:id="16" w:name="_Toc389581073"/>
-      <w:bookmarkStart w:id="17" w:name="_Toc426119870"/>
-      <w:bookmarkStart w:id="18" w:name="_Toc435480067"/>
+      <w:bookmarkStart w:id="16" w:name="_Toc389570603"/>
+      <w:bookmarkStart w:id="17" w:name="_Toc389581073"/>
+      <w:bookmarkStart w:id="18" w:name="_Toc426119870"/>
+      <w:bookmarkStart w:id="19" w:name="_Toc437939097"/>
       <w:r>
         <w:t>Fonts</w:t>
       </w:r>
-      <w:bookmarkEnd w:id="15"/>
       <w:bookmarkEnd w:id="16"/>
       <w:bookmarkEnd w:id="17"/>
       <w:bookmarkEnd w:id="18"/>
+      <w:bookmarkEnd w:id="19"/>
     </w:p>
     <w:p>
       <w:pPr>
@@ -9557,25 +9054,7 @@
           <w:sz w:val="20"/>
           <w:szCs w:val="20"/>
         </w:rPr>
-        <w:t>cyboxCommon</w:t>
-      </w:r>
-      <w:proofErr w:type="gramStart"/>
-      <w:r>
-        <w:rPr>
-          <w:rFonts w:ascii="Courier New" w:hAnsi="Courier New" w:cs="Courier New"/>
-          <w:sz w:val="20"/>
-          <w:szCs w:val="20"/>
-        </w:rPr>
-        <w:t>:BaseObjectPropertyType</w:t>
-      </w:r>
-      <w:proofErr w:type="gramEnd"/>
-      <w:r>
-        <w:rPr>
-          <w:rFonts w:ascii="Courier New" w:hAnsi="Courier New" w:cs="Courier New"/>
-          <w:sz w:val="20"/>
-          <w:szCs w:val="20"/>
-        </w:rPr>
-        <w:t xml:space="preserve"> </w:t>
+        <w:t xml:space="preserve">cyboxCommon:BaseObjectPropertyType </w:t>
       </w:r>
     </w:p>
     <w:p>
@@ -9724,22 +9203,22 @@
       <w:pPr>
         <w:pStyle w:val="Heading3"/>
       </w:pPr>
-      <w:bookmarkStart w:id="19" w:name="_Ref394486021"/>
-      <w:bookmarkStart w:id="20" w:name="_Toc426119871"/>
-      <w:bookmarkStart w:id="21" w:name="_Toc435480068"/>
+      <w:bookmarkStart w:id="20" w:name="_Ref394486021"/>
+      <w:bookmarkStart w:id="21" w:name="_Toc426119871"/>
+      <w:bookmarkStart w:id="22" w:name="_Toc437939098"/>
       <w:r>
         <w:t>UML Package References</w:t>
       </w:r>
-      <w:bookmarkEnd w:id="19"/>
       <w:bookmarkEnd w:id="20"/>
       <w:bookmarkEnd w:id="21"/>
+      <w:bookmarkEnd w:id="22"/>
     </w:p>
     <w:p>
       <w:pPr>
         <w:spacing w:before="80" w:after="240"/>
       </w:pPr>
-      <w:bookmarkStart w:id="22" w:name="_Toc389570605"/>
-      <w:bookmarkStart w:id="23" w:name="_Toc389581075"/>
+      <w:bookmarkStart w:id="23" w:name="_Toc389570605"/>
+      <w:bookmarkStart w:id="24" w:name="_Toc389581075"/>
       <w:r>
         <w:t xml:space="preserve">Each CybOX data model is captured in a different UML package (e.g., Core package) where the packages together compose the full CybOX UML model.  To refer to a particular class of a specific package, we use the format </w:t>
       </w:r>
@@ -9748,28 +9227,19 @@
           <w:rFonts w:ascii="Courier New" w:hAnsi="Courier New" w:cs="Courier New"/>
           <w:sz w:val="22"/>
         </w:rPr>
-        <w:t>package_prefix</w:t>
-      </w:r>
-      <w:proofErr w:type="gramStart"/>
+        <w:t>package_prefix:class</w:t>
+      </w:r>
+      <w:r>
+        <w:t>, where</w:t>
+      </w:r>
+      <w:r>
+        <w:t xml:space="preserve"> </w:t>
+      </w:r>
       <w:r>
         <w:rPr>
           <w:rFonts w:ascii="Courier New" w:hAnsi="Courier New" w:cs="Courier New"/>
           <w:sz w:val="22"/>
         </w:rPr>
-        <w:t>:class</w:t>
-      </w:r>
-      <w:proofErr w:type="gramEnd"/>
-      <w:r>
-        <w:t>, where</w:t>
-      </w:r>
-      <w:r>
-        <w:t xml:space="preserve"> </w:t>
-      </w:r>
-      <w:r>
-        <w:rPr>
-          <w:rFonts w:ascii="Courier New" w:hAnsi="Courier New" w:cs="Courier New"/>
-          <w:sz w:val="22"/>
-        </w:rPr>
         <w:t>package_prefix</w:t>
       </w:r>
       <w:r>
@@ -9818,6 +9288,21 @@
         <w:spacing w:before="80" w:after="240"/>
       </w:pPr>
       <w:r>
+        <w:t>The package_prefix for the Account</w:t>
+      </w:r>
+      <w:r>
+        <w:t xml:space="preserve"> data model is </w:t>
+      </w:r>
+      <w:r>
+        <w:rPr>
+          <w:rFonts w:ascii="Courier New" w:hAnsi="Courier New" w:cs="Courier New"/>
+        </w:rPr>
+        <w:t>AccountObj</w:t>
+      </w:r>
+      <w:r>
+        <w:t xml:space="preserve">. </w:t>
+      </w:r>
+      <w:r>
         <w:t xml:space="preserve">Note that in </w:t>
       </w:r>
       <w:r>
@@ -9843,34 +9328,26 @@
       <w:pPr>
         <w:pStyle w:val="Heading3"/>
       </w:pPr>
-      <w:bookmarkStart w:id="24" w:name="_Toc426119872"/>
-      <w:bookmarkStart w:id="25" w:name="_Toc435480069"/>
+      <w:bookmarkStart w:id="25" w:name="_Toc426119872"/>
+      <w:bookmarkStart w:id="26" w:name="_Toc437939099"/>
       <w:r>
         <w:t>UML Diagrams</w:t>
       </w:r>
-      <w:bookmarkEnd w:id="22"/>
       <w:bookmarkEnd w:id="23"/>
       <w:bookmarkEnd w:id="24"/>
       <w:bookmarkEnd w:id="25"/>
+      <w:bookmarkEnd w:id="26"/>
     </w:p>
     <w:p>
       <w:pPr>
         <w:spacing w:before="80" w:after="240"/>
       </w:pPr>
-      <w:bookmarkStart w:id="26" w:name="_Toc398719452"/>
-      <w:bookmarkStart w:id="27" w:name="_Toc389570606"/>
-      <w:bookmarkStart w:id="28" w:name="_Toc389581076"/>
-      <w:bookmarkStart w:id="29" w:name="_Ref394436861"/>
-      <w:r>
-        <w:t xml:space="preserve">This specification makes use of UML diagrams </w:t>
-      </w:r>
-      <w:proofErr w:type="gramStart"/>
-      <w:r>
-        <w:t>to visually depict</w:t>
-      </w:r>
-      <w:proofErr w:type="gramEnd"/>
-      <w:r>
-        <w:t xml:space="preserve"> relationships between CybOX Language constructs. Note that the diagrams have been extracted directly from the full UML model for CybOX; they have not been constructed purely for inclusion in the specification documents.  Typically, diagrams are included for the primary class of a data model, and for any other class where the visualization of its relationships between other classes would be useful.  This implies that there will be very few diagrams for classes whose only properties are either a data type or a class from the CybOX Common data model.  </w:t>
+      <w:bookmarkStart w:id="27" w:name="_Toc398719452"/>
+      <w:bookmarkStart w:id="28" w:name="_Toc389570606"/>
+      <w:bookmarkStart w:id="29" w:name="_Toc389581076"/>
+      <w:bookmarkStart w:id="30" w:name="_Ref394436861"/>
+      <w:r>
+        <w:t xml:space="preserve">This specification makes use of UML diagrams to visually depict relationships between CybOX Language constructs. Note that the diagrams have been extracted directly from the full UML model for CybOX; they have not been constructed purely for inclusion in the specification documents.  Typically, diagrams are included for the primary class of a data model, and for any other class where the visualization of its relationships between other classes would be useful.  This implies that there will be very few diagrams for classes whose only properties are either a data type or a class from the CybOX Common data model.  </w:t>
       </w:r>
       <w:r>
         <w:t>Other diagrams that are included correspond to classes that specialize a superclass and abstract or generalized classes that are extended by one or more subclasses</w:t>
@@ -9891,36 +9368,42 @@
       <w:pPr>
         <w:pStyle w:val="Heading4"/>
       </w:pPr>
-      <w:bookmarkStart w:id="30" w:name="_Toc426119873"/>
-      <w:bookmarkStart w:id="31" w:name="_Toc435480070"/>
+      <w:bookmarkStart w:id="31" w:name="_Toc426119873"/>
+      <w:bookmarkStart w:id="32" w:name="_Toc437939100"/>
       <w:r>
         <w:t>Class Properties</w:t>
       </w:r>
-      <w:bookmarkEnd w:id="26"/>
-      <w:bookmarkEnd w:id="30"/>
+      <w:bookmarkEnd w:id="27"/>
       <w:bookmarkEnd w:id="31"/>
+      <w:bookmarkEnd w:id="32"/>
     </w:p>
     <w:p>
       <w:pPr>
         <w:spacing w:before="80" w:after="240"/>
       </w:pPr>
       <w:r>
-        <w:t xml:space="preserve">Generally, a class property can be shown in a UML diagram as either an attribute or an association (i.e., the distinction between attributes and associations is somewhat subjective).  In order to make the size of UML diagrams in the specifications manageable, we have chosen to capture most properties as attributes and to capture only higher level properties as associations, especially in the main top-level component diagrams.  In particular, we will always capture properties of UML data types as attributes.  For example, properties of a class that are identifiers, titles, and timestamps will be represented as attributes.  </w:t>
+        <w:t>Generally, a class property can be shown in a UML diagram as either an attribute or an association (i.e., the distinction between attributes and associations is somewhat subjective).  In order to make the size of UML diagrams in the specifications manageable, we have chosen to capture most properties as attributes and to capture only higher level properties as associations, especially in the main top-level component diagrams.  In particular, we will always capture properties of</w:t>
+      </w:r>
+      <w:r>
+        <w:t xml:space="preserve"> UML data types as attributes.</w:t>
+      </w:r>
+      <w:r>
+        <w:t xml:space="preserve">  </w:t>
       </w:r>
     </w:p>
     <w:p>
       <w:pPr>
         <w:pStyle w:val="Heading4"/>
       </w:pPr>
-      <w:bookmarkStart w:id="32" w:name="_Toc398719453"/>
-      <w:bookmarkStart w:id="33" w:name="_Toc426119874"/>
-      <w:bookmarkStart w:id="34" w:name="_Toc435480071"/>
+      <w:bookmarkStart w:id="33" w:name="_Toc398719453"/>
+      <w:bookmarkStart w:id="34" w:name="_Toc426119874"/>
+      <w:bookmarkStart w:id="35" w:name="_Toc437939101"/>
       <w:r>
         <w:t>Diagram Icons and Arrow Types</w:t>
       </w:r>
-      <w:bookmarkEnd w:id="32"/>
       <w:bookmarkEnd w:id="33"/>
       <w:bookmarkEnd w:id="34"/>
+      <w:bookmarkEnd w:id="35"/>
     </w:p>
     <w:p>
       <w:pPr>
@@ -10012,31 +9495,60 @@
         <w:spacing w:after="120"/>
         <w:jc w:val="center"/>
       </w:pPr>
-      <w:bookmarkStart w:id="35" w:name="_Ref397637630"/>
-      <w:bookmarkStart w:id="36" w:name="_Toc426119876"/>
+      <w:bookmarkStart w:id="36" w:name="_Ref397637630"/>
+      <w:bookmarkStart w:id="37" w:name="_Toc426119876"/>
       <w:r>
         <w:t xml:space="preserve">Table </w:t>
       </w:r>
-      <w:fldSimple w:instr=" STYLEREF 1 \s ">
-        <w:r>
-          <w:rPr>
-            <w:noProof/>
-          </w:rPr>
-          <w:t>1</w:t>
-        </w:r>
-      </w:fldSimple>
+      <w:r>
+        <w:fldChar w:fldCharType="begin"/>
+      </w:r>
+      <w:r>
+        <w:instrText xml:space="preserve"> STY</w:instrText>
+      </w:r>
+      <w:r>
+        <w:instrText xml:space="preserve">LEREF 1 \s </w:instrText>
+      </w:r>
+      <w:r>
+        <w:fldChar w:fldCharType="separate"/>
+      </w:r>
+      <w:r>
+        <w:rPr>
+          <w:noProof/>
+        </w:rPr>
+        <w:t>1</w:t>
+      </w:r>
+      <w:r>
+        <w:rPr>
+          <w:noProof/>
+        </w:rPr>
+        <w:fldChar w:fldCharType="end"/>
+      </w:r>
       <w:r>
         <w:noBreakHyphen/>
       </w:r>
-      <w:fldSimple w:instr=" SEQ Table \* ARABIC \s 1 ">
-        <w:r>
-          <w:rPr>
-            <w:noProof/>
-          </w:rPr>
-          <w:t>1</w:t>
-        </w:r>
-      </w:fldSimple>
-      <w:bookmarkEnd w:id="35"/>
+      <w:r>
+        <w:fldChar w:fldCharType="begin"/>
+      </w:r>
+      <w:r>
+        <w:instrText xml:space="preserve"> SEQ Table \* ARABIC \s 1 </w:instrText>
+      </w:r>
+      <w:r>
+        <w:fldChar w:fldCharType="separate"/>
+      </w:r>
+      <w:r>
+        <w:rPr>
+          <w:noProof/>
+        </w:rPr>
+        <w:t>1</w:t>
+      </w:r>
+      <w:r>
+        <w:rPr>
+          <w:noProof/>
+        </w:rPr>
+        <w:fldChar w:fldCharType="end"/>
+      </w:r>
+      <w:bookmarkEnd w:id="36"/>
       <w:r>
         <w:t xml:space="preserve">.  </w:t>
       </w:r>
@@ -10283,7 +9795,7 @@
                 <v:shape id="_x0000_i1025" type="#_x0000_t75" style="width:23.25pt;height:21pt" o:ole="">
                   <v:imagedata r:id="rId26" o:title=""/>
                 </v:shape>
-                <o:OLEObject Type="Embed" ProgID="PBrush" ShapeID="_x0000_i1025" DrawAspect="Content" ObjectID="_1511607923" r:id="rId27"/>
+                <o:OLEObject Type="Embed" ProgID="PBrush" ShapeID="_x0000_i1025" DrawAspect="Content" ObjectID="_1511698000" r:id="rId27"/>
               </w:object>
             </w:r>
           </w:p>
@@ -10439,7 +9951,7 @@
                 <v:shape id="_x0000_i1026" type="#_x0000_t75" style="width:14.25pt;height:14.25pt" o:ole="">
                   <v:imagedata r:id="rId29" o:title=""/>
                 </v:shape>
-                <o:OLEObject Type="Embed" ProgID="PBrush" ShapeID="_x0000_i1026" DrawAspect="Content" ObjectID="_1511607924" r:id="rId30"/>
+                <o:OLEObject Type="Embed" ProgID="PBrush" ShapeID="_x0000_i1026" DrawAspect="Content" ObjectID="_1511698001" r:id="rId30"/>
               </w:object>
             </w:r>
           </w:p>
@@ -10499,7 +10011,7 @@
                 <v:shape id="_x0000_i1027" type="#_x0000_t75" style="width:14.25pt;height:14.25pt" o:ole="">
                   <v:imagedata r:id="rId31" o:title=""/>
                 </v:shape>
-                <o:OLEObject Type="Embed" ProgID="PBrush" ShapeID="_x0000_i1027" DrawAspect="Content" ObjectID="_1511607925" r:id="rId32"/>
+                <o:OLEObject Type="Embed" ProgID="PBrush" ShapeID="_x0000_i1027" DrawAspect="Content" ObjectID="_1511698002" r:id="rId32"/>
               </w:object>
             </w:r>
           </w:p>
@@ -10685,7 +10197,7 @@
                 <v:shape id="_x0000_i1028" type="#_x0000_t75" style="width:57.75pt;height:35.25pt" o:ole="">
                   <v:imagedata r:id="rId33" o:title=""/>
                 </v:shape>
-                <o:OLEObject Type="Embed" ProgID="PBrush" ShapeID="_x0000_i1028" DrawAspect="Content" ObjectID="_1511607926" r:id="rId34"/>
+                <o:OLEObject Type="Embed" ProgID="PBrush" ShapeID="_x0000_i1028" DrawAspect="Content" ObjectID="_1511698003" r:id="rId34"/>
               </w:object>
             </w:r>
           </w:p>
@@ -10721,15 +10233,15 @@
       <w:pPr>
         <w:pStyle w:val="Heading3"/>
       </w:pPr>
-      <w:bookmarkStart w:id="37" w:name="_Toc435480072"/>
+      <w:bookmarkStart w:id="38" w:name="_Toc437939102"/>
       <w:r>
         <w:t>Property Table Notation</w:t>
       </w:r>
-      <w:bookmarkEnd w:id="27"/>
       <w:bookmarkEnd w:id="28"/>
       <w:bookmarkEnd w:id="29"/>
-      <w:bookmarkEnd w:id="36"/>
+      <w:bookmarkEnd w:id="30"/>
       <w:bookmarkEnd w:id="37"/>
+      <w:bookmarkEnd w:id="38"/>
     </w:p>
     <w:p>
       <w:pPr>
@@ -10868,15 +10380,15 @@
       <w:pPr>
         <w:pStyle w:val="Heading3"/>
       </w:pPr>
-      <w:bookmarkStart w:id="38" w:name="_Toc412205415"/>
-      <w:bookmarkStart w:id="39" w:name="_Toc426119877"/>
-      <w:bookmarkStart w:id="40" w:name="_Toc435480073"/>
+      <w:bookmarkStart w:id="39" w:name="_Toc412205415"/>
+      <w:bookmarkStart w:id="40" w:name="_Toc426119877"/>
+      <w:bookmarkStart w:id="41" w:name="_Toc437939103"/>
       <w:r>
         <w:t>Property and Class Descriptions</w:t>
       </w:r>
-      <w:bookmarkEnd w:id="38"/>
       <w:bookmarkEnd w:id="39"/>
       <w:bookmarkEnd w:id="40"/>
+      <w:bookmarkEnd w:id="41"/>
     </w:p>
     <w:p>
       <w:pPr>
@@ -10932,7 +10444,13 @@
         <w:spacing w:before="80" w:after="240"/>
       </w:pPr>
       <w:r>
-        <w:t>Consequently, we have chosen to use the three verbs, defined as follows, in class and property descriptions:</w:t>
+        <w:t xml:space="preserve">Consequently, we have </w:t>
+      </w:r>
+      <w:r>
+        <w:t>preferred</w:t>
+      </w:r>
+      <w:r>
+        <w:t xml:space="preserve"> to use the three verbs, defined as follows, in class and property descriptions:</w:t>
       </w:r>
     </w:p>
     <w:tbl>
@@ -11247,13 +10765,8 @@
             <w:r>
               <w:t xml:space="preserve">potentially </w:t>
             </w:r>
-            <w:proofErr w:type="gramStart"/>
-            <w:r>
-              <w:t>leverage</w:t>
-            </w:r>
-            <w:proofErr w:type="gramEnd"/>
-            <w:r>
-              <w:t xml:space="preserve"> to obfuscate the Observable</w:t>
+            <w:r>
+              <w:t>leverage to obfuscate the Observable</w:t>
             </w:r>
             <w:r>
               <w:rPr>
@@ -11298,15 +10811,7 @@
           </w:tcPr>
           <w:p>
             <w:r>
-              <w:t xml:space="preserve">Used </w:t>
-            </w:r>
-            <w:proofErr w:type="gramStart"/>
-            <w:r>
-              <w:t>to clearly and precisely identify</w:t>
-            </w:r>
-            <w:proofErr w:type="gramEnd"/>
-            <w:r>
-              <w:t xml:space="preserve"> particular instances or values associated with a property.  Often used for properties that are defined by a controlled vocabulary or enumeration; typically used for properties that take on only a single value.</w:t>
+              <w:t>Used to clearly and precisely identify particular instances or values associated with a property.  Often used for properties that are defined by a controlled vocabulary or enumeration; typically used for properties that take on only a single value.</w:t>
             </w:r>
           </w:p>
         </w:tc>
@@ -11368,15 +10873,15 @@
       <w:pPr>
         <w:pStyle w:val="Heading2"/>
       </w:pPr>
-      <w:bookmarkStart w:id="41" w:name="_Ref428537349"/>
-      <w:bookmarkStart w:id="42" w:name="_Toc427275785"/>
-      <w:bookmarkStart w:id="43" w:name="_Toc435480074"/>
+      <w:bookmarkStart w:id="42" w:name="_Ref428537349"/>
+      <w:bookmarkStart w:id="43" w:name="_Toc427275785"/>
+      <w:bookmarkStart w:id="44" w:name="_Toc437939104"/>
       <w:r>
         <w:t>Terminology</w:t>
       </w:r>
-      <w:bookmarkEnd w:id="41"/>
       <w:bookmarkEnd w:id="42"/>
       <w:bookmarkEnd w:id="43"/>
+      <w:bookmarkEnd w:id="44"/>
     </w:p>
     <w:p>
       <w:r>
@@ -11516,24 +11021,24 @@
       <w:pPr>
         <w:pStyle w:val="Heading2"/>
       </w:pPr>
-      <w:bookmarkStart w:id="44" w:name="_Ref7502892"/>
-      <w:bookmarkStart w:id="45" w:name="_Toc12011611"/>
-      <w:bookmarkStart w:id="46" w:name="_Toc85472894"/>
-      <w:bookmarkStart w:id="47" w:name="_Toc287332008"/>
-      <w:bookmarkStart w:id="48" w:name="_Toc427275786"/>
-      <w:bookmarkStart w:id="49" w:name="_Toc435480075"/>
+      <w:bookmarkStart w:id="45" w:name="_Ref7502892"/>
+      <w:bookmarkStart w:id="46" w:name="_Toc12011611"/>
+      <w:bookmarkStart w:id="47" w:name="_Toc85472894"/>
+      <w:bookmarkStart w:id="48" w:name="_Toc287332008"/>
+      <w:bookmarkStart w:id="49" w:name="_Toc427275786"/>
+      <w:bookmarkStart w:id="50" w:name="_Toc437939105"/>
       <w:r>
         <w:t>Normative</w:t>
       </w:r>
-      <w:bookmarkEnd w:id="44"/>
       <w:bookmarkEnd w:id="45"/>
+      <w:bookmarkEnd w:id="46"/>
       <w:r>
         <w:t xml:space="preserve"> References</w:t>
       </w:r>
-      <w:bookmarkEnd w:id="46"/>
       <w:bookmarkEnd w:id="47"/>
       <w:bookmarkEnd w:id="48"/>
       <w:bookmarkEnd w:id="49"/>
+      <w:bookmarkEnd w:id="50"/>
     </w:p>
     <w:p>
       <w:pPr>
@@ -11545,14 +11050,14 @@
         </w:rPr>
         <w:t>[</w:t>
       </w:r>
-      <w:bookmarkStart w:id="50" w:name="rfc2119"/>
+      <w:bookmarkStart w:id="51" w:name="rfc2119"/>
       <w:r>
         <w:rPr>
           <w:rStyle w:val="Refterm"/>
         </w:rPr>
         <w:t>RFC2119</w:t>
       </w:r>
-      <w:bookmarkEnd w:id="50"/>
+      <w:bookmarkEnd w:id="51"/>
       <w:r>
         <w:rPr>
           <w:rStyle w:val="Refterm"/>
@@ -11590,26 +11095,18 @@
       <w:pPr>
         <w:pStyle w:val="Heading1"/>
       </w:pPr>
-      <w:bookmarkStart w:id="51" w:name="_Ref428537380"/>
-      <w:bookmarkStart w:id="52" w:name="_Toc435480076"/>
+      <w:bookmarkStart w:id="52" w:name="_Ref428537380"/>
+      <w:bookmarkStart w:id="53" w:name="_Toc437939106"/>
       <w:r>
         <w:lastRenderedPageBreak/>
         <w:t>Background Information</w:t>
       </w:r>
-      <w:bookmarkEnd w:id="51"/>
       <w:bookmarkEnd w:id="52"/>
-    </w:p>
-    <w:p>
-      <w:r>
-        <w:t xml:space="preserve">In this section, we provide high level information about the Account Object data model that is necessary </w:t>
-      </w:r>
-      <w:proofErr w:type="gramStart"/>
-      <w:r>
-        <w:t>to fully understand</w:t>
-      </w:r>
-      <w:proofErr w:type="gramEnd"/>
-      <w:r>
-        <w:t xml:space="preserve"> the specification details given in Section </w:t>
+      <w:bookmarkEnd w:id="53"/>
+    </w:p>
+    <w:p>
+      <w:r>
+        <w:t xml:space="preserve">In this section, we provide high level information about the Account Object data model that is necessary to fully understand the specification details given in Section </w:t>
       </w:r>
       <w:r>
         <w:rPr>
@@ -11674,13 +11171,13 @@
         <w:spacing w:before="360" w:after="60"/>
         <w:ind w:left="540" w:hanging="540"/>
       </w:pPr>
-      <w:bookmarkStart w:id="53" w:name="_Toc426119879"/>
-      <w:bookmarkStart w:id="54" w:name="_Toc435480077"/>
+      <w:bookmarkStart w:id="54" w:name="_Toc426119879"/>
+      <w:bookmarkStart w:id="55" w:name="_Toc437939107"/>
       <w:r>
         <w:t>Cyber Observables</w:t>
       </w:r>
-      <w:bookmarkEnd w:id="53"/>
       <w:bookmarkEnd w:id="54"/>
+      <w:bookmarkEnd w:id="55"/>
     </w:p>
     <w:p>
       <w:pPr>
@@ -11692,15 +11189,7 @@
     </w:p>
     <w:p>
       <w:r>
-        <w:t xml:space="preserve">A cyber observable is different </w:t>
-      </w:r>
-      <w:proofErr w:type="gramStart"/>
-      <w:r>
-        <w:t>than</w:t>
-      </w:r>
-      <w:proofErr w:type="gramEnd"/>
-      <w:r>
-        <w:t xml:space="preserve"> a cyber indicator. A cyber observable is a statement of fact, capturing what was observed or could be observed in the cyber operational domain. Cyber indicators are cyber observable patterns, such as a registry key value associated with a known bad actor or a spoofed email address used on a particular date.</w:t>
+        <w:t>A cyber observable is different than a cyber indicator. A cyber observable is a statement of fact, capturing what was observed or could be observed in the cyber operational domain. Cyber indicators are cyber observable patterns, such as a registry key value associated with a known bad actor or a spoofed email address used on a particular date.</w:t>
       </w:r>
     </w:p>
     <w:p>
@@ -11712,15 +11201,13 @@
         <w:spacing w:before="360" w:after="60"/>
         <w:ind w:left="540" w:hanging="540"/>
       </w:pPr>
-      <w:bookmarkStart w:id="55" w:name="_Toc435480078"/>
-      <w:bookmarkStart w:id="56" w:name="_Toc287332011"/>
-      <w:bookmarkStart w:id="57" w:name="_Toc409437263"/>
-      <w:bookmarkStart w:id="58" w:name="_GoBack"/>
-      <w:bookmarkEnd w:id="58"/>
+      <w:bookmarkStart w:id="56" w:name="_Toc437939108"/>
+      <w:bookmarkStart w:id="57" w:name="_Toc287332011"/>
+      <w:bookmarkStart w:id="58" w:name="_Toc409437263"/>
       <w:r>
         <w:t>Objects</w:t>
       </w:r>
-      <w:bookmarkEnd w:id="55"/>
+      <w:bookmarkEnd w:id="56"/>
     </w:p>
     <w:p>
       <w:r>
@@ -11744,7 +11231,7 @@
         <w:pStyle w:val="Heading1"/>
       </w:pPr>
       <w:bookmarkStart w:id="59" w:name="_Ref433206332"/>
-      <w:bookmarkStart w:id="60" w:name="_Toc435480079"/>
+      <w:bookmarkStart w:id="60" w:name="_Toc437939109"/>
       <w:r>
         <w:lastRenderedPageBreak/>
         <w:t>Data Model</w:t>
@@ -11756,7 +11243,7 @@
       <w:pPr>
         <w:pStyle w:val="Heading2"/>
       </w:pPr>
-      <w:bookmarkStart w:id="61" w:name="_Toc435480080"/>
+      <w:bookmarkStart w:id="61" w:name="_Toc437939110"/>
       <w:r>
         <w:t>AccountObjectType Class</w:t>
       </w:r>
@@ -11945,25 +11432,51 @@
       <w:r>
         <w:t xml:space="preserve">Figure </w:t>
       </w:r>
-      <w:fldSimple w:instr=" STYLEREF 1 \s ">
-        <w:r>
-          <w:rPr>
-            <w:noProof/>
-          </w:rPr>
-          <w:t>3</w:t>
-        </w:r>
-      </w:fldSimple>
+      <w:r>
+        <w:fldChar w:fldCharType="begin"/>
+      </w:r>
+      <w:r>
+        <w:instrText xml:space="preserve"> STYLEREF 1 \s </w:instrText>
+      </w:r>
+      <w:r>
+        <w:fldChar w:fldCharType="separate"/>
+      </w:r>
+      <w:r>
+        <w:rPr>
+          <w:noProof/>
+        </w:rPr>
+        <w:t>3</w:t>
+      </w:r>
+      <w:r>
+        <w:rPr>
+          <w:noProof/>
+        </w:rPr>
+        <w:fldChar w:fldCharType="end"/>
+      </w:r>
       <w:r>
         <w:noBreakHyphen/>
       </w:r>
-      <w:fldSimple w:instr=" SEQ Figure \* ARABIC \s 1 ">
-        <w:r>
-          <w:rPr>
-            <w:noProof/>
-          </w:rPr>
-          <w:t>1</w:t>
-        </w:r>
-      </w:fldSimple>
+      <w:r>
+        <w:fldChar w:fldCharType="begin"/>
+      </w:r>
+      <w:r>
+        <w:instrText xml:space="preserve"> SEQ Figure \* ARABIC \s 1 </w:instrText>
+      </w:r>
+      <w:r>
+        <w:fldChar w:fldCharType="separate"/>
+      </w:r>
+      <w:r>
+        <w:rPr>
+          <w:noProof/>
+        </w:rPr>
+        <w:t>1</w:t>
+      </w:r>
+      <w:r>
+        <w:rPr>
+          <w:noProof/>
+        </w:rPr>
+        <w:fldChar w:fldCharType="end"/>
+      </w:r>
       <w:bookmarkEnd w:id="62"/>
       <w:r>
         <w:t xml:space="preserve">. UML diagram of the </w:t>
@@ -12075,25 +11588,51 @@
       <w:r>
         <w:t xml:space="preserve">Table </w:t>
       </w:r>
-      <w:fldSimple w:instr=" STYLEREF 1 \s ">
-        <w:r>
-          <w:rPr>
-            <w:noProof/>
-          </w:rPr>
-          <w:t>3</w:t>
-        </w:r>
-      </w:fldSimple>
+      <w:r>
+        <w:fldChar w:fldCharType="begin"/>
+      </w:r>
+      <w:r>
+        <w:instrText xml:space="preserve"> STYLEREF 1 \s </w:instrText>
+      </w:r>
+      <w:r>
+        <w:fldChar w:fldCharType="separate"/>
+      </w:r>
+      <w:r>
+        <w:rPr>
+          <w:noProof/>
+        </w:rPr>
+        <w:t>3</w:t>
+      </w:r>
+      <w:r>
+        <w:rPr>
+          <w:noProof/>
+        </w:rPr>
+        <w:fldChar w:fldCharType="end"/>
+      </w:r>
       <w:r>
         <w:noBreakHyphen/>
       </w:r>
-      <w:fldSimple w:instr=" SEQ Table \* ARABIC \s 1 ">
-        <w:r>
-          <w:rPr>
-            <w:noProof/>
-          </w:rPr>
-          <w:t>1</w:t>
-        </w:r>
-      </w:fldSimple>
+      <w:r>
+        <w:fldChar w:fldCharType="begin"/>
+      </w:r>
+      <w:r>
+        <w:instrText xml:space="preserve"> SEQ Table \* ARABIC \s 1 </w:instrText>
+      </w:r>
+      <w:r>
+        <w:fldChar w:fldCharType="separate"/>
+      </w:r>
+      <w:r>
+        <w:rPr>
+          <w:noProof/>
+        </w:rPr>
+        <w:t>1</w:t>
+      </w:r>
+      <w:r>
+        <w:rPr>
+          <w:noProof/>
+        </w:rPr>
+        <w:fldChar w:fldCharType="end"/>
+      </w:r>
       <w:bookmarkEnd w:id="63"/>
       <w:r>
         <w:rPr>
@@ -12672,15 +12211,7 @@
               <w:t>Domain</w:t>
             </w:r>
             <w:r>
-              <w:t xml:space="preserve"> property is used for specifying the domain that the account belongs </w:t>
-            </w:r>
-            <w:proofErr w:type="gramStart"/>
-            <w:r>
-              <w:t>to</w:t>
-            </w:r>
-            <w:proofErr w:type="gramEnd"/>
-            <w:r>
-              <w:t>.</w:t>
+              <w:t xml:space="preserve"> property is used for specifying the domain that the account belongs to.</w:t>
             </w:r>
           </w:p>
         </w:tc>
@@ -13119,7 +12650,7 @@
       <w:pPr>
         <w:pStyle w:val="Heading2"/>
       </w:pPr>
-      <w:bookmarkStart w:id="64" w:name="_Toc435480081"/>
+      <w:bookmarkStart w:id="64" w:name="_Toc437939111"/>
       <w:r>
         <w:t>AuthenticationType Class</w:t>
       </w:r>
@@ -13248,25 +12779,51 @@
       <w:r>
         <w:t xml:space="preserve">Table </w:t>
       </w:r>
-      <w:fldSimple w:instr=" STYLEREF 1 \s ">
-        <w:r>
-          <w:rPr>
-            <w:noProof/>
-          </w:rPr>
-          <w:t>3</w:t>
-        </w:r>
-      </w:fldSimple>
+      <w:r>
+        <w:fldChar w:fldCharType="begin"/>
+      </w:r>
+      <w:r>
+        <w:instrText xml:space="preserve"> STYLEREF 1 \s </w:instrText>
+      </w:r>
+      <w:r>
+        <w:fldChar w:fldCharType="separate"/>
+      </w:r>
+      <w:r>
+        <w:rPr>
+          <w:noProof/>
+        </w:rPr>
+        <w:t>3</w:t>
+      </w:r>
+      <w:r>
+        <w:rPr>
+          <w:noProof/>
+        </w:rPr>
+        <w:fldChar w:fldCharType="end"/>
+      </w:r>
       <w:r>
         <w:noBreakHyphen/>
       </w:r>
-      <w:fldSimple w:instr=" SEQ Table \* ARABIC \s 1 ">
-        <w:r>
-          <w:rPr>
-            <w:noProof/>
-          </w:rPr>
-          <w:t>2</w:t>
-        </w:r>
-      </w:fldSimple>
+      <w:r>
+        <w:fldChar w:fldCharType="begin"/>
+      </w:r>
+      <w:r>
+        <w:instrText xml:space="preserve"> SEQ Table \* ARABIC \s 1 </w:instrText>
+      </w:r>
+      <w:r>
+        <w:fldChar w:fldCharType="separate"/>
+      </w:r>
+      <w:r>
+        <w:rPr>
+          <w:noProof/>
+        </w:rPr>
+        <w:t>2</w:t>
+      </w:r>
+      <w:r>
+        <w:rPr>
+          <w:noProof/>
+        </w:rPr>
+        <w:fldChar w:fldCharType="end"/>
+      </w:r>
       <w:bookmarkEnd w:id="65"/>
       <w:r>
         <w:rPr>
@@ -13584,21 +13141,7 @@
               <w:rPr>
                 <w:rFonts w:ascii="Courier New" w:eastAsia="Courier New" w:hAnsi="Courier New" w:cs="Courier New"/>
               </w:rPr>
-              <w:t>stixCommon</w:t>
-            </w:r>
-            <w:proofErr w:type="gramStart"/>
-            <w:r>
-              <w:rPr>
-                <w:rFonts w:ascii="Courier New" w:eastAsia="Courier New" w:hAnsi="Courier New" w:cs="Courier New"/>
-              </w:rPr>
-              <w:t>:ControlledVocabularyStringType</w:t>
-            </w:r>
-            <w:proofErr w:type="gramEnd"/>
-            <w:r>
-              <w:rPr>
-                <w:rFonts w:ascii="Courier New" w:eastAsia="Courier New" w:hAnsi="Courier New" w:cs="Courier New"/>
-              </w:rPr>
-              <w:t xml:space="preserve"> </w:t>
+              <w:t xml:space="preserve">stixCommon:ControlledVocabularyStringType </w:t>
             </w:r>
             <w:r>
               <w:t xml:space="preserve">class. The </w:t>
@@ -13727,15 +13270,19 @@
               <w:t>Authentication_Data</w:t>
             </w:r>
             <w:r>
-              <w:t xml:space="preserve"> property specifies the data used for the authentication type specified by the Authentication_Type field. For example, if Authentication_Type </w:t>
-            </w:r>
-            <w:proofErr w:type="gramStart"/>
-            <w:r>
-              <w:t>is</w:t>
-            </w:r>
-            <w:proofErr w:type="gramEnd"/>
-            <w:r>
-              <w:t xml:space="preserve"> set to "Password", this would be the actual password value.</w:t>
+              <w:t xml:space="preserve"> property specifies the data used for the authentication type specified by the Authentication_Type field. For example, if </w:t>
+            </w:r>
+            <w:r>
+              <w:t xml:space="preserve">Authentication_Type is set to </w:t>
+            </w:r>
+            <w:r>
+              <w:rPr>
+                <w:i/>
+              </w:rPr>
+              <w:t>password</w:t>
+            </w:r>
+            <w:r>
+              <w:t>, this would be the actual password value.</w:t>
             </w:r>
           </w:p>
         </w:tc>
@@ -13900,21 +13447,7 @@
               <w:rPr>
                 <w:rFonts w:ascii="Courier New" w:eastAsia="Courier New" w:hAnsi="Courier New" w:cs="Courier New"/>
               </w:rPr>
-              <w:t>stixCommon</w:t>
-            </w:r>
-            <w:proofErr w:type="gramStart"/>
-            <w:r>
-              <w:rPr>
-                <w:rFonts w:ascii="Courier New" w:eastAsia="Courier New" w:hAnsi="Courier New" w:cs="Courier New"/>
-              </w:rPr>
-              <w:t>:ControlledVocabularyStringType</w:t>
-            </w:r>
-            <w:proofErr w:type="gramEnd"/>
-            <w:r>
-              <w:rPr>
-                <w:rFonts w:ascii="Courier New" w:eastAsia="Courier New" w:hAnsi="Courier New" w:cs="Courier New"/>
-              </w:rPr>
-              <w:t xml:space="preserve"> </w:t>
+              <w:t xml:space="preserve">stixCommon:ControlledVocabularyStringType </w:t>
             </w:r>
             <w:r>
               <w:t>class. The STIX default vocabulary c</w:t>
@@ -14075,7 +13608,13 @@
               <w:t>Structured_Authentication_Mechanism</w:t>
             </w:r>
             <w:r>
-              <w:t xml:space="preserve"> property provides authors a field for describing authentication mechanism information in a structured language defined outside of CybOX.</w:t>
+              <w:t xml:space="preserve"> property </w:t>
+            </w:r>
+            <w:r>
+              <w:t>describes the</w:t>
+            </w:r>
+            <w:r>
+              <w:t xml:space="preserve"> authentication mechanism information in a structured language defined outside of CybOX.</w:t>
             </w:r>
           </w:p>
         </w:tc>
@@ -14086,7 +13625,7 @@
       <w:pPr>
         <w:pStyle w:val="Heading2"/>
       </w:pPr>
-      <w:bookmarkStart w:id="67" w:name="_Toc435480082"/>
+      <w:bookmarkStart w:id="67" w:name="_Toc437939112"/>
       <w:r>
         <w:t>StructuredAuthenticationMechanismType Class</w:t>
       </w:r>
@@ -14095,18 +13634,45 @@
     <w:p>
       <w:pPr>
         <w:pStyle w:val="basicparagraph"/>
-        <w:contextualSpacing w:val="0"/>
-      </w:pPr>
-      <w:r>
-        <w:t xml:space="preserve">Characterizes the description of an authentication mechanism, such as biometrics-based authentication. In addition to capturing basic information, this class </w:t>
-      </w:r>
-      <w:proofErr w:type="gramStart"/>
-      <w:r>
-        <w:t>is intended to be extended</w:t>
-      </w:r>
-      <w:proofErr w:type="gramEnd"/>
-      <w:r>
-        <w:t xml:space="preserve"> to enable the structured description of an authentication mechanism using the XML Schema extension feature. No extension is provided by CybOX to support this, however those wishing to represent structured authentication mechanism information may develop such an extension.</w:t>
+      </w:pPr>
+      <w:r>
+        <w:t xml:space="preserve">The </w:t>
+      </w:r>
+      <w:r>
+        <w:rPr>
+          <w:rFonts w:ascii="Courier New" w:hAnsi="Courier New" w:cs="Courier New"/>
+        </w:rPr>
+        <w:t>StructuredAuthenticationMechanismType</w:t>
+      </w:r>
+      <w:r>
+        <w:t xml:space="preserve"> class c</w:t>
+      </w:r>
+      <w:r>
+        <w:t xml:space="preserve">haracterizes the description of an authentication mechanism, such as biometrics-based authentication. </w:t>
+      </w:r>
+      <w:r>
+        <w:t xml:space="preserve">The </w:t>
+      </w:r>
+      <w:r>
+        <w:rPr>
+          <w:rFonts w:ascii="Courier New" w:hAnsi="Courier New" w:cs="Courier New"/>
+        </w:rPr>
+        <w:t>StructuredAuthenticationMechanismType</w:t>
+      </w:r>
+      <w:r>
+        <w:t xml:space="preserve"> class is an abstract class and is intended to be extended via a subclass to enable the expression of any </w:t>
+      </w:r>
+      <w:r>
+        <w:t>structured authentication</w:t>
+      </w:r>
+      <w:r>
+        <w:t>.</w:t>
+      </w:r>
+      <w:r>
+        <w:t xml:space="preserve"> </w:t>
+      </w:r>
+      <w:r>
+        <w:t>No extension is provided by CybOX to support this, however those wishing to represent structured authentication mechanism information may develop such an extension.</w:t>
       </w:r>
     </w:p>
     <w:p>
@@ -14211,25 +13777,51 @@
       <w:r>
         <w:t xml:space="preserve">Table </w:t>
       </w:r>
-      <w:fldSimple w:instr=" STYLEREF 1 \s ">
-        <w:r>
-          <w:rPr>
-            <w:noProof/>
-          </w:rPr>
-          <w:t>3</w:t>
-        </w:r>
-      </w:fldSimple>
+      <w:r>
+        <w:fldChar w:fldCharType="begin"/>
+      </w:r>
+      <w:r>
+        <w:instrText xml:space="preserve"> STYLEREF 1 \s </w:instrText>
+      </w:r>
+      <w:r>
+        <w:fldChar w:fldCharType="separate"/>
+      </w:r>
+      <w:r>
+        <w:rPr>
+          <w:noProof/>
+        </w:rPr>
+        <w:t>3</w:t>
+      </w:r>
+      <w:r>
+        <w:rPr>
+          <w:noProof/>
+        </w:rPr>
+        <w:fldChar w:fldCharType="end"/>
+      </w:r>
       <w:r>
         <w:noBreakHyphen/>
       </w:r>
-      <w:fldSimple w:instr=" SEQ Table \* ARABIC \s 1 ">
-        <w:r>
-          <w:rPr>
-            <w:noProof/>
-          </w:rPr>
-          <w:t>3</w:t>
-        </w:r>
-      </w:fldSimple>
+      <w:r>
+        <w:fldChar w:fldCharType="begin"/>
+      </w:r>
+      <w:r>
+        <w:instrText xml:space="preserve"> SEQ Table \* ARABIC \s 1 </w:instrText>
+      </w:r>
+      <w:r>
+        <w:fldChar w:fldCharType="separate"/>
+      </w:r>
+      <w:r>
+        <w:rPr>
+          <w:noProof/>
+        </w:rPr>
+        <w:t>3</w:t>
+      </w:r>
+      <w:r>
+        <w:rPr>
+          <w:noProof/>
+        </w:rPr>
+        <w:fldChar w:fldCharType="end"/>
+      </w:r>
       <w:bookmarkEnd w:id="68"/>
       <w:r>
         <w:rPr>
@@ -14517,14 +14109,14 @@
       <w:pPr>
         <w:pStyle w:val="Heading2"/>
       </w:pPr>
-      <w:bookmarkStart w:id="69" w:name="_Toc435480083"/>
+      <w:bookmarkStart w:id="69" w:name="_Toc437939113"/>
       <w:r>
         <w:t xml:space="preserve">AuthenticationTypeVocab-1.0 </w:t>
       </w:r>
+      <w:r>
+        <w:t>Enumeration</w:t>
+      </w:r>
       <w:bookmarkEnd w:id="69"/>
-      <w:r>
-        <w:t>Enumeration</w:t>
-      </w:r>
     </w:p>
     <w:p>
       <w:pPr>
@@ -14687,25 +14279,51 @@
       <w:r>
         <w:t xml:space="preserve">Table </w:t>
       </w:r>
-      <w:fldSimple w:instr=" STYLEREF 1 \s ">
-        <w:r>
-          <w:rPr>
-            <w:noProof/>
-          </w:rPr>
-          <w:t>3</w:t>
-        </w:r>
-      </w:fldSimple>
+      <w:r>
+        <w:fldChar w:fldCharType="begin"/>
+      </w:r>
+      <w:r>
+        <w:instrText xml:space="preserve"> STYLEREF 1 \s </w:instrText>
+      </w:r>
+      <w:r>
+        <w:fldChar w:fldCharType="separate"/>
+      </w:r>
+      <w:r>
+        <w:rPr>
+          <w:noProof/>
+        </w:rPr>
+        <w:t>3</w:t>
+      </w:r>
+      <w:r>
+        <w:rPr>
+          <w:noProof/>
+        </w:rPr>
+        <w:fldChar w:fldCharType="end"/>
+      </w:r>
       <w:r>
         <w:noBreakHyphen/>
       </w:r>
-      <w:fldSimple w:instr=" SEQ Table \* ARABIC \s 1 ">
-        <w:r>
-          <w:rPr>
-            <w:noProof/>
-          </w:rPr>
-          <w:t>4</w:t>
-        </w:r>
-      </w:fldSimple>
+      <w:r>
+        <w:fldChar w:fldCharType="begin"/>
+      </w:r>
+      <w:r>
+        <w:instrText xml:space="preserve"> SEQ Table \* ARABIC \s 1 </w:instrText>
+      </w:r>
+      <w:r>
+        <w:fldChar w:fldCharType="separate"/>
+      </w:r>
+      <w:r>
+        <w:rPr>
+          <w:noProof/>
+        </w:rPr>
+        <w:t>4</w:t>
+      </w:r>
+      <w:r>
+        <w:rPr>
+          <w:noProof/>
+        </w:rPr>
+        <w:fldChar w:fldCharType="end"/>
+      </w:r>
       <w:bookmarkEnd w:id="70"/>
       <w:r>
         <w:rPr>
@@ -15196,7 +14814,7 @@
       <w:pPr>
         <w:pStyle w:val="Heading2"/>
       </w:pPr>
-      <w:bookmarkStart w:id="71" w:name="_Toc435480086"/>
+      <w:bookmarkStart w:id="71" w:name="_Toc437939114"/>
       <w:r>
         <w:t>AuthenticationTokenProtectionMechanismTypeEnum-1.0 Enumeration</w:t>
       </w:r>
@@ -15238,7 +14856,6 @@
         <w:t xml:space="preserve"> found in the Account Object schema.</w:t>
       </w:r>
     </w:p>
-    <w:p/>
     <w:p>
       <w:pPr>
         <w:pStyle w:val="basicparagraph"/>
@@ -15340,25 +14957,51 @@
       <w:r>
         <w:t xml:space="preserve">Table </w:t>
       </w:r>
-      <w:fldSimple w:instr=" STYLEREF 1 \s ">
-        <w:r>
-          <w:rPr>
-            <w:noProof/>
-          </w:rPr>
-          <w:t>3</w:t>
-        </w:r>
-      </w:fldSimple>
+      <w:r>
+        <w:fldChar w:fldCharType="begin"/>
+      </w:r>
+      <w:r>
+        <w:instrText xml:space="preserve"> STYLEREF 1 \s </w:instrText>
+      </w:r>
+      <w:r>
+        <w:fldChar w:fldCharType="separate"/>
+      </w:r>
+      <w:r>
+        <w:rPr>
+          <w:noProof/>
+        </w:rPr>
+        <w:t>3</w:t>
+      </w:r>
+      <w:r>
+        <w:rPr>
+          <w:noProof/>
+        </w:rPr>
+        <w:fldChar w:fldCharType="end"/>
+      </w:r>
       <w:r>
         <w:noBreakHyphen/>
       </w:r>
-      <w:fldSimple w:instr=" SEQ Table \* ARABIC \s 1 ">
-        <w:r>
-          <w:rPr>
-            <w:noProof/>
-          </w:rPr>
-          <w:t>5</w:t>
-        </w:r>
-      </w:fldSimple>
+      <w:r>
+        <w:fldChar w:fldCharType="begin"/>
+      </w:r>
+      <w:r>
+        <w:instrText xml:space="preserve"> SEQ Table \* ARABIC \s 1 </w:instrText>
+      </w:r>
+      <w:r>
+        <w:fldChar w:fldCharType="separate"/>
+      </w:r>
+      <w:r>
+        <w:rPr>
+          <w:noProof/>
+        </w:rPr>
+        <w:t>5</w:t>
+      </w:r>
+      <w:r>
+        <w:rPr>
+          <w:noProof/>
+        </w:rPr>
+        <w:fldChar w:fldCharType="end"/>
+      </w:r>
       <w:bookmarkEnd w:id="72"/>
       <w:r>
         <w:rPr>
@@ -15829,11 +15472,7 @@
           </w:tcPr>
           <w:p>
             <w:r>
-              <w:t xml:space="preserve">The authentication tokens have been salted and hashed with </w:t>
-            </w:r>
-            <w:r>
-              <w:lastRenderedPageBreak/>
-              <w:t>the MD4 hash algorithm.</w:t>
+              <w:t>The authentication tokens have been salted and hashed with the MD4 hash algorithm.</w:t>
             </w:r>
           </w:p>
         </w:tc>
@@ -16475,7 +16114,6 @@
               <w:rPr>
                 <w:b/>
               </w:rPr>
-              <w:lastRenderedPageBreak/>
               <w:t>Salted RIPEMD-320 Hash</w:t>
             </w:r>
           </w:p>
@@ -16493,7 +16131,11 @@
           </w:tcPr>
           <w:p>
             <w:r>
-              <w:t>The authentication tokens have been salted and hashed with the RIPEMD-320 hash algorithm.</w:t>
+              <w:t xml:space="preserve">The authentication tokens have been salted and hashed with </w:t>
+            </w:r>
+            <w:r>
+              <w:lastRenderedPageBreak/>
+              <w:t>the RIPEMD-320 hash algorithm.</w:t>
             </w:r>
           </w:p>
         </w:tc>
@@ -16523,6 +16165,7 @@
               <w:rPr>
                 <w:b/>
               </w:rPr>
+              <w:lastRenderedPageBreak/>
               <w:t>Unsalted RIPEMD-320 Hash</w:t>
             </w:r>
           </w:p>
@@ -17104,11 +16747,7 @@
           </w:tcPr>
           <w:p>
             <w:r>
-              <w:t>The authentication tokens have been hashed with the SHA-3-</w:t>
-            </w:r>
-            <w:r>
-              <w:lastRenderedPageBreak/>
-              <w:t>224 hash algorithm, without salting.</w:t>
+              <w:t>The authentication tokens have been hashed with the SHA-3-224 hash algorithm, without salting.</w:t>
             </w:r>
           </w:p>
         </w:tc>
@@ -17762,7 +17401,6 @@
               <w:rPr>
                 <w:b/>
               </w:rPr>
-              <w:lastRenderedPageBreak/>
               <w:t>Unsalted Skein-512 Hash</w:t>
             </w:r>
           </w:p>
@@ -17780,7 +17418,11 @@
           </w:tcPr>
           <w:p>
             <w:r>
-              <w:t>The authentication tokens have been hashed with the Skein-512 hash algorithm, without salting.</w:t>
+              <w:t>The authentication tokens have been hashed with the Skein-</w:t>
+            </w:r>
+            <w:r>
+              <w:lastRenderedPageBreak/>
+              <w:t>512 hash algorithm, without salting.</w:t>
             </w:r>
           </w:p>
         </w:tc>
@@ -17810,6 +17452,7 @@
               <w:rPr>
                 <w:b/>
               </w:rPr>
+              <w:lastRenderedPageBreak/>
               <w:t>Salted Skein-1024 Hash</w:t>
             </w:r>
           </w:p>
@@ -18391,11 +18034,7 @@
           </w:tcPr>
           <w:p>
             <w:r>
-              <w:t xml:space="preserve">The authentication tokens have been encrypted with the Tiny </w:t>
-            </w:r>
-            <w:r>
-              <w:lastRenderedPageBreak/>
-              <w:t>Encryption Algorithm (TEA).</w:t>
+              <w:t>The authentication tokens have been encrypted with the Tiny Encryption Algorithm (TEA).</w:t>
             </w:r>
           </w:p>
         </w:tc>
@@ -18417,13 +18056,13 @@
         <w:pStyle w:val="Heading1"/>
       </w:pPr>
       <w:bookmarkStart w:id="73" w:name="_Ref428537416"/>
-      <w:bookmarkStart w:id="74" w:name="_Toc435480087"/>
+      <w:bookmarkStart w:id="74" w:name="_Toc437939115"/>
       <w:r>
         <w:lastRenderedPageBreak/>
         <w:t>Conformance</w:t>
       </w:r>
-      <w:bookmarkEnd w:id="56"/>
       <w:bookmarkEnd w:id="57"/>
+      <w:bookmarkEnd w:id="58"/>
       <w:bookmarkEnd w:id="73"/>
       <w:bookmarkEnd w:id="74"/>
     </w:p>
@@ -18470,7 +18109,7 @@
       <w:bookmarkStart w:id="75" w:name="_Toc85472897"/>
       <w:bookmarkStart w:id="76" w:name="_Toc287332012"/>
       <w:bookmarkStart w:id="77" w:name="_Toc409437264"/>
-      <w:bookmarkStart w:id="78" w:name="_Toc435480088"/>
+      <w:bookmarkStart w:id="78" w:name="_Toc437939116"/>
       <w:r>
         <w:lastRenderedPageBreak/>
         <w:t>Acknowledgments</w:t>
@@ -18484,11 +18123,9 @@
       <w:pPr>
         <w:spacing w:after="240"/>
       </w:pPr>
-      <w:proofErr w:type="gramStart"/>
       <w:r>
         <w:t>The following individuals have participated in the creation of this specification and are gratefully acknowledged:</w:t>
       </w:r>
-      <w:proofErr w:type="gramEnd"/>
     </w:p>
     <w:p>
       <w:pPr>
@@ -18536,15 +18173,7 @@
         <w:pStyle w:val="Contributor"/>
       </w:pPr>
       <w:r>
-        <w:t xml:space="preserve">Liron Schiff, </w:t>
-      </w:r>
-      <w:proofErr w:type="spellStart"/>
-      <w:r>
-        <w:t>Comilion</w:t>
-      </w:r>
-      <w:proofErr w:type="spellEnd"/>
-      <w:r>
-        <w:t xml:space="preserve"> (mobile) Ltd.</w:t>
+        <w:t>Liron Schiff, Comilion (mobile) Ltd.</w:t>
       </w:r>
     </w:p>
     <w:p>
@@ -18552,15 +18181,7 @@
         <w:pStyle w:val="Contributor"/>
       </w:pPr>
       <w:r>
-        <w:t xml:space="preserve">Jane </w:t>
-      </w:r>
-      <w:proofErr w:type="spellStart"/>
-      <w:r>
-        <w:t>Ginn</w:t>
-      </w:r>
-      <w:proofErr w:type="spellEnd"/>
-      <w:r>
-        <w:t>, Cyber Threat Intelligence Network, Inc. (CTIN)</w:t>
+        <w:t>Jane Ginn, Cyber Threat Intelligence Network, Inc. (CTIN)</w:t>
       </w:r>
     </w:p>
     <w:p>
@@ -18575,21 +18196,8 @@
       <w:pPr>
         <w:pStyle w:val="Contributor"/>
       </w:pPr>
-      <w:proofErr w:type="spellStart"/>
-      <w:r>
-        <w:t>Ryusuke</w:t>
-      </w:r>
-      <w:proofErr w:type="spellEnd"/>
-      <w:r>
-        <w:t xml:space="preserve"> </w:t>
-      </w:r>
-      <w:proofErr w:type="spellStart"/>
-      <w:r>
-        <w:t>Masuoka</w:t>
-      </w:r>
-      <w:proofErr w:type="spellEnd"/>
-      <w:r>
-        <w:t>, Fujitsu Limited</w:t>
+      <w:r>
+        <w:t>Ryusuke Masuoka, Fujitsu Limited</w:t>
       </w:r>
     </w:p>
     <w:p>
@@ -18605,15 +18213,7 @@
         <w:pStyle w:val="Contributor"/>
       </w:pPr>
       <w:r>
-        <w:t xml:space="preserve">Jason </w:t>
-      </w:r>
-      <w:proofErr w:type="spellStart"/>
-      <w:r>
-        <w:t>Keirstead</w:t>
-      </w:r>
-      <w:proofErr w:type="spellEnd"/>
-      <w:r>
-        <w:t>, IBM</w:t>
+        <w:t>Jason Keirstead, IBM</w:t>
       </w:r>
     </w:p>
     <w:p>
@@ -18621,15 +18221,7 @@
         <w:pStyle w:val="Contributor"/>
       </w:pPr>
       <w:r>
-        <w:t xml:space="preserve">Paul Martini, </w:t>
-      </w:r>
-      <w:proofErr w:type="spellStart"/>
-      <w:r>
-        <w:t>iboss</w:t>
-      </w:r>
-      <w:proofErr w:type="spellEnd"/>
-      <w:r>
-        <w:t>, Inc.</w:t>
+        <w:t>Paul Martini, iboss, Inc.</w:t>
       </w:r>
     </w:p>
     <w:p>
@@ -18637,36 +18229,15 @@
         <w:pStyle w:val="Contributor"/>
       </w:pPr>
       <w:r>
-        <w:t xml:space="preserve">Jerome </w:t>
-      </w:r>
-      <w:proofErr w:type="spellStart"/>
-      <w:r>
-        <w:t>Athias</w:t>
-      </w:r>
-      <w:proofErr w:type="spellEnd"/>
-      <w:r>
-        <w:t>, Individual</w:t>
+        <w:t>Jerome Athias, Individual</w:t>
       </w:r>
     </w:p>
     <w:p>
       <w:pPr>
         <w:pStyle w:val="Contributor"/>
       </w:pPr>
-      <w:proofErr w:type="spellStart"/>
-      <w:r>
-        <w:t>Sanjiv</w:t>
-      </w:r>
-      <w:proofErr w:type="spellEnd"/>
-      <w:r>
-        <w:t xml:space="preserve"> </w:t>
-      </w:r>
-      <w:proofErr w:type="spellStart"/>
-      <w:r>
-        <w:t>Kalkar</w:t>
-      </w:r>
-      <w:proofErr w:type="spellEnd"/>
-      <w:r>
-        <w:t>, Individual</w:t>
+      <w:r>
+        <w:t>Sanjiv Kalkar, Individual</w:t>
       </w:r>
     </w:p>
     <w:p>
@@ -18697,58 +18268,16 @@
       <w:pPr>
         <w:pStyle w:val="Contributor"/>
       </w:pPr>
-      <w:proofErr w:type="spellStart"/>
-      <w:r>
-        <w:t>Wouter</w:t>
-      </w:r>
-      <w:proofErr w:type="spellEnd"/>
-      <w:r>
-        <w:t xml:space="preserve"> </w:t>
-      </w:r>
-      <w:proofErr w:type="spellStart"/>
-      <w:r>
-        <w:t>Bolsterlee</w:t>
-      </w:r>
-      <w:proofErr w:type="spellEnd"/>
-      <w:r>
-        <w:t xml:space="preserve">, </w:t>
-      </w:r>
-      <w:proofErr w:type="spellStart"/>
-      <w:r>
-        <w:t>Intelworks</w:t>
-      </w:r>
-      <w:proofErr w:type="spellEnd"/>
-      <w:r>
-        <w:t xml:space="preserve"> BV</w:t>
+      <w:r>
+        <w:t>Wouter Bolsterlee, Intelworks BV</w:t>
       </w:r>
     </w:p>
     <w:p>
       <w:pPr>
         <w:pStyle w:val="Contributor"/>
       </w:pPr>
-      <w:proofErr w:type="spellStart"/>
-      <w:r>
-        <w:t>Joep</w:t>
-      </w:r>
-      <w:proofErr w:type="spellEnd"/>
-      <w:r>
-        <w:t xml:space="preserve"> </w:t>
-      </w:r>
-      <w:proofErr w:type="spellStart"/>
-      <w:r>
-        <w:t>Gommers</w:t>
-      </w:r>
-      <w:proofErr w:type="spellEnd"/>
-      <w:r>
-        <w:t xml:space="preserve">, </w:t>
-      </w:r>
-      <w:proofErr w:type="spellStart"/>
-      <w:r>
-        <w:t>Intelworks</w:t>
-      </w:r>
-      <w:proofErr w:type="spellEnd"/>
-      <w:r>
-        <w:t xml:space="preserve"> BV</w:t>
+      <w:r>
+        <w:t>Joep Gommers, Intelworks BV</w:t>
       </w:r>
     </w:p>
     <w:p>
@@ -18756,52 +18285,15 @@
         <w:pStyle w:val="Contributor"/>
       </w:pPr>
       <w:r>
-        <w:t xml:space="preserve">Sergey </w:t>
-      </w:r>
-      <w:proofErr w:type="spellStart"/>
-      <w:r>
-        <w:t>Polzunov</w:t>
-      </w:r>
-      <w:proofErr w:type="spellEnd"/>
-      <w:r>
-        <w:t xml:space="preserve">, </w:t>
-      </w:r>
-      <w:proofErr w:type="spellStart"/>
-      <w:r>
-        <w:t>Intelworks</w:t>
-      </w:r>
-      <w:proofErr w:type="spellEnd"/>
-      <w:r>
-        <w:t xml:space="preserve"> BV</w:t>
+        <w:t>Sergey Polzunov, Intelworks BV</w:t>
       </w:r>
     </w:p>
     <w:p>
       <w:pPr>
         <w:pStyle w:val="Contributor"/>
       </w:pPr>
-      <w:proofErr w:type="spellStart"/>
-      <w:r>
-        <w:t>Rutger</w:t>
-      </w:r>
-      <w:proofErr w:type="spellEnd"/>
-      <w:r>
-        <w:t xml:space="preserve"> </w:t>
-      </w:r>
-      <w:proofErr w:type="spellStart"/>
-      <w:r>
-        <w:t>Prins</w:t>
-      </w:r>
-      <w:proofErr w:type="spellEnd"/>
-      <w:r>
-        <w:t xml:space="preserve">, </w:t>
-      </w:r>
-      <w:proofErr w:type="spellStart"/>
-      <w:r>
-        <w:t>Intelworks</w:t>
-      </w:r>
-      <w:proofErr w:type="spellEnd"/>
-      <w:r>
-        <w:t xml:space="preserve"> BV</w:t>
+      <w:r>
+        <w:t>Rutger Prins, Intelworks BV</w:t>
       </w:r>
     </w:p>
     <w:p>
@@ -18809,23 +18301,7 @@
         <w:pStyle w:val="Contributor"/>
       </w:pPr>
       <w:r>
-        <w:t xml:space="preserve">Andrei </w:t>
-      </w:r>
-      <w:proofErr w:type="spellStart"/>
-      <w:r>
-        <w:t>Sîrghi</w:t>
-      </w:r>
-      <w:proofErr w:type="spellEnd"/>
-      <w:r>
-        <w:t xml:space="preserve">, </w:t>
-      </w:r>
-      <w:proofErr w:type="spellStart"/>
-      <w:r>
-        <w:t>Intelworks</w:t>
-      </w:r>
-      <w:proofErr w:type="spellEnd"/>
-      <w:r>
-        <w:t xml:space="preserve"> BV</w:t>
+        <w:t>Andrei Sîrghi, Intelworks BV</w:t>
       </w:r>
     </w:p>
     <w:p>
@@ -18889,15 +18365,7 @@
         <w:pStyle w:val="Contributor"/>
       </w:pPr>
       <w:r>
-        <w:t xml:space="preserve">Takahiro </w:t>
-      </w:r>
-      <w:proofErr w:type="spellStart"/>
-      <w:r>
-        <w:t>Kakumaru</w:t>
-      </w:r>
-      <w:proofErr w:type="spellEnd"/>
-      <w:r>
-        <w:t>, NEC Corporation</w:t>
+        <w:t>Takahiro Kakumaru, NEC Corporation</w:t>
       </w:r>
     </w:p>
     <w:p>
@@ -18929,36 +18397,15 @@
         <w:pStyle w:val="Contributor"/>
       </w:pPr>
       <w:r>
-        <w:t xml:space="preserve">Igor </w:t>
-      </w:r>
-      <w:proofErr w:type="spellStart"/>
-      <w:r>
-        <w:t>Baikalov</w:t>
-      </w:r>
-      <w:proofErr w:type="spellEnd"/>
-      <w:r>
-        <w:t xml:space="preserve">, </w:t>
-      </w:r>
-      <w:proofErr w:type="spellStart"/>
-      <w:r>
-        <w:t>Securonix</w:t>
-      </w:r>
-      <w:proofErr w:type="spellEnd"/>
+        <w:t>Igor Baikalov, Securonix</w:t>
+      </w:r>
     </w:p>
     <w:p>
       <w:pPr>
         <w:pStyle w:val="Contributor"/>
       </w:pPr>
       <w:r>
-        <w:t xml:space="preserve">Bernd </w:t>
-      </w:r>
-      <w:proofErr w:type="spellStart"/>
-      <w:r>
-        <w:t>Grobauer</w:t>
-      </w:r>
-      <w:proofErr w:type="spellEnd"/>
-      <w:r>
-        <w:t>, Siemens AG</w:t>
+        <w:t>Bernd Grobauer, Siemens AG</w:t>
       </w:r>
     </w:p>
     <w:p>
@@ -19022,7 +18469,7 @@
       <w:bookmarkStart w:id="79" w:name="_Toc85472898"/>
       <w:bookmarkStart w:id="80" w:name="_Toc287332014"/>
       <w:bookmarkStart w:id="81" w:name="_Toc409437269"/>
-      <w:bookmarkStart w:id="82" w:name="_Toc435480089"/>
+      <w:bookmarkStart w:id="82" w:name="_Toc437939117"/>
       <w:r>
         <w:lastRenderedPageBreak/>
         <w:t>Revision History</w:t>
@@ -19145,7 +18592,10 @@
           </w:tcPr>
           <w:p>
             <w:r>
-              <w:t>16 November 2015</w:t>
+              <w:t>15 December</w:t>
+            </w:r>
+            <w:r>
+              <w:t xml:space="preserve"> 2015</w:t>
             </w:r>
           </w:p>
         </w:tc>
@@ -19184,7 +18634,7 @@
 
 <file path=word/comments.xml><?xml version="1.0" encoding="utf-8"?>
 <w:comments xmlns:wpc="http://schemas.microsoft.com/office/word/2010/wordprocessingCanvas" xmlns:mc="http://schemas.openxmlformats.org/markup-compatibility/2006" xmlns:o="urn:schemas-microsoft-com:office:office" xmlns:r="http://schemas.openxmlformats.org/officeDocument/2006/relationships" xmlns:m="http://schemas.openxmlformats.org/officeDocument/2006/math" xmlns:v="urn:schemas-microsoft-com:vml" xmlns:wp14="http://schemas.microsoft.com/office/word/2010/wordprocessingDrawing" xmlns:wp="http://schemas.openxmlformats.org/drawingml/2006/wordprocessingDrawing" xmlns:w10="urn:schemas-microsoft-com:office:word" xmlns:w="http://schemas.openxmlformats.org/wordprocessingml/2006/main" xmlns:w14="http://schemas.microsoft.com/office/word/2010/wordml" xmlns:w15="http://schemas.microsoft.com/office/word/2012/wordml" xmlns:wpg="http://schemas.microsoft.com/office/word/2010/wordprocessingGroup" xmlns:wpi="http://schemas.microsoft.com/office/word/2010/wordprocessingInk" xmlns:wne="http://schemas.microsoft.com/office/word/2006/wordml" xmlns:wps="http://schemas.microsoft.com/office/word/2010/wordprocessingShape" mc:Ignorable="w14 w15 wp14">
-  <w:comment w:id="3" w:author="Rothenberg, David B." w:date="2015-11-16T23:27:00Z" w:initials="RDB">
+  <w:comment w:id="4" w:author="Rothenberg, David B." w:date="2015-11-16T23:27:00Z" w:initials="RDB">
     <w:p>
       <w:pPr>
         <w:pStyle w:val="CommentText"/>
@@ -19301,7 +18751,15 @@
         <w:szCs w:val="16"/>
         <w:lang w:val="en-US"/>
       </w:rPr>
-      <w:t>16 November 2015</w:t>
+      <w:t>15 December</w:t>
+    </w:r>
+    <w:r>
+      <w:rPr>
+        <w:sz w:val="16"/>
+        <w:szCs w:val="16"/>
+        <w:lang w:val="en-US"/>
+      </w:rPr>
+      <w:t xml:space="preserve"> 2015</w:t>
     </w:r>
   </w:p>
   <w:p>
@@ -19416,7 +18874,7 @@
         <w:sz w:val="16"/>
         <w:szCs w:val="16"/>
       </w:rPr>
-      <w:t>9</w:t>
+      <w:t>10</w:t>
     </w:r>
     <w:r>
       <w:rPr>
@@ -19531,7 +18989,15 @@
         <w:szCs w:val="16"/>
         <w:lang w:val="en-US"/>
       </w:rPr>
-      <w:t>16 November 2015</w:t>
+      <w:t>15 December</w:t>
+    </w:r>
+    <w:r>
+      <w:rPr>
+        <w:sz w:val="16"/>
+        <w:szCs w:val="16"/>
+        <w:lang w:val="en-US"/>
+      </w:rPr>
+      <w:t xml:space="preserve"> 2015</w:t>
     </w:r>
   </w:p>
   <w:p>
@@ -22271,7 +21737,7 @@
 </file>
 
 <file path=customXml/itemProps1.xml><?xml version="1.0" encoding="utf-8"?>
-<ds:datastoreItem xmlns:ds="http://schemas.openxmlformats.org/officeDocument/2006/customXml" ds:itemID="{E18B82F1-A32F-4425-81FD-B1DB4CF2C9C7}">
+<ds:datastoreItem xmlns:ds="http://schemas.openxmlformats.org/officeDocument/2006/customXml" ds:itemID="{D2713184-7D3D-483B-B210-08A6DB87780D}">
   <ds:schemaRefs>
     <ds:schemaRef ds:uri="http://schemas.openxmlformats.org/officeDocument/2006/bibliography"/>
   </ds:schemaRefs>

</xml_diff>

<commit_message>
remove extraneous package prefixes
</commit_message>
<xml_diff>
--- a/documents/DRAFT-cybox-v2.1.1-wd01-part10-account-object.docx
+++ b/documents/DRAFT-cybox-v2.1.1-wd01-part10-account-object.docx
@@ -1,6 +1,6 @@
 
 <file path=word/document.xml><?xml version="1.0" encoding="utf-8"?>
-<w:document xmlns:wpc="http://schemas.microsoft.com/office/word/2010/wordprocessingCanvas" xmlns:mo="http://schemas.microsoft.com/office/mac/office/2008/main" xmlns:mc="http://schemas.openxmlformats.org/markup-compatibility/2006" xmlns:mv="urn:schemas-microsoft-com:mac:vml" xmlns:o="urn:schemas-microsoft-com:office:office" xmlns:r="http://schemas.openxmlformats.org/officeDocument/2006/relationships" xmlns:m="http://schemas.openxmlformats.org/officeDocument/2006/math" xmlns:v="urn:schemas-microsoft-com:vml" xmlns:wp14="http://schemas.microsoft.com/office/word/2010/wordprocessingDrawing" xmlns:wp="http://schemas.openxmlformats.org/drawingml/2006/wordprocessingDrawing" xmlns:w10="urn:schemas-microsoft-com:office:word" xmlns:w="http://schemas.openxmlformats.org/wordprocessingml/2006/main" xmlns:w14="http://schemas.microsoft.com/office/word/2010/wordml" xmlns:w15="http://schemas.microsoft.com/office/word/2012/wordml" xmlns:wpg="http://schemas.microsoft.com/office/word/2010/wordprocessingGroup" xmlns:wpi="http://schemas.microsoft.com/office/word/2010/wordprocessingInk" xmlns:wne="http://schemas.microsoft.com/office/word/2006/wordml" xmlns:wps="http://schemas.microsoft.com/office/word/2010/wordprocessingShape" mc:Ignorable="w14 w15 wp14">
+<w:document xmlns:wpc="http://schemas.microsoft.com/office/word/2010/wordprocessingCanvas" xmlns:mc="http://schemas.openxmlformats.org/markup-compatibility/2006" xmlns:o="urn:schemas-microsoft-com:office:office" xmlns:r="http://schemas.openxmlformats.org/officeDocument/2006/relationships" xmlns:m="http://schemas.openxmlformats.org/officeDocument/2006/math" xmlns:v="urn:schemas-microsoft-com:vml" xmlns:wp14="http://schemas.microsoft.com/office/word/2010/wordprocessingDrawing" xmlns:wp="http://schemas.openxmlformats.org/drawingml/2006/wordprocessingDrawing" xmlns:w10="urn:schemas-microsoft-com:office:word" xmlns:w="http://schemas.openxmlformats.org/wordprocessingml/2006/main" xmlns:w14="http://schemas.microsoft.com/office/word/2010/wordml" xmlns:w15="http://schemas.microsoft.com/office/word/2012/wordml" xmlns:wpg="http://schemas.microsoft.com/office/word/2010/wordprocessingGroup" xmlns:wpi="http://schemas.microsoft.com/office/word/2010/wordprocessingInk" xmlns:wne="http://schemas.microsoft.com/office/word/2006/wordml" xmlns:wps="http://schemas.microsoft.com/office/word/2010/wordprocessingShape" mc:Ignorable="w14 w15 wp14">
   <w:background w:color="FFFFFF"/>
   <w:body>
     <w:p>
@@ -8309,6 +8309,7 @@
         </w:rPr>
         <w:fldChar w:fldCharType="separate"/>
       </w:r>
+      <w:proofErr w:type="gramStart"/>
       <w:r>
         <w:rPr>
           <w:b/>
@@ -8316,6 +8317,7 @@
         </w:rPr>
         <w:t>1.1</w:t>
       </w:r>
+      <w:proofErr w:type="gramEnd"/>
       <w:r>
         <w:rPr>
           <w:b/>
@@ -8521,7 +8523,23 @@
         <w:fldChar w:fldCharType="end"/>
       </w:r>
       <w:r>
-        <w:t xml:space="preserve">, we give background information necessary to fully understand the Account Object data model. We present the Account Object data model specification details in Section </w:t>
+        <w:t xml:space="preserve">, we give background information necessary </w:t>
+      </w:r>
+      <w:proofErr w:type="gramStart"/>
+      <w:r>
+        <w:t>to fully understand</w:t>
+      </w:r>
+      <w:proofErr w:type="gramEnd"/>
+      <w:r>
+        <w:t xml:space="preserve"> the Account Object data model. We present the Account Object </w:t>
+      </w:r>
+      <w:proofErr w:type="gramStart"/>
+      <w:r>
+        <w:t>data model specification details</w:t>
+      </w:r>
+      <w:proofErr w:type="gramEnd"/>
+      <w:r>
+        <w:t xml:space="preserve"> in Section </w:t>
       </w:r>
       <w:r>
         <w:rPr>
@@ -9031,14 +9049,22 @@
         </w:rPr>
         <w:t xml:space="preserve">, </w:t>
       </w:r>
-      <w:proofErr w:type="gramStart"/>
       <w:r>
         <w:rPr>
           <w:rFonts w:ascii="Courier New" w:hAnsi="Courier New" w:cs="Courier New"/>
           <w:sz w:val="20"/>
           <w:szCs w:val="20"/>
         </w:rPr>
-        <w:t>cyboxCommon:BaseObjectPropertyType</w:t>
+        <w:t>cyboxCommon</w:t>
+      </w:r>
+      <w:proofErr w:type="gramStart"/>
+      <w:r>
+        <w:rPr>
+          <w:rFonts w:ascii="Courier New" w:hAnsi="Courier New" w:cs="Courier New"/>
+          <w:sz w:val="20"/>
+          <w:szCs w:val="20"/>
+        </w:rPr>
+        <w:t>:BaseObjectPropertyType</w:t>
       </w:r>
       <w:proofErr w:type="gramEnd"/>
       <w:r>
@@ -9182,7 +9208,6 @@
         </w:rPr>
         <w:t>Example</w:t>
       </w:r>
-      <w:proofErr w:type="gramStart"/>
       <w:r>
         <w:t xml:space="preserve">: </w:t>
       </w:r>
@@ -9190,14 +9215,7 @@
         <w:rPr>
           <w:i/>
         </w:rPr>
-        <w:t xml:space="preserve"> ‘</w:t>
-      </w:r>
-      <w:proofErr w:type="gramEnd"/>
-      <w:r>
-        <w:rPr>
-          <w:i/>
-        </w:rPr>
-        <w:t>HashNameVocab-1.0,’ high, medium, low</w:t>
+        <w:t xml:space="preserve"> ‘HashNameVocab-1.0,’ high, medium, low</w:t>
       </w:r>
     </w:p>
     <w:p>
@@ -9501,25 +9519,51 @@
       <w:r>
         <w:t xml:space="preserve">Table </w:t>
       </w:r>
-      <w:fldSimple w:instr=" STYLEREF 1 \s ">
-        <w:r>
-          <w:rPr>
-            <w:noProof/>
-          </w:rPr>
-          <w:t>1</w:t>
-        </w:r>
-      </w:fldSimple>
+      <w:r>
+        <w:fldChar w:fldCharType="begin"/>
+      </w:r>
+      <w:r>
+        <w:instrText xml:space="preserve"> STYLEREF 1 \s </w:instrText>
+      </w:r>
+      <w:r>
+        <w:fldChar w:fldCharType="separate"/>
+      </w:r>
+      <w:r>
+        <w:rPr>
+          <w:noProof/>
+        </w:rPr>
+        <w:t>1</w:t>
+      </w:r>
+      <w:r>
+        <w:rPr>
+          <w:noProof/>
+        </w:rPr>
+        <w:fldChar w:fldCharType="end"/>
+      </w:r>
       <w:r>
         <w:noBreakHyphen/>
       </w:r>
-      <w:fldSimple w:instr=" SEQ Table \* ARABIC \s 1 ">
-        <w:r>
-          <w:rPr>
-            <w:noProof/>
-          </w:rPr>
-          <w:t>1</w:t>
-        </w:r>
-      </w:fldSimple>
+      <w:r>
+        <w:fldChar w:fldCharType="begin"/>
+      </w:r>
+      <w:r>
+        <w:instrText xml:space="preserve"> SEQ Table \* ARABIC \s 1 </w:instrText>
+      </w:r>
+      <w:r>
+        <w:fldChar w:fldCharType="separate"/>
+      </w:r>
+      <w:r>
+        <w:rPr>
+          <w:noProof/>
+        </w:rPr>
+        <w:t>1</w:t>
+      </w:r>
+      <w:r>
+        <w:rPr>
+          <w:noProof/>
+        </w:rPr>
+        <w:fldChar w:fldCharType="end"/>
+      </w:r>
       <w:bookmarkEnd w:id="34"/>
       <w:r>
         <w:t xml:space="preserve">.  </w:t>
@@ -9764,10 +9808,10 @@
                   <v:path o:extrusionok="f" gradientshapeok="t" o:connecttype="rect"/>
                   <o:lock v:ext="edit" aspectratio="t"/>
                 </v:shapetype>
-                <v:shape id="_x0000_i1025" type="#_x0000_t75" style="width:23.45pt;height:20.95pt" o:ole="">
+                <v:shape id="_x0000_i1025" type="#_x0000_t75" style="width:23.25pt;height:21pt" o:ole="">
                   <v:imagedata r:id="rId24" o:title=""/>
                 </v:shape>
-                <o:OLEObject Type="Embed" ProgID="PBrush" ShapeID="_x0000_i1025" DrawAspect="Content" ObjectID="_1511698068" r:id="rId25"/>
+                <o:OLEObject Type="Embed" ProgID="PBrush" ShapeID="_x0000_i1025" DrawAspect="Content" ObjectID="_1511773682" r:id="rId25"/>
               </w:object>
             </w:r>
           </w:p>
@@ -9923,7 +9967,7 @@
                 <v:shape id="_x0000_i1026" type="#_x0000_t75" style="width:14.25pt;height:14.25pt" o:ole="">
                   <v:imagedata r:id="rId27" o:title=""/>
                 </v:shape>
-                <o:OLEObject Type="Embed" ProgID="PBrush" ShapeID="_x0000_i1026" DrawAspect="Content" ObjectID="_1511698069" r:id="rId28"/>
+                <o:OLEObject Type="Embed" ProgID="PBrush" ShapeID="_x0000_i1026" DrawAspect="Content" ObjectID="_1511773683" r:id="rId28"/>
               </w:object>
             </w:r>
           </w:p>
@@ -9983,7 +10027,7 @@
                 <v:shape id="_x0000_i1027" type="#_x0000_t75" style="width:14.25pt;height:14.25pt" o:ole="">
                   <v:imagedata r:id="rId29" o:title=""/>
                 </v:shape>
-                <o:OLEObject Type="Embed" ProgID="PBrush" ShapeID="_x0000_i1027" DrawAspect="Content" ObjectID="_1511698070" r:id="rId30"/>
+                <o:OLEObject Type="Embed" ProgID="PBrush" ShapeID="_x0000_i1027" DrawAspect="Content" ObjectID="_1511773684" r:id="rId30"/>
               </w:object>
             </w:r>
           </w:p>
@@ -10100,7 +10144,7 @@
                     </wp:anchor>
                   </w:drawing>
                 </mc:Choice>
-                <mc:Fallback>
+                <mc:Fallback xmlns:mv="urn:schemas-microsoft-com:mac:vml" xmlns:mo="http://schemas.microsoft.com/office/mac/office/2008/main">
                   <w:pict>
                     <v:shapetype w14:anchorId="1790B6E8" id="_x0000_t32" coordsize="21600,21600" o:spt="32" o:oned="t" path="m,l21600,21600e" filled="f">
                       <v:path arrowok="t" fillok="f" o:connecttype="none"/>
@@ -10166,10 +10210,10 @@
                 <w:color w:val="000000" w:themeColor="text1"/>
               </w:rPr>
               <w:object w:dxaOrig="1140" w:dyaOrig="780" w14:anchorId="0B75A880">
-                <v:shape id="_x0000_i1028" type="#_x0000_t75" style="width:57.75pt;height:35.15pt" o:ole="">
+                <v:shape id="_x0000_i1028" type="#_x0000_t75" style="width:57.75pt;height:35.25pt" o:ole="">
                   <v:imagedata r:id="rId31" o:title=""/>
                 </v:shape>
-                <o:OLEObject Type="Embed" ProgID="PBrush" ShapeID="_x0000_i1028" DrawAspect="Content" ObjectID="_1511698071" r:id="rId32"/>
+                <o:OLEObject Type="Embed" ProgID="PBrush" ShapeID="_x0000_i1028" DrawAspect="Content" ObjectID="_1511773685" r:id="rId32"/>
               </w:object>
             </w:r>
           </w:p>
@@ -11078,7 +11122,15 @@
     </w:p>
     <w:p>
       <w:r>
-        <w:t xml:space="preserve">In this section, we provide high level information about the Account Object data model that is necessary to fully understand the specification details given in Section </w:t>
+        <w:t xml:space="preserve">In this section, we provide high level information about the Account Object data model that is necessary </w:t>
+      </w:r>
+      <w:proofErr w:type="gramStart"/>
+      <w:r>
+        <w:t>to fully understand</w:t>
+      </w:r>
+      <w:proofErr w:type="gramEnd"/>
+      <w:r>
+        <w:t xml:space="preserve"> the specification details given in Section </w:t>
       </w:r>
       <w:r>
         <w:rPr>
@@ -11404,25 +11456,51 @@
       <w:r>
         <w:t xml:space="preserve">Figure </w:t>
       </w:r>
-      <w:fldSimple w:instr=" STYLEREF 1 \s ">
-        <w:r>
-          <w:rPr>
-            <w:noProof/>
-          </w:rPr>
-          <w:t>3</w:t>
-        </w:r>
-      </w:fldSimple>
+      <w:r>
+        <w:fldChar w:fldCharType="begin"/>
+      </w:r>
+      <w:r>
+        <w:instrText xml:space="preserve"> STYLEREF 1 \s </w:instrText>
+      </w:r>
+      <w:r>
+        <w:fldChar w:fldCharType="separate"/>
+      </w:r>
+      <w:r>
+        <w:rPr>
+          <w:noProof/>
+        </w:rPr>
+        <w:t>3</w:t>
+      </w:r>
+      <w:r>
+        <w:rPr>
+          <w:noProof/>
+        </w:rPr>
+        <w:fldChar w:fldCharType="end"/>
+      </w:r>
       <w:r>
         <w:noBreakHyphen/>
       </w:r>
-      <w:fldSimple w:instr=" SEQ Figure \* ARABIC \s 1 ">
-        <w:r>
-          <w:rPr>
-            <w:noProof/>
-          </w:rPr>
-          <w:t>1</w:t>
-        </w:r>
-      </w:fldSimple>
+      <w:r>
+        <w:fldChar w:fldCharType="begin"/>
+      </w:r>
+      <w:r>
+        <w:instrText xml:space="preserve"> SEQ Figure \* ARABIC \s 1 </w:instrText>
+      </w:r>
+      <w:r>
+        <w:fldChar w:fldCharType="separate"/>
+      </w:r>
+      <w:r>
+        <w:rPr>
+          <w:noProof/>
+        </w:rPr>
+        <w:t>1</w:t>
+      </w:r>
+      <w:r>
+        <w:rPr>
+          <w:noProof/>
+        </w:rPr>
+        <w:fldChar w:fldCharType="end"/>
+      </w:r>
       <w:bookmarkEnd w:id="60"/>
       <w:r>
         <w:t xml:space="preserve">. UML diagram of the </w:t>
@@ -11534,25 +11612,51 @@
       <w:r>
         <w:t xml:space="preserve">Table </w:t>
       </w:r>
-      <w:fldSimple w:instr=" STYLEREF 1 \s ">
-        <w:r>
-          <w:rPr>
-            <w:noProof/>
-          </w:rPr>
-          <w:t>3</w:t>
-        </w:r>
-      </w:fldSimple>
+      <w:r>
+        <w:fldChar w:fldCharType="begin"/>
+      </w:r>
+      <w:r>
+        <w:instrText xml:space="preserve"> STYLEREF 1 \s </w:instrText>
+      </w:r>
+      <w:r>
+        <w:fldChar w:fldCharType="separate"/>
+      </w:r>
+      <w:r>
+        <w:rPr>
+          <w:noProof/>
+        </w:rPr>
+        <w:t>3</w:t>
+      </w:r>
+      <w:r>
+        <w:rPr>
+          <w:noProof/>
+        </w:rPr>
+        <w:fldChar w:fldCharType="end"/>
+      </w:r>
       <w:r>
         <w:noBreakHyphen/>
       </w:r>
-      <w:fldSimple w:instr=" SEQ Table \* ARABIC \s 1 ">
-        <w:r>
-          <w:rPr>
-            <w:noProof/>
-          </w:rPr>
-          <w:t>1</w:t>
-        </w:r>
-      </w:fldSimple>
+      <w:r>
+        <w:fldChar w:fldCharType="begin"/>
+      </w:r>
+      <w:r>
+        <w:instrText xml:space="preserve"> SEQ Table \* ARABIC \s 1 </w:instrText>
+      </w:r>
+      <w:r>
+        <w:fldChar w:fldCharType="separate"/>
+      </w:r>
+      <w:r>
+        <w:rPr>
+          <w:noProof/>
+        </w:rPr>
+        <w:t>1</w:t>
+      </w:r>
+      <w:r>
+        <w:rPr>
+          <w:noProof/>
+        </w:rPr>
+        <w:fldChar w:fldCharType="end"/>
+      </w:r>
       <w:bookmarkEnd w:id="61"/>
       <w:r>
         <w:rPr>
@@ -12174,19 +12278,6 @@
             <w:vAlign w:val="center"/>
           </w:tcPr>
           <w:p>
-            <w:pPr>
-              <w:rPr>
-                <w:rFonts w:ascii="Courier New" w:eastAsia="Courier New" w:hAnsi="Courier New" w:cs="Courier New"/>
-              </w:rPr>
-            </w:pPr>
-            <w:r>
-              <w:rPr>
-                <w:rFonts w:ascii="Courier New" w:eastAsia="Courier New" w:hAnsi="Courier New" w:cs="Courier New"/>
-              </w:rPr>
-              <w:t>AccountObj:</w:t>
-            </w:r>
-          </w:p>
-          <w:p>
             <w:r>
               <w:rPr>
                 <w:rFonts w:ascii="Courier New" w:eastAsia="Courier New" w:hAnsi="Courier New" w:cs="Courier New"/>
@@ -12698,25 +12789,51 @@
       <w:r>
         <w:t xml:space="preserve">Table </w:t>
       </w:r>
-      <w:fldSimple w:instr=" STYLEREF 1 \s ">
-        <w:r>
-          <w:rPr>
-            <w:noProof/>
-          </w:rPr>
-          <w:t>3</w:t>
-        </w:r>
-      </w:fldSimple>
+      <w:r>
+        <w:fldChar w:fldCharType="begin"/>
+      </w:r>
+      <w:r>
+        <w:instrText xml:space="preserve"> STYLEREF 1 \s </w:instrText>
+      </w:r>
+      <w:r>
+        <w:fldChar w:fldCharType="separate"/>
+      </w:r>
+      <w:r>
+        <w:rPr>
+          <w:noProof/>
+        </w:rPr>
+        <w:t>3</w:t>
+      </w:r>
+      <w:r>
+        <w:rPr>
+          <w:noProof/>
+        </w:rPr>
+        <w:fldChar w:fldCharType="end"/>
+      </w:r>
       <w:r>
         <w:noBreakHyphen/>
       </w:r>
-      <w:fldSimple w:instr=" SEQ Table \* ARABIC \s 1 ">
-        <w:r>
-          <w:rPr>
-            <w:noProof/>
-          </w:rPr>
-          <w:t>2</w:t>
-        </w:r>
-      </w:fldSimple>
+      <w:r>
+        <w:fldChar w:fldCharType="begin"/>
+      </w:r>
+      <w:r>
+        <w:instrText xml:space="preserve"> SEQ Table \* ARABIC \s 1 </w:instrText>
+      </w:r>
+      <w:r>
+        <w:fldChar w:fldCharType="separate"/>
+      </w:r>
+      <w:r>
+        <w:rPr>
+          <w:noProof/>
+        </w:rPr>
+        <w:t>2</w:t>
+      </w:r>
+      <w:r>
+        <w:rPr>
+          <w:noProof/>
+        </w:rPr>
+        <w:fldChar w:fldCharType="end"/>
+      </w:r>
       <w:bookmarkEnd w:id="63"/>
       <w:r>
         <w:rPr>
@@ -13422,19 +13539,8 @@
                 <w:rFonts w:ascii="Courier New" w:eastAsia="Courier New" w:hAnsi="Courier New" w:cs="Courier New"/>
               </w:rPr>
             </w:pPr>
-            <w:r>
-              <w:rPr>
-                <w:rFonts w:ascii="Courier New" w:eastAsia="Courier New" w:hAnsi="Courier New" w:cs="Courier New"/>
-              </w:rPr>
-              <w:t>AccountObj:</w:t>
-            </w:r>
-          </w:p>
-          <w:p>
-            <w:pPr>
-              <w:rPr>
-                <w:rFonts w:ascii="Courier New" w:eastAsia="Courier New" w:hAnsi="Courier New" w:cs="Courier New"/>
-              </w:rPr>
-            </w:pPr>
+            <w:bookmarkStart w:id="64" w:name="_GoBack"/>
+            <w:bookmarkEnd w:id="64"/>
             <w:r>
               <w:rPr>
                 <w:rFonts w:ascii="Courier New" w:eastAsia="Courier New" w:hAnsi="Courier New" w:cs="Courier New"/>
@@ -13511,11 +13617,11 @@
       <w:pPr>
         <w:pStyle w:val="Heading2"/>
       </w:pPr>
-      <w:bookmarkStart w:id="64" w:name="_Toc437939112"/>
+      <w:bookmarkStart w:id="65" w:name="_Toc437939112"/>
       <w:r>
         <w:t>StructuredAuthenticationMechanismType Class</w:t>
       </w:r>
-      <w:bookmarkEnd w:id="64"/>
+      <w:bookmarkEnd w:id="65"/>
     </w:p>
     <w:p>
       <w:pPr>
@@ -13659,30 +13765,56 @@
         <w:pStyle w:val="tablecaption"/>
         <w:jc w:val="center"/>
       </w:pPr>
-      <w:bookmarkStart w:id="65" w:name="_Ref435480834"/>
+      <w:bookmarkStart w:id="66" w:name="_Ref435480834"/>
       <w:r>
         <w:t xml:space="preserve">Table </w:t>
       </w:r>
-      <w:fldSimple w:instr=" STYLEREF 1 \s ">
-        <w:r>
-          <w:rPr>
-            <w:noProof/>
-          </w:rPr>
-          <w:t>3</w:t>
-        </w:r>
-      </w:fldSimple>
+      <w:r>
+        <w:fldChar w:fldCharType="begin"/>
+      </w:r>
+      <w:r>
+        <w:instrText xml:space="preserve"> STYLEREF 1 \s </w:instrText>
+      </w:r>
+      <w:r>
+        <w:fldChar w:fldCharType="separate"/>
+      </w:r>
+      <w:r>
+        <w:rPr>
+          <w:noProof/>
+        </w:rPr>
+        <w:t>3</w:t>
+      </w:r>
+      <w:r>
+        <w:rPr>
+          <w:noProof/>
+        </w:rPr>
+        <w:fldChar w:fldCharType="end"/>
+      </w:r>
       <w:r>
         <w:noBreakHyphen/>
       </w:r>
-      <w:fldSimple w:instr=" SEQ Table \* ARABIC \s 1 ">
-        <w:r>
-          <w:rPr>
-            <w:noProof/>
-          </w:rPr>
-          <w:t>3</w:t>
-        </w:r>
-      </w:fldSimple>
-      <w:bookmarkEnd w:id="65"/>
+      <w:r>
+        <w:fldChar w:fldCharType="begin"/>
+      </w:r>
+      <w:r>
+        <w:instrText xml:space="preserve"> SEQ Table \* ARABIC \s 1 </w:instrText>
+      </w:r>
+      <w:r>
+        <w:fldChar w:fldCharType="separate"/>
+      </w:r>
+      <w:r>
+        <w:rPr>
+          <w:noProof/>
+        </w:rPr>
+        <w:t>3</w:t>
+      </w:r>
+      <w:r>
+        <w:rPr>
+          <w:noProof/>
+        </w:rPr>
+        <w:fldChar w:fldCharType="end"/>
+      </w:r>
+      <w:bookmarkEnd w:id="66"/>
       <w:r>
         <w:rPr>
           <w:noProof/>
@@ -13969,14 +14101,14 @@
       <w:pPr>
         <w:pStyle w:val="Heading2"/>
       </w:pPr>
-      <w:bookmarkStart w:id="66" w:name="_Toc437939113"/>
+      <w:bookmarkStart w:id="67" w:name="_Toc437939113"/>
       <w:r>
         <w:t xml:space="preserve">AuthenticationTypeVocab-1.0 </w:t>
       </w:r>
       <w:r>
         <w:t>Enumeration</w:t>
       </w:r>
-      <w:bookmarkEnd w:id="66"/>
+      <w:bookmarkEnd w:id="67"/>
     </w:p>
     <w:p>
       <w:pPr>
@@ -14135,30 +14267,56 @@
         <w:pStyle w:val="tablecaption"/>
         <w:jc w:val="center"/>
       </w:pPr>
-      <w:bookmarkStart w:id="67" w:name="_Ref435481136"/>
+      <w:bookmarkStart w:id="68" w:name="_Ref435481136"/>
       <w:r>
         <w:t xml:space="preserve">Table </w:t>
       </w:r>
-      <w:fldSimple w:instr=" STYLEREF 1 \s ">
-        <w:r>
-          <w:rPr>
-            <w:noProof/>
-          </w:rPr>
-          <w:t>3</w:t>
-        </w:r>
-      </w:fldSimple>
+      <w:r>
+        <w:fldChar w:fldCharType="begin"/>
+      </w:r>
+      <w:r>
+        <w:instrText xml:space="preserve"> STYLEREF 1 \s </w:instrText>
+      </w:r>
+      <w:r>
+        <w:fldChar w:fldCharType="separate"/>
+      </w:r>
+      <w:r>
+        <w:rPr>
+          <w:noProof/>
+        </w:rPr>
+        <w:t>3</w:t>
+      </w:r>
+      <w:r>
+        <w:rPr>
+          <w:noProof/>
+        </w:rPr>
+        <w:fldChar w:fldCharType="end"/>
+      </w:r>
       <w:r>
         <w:noBreakHyphen/>
       </w:r>
-      <w:fldSimple w:instr=" SEQ Table \* ARABIC \s 1 ">
-        <w:r>
-          <w:rPr>
-            <w:noProof/>
-          </w:rPr>
-          <w:t>4</w:t>
-        </w:r>
-      </w:fldSimple>
-      <w:bookmarkEnd w:id="67"/>
+      <w:r>
+        <w:fldChar w:fldCharType="begin"/>
+      </w:r>
+      <w:r>
+        <w:instrText xml:space="preserve"> SEQ Table \* ARABIC \s 1 </w:instrText>
+      </w:r>
+      <w:r>
+        <w:fldChar w:fldCharType="separate"/>
+      </w:r>
+      <w:r>
+        <w:rPr>
+          <w:noProof/>
+        </w:rPr>
+        <w:t>4</w:t>
+      </w:r>
+      <w:r>
+        <w:rPr>
+          <w:noProof/>
+        </w:rPr>
+        <w:fldChar w:fldCharType="end"/>
+      </w:r>
+      <w:bookmarkEnd w:id="68"/>
       <w:r>
         <w:rPr>
           <w:noProof/>
@@ -14648,11 +14806,11 @@
       <w:pPr>
         <w:pStyle w:val="Heading2"/>
       </w:pPr>
-      <w:bookmarkStart w:id="68" w:name="_Toc437939114"/>
+      <w:bookmarkStart w:id="69" w:name="_Toc437939114"/>
       <w:r>
         <w:t>AuthenticationTokenProtectionMechanismTypeEnum-1.0 Enumeration</w:t>
       </w:r>
-      <w:bookmarkEnd w:id="68"/>
+      <w:bookmarkEnd w:id="69"/>
     </w:p>
     <w:p>
       <w:pPr>
@@ -14787,30 +14945,56 @@
         <w:pStyle w:val="tablecaption"/>
         <w:jc w:val="center"/>
       </w:pPr>
-      <w:bookmarkStart w:id="69" w:name="_Ref435481208"/>
+      <w:bookmarkStart w:id="70" w:name="_Ref435481208"/>
       <w:r>
         <w:t xml:space="preserve">Table </w:t>
       </w:r>
-      <w:fldSimple w:instr=" STYLEREF 1 \s ">
-        <w:r>
-          <w:rPr>
-            <w:noProof/>
-          </w:rPr>
-          <w:t>3</w:t>
-        </w:r>
-      </w:fldSimple>
+      <w:r>
+        <w:fldChar w:fldCharType="begin"/>
+      </w:r>
+      <w:r>
+        <w:instrText xml:space="preserve"> STYLEREF 1 \s </w:instrText>
+      </w:r>
+      <w:r>
+        <w:fldChar w:fldCharType="separate"/>
+      </w:r>
+      <w:r>
+        <w:rPr>
+          <w:noProof/>
+        </w:rPr>
+        <w:t>3</w:t>
+      </w:r>
+      <w:r>
+        <w:rPr>
+          <w:noProof/>
+        </w:rPr>
+        <w:fldChar w:fldCharType="end"/>
+      </w:r>
       <w:r>
         <w:noBreakHyphen/>
       </w:r>
-      <w:fldSimple w:instr=" SEQ Table \* ARABIC \s 1 ">
-        <w:r>
-          <w:rPr>
-            <w:noProof/>
-          </w:rPr>
-          <w:t>5</w:t>
-        </w:r>
-      </w:fldSimple>
-      <w:bookmarkEnd w:id="69"/>
+      <w:r>
+        <w:fldChar w:fldCharType="begin"/>
+      </w:r>
+      <w:r>
+        <w:instrText xml:space="preserve"> SEQ Table \* ARABIC \s 1 </w:instrText>
+      </w:r>
+      <w:r>
+        <w:fldChar w:fldCharType="separate"/>
+      </w:r>
+      <w:r>
+        <w:rPr>
+          <w:noProof/>
+        </w:rPr>
+        <w:t>5</w:t>
+      </w:r>
+      <w:r>
+        <w:rPr>
+          <w:noProof/>
+        </w:rPr>
+        <w:fldChar w:fldCharType="end"/>
+      </w:r>
+      <w:bookmarkEnd w:id="70"/>
       <w:r>
         <w:rPr>
           <w:noProof/>
@@ -17863,16 +18047,16 @@
       <w:pPr>
         <w:pStyle w:val="Heading1"/>
       </w:pPr>
-      <w:bookmarkStart w:id="70" w:name="_Ref428537416"/>
-      <w:bookmarkStart w:id="71" w:name="_Toc437939115"/>
+      <w:bookmarkStart w:id="71" w:name="_Ref428537416"/>
+      <w:bookmarkStart w:id="72" w:name="_Toc437939115"/>
       <w:r>
         <w:lastRenderedPageBreak/>
         <w:t>Conformance</w:t>
       </w:r>
       <w:bookmarkEnd w:id="55"/>
       <w:bookmarkEnd w:id="56"/>
-      <w:bookmarkEnd w:id="70"/>
       <w:bookmarkEnd w:id="71"/>
+      <w:bookmarkEnd w:id="72"/>
     </w:p>
     <w:p>
       <w:r>
@@ -17908,8 +18092,6 @@
       <w:r>
         <w:t>The conformance section of this document is intentionally broad and attempts to reiterate what already exists in this document.</w:t>
       </w:r>
-      <w:bookmarkStart w:id="72" w:name="_GoBack"/>
-      <w:bookmarkEnd w:id="72"/>
     </w:p>
     <w:p>
       <w:pPr>
@@ -17983,7 +18165,15 @@
         <w:pStyle w:val="Contributor"/>
       </w:pPr>
       <w:r>
-        <w:t>Liron Schiff, Comilion (mobile) Ltd.</w:t>
+        <w:t xml:space="preserve">Liron Schiff, </w:t>
+      </w:r>
+      <w:proofErr w:type="spellStart"/>
+      <w:r>
+        <w:t>Comilion</w:t>
+      </w:r>
+      <w:proofErr w:type="spellEnd"/>
+      <w:r>
+        <w:t xml:space="preserve"> (mobile) Ltd.</w:t>
       </w:r>
     </w:p>
     <w:p>
@@ -17991,7 +18181,15 @@
         <w:pStyle w:val="Contributor"/>
       </w:pPr>
       <w:r>
-        <w:t>Jane Ginn, Cyber Threat Intelligence Network, Inc. (CTIN)</w:t>
+        <w:t xml:space="preserve">Jane </w:t>
+      </w:r>
+      <w:proofErr w:type="spellStart"/>
+      <w:r>
+        <w:t>Ginn</w:t>
+      </w:r>
+      <w:proofErr w:type="spellEnd"/>
+      <w:r>
+        <w:t>, Cyber Threat Intelligence Network, Inc. (CTIN)</w:t>
       </w:r>
     </w:p>
     <w:p>
@@ -18006,8 +18204,21 @@
       <w:pPr>
         <w:pStyle w:val="Contributor"/>
       </w:pPr>
-      <w:r>
-        <w:t>Ryusuke Masuoka, Fujitsu Limited</w:t>
+      <w:proofErr w:type="spellStart"/>
+      <w:r>
+        <w:t>Ryusuke</w:t>
+      </w:r>
+      <w:proofErr w:type="spellEnd"/>
+      <w:r>
+        <w:t xml:space="preserve"> </w:t>
+      </w:r>
+      <w:proofErr w:type="spellStart"/>
+      <w:r>
+        <w:t>Masuoka</w:t>
+      </w:r>
+      <w:proofErr w:type="spellEnd"/>
+      <w:r>
+        <w:t>, Fujitsu Limited</w:t>
       </w:r>
     </w:p>
     <w:p>
@@ -18023,7 +18234,15 @@
         <w:pStyle w:val="Contributor"/>
       </w:pPr>
       <w:r>
-        <w:t>Jason Keirstead, IBM</w:t>
+        <w:t xml:space="preserve">Jason </w:t>
+      </w:r>
+      <w:proofErr w:type="spellStart"/>
+      <w:r>
+        <w:t>Keirstead</w:t>
+      </w:r>
+      <w:proofErr w:type="spellEnd"/>
+      <w:r>
+        <w:t>, IBM</w:t>
       </w:r>
     </w:p>
     <w:p>
@@ -18031,7 +18250,15 @@
         <w:pStyle w:val="Contributor"/>
       </w:pPr>
       <w:r>
-        <w:t>Paul Martini, iboss, Inc.</w:t>
+        <w:t xml:space="preserve">Paul Martini, </w:t>
+      </w:r>
+      <w:proofErr w:type="spellStart"/>
+      <w:r>
+        <w:t>iboss</w:t>
+      </w:r>
+      <w:proofErr w:type="spellEnd"/>
+      <w:r>
+        <w:t>, Inc.</w:t>
       </w:r>
     </w:p>
     <w:p>
@@ -18039,15 +18266,36 @@
         <w:pStyle w:val="Contributor"/>
       </w:pPr>
       <w:r>
-        <w:t>Jerome Athias, Individual</w:t>
+        <w:t xml:space="preserve">Jerome </w:t>
+      </w:r>
+      <w:proofErr w:type="spellStart"/>
+      <w:r>
+        <w:t>Athias</w:t>
+      </w:r>
+      <w:proofErr w:type="spellEnd"/>
+      <w:r>
+        <w:t>, Individual</w:t>
       </w:r>
     </w:p>
     <w:p>
       <w:pPr>
         <w:pStyle w:val="Contributor"/>
       </w:pPr>
-      <w:r>
-        <w:t>Sanjiv Kalkar, Individual</w:t>
+      <w:proofErr w:type="spellStart"/>
+      <w:r>
+        <w:t>Sanjiv</w:t>
+      </w:r>
+      <w:proofErr w:type="spellEnd"/>
+      <w:r>
+        <w:t xml:space="preserve"> </w:t>
+      </w:r>
+      <w:proofErr w:type="spellStart"/>
+      <w:r>
+        <w:t>Kalkar</w:t>
+      </w:r>
+      <w:proofErr w:type="spellEnd"/>
+      <w:r>
+        <w:t>, Individual</w:t>
       </w:r>
     </w:p>
     <w:p>
@@ -18078,16 +18326,58 @@
       <w:pPr>
         <w:pStyle w:val="Contributor"/>
       </w:pPr>
-      <w:r>
-        <w:t>Wouter Bolsterlee, Intelworks BV</w:t>
+      <w:proofErr w:type="spellStart"/>
+      <w:r>
+        <w:t>Wouter</w:t>
+      </w:r>
+      <w:proofErr w:type="spellEnd"/>
+      <w:r>
+        <w:t xml:space="preserve"> </w:t>
+      </w:r>
+      <w:proofErr w:type="spellStart"/>
+      <w:r>
+        <w:t>Bolsterlee</w:t>
+      </w:r>
+      <w:proofErr w:type="spellEnd"/>
+      <w:r>
+        <w:t xml:space="preserve">, </w:t>
+      </w:r>
+      <w:proofErr w:type="spellStart"/>
+      <w:r>
+        <w:t>Intelworks</w:t>
+      </w:r>
+      <w:proofErr w:type="spellEnd"/>
+      <w:r>
+        <w:t xml:space="preserve"> BV</w:t>
       </w:r>
     </w:p>
     <w:p>
       <w:pPr>
         <w:pStyle w:val="Contributor"/>
       </w:pPr>
-      <w:r>
-        <w:t>Joep Gommers, Intelworks BV</w:t>
+      <w:proofErr w:type="spellStart"/>
+      <w:r>
+        <w:t>Joep</w:t>
+      </w:r>
+      <w:proofErr w:type="spellEnd"/>
+      <w:r>
+        <w:t xml:space="preserve"> </w:t>
+      </w:r>
+      <w:proofErr w:type="spellStart"/>
+      <w:r>
+        <w:t>Gommers</w:t>
+      </w:r>
+      <w:proofErr w:type="spellEnd"/>
+      <w:r>
+        <w:t xml:space="preserve">, </w:t>
+      </w:r>
+      <w:proofErr w:type="spellStart"/>
+      <w:r>
+        <w:t>Intelworks</w:t>
+      </w:r>
+      <w:proofErr w:type="spellEnd"/>
+      <w:r>
+        <w:t xml:space="preserve"> BV</w:t>
       </w:r>
     </w:p>
     <w:p>
@@ -18095,15 +18385,52 @@
         <w:pStyle w:val="Contributor"/>
       </w:pPr>
       <w:r>
-        <w:t>Sergey Polzunov, Intelworks BV</w:t>
+        <w:t xml:space="preserve">Sergey </w:t>
+      </w:r>
+      <w:proofErr w:type="spellStart"/>
+      <w:r>
+        <w:t>Polzunov</w:t>
+      </w:r>
+      <w:proofErr w:type="spellEnd"/>
+      <w:r>
+        <w:t xml:space="preserve">, </w:t>
+      </w:r>
+      <w:proofErr w:type="spellStart"/>
+      <w:r>
+        <w:t>Intelworks</w:t>
+      </w:r>
+      <w:proofErr w:type="spellEnd"/>
+      <w:r>
+        <w:t xml:space="preserve"> BV</w:t>
       </w:r>
     </w:p>
     <w:p>
       <w:pPr>
         <w:pStyle w:val="Contributor"/>
       </w:pPr>
-      <w:r>
-        <w:t>Rutger Prins, Intelworks BV</w:t>
+      <w:proofErr w:type="spellStart"/>
+      <w:r>
+        <w:t>Rutger</w:t>
+      </w:r>
+      <w:proofErr w:type="spellEnd"/>
+      <w:r>
+        <w:t xml:space="preserve"> </w:t>
+      </w:r>
+      <w:proofErr w:type="spellStart"/>
+      <w:r>
+        <w:t>Prins</w:t>
+      </w:r>
+      <w:proofErr w:type="spellEnd"/>
+      <w:r>
+        <w:t xml:space="preserve">, </w:t>
+      </w:r>
+      <w:proofErr w:type="spellStart"/>
+      <w:r>
+        <w:t>Intelworks</w:t>
+      </w:r>
+      <w:proofErr w:type="spellEnd"/>
+      <w:r>
+        <w:t xml:space="preserve"> BV</w:t>
       </w:r>
     </w:p>
     <w:p>
@@ -18111,7 +18438,23 @@
         <w:pStyle w:val="Contributor"/>
       </w:pPr>
       <w:r>
-        <w:t>Andrei Sîrghi, Intelworks BV</w:t>
+        <w:t xml:space="preserve">Andrei </w:t>
+      </w:r>
+      <w:proofErr w:type="spellStart"/>
+      <w:r>
+        <w:t>Sîrghi</w:t>
+      </w:r>
+      <w:proofErr w:type="spellEnd"/>
+      <w:r>
+        <w:t xml:space="preserve">, </w:t>
+      </w:r>
+      <w:proofErr w:type="spellStart"/>
+      <w:r>
+        <w:t>Intelworks</w:t>
+      </w:r>
+      <w:proofErr w:type="spellEnd"/>
+      <w:r>
+        <w:t xml:space="preserve"> BV</w:t>
       </w:r>
     </w:p>
     <w:p>
@@ -18175,7 +18518,15 @@
         <w:pStyle w:val="Contributor"/>
       </w:pPr>
       <w:r>
-        <w:t>Takahiro Kakumaru, NEC Corporation</w:t>
+        <w:t xml:space="preserve">Takahiro </w:t>
+      </w:r>
+      <w:proofErr w:type="spellStart"/>
+      <w:r>
+        <w:t>Kakumaru</w:t>
+      </w:r>
+      <w:proofErr w:type="spellEnd"/>
+      <w:r>
+        <w:t>, NEC Corporation</w:t>
       </w:r>
     </w:p>
     <w:p>
@@ -18207,15 +18558,36 @@
         <w:pStyle w:val="Contributor"/>
       </w:pPr>
       <w:r>
-        <w:t>Igor Baikalov, Securonix</w:t>
-      </w:r>
+        <w:t xml:space="preserve">Igor </w:t>
+      </w:r>
+      <w:proofErr w:type="spellStart"/>
+      <w:r>
+        <w:t>Baikalov</w:t>
+      </w:r>
+      <w:proofErr w:type="spellEnd"/>
+      <w:r>
+        <w:t xml:space="preserve">, </w:t>
+      </w:r>
+      <w:proofErr w:type="spellStart"/>
+      <w:r>
+        <w:t>Securonix</w:t>
+      </w:r>
+      <w:proofErr w:type="spellEnd"/>
     </w:p>
     <w:p>
       <w:pPr>
         <w:pStyle w:val="Contributor"/>
       </w:pPr>
       <w:r>
-        <w:t>Bernd Grobauer, Siemens AG</w:t>
+        <w:t xml:space="preserve">Bernd </w:t>
+      </w:r>
+      <w:proofErr w:type="spellStart"/>
+      <w:r>
+        <w:t>Grobauer</w:t>
+      </w:r>
+      <w:proofErr w:type="spellEnd"/>
+      <w:r>
+        <w:t>, Siemens AG</w:t>
       </w:r>
     </w:p>
     <w:p>
@@ -18443,7 +18815,7 @@
 </file>
 
 <file path=word/endnotes.xml><?xml version="1.0" encoding="utf-8"?>
-<w:endnotes xmlns:wpc="http://schemas.microsoft.com/office/word/2010/wordprocessingCanvas" xmlns:mo="http://schemas.microsoft.com/office/mac/office/2008/main" xmlns:mc="http://schemas.openxmlformats.org/markup-compatibility/2006" xmlns:mv="urn:schemas-microsoft-com:mac:vml" xmlns:o="urn:schemas-microsoft-com:office:office" xmlns:r="http://schemas.openxmlformats.org/officeDocument/2006/relationships" xmlns:m="http://schemas.openxmlformats.org/officeDocument/2006/math" xmlns:v="urn:schemas-microsoft-com:vml" xmlns:wp14="http://schemas.microsoft.com/office/word/2010/wordprocessingDrawing" xmlns:wp="http://schemas.openxmlformats.org/drawingml/2006/wordprocessingDrawing" xmlns:w10="urn:schemas-microsoft-com:office:word" xmlns:w="http://schemas.openxmlformats.org/wordprocessingml/2006/main" xmlns:w14="http://schemas.microsoft.com/office/word/2010/wordml" xmlns:w15="http://schemas.microsoft.com/office/word/2012/wordml" xmlns:wpg="http://schemas.microsoft.com/office/word/2010/wordprocessingGroup" xmlns:wpi="http://schemas.microsoft.com/office/word/2010/wordprocessingInk" xmlns:wne="http://schemas.microsoft.com/office/word/2006/wordml" xmlns:wps="http://schemas.microsoft.com/office/word/2010/wordprocessingShape" mc:Ignorable="w14 w15 wp14">
+<w:endnotes xmlns:wpc="http://schemas.microsoft.com/office/word/2010/wordprocessingCanvas" xmlns:mc="http://schemas.openxmlformats.org/markup-compatibility/2006" xmlns:o="urn:schemas-microsoft-com:office:office" xmlns:r="http://schemas.openxmlformats.org/officeDocument/2006/relationships" xmlns:m="http://schemas.openxmlformats.org/officeDocument/2006/math" xmlns:v="urn:schemas-microsoft-com:vml" xmlns:wp14="http://schemas.microsoft.com/office/word/2010/wordprocessingDrawing" xmlns:wp="http://schemas.openxmlformats.org/drawingml/2006/wordprocessingDrawing" xmlns:w10="urn:schemas-microsoft-com:office:word" xmlns:w="http://schemas.openxmlformats.org/wordprocessingml/2006/main" xmlns:w14="http://schemas.microsoft.com/office/word/2010/wordml" xmlns:w15="http://schemas.microsoft.com/office/word/2012/wordml" xmlns:wpg="http://schemas.microsoft.com/office/word/2010/wordprocessingGroup" xmlns:wpi="http://schemas.microsoft.com/office/word/2010/wordprocessingInk" xmlns:wne="http://schemas.microsoft.com/office/word/2006/wordml" xmlns:wps="http://schemas.microsoft.com/office/word/2010/wordprocessingShape" mc:Ignorable="w14 w15 wp14">
   <w:endnote w:type="separator" w:id="-1">
     <w:p>
       <w:r>
@@ -18462,7 +18834,7 @@
 </file>
 
 <file path=word/footer1.xml><?xml version="1.0" encoding="utf-8"?>
-<w:ftr xmlns:wpc="http://schemas.microsoft.com/office/word/2010/wordprocessingCanvas" xmlns:mo="http://schemas.microsoft.com/office/mac/office/2008/main" xmlns:mc="http://schemas.openxmlformats.org/markup-compatibility/2006" xmlns:mv="urn:schemas-microsoft-com:mac:vml" xmlns:o="urn:schemas-microsoft-com:office:office" xmlns:r="http://schemas.openxmlformats.org/officeDocument/2006/relationships" xmlns:m="http://schemas.openxmlformats.org/officeDocument/2006/math" xmlns:v="urn:schemas-microsoft-com:vml" xmlns:wp14="http://schemas.microsoft.com/office/word/2010/wordprocessingDrawing" xmlns:wp="http://schemas.openxmlformats.org/drawingml/2006/wordprocessingDrawing" xmlns:w10="urn:schemas-microsoft-com:office:word" xmlns:w="http://schemas.openxmlformats.org/wordprocessingml/2006/main" xmlns:w14="http://schemas.microsoft.com/office/word/2010/wordml" xmlns:w15="http://schemas.microsoft.com/office/word/2012/wordml" xmlns:wpg="http://schemas.microsoft.com/office/word/2010/wordprocessingGroup" xmlns:wpi="http://schemas.microsoft.com/office/word/2010/wordprocessingInk" xmlns:wne="http://schemas.microsoft.com/office/word/2006/wordml" xmlns:wps="http://schemas.microsoft.com/office/word/2010/wordprocessingShape" mc:Ignorable="w14 w15 wp14">
+<w:ftr xmlns:wpc="http://schemas.microsoft.com/office/word/2010/wordprocessingCanvas" xmlns:mc="http://schemas.openxmlformats.org/markup-compatibility/2006" xmlns:o="urn:schemas-microsoft-com:office:office" xmlns:r="http://schemas.openxmlformats.org/officeDocument/2006/relationships" xmlns:m="http://schemas.openxmlformats.org/officeDocument/2006/math" xmlns:v="urn:schemas-microsoft-com:vml" xmlns:wp14="http://schemas.microsoft.com/office/word/2010/wordprocessingDrawing" xmlns:wp="http://schemas.openxmlformats.org/drawingml/2006/wordprocessingDrawing" xmlns:w10="urn:schemas-microsoft-com:office:word" xmlns:w="http://schemas.openxmlformats.org/wordprocessingml/2006/main" xmlns:w14="http://schemas.microsoft.com/office/word/2010/wordml" xmlns:w15="http://schemas.microsoft.com/office/word/2012/wordml" xmlns:wpg="http://schemas.microsoft.com/office/word/2010/wordprocessingGroup" xmlns:wpi="http://schemas.microsoft.com/office/word/2010/wordprocessingInk" xmlns:wne="http://schemas.microsoft.com/office/word/2006/wordml" xmlns:wps="http://schemas.microsoft.com/office/word/2010/wordprocessingShape" mc:Ignorable="w14 w15 wp14">
   <w:p>
     <w:pPr>
       <w:pStyle w:val="Footer"/>
@@ -18473,7 +18845,7 @@
 </file>
 
 <file path=word/footer2.xml><?xml version="1.0" encoding="utf-8"?>
-<w:ftr xmlns:wpc="http://schemas.microsoft.com/office/word/2010/wordprocessingCanvas" xmlns:mo="http://schemas.microsoft.com/office/mac/office/2008/main" xmlns:mc="http://schemas.openxmlformats.org/markup-compatibility/2006" xmlns:mv="urn:schemas-microsoft-com:mac:vml" xmlns:o="urn:schemas-microsoft-com:office:office" xmlns:r="http://schemas.openxmlformats.org/officeDocument/2006/relationships" xmlns:m="http://schemas.openxmlformats.org/officeDocument/2006/math" xmlns:v="urn:schemas-microsoft-com:vml" xmlns:wp14="http://schemas.microsoft.com/office/word/2010/wordprocessingDrawing" xmlns:wp="http://schemas.openxmlformats.org/drawingml/2006/wordprocessingDrawing" xmlns:w10="urn:schemas-microsoft-com:office:word" xmlns:w="http://schemas.openxmlformats.org/wordprocessingml/2006/main" xmlns:w14="http://schemas.microsoft.com/office/word/2010/wordml" xmlns:w15="http://schemas.microsoft.com/office/word/2012/wordml" xmlns:wpg="http://schemas.microsoft.com/office/word/2010/wordprocessingGroup" xmlns:wpi="http://schemas.microsoft.com/office/word/2010/wordprocessingInk" xmlns:wne="http://schemas.microsoft.com/office/word/2006/wordml" xmlns:wps="http://schemas.microsoft.com/office/word/2010/wordprocessingShape" mc:Ignorable="w14 w15 wp14">
+<w:ftr xmlns:wpc="http://schemas.microsoft.com/office/word/2010/wordprocessingCanvas" xmlns:mc="http://schemas.openxmlformats.org/markup-compatibility/2006" xmlns:o="urn:schemas-microsoft-com:office:office" xmlns:r="http://schemas.openxmlformats.org/officeDocument/2006/relationships" xmlns:m="http://schemas.openxmlformats.org/officeDocument/2006/math" xmlns:v="urn:schemas-microsoft-com:vml" xmlns:wp14="http://schemas.microsoft.com/office/word/2010/wordprocessingDrawing" xmlns:wp="http://schemas.openxmlformats.org/drawingml/2006/wordprocessingDrawing" xmlns:w10="urn:schemas-microsoft-com:office:word" xmlns:w="http://schemas.openxmlformats.org/wordprocessingml/2006/main" xmlns:w14="http://schemas.microsoft.com/office/word/2010/wordml" xmlns:w15="http://schemas.microsoft.com/office/word/2012/wordml" xmlns:wpg="http://schemas.microsoft.com/office/word/2010/wordprocessingGroup" xmlns:wpi="http://schemas.microsoft.com/office/word/2010/wordprocessingInk" xmlns:wne="http://schemas.microsoft.com/office/word/2006/wordml" xmlns:wps="http://schemas.microsoft.com/office/word/2010/wordprocessingShape" mc:Ignorable="w14 w15 wp14">
   <w:p>
     <w:pPr>
       <w:pStyle w:val="Footer"/>
@@ -18704,7 +19076,7 @@
 </file>
 
 <file path=word/footer3.xml><?xml version="1.0" encoding="utf-8"?>
-<w:ftr xmlns:wpc="http://schemas.microsoft.com/office/word/2010/wordprocessingCanvas" xmlns:mo="http://schemas.microsoft.com/office/mac/office/2008/main" xmlns:mc="http://schemas.openxmlformats.org/markup-compatibility/2006" xmlns:mv="urn:schemas-microsoft-com:mac:vml" xmlns:o="urn:schemas-microsoft-com:office:office" xmlns:r="http://schemas.openxmlformats.org/officeDocument/2006/relationships" xmlns:m="http://schemas.openxmlformats.org/officeDocument/2006/math" xmlns:v="urn:schemas-microsoft-com:vml" xmlns:wp14="http://schemas.microsoft.com/office/word/2010/wordprocessingDrawing" xmlns:wp="http://schemas.openxmlformats.org/drawingml/2006/wordprocessingDrawing" xmlns:w10="urn:schemas-microsoft-com:office:word" xmlns:w="http://schemas.openxmlformats.org/wordprocessingml/2006/main" xmlns:w14="http://schemas.microsoft.com/office/word/2010/wordml" xmlns:w15="http://schemas.microsoft.com/office/word/2012/wordml" xmlns:wpg="http://schemas.microsoft.com/office/word/2010/wordprocessingGroup" xmlns:wpi="http://schemas.microsoft.com/office/word/2010/wordprocessingInk" xmlns:wne="http://schemas.microsoft.com/office/word/2006/wordml" xmlns:wps="http://schemas.microsoft.com/office/word/2010/wordprocessingShape" mc:Ignorable="w14 w15 wp14">
+<w:ftr xmlns:wpc="http://schemas.microsoft.com/office/word/2010/wordprocessingCanvas" xmlns:mc="http://schemas.openxmlformats.org/markup-compatibility/2006" xmlns:o="urn:schemas-microsoft-com:office:office" xmlns:r="http://schemas.openxmlformats.org/officeDocument/2006/relationships" xmlns:m="http://schemas.openxmlformats.org/officeDocument/2006/math" xmlns:v="urn:schemas-microsoft-com:vml" xmlns:wp14="http://schemas.microsoft.com/office/word/2010/wordprocessingDrawing" xmlns:wp="http://schemas.openxmlformats.org/drawingml/2006/wordprocessingDrawing" xmlns:w10="urn:schemas-microsoft-com:office:word" xmlns:w="http://schemas.openxmlformats.org/wordprocessingml/2006/main" xmlns:w14="http://schemas.microsoft.com/office/word/2010/wordml" xmlns:w15="http://schemas.microsoft.com/office/word/2012/wordml" xmlns:wpg="http://schemas.microsoft.com/office/word/2010/wordprocessingGroup" xmlns:wpi="http://schemas.microsoft.com/office/word/2010/wordprocessingInk" xmlns:wne="http://schemas.microsoft.com/office/word/2006/wordml" xmlns:wps="http://schemas.microsoft.com/office/word/2010/wordprocessingShape" mc:Ignorable="w14 w15 wp14">
   <w:p>
     <w:pPr>
       <w:pStyle w:val="Footer"/>
@@ -18878,7 +19250,7 @@
         <w:sz w:val="16"/>
         <w:szCs w:val="16"/>
       </w:rPr>
-      <w:t>23</w:t>
+      <w:t>16</w:t>
     </w:r>
     <w:r>
       <w:rPr>
@@ -18942,7 +19314,7 @@
 </file>
 
 <file path=word/footnotes.xml><?xml version="1.0" encoding="utf-8"?>
-<w:footnotes xmlns:wpc="http://schemas.microsoft.com/office/word/2010/wordprocessingCanvas" xmlns:mo="http://schemas.microsoft.com/office/mac/office/2008/main" xmlns:mc="http://schemas.openxmlformats.org/markup-compatibility/2006" xmlns:mv="urn:schemas-microsoft-com:mac:vml" xmlns:o="urn:schemas-microsoft-com:office:office" xmlns:r="http://schemas.openxmlformats.org/officeDocument/2006/relationships" xmlns:m="http://schemas.openxmlformats.org/officeDocument/2006/math" xmlns:v="urn:schemas-microsoft-com:vml" xmlns:wp14="http://schemas.microsoft.com/office/word/2010/wordprocessingDrawing" xmlns:wp="http://schemas.openxmlformats.org/drawingml/2006/wordprocessingDrawing" xmlns:w10="urn:schemas-microsoft-com:office:word" xmlns:w="http://schemas.openxmlformats.org/wordprocessingml/2006/main" xmlns:w14="http://schemas.microsoft.com/office/word/2010/wordml" xmlns:w15="http://schemas.microsoft.com/office/word/2012/wordml" xmlns:wpg="http://schemas.microsoft.com/office/word/2010/wordprocessingGroup" xmlns:wpi="http://schemas.microsoft.com/office/word/2010/wordprocessingInk" xmlns:wne="http://schemas.microsoft.com/office/word/2006/wordml" xmlns:wps="http://schemas.microsoft.com/office/word/2010/wordprocessingShape" mc:Ignorable="w14 w15 wp14">
+<w:footnotes xmlns:wpc="http://schemas.microsoft.com/office/word/2010/wordprocessingCanvas" xmlns:mc="http://schemas.openxmlformats.org/markup-compatibility/2006" xmlns:o="urn:schemas-microsoft-com:office:office" xmlns:r="http://schemas.openxmlformats.org/officeDocument/2006/relationships" xmlns:m="http://schemas.openxmlformats.org/officeDocument/2006/math" xmlns:v="urn:schemas-microsoft-com:vml" xmlns:wp14="http://schemas.microsoft.com/office/word/2010/wordprocessingDrawing" xmlns:wp="http://schemas.openxmlformats.org/drawingml/2006/wordprocessingDrawing" xmlns:w10="urn:schemas-microsoft-com:office:word" xmlns:w="http://schemas.openxmlformats.org/wordprocessingml/2006/main" xmlns:w14="http://schemas.microsoft.com/office/word/2010/wordml" xmlns:w15="http://schemas.microsoft.com/office/word/2012/wordml" xmlns:wpg="http://schemas.microsoft.com/office/word/2010/wordprocessingGroup" xmlns:wpi="http://schemas.microsoft.com/office/word/2010/wordprocessingInk" xmlns:wne="http://schemas.microsoft.com/office/word/2006/wordml" xmlns:wps="http://schemas.microsoft.com/office/word/2010/wordprocessingShape" mc:Ignorable="w14 w15 wp14">
   <w:footnote w:type="separator" w:id="-1">
     <w:p>
       <w:pPr>
@@ -19195,7 +19567,7 @@
 </file>
 
 <file path=word/header1.xml><?xml version="1.0" encoding="utf-8"?>
-<w:hdr xmlns:wpc="http://schemas.microsoft.com/office/word/2010/wordprocessingCanvas" xmlns:mo="http://schemas.microsoft.com/office/mac/office/2008/main" xmlns:mc="http://schemas.openxmlformats.org/markup-compatibility/2006" xmlns:mv="urn:schemas-microsoft-com:mac:vml" xmlns:o="urn:schemas-microsoft-com:office:office" xmlns:r="http://schemas.openxmlformats.org/officeDocument/2006/relationships" xmlns:m="http://schemas.openxmlformats.org/officeDocument/2006/math" xmlns:v="urn:schemas-microsoft-com:vml" xmlns:wp14="http://schemas.microsoft.com/office/word/2010/wordprocessingDrawing" xmlns:wp="http://schemas.openxmlformats.org/drawingml/2006/wordprocessingDrawing" xmlns:w10="urn:schemas-microsoft-com:office:word" xmlns:w="http://schemas.openxmlformats.org/wordprocessingml/2006/main" xmlns:w14="http://schemas.microsoft.com/office/word/2010/wordml" xmlns:w15="http://schemas.microsoft.com/office/word/2012/wordml" xmlns:wpg="http://schemas.microsoft.com/office/word/2010/wordprocessingGroup" xmlns:wpi="http://schemas.microsoft.com/office/word/2010/wordprocessingInk" xmlns:wne="http://schemas.microsoft.com/office/word/2006/wordml" xmlns:wps="http://schemas.microsoft.com/office/word/2010/wordprocessingShape" mc:Ignorable="w14 w15 wp14">
+<w:hdr xmlns:wpc="http://schemas.microsoft.com/office/word/2010/wordprocessingCanvas" xmlns:mc="http://schemas.openxmlformats.org/markup-compatibility/2006" xmlns:o="urn:schemas-microsoft-com:office:office" xmlns:r="http://schemas.openxmlformats.org/officeDocument/2006/relationships" xmlns:m="http://schemas.openxmlformats.org/officeDocument/2006/math" xmlns:v="urn:schemas-microsoft-com:vml" xmlns:wp14="http://schemas.microsoft.com/office/word/2010/wordprocessingDrawing" xmlns:wp="http://schemas.openxmlformats.org/drawingml/2006/wordprocessingDrawing" xmlns:w10="urn:schemas-microsoft-com:office:word" xmlns:w="http://schemas.openxmlformats.org/wordprocessingml/2006/main" xmlns:w14="http://schemas.microsoft.com/office/word/2010/wordml" xmlns:w15="http://schemas.microsoft.com/office/word/2012/wordml" xmlns:wpg="http://schemas.microsoft.com/office/word/2010/wordprocessingGroup" xmlns:wpi="http://schemas.microsoft.com/office/word/2010/wordprocessingInk" xmlns:wne="http://schemas.microsoft.com/office/word/2006/wordml" xmlns:wps="http://schemas.microsoft.com/office/word/2010/wordprocessingShape" mc:Ignorable="w14 w15 wp14">
   <w:p>
     <w:pPr>
       <w:pStyle w:val="Header"/>
@@ -19206,8 +19578,8 @@
 </file>
 
 <file path=word/numbering.xml><?xml version="1.0" encoding="utf-8"?>
-<w:numbering xmlns:wpc="http://schemas.microsoft.com/office/word/2010/wordprocessingCanvas" xmlns:mo="http://schemas.microsoft.com/office/mac/office/2008/main" xmlns:mc="http://schemas.openxmlformats.org/markup-compatibility/2006" xmlns:mv="urn:schemas-microsoft-com:mac:vml" xmlns:o="urn:schemas-microsoft-com:office:office" xmlns:r="http://schemas.openxmlformats.org/officeDocument/2006/relationships" xmlns:m="http://schemas.openxmlformats.org/officeDocument/2006/math" xmlns:v="urn:schemas-microsoft-com:vml" xmlns:wp14="http://schemas.microsoft.com/office/word/2010/wordprocessingDrawing" xmlns:wp="http://schemas.openxmlformats.org/drawingml/2006/wordprocessingDrawing" xmlns:w10="urn:schemas-microsoft-com:office:word" xmlns:w="http://schemas.openxmlformats.org/wordprocessingml/2006/main" xmlns:w14="http://schemas.microsoft.com/office/word/2010/wordml" xmlns:w15="http://schemas.microsoft.com/office/word/2012/wordml" xmlns:wpg="http://schemas.microsoft.com/office/word/2010/wordprocessingGroup" xmlns:wpi="http://schemas.microsoft.com/office/word/2010/wordprocessingInk" xmlns:wne="http://schemas.microsoft.com/office/word/2006/wordml" xmlns:wps="http://schemas.microsoft.com/office/word/2010/wordprocessingShape" mc:Ignorable="w14 w15 wp14">
-  <w:abstractNum w:abstractNumId="0">
+<w:numbering xmlns:wpc="http://schemas.microsoft.com/office/word/2010/wordprocessingCanvas" xmlns:mc="http://schemas.openxmlformats.org/markup-compatibility/2006" xmlns:o="urn:schemas-microsoft-com:office:office" xmlns:r="http://schemas.openxmlformats.org/officeDocument/2006/relationships" xmlns:m="http://schemas.openxmlformats.org/officeDocument/2006/math" xmlns:v="urn:schemas-microsoft-com:vml" xmlns:wp14="http://schemas.microsoft.com/office/word/2010/wordprocessingDrawing" xmlns:wp="http://schemas.openxmlformats.org/drawingml/2006/wordprocessingDrawing" xmlns:w10="urn:schemas-microsoft-com:office:word" xmlns:w="http://schemas.openxmlformats.org/wordprocessingml/2006/main" xmlns:w14="http://schemas.microsoft.com/office/word/2010/wordml" xmlns:w15="http://schemas.microsoft.com/office/word/2012/wordml" xmlns:wpg="http://schemas.microsoft.com/office/word/2010/wordprocessingGroup" xmlns:wpi="http://schemas.microsoft.com/office/word/2010/wordprocessingInk" xmlns:wne="http://schemas.microsoft.com/office/word/2006/wordml" xmlns:wps="http://schemas.microsoft.com/office/word/2010/wordprocessingShape" mc:Ignorable="w14 w15 wp14">
+  <w:abstractNum w:abstractNumId="0" w15:restartNumberingAfterBreak="0">
     <w:nsid w:val="13F02302"/>
     <w:multiLevelType w:val="hybridMultilevel"/>
     <w:tmpl w:val="78AE2B54"/>
@@ -19320,7 +19692,7 @@
       </w:rPr>
     </w:lvl>
   </w:abstractNum>
-  <w:abstractNum w:abstractNumId="1">
+  <w:abstractNum w:abstractNumId="1" w15:restartNumberingAfterBreak="0">
     <w:nsid w:val="19784D2D"/>
     <w:multiLevelType w:val="multilevel"/>
     <w:tmpl w:val="04090025"/>
@@ -19415,7 +19787,7 @@
       </w:pPr>
     </w:lvl>
   </w:abstractNum>
-  <w:abstractNum w:abstractNumId="2">
+  <w:abstractNum w:abstractNumId="2" w15:restartNumberingAfterBreak="0">
     <w:nsid w:val="3B641EED"/>
     <w:multiLevelType w:val="hybridMultilevel"/>
     <w:tmpl w:val="27265A92"/>
@@ -19528,7 +19900,7 @@
       </w:rPr>
     </w:lvl>
   </w:abstractNum>
-  <w:abstractNum w:abstractNumId="3">
+  <w:abstractNum w:abstractNumId="3" w15:restartNumberingAfterBreak="0">
     <w:nsid w:val="5BCA223C"/>
     <w:multiLevelType w:val="hybridMultilevel"/>
     <w:tmpl w:val="13B6770E"/>
@@ -19641,7 +20013,7 @@
       </w:rPr>
     </w:lvl>
   </w:abstractNum>
-  <w:abstractNum w:abstractNumId="4">
+  <w:abstractNum w:abstractNumId="4" w15:restartNumberingAfterBreak="0">
     <w:nsid w:val="64F141F5"/>
     <w:multiLevelType w:val="multilevel"/>
     <w:tmpl w:val="04090025"/>
@@ -19907,7 +20279,7 @@
     </w:rPrDefault>
     <w:pPrDefault/>
   </w:docDefaults>
-  <w:latentStyles w:defLockedState="0" w:defUIPriority="99" w:defSemiHidden="0" w:defUnhideWhenUsed="0" w:defQFormat="0" w:count="380">
+  <w:latentStyles w:defLockedState="0" w:defUIPriority="99" w:defSemiHidden="0" w:defUnhideWhenUsed="0" w:defQFormat="0" w:count="371">
     <w:lsdException w:name="Normal" w:uiPriority="0" w:qFormat="1"/>
     <w:lsdException w:name="heading 1" w:uiPriority="0" w:qFormat="1"/>
     <w:lsdException w:name="heading 2" w:semiHidden="1" w:uiPriority="0" w:unhideWhenUsed="1" w:qFormat="1"/>
@@ -21015,7 +21387,6 @@
       <w:spacing w:before="80" w:after="80"/>
     </w:pPr>
     <w:tblPr>
-      <w:tblInd w:w="0" w:type="dxa"/>
       <w:tblBorders>
         <w:top w:val="single" w:sz="4" w:space="0" w:color="auto"/>
         <w:left w:val="single" w:sz="4" w:space="0" w:color="auto"/>
@@ -21024,12 +21395,6 @@
         <w:insideH w:val="single" w:sz="4" w:space="0" w:color="auto"/>
         <w:insideV w:val="single" w:sz="4" w:space="0" w:color="auto"/>
       </w:tblBorders>
-      <w:tblCellMar>
-        <w:top w:w="0" w:type="dxa"/>
-        <w:left w:w="108" w:type="dxa"/>
-        <w:bottom w:w="0" w:type="dxa"/>
-        <w:right w:w="108" w:type="dxa"/>
-      </w:tblCellMar>
     </w:tblPr>
   </w:style>
   <w:style w:type="paragraph" w:customStyle="1" w:styleId="AppendixHeading3">
@@ -21220,13 +21585,6 @@
     <w:tblPr>
       <w:tblStyleRowBandSize w:val="1"/>
       <w:tblStyleColBandSize w:val="1"/>
-      <w:tblInd w:w="0" w:type="dxa"/>
-      <w:tblCellMar>
-        <w:top w:w="0" w:type="dxa"/>
-        <w:left w:w="108" w:type="dxa"/>
-        <w:bottom w:w="0" w:type="dxa"/>
-        <w:right w:w="108" w:type="dxa"/>
-      </w:tblCellMar>
     </w:tblPr>
   </w:style>
   <w:style w:type="paragraph" w:styleId="ListParagraph">
@@ -21509,7 +21867,7 @@
 </file>
 
 <file path=customXml/itemProps1.xml><?xml version="1.0" encoding="utf-8"?>
-<ds:datastoreItem xmlns:ds="http://schemas.openxmlformats.org/officeDocument/2006/customXml" ds:itemID="{50AAB0AA-E5E1-EB46-BE57-91F2BD0CDAB9}">
+<ds:datastoreItem xmlns:ds="http://schemas.openxmlformats.org/officeDocument/2006/customXml" ds:itemID="{49D785EA-2339-4F62-B94D-0CAD7433DC51}">
   <ds:schemaRefs>
     <ds:schemaRef ds:uri="http://schemas.openxmlformats.org/officeDocument/2006/bibliography"/>
   </ds:schemaRefs>

</xml_diff>

<commit_message>
Fixed typo in additional artifacts
</commit_message>
<xml_diff>
--- a/documents/DRAFT-cybox-v2.1.1-wd01-part10-account-object.docx
+++ b/documents/DRAFT-cybox-v2.1.1-wd01-part10-account-object.docx
@@ -1,6 +1,6 @@
 
 <file path=word/document.xml><?xml version="1.0" encoding="utf-8"?>
-<w:document xmlns:wpc="http://schemas.microsoft.com/office/word/2010/wordprocessingCanvas" xmlns:mc="http://schemas.openxmlformats.org/markup-compatibility/2006" xmlns:o="urn:schemas-microsoft-com:office:office" xmlns:r="http://schemas.openxmlformats.org/officeDocument/2006/relationships" xmlns:m="http://schemas.openxmlformats.org/officeDocument/2006/math" xmlns:v="urn:schemas-microsoft-com:vml" xmlns:wp14="http://schemas.microsoft.com/office/word/2010/wordprocessingDrawing" xmlns:wp="http://schemas.openxmlformats.org/drawingml/2006/wordprocessingDrawing" xmlns:w10="urn:schemas-microsoft-com:office:word" xmlns:w="http://schemas.openxmlformats.org/wordprocessingml/2006/main" xmlns:w14="http://schemas.microsoft.com/office/word/2010/wordml" xmlns:w15="http://schemas.microsoft.com/office/word/2012/wordml" xmlns:wpg="http://schemas.microsoft.com/office/word/2010/wordprocessingGroup" xmlns:wpi="http://schemas.microsoft.com/office/word/2010/wordprocessingInk" xmlns:wne="http://schemas.microsoft.com/office/word/2006/wordml" xmlns:wps="http://schemas.microsoft.com/office/word/2010/wordprocessingShape" mc:Ignorable="w14 w15 wp14">
+<w:document xmlns:wpc="http://schemas.microsoft.com/office/word/2010/wordprocessingCanvas" xmlns:mo="http://schemas.microsoft.com/office/mac/office/2008/main" xmlns:mc="http://schemas.openxmlformats.org/markup-compatibility/2006" xmlns:mv="urn:schemas-microsoft-com:mac:vml" xmlns:o="urn:schemas-microsoft-com:office:office" xmlns:r="http://schemas.openxmlformats.org/officeDocument/2006/relationships" xmlns:m="http://schemas.openxmlformats.org/officeDocument/2006/math" xmlns:v="urn:schemas-microsoft-com:vml" xmlns:wp14="http://schemas.microsoft.com/office/word/2010/wordprocessingDrawing" xmlns:wp="http://schemas.openxmlformats.org/drawingml/2006/wordprocessingDrawing" xmlns:w10="urn:schemas-microsoft-com:office:word" xmlns:w="http://schemas.openxmlformats.org/wordprocessingml/2006/main" xmlns:w14="http://schemas.microsoft.com/office/word/2010/wordml" xmlns:w15="http://schemas.microsoft.com/office/word/2012/wordml" xmlns:wpg="http://schemas.microsoft.com/office/word/2010/wordprocessingGroup" xmlns:wpi="http://schemas.microsoft.com/office/word/2010/wordprocessingInk" xmlns:wne="http://schemas.microsoft.com/office/word/2006/wordml" xmlns:wps="http://schemas.microsoft.com/office/word/2010/wordprocessingShape" mc:Ignorable="w14 w15 wp14">
   <w:background w:color="FFFFFF"/>
   <w:body>
     <w:p>
@@ -3845,7 +3845,21 @@
         <w:rPr>
           <w:i/>
         </w:rPr>
-        <w:t>Part 60: Unix Account Object</w:t>
+        <w:t xml:space="preserve">Part 60: </w:t>
+      </w:r>
+      <w:r>
+        <w:rPr>
+          <w:i/>
+        </w:rPr>
+        <w:t xml:space="preserve">User </w:t>
+      </w:r>
+      <w:bookmarkStart w:id="2" w:name="_GoBack"/>
+      <w:bookmarkEnd w:id="2"/>
+      <w:r>
+        <w:rPr>
+          <w:i/>
+        </w:rPr>
+        <w:t>Account Object</w:t>
       </w:r>
       <w:r>
         <w:t>. [URI]</w:t>
@@ -5701,11 +5715,11 @@
       <w:pPr>
         <w:pStyle w:val="Titlepageinfo"/>
       </w:pPr>
-      <w:bookmarkStart w:id="2" w:name="RelatedWork"/>
+      <w:bookmarkStart w:id="3" w:name="RelatedWork"/>
       <w:r>
         <w:t>Related work</w:t>
       </w:r>
-      <w:bookmarkEnd w:id="2"/>
+      <w:bookmarkEnd w:id="3"/>
       <w:r>
         <w:t>:</w:t>
       </w:r>
@@ -6062,7 +6076,7 @@
       <w:pPr>
         <w:pStyle w:val="Notices"/>
       </w:pPr>
-      <w:bookmarkStart w:id="3" w:name="_Toc424631595"/>
+      <w:bookmarkStart w:id="4" w:name="_Toc424631595"/>
       <w:bookmarkEnd w:id="0"/>
       <w:r>
         <w:lastRenderedPageBreak/>
@@ -8206,12 +8220,12 @@
         <w:lastRenderedPageBreak/>
         <w:fldChar w:fldCharType="end"/>
       </w:r>
-      <w:bookmarkStart w:id="4" w:name="_Toc437939094"/>
+      <w:bookmarkStart w:id="5" w:name="_Toc437939094"/>
       <w:r>
         <w:t>Introduction</w:t>
       </w:r>
-      <w:bookmarkEnd w:id="3"/>
       <w:bookmarkEnd w:id="4"/>
+      <w:bookmarkEnd w:id="5"/>
     </w:p>
     <w:p>
       <w:pPr>
@@ -8278,7 +8292,7 @@
         <w:spacing w:after="240"/>
         <w:ind w:right="-270"/>
       </w:pPr>
-      <w:bookmarkStart w:id="5" w:name="_Toc401131317"/>
+      <w:bookmarkStart w:id="6" w:name="_Toc401131317"/>
       <w:r>
         <w:t xml:space="preserve">In Section </w:t>
       </w:r>
@@ -8309,7 +8323,6 @@
         </w:rPr>
         <w:fldChar w:fldCharType="separate"/>
       </w:r>
-      <w:proofErr w:type="gramStart"/>
       <w:r>
         <w:rPr>
           <w:b/>
@@ -8317,7 +8330,6 @@
         </w:rPr>
         <w:t>1.1</w:t>
       </w:r>
-      <w:proofErr w:type="gramEnd"/>
       <w:r>
         <w:rPr>
           <w:b/>
@@ -8470,7 +8482,7 @@
       <w:r>
         <w:t xml:space="preserve">. </w:t>
       </w:r>
-      <w:bookmarkEnd w:id="5"/>
+      <w:bookmarkEnd w:id="6"/>
       <w:r>
         <w:t xml:space="preserve">In Section </w:t>
       </w:r>
@@ -8523,23 +8535,7 @@
         <w:fldChar w:fldCharType="end"/>
       </w:r>
       <w:r>
-        <w:t xml:space="preserve">, we give background information necessary </w:t>
-      </w:r>
-      <w:proofErr w:type="gramStart"/>
-      <w:r>
-        <w:t>to fully understand</w:t>
-      </w:r>
-      <w:proofErr w:type="gramEnd"/>
-      <w:r>
-        <w:t xml:space="preserve"> the Account Object data model. We present the Account Object </w:t>
-      </w:r>
-      <w:proofErr w:type="gramStart"/>
-      <w:r>
-        <w:t>data model specification details</w:t>
-      </w:r>
-      <w:proofErr w:type="gramEnd"/>
-      <w:r>
-        <w:t xml:space="preserve"> in Section </w:t>
+        <w:t xml:space="preserve">, we give background information necessary to fully understand the Account Object data model. We present the Account Object data model specification details in Section </w:t>
       </w:r>
       <w:r>
         <w:rPr>
@@ -8644,11 +8640,11 @@
       <w:pPr>
         <w:pStyle w:val="Heading2"/>
       </w:pPr>
-      <w:bookmarkStart w:id="6" w:name="_Toc412205405"/>
-      <w:bookmarkStart w:id="7" w:name="_Ref412300941"/>
-      <w:bookmarkStart w:id="8" w:name="_Ref412622367"/>
-      <w:bookmarkStart w:id="9" w:name="_Toc424631596"/>
-      <w:bookmarkStart w:id="10" w:name="_Toc437939095"/>
+      <w:bookmarkStart w:id="7" w:name="_Toc412205405"/>
+      <w:bookmarkStart w:id="8" w:name="_Ref412300941"/>
+      <w:bookmarkStart w:id="9" w:name="_Ref412622367"/>
+      <w:bookmarkStart w:id="10" w:name="_Toc424631596"/>
+      <w:bookmarkStart w:id="11" w:name="_Toc437939095"/>
       <w:r>
         <w:t>CybOX</w:t>
       </w:r>
@@ -8661,11 +8657,11 @@
       <w:r>
         <w:t xml:space="preserve"> Specification Documents</w:t>
       </w:r>
-      <w:bookmarkEnd w:id="6"/>
       <w:bookmarkEnd w:id="7"/>
       <w:bookmarkEnd w:id="8"/>
       <w:bookmarkEnd w:id="9"/>
       <w:bookmarkEnd w:id="10"/>
+      <w:bookmarkEnd w:id="11"/>
     </w:p>
     <w:p>
       <w:pPr>
@@ -8776,15 +8772,15 @@
         <w:spacing w:before="360" w:after="60"/>
         <w:ind w:left="540" w:hanging="540"/>
       </w:pPr>
-      <w:bookmarkStart w:id="11" w:name="_Ref394437867"/>
-      <w:bookmarkStart w:id="12" w:name="_Toc426119868"/>
-      <w:bookmarkStart w:id="13" w:name="_Toc437939096"/>
+      <w:bookmarkStart w:id="12" w:name="_Ref394437867"/>
+      <w:bookmarkStart w:id="13" w:name="_Toc426119868"/>
+      <w:bookmarkStart w:id="14" w:name="_Toc437939096"/>
       <w:r>
         <w:t>Document Conventions</w:t>
       </w:r>
-      <w:bookmarkEnd w:id="11"/>
       <w:bookmarkEnd w:id="12"/>
       <w:bookmarkEnd w:id="13"/>
+      <w:bookmarkEnd w:id="14"/>
     </w:p>
     <w:p>
       <w:r>
@@ -8799,17 +8795,17 @@
         </w:tabs>
         <w:spacing w:before="360" w:after="60"/>
       </w:pPr>
-      <w:bookmarkStart w:id="14" w:name="_Toc389570603"/>
-      <w:bookmarkStart w:id="15" w:name="_Toc389581073"/>
-      <w:bookmarkStart w:id="16" w:name="_Toc426119870"/>
-      <w:bookmarkStart w:id="17" w:name="_Toc437939097"/>
+      <w:bookmarkStart w:id="15" w:name="_Toc389570603"/>
+      <w:bookmarkStart w:id="16" w:name="_Toc389581073"/>
+      <w:bookmarkStart w:id="17" w:name="_Toc426119870"/>
+      <w:bookmarkStart w:id="18" w:name="_Toc437939097"/>
       <w:r>
         <w:t>Fonts</w:t>
       </w:r>
-      <w:bookmarkEnd w:id="14"/>
       <w:bookmarkEnd w:id="15"/>
       <w:bookmarkEnd w:id="16"/>
       <w:bookmarkEnd w:id="17"/>
+      <w:bookmarkEnd w:id="18"/>
     </w:p>
     <w:p>
       <w:pPr>
@@ -9049,22 +9045,14 @@
         </w:rPr>
         <w:t xml:space="preserve">, </w:t>
       </w:r>
+      <w:proofErr w:type="gramStart"/>
       <w:r>
         <w:rPr>
           <w:rFonts w:ascii="Courier New" w:hAnsi="Courier New" w:cs="Courier New"/>
           <w:sz w:val="20"/>
           <w:szCs w:val="20"/>
         </w:rPr>
-        <w:t>cyboxCommon</w:t>
-      </w:r>
-      <w:proofErr w:type="gramStart"/>
-      <w:r>
-        <w:rPr>
-          <w:rFonts w:ascii="Courier New" w:hAnsi="Courier New" w:cs="Courier New"/>
-          <w:sz w:val="20"/>
-          <w:szCs w:val="20"/>
-        </w:rPr>
-        <w:t>:BaseObjectPropertyType</w:t>
+        <w:t>cyboxCommon:BaseObjectPropertyType</w:t>
       </w:r>
       <w:proofErr w:type="gramEnd"/>
       <w:r>
@@ -9222,22 +9210,22 @@
       <w:pPr>
         <w:pStyle w:val="Heading3"/>
       </w:pPr>
-      <w:bookmarkStart w:id="18" w:name="_Ref394486021"/>
-      <w:bookmarkStart w:id="19" w:name="_Toc426119871"/>
-      <w:bookmarkStart w:id="20" w:name="_Toc437939098"/>
+      <w:bookmarkStart w:id="19" w:name="_Ref394486021"/>
+      <w:bookmarkStart w:id="20" w:name="_Toc426119871"/>
+      <w:bookmarkStart w:id="21" w:name="_Toc437939098"/>
       <w:r>
         <w:t>UML Package References</w:t>
       </w:r>
-      <w:bookmarkEnd w:id="18"/>
       <w:bookmarkEnd w:id="19"/>
       <w:bookmarkEnd w:id="20"/>
+      <w:bookmarkEnd w:id="21"/>
     </w:p>
     <w:p>
       <w:pPr>
         <w:spacing w:before="80" w:after="240"/>
       </w:pPr>
-      <w:bookmarkStart w:id="21" w:name="_Toc389570605"/>
-      <w:bookmarkStart w:id="22" w:name="_Toc389581075"/>
+      <w:bookmarkStart w:id="22" w:name="_Toc389570605"/>
+      <w:bookmarkStart w:id="23" w:name="_Toc389581075"/>
       <w:r>
         <w:t xml:space="preserve">Each CybOX data model is captured in a different UML package (e.g., Core package) where the packages together compose the full CybOX UML model.  To refer to a particular class of a specific package, we use the format </w:t>
       </w:r>
@@ -9347,24 +9335,24 @@
       <w:pPr>
         <w:pStyle w:val="Heading3"/>
       </w:pPr>
-      <w:bookmarkStart w:id="23" w:name="_Toc426119872"/>
-      <w:bookmarkStart w:id="24" w:name="_Toc437939099"/>
+      <w:bookmarkStart w:id="24" w:name="_Toc426119872"/>
+      <w:bookmarkStart w:id="25" w:name="_Toc437939099"/>
       <w:r>
         <w:t>UML Diagrams</w:t>
       </w:r>
-      <w:bookmarkEnd w:id="21"/>
       <w:bookmarkEnd w:id="22"/>
       <w:bookmarkEnd w:id="23"/>
       <w:bookmarkEnd w:id="24"/>
+      <w:bookmarkEnd w:id="25"/>
     </w:p>
     <w:p>
       <w:pPr>
         <w:spacing w:before="80" w:after="240"/>
       </w:pPr>
-      <w:bookmarkStart w:id="25" w:name="_Toc398719452"/>
-      <w:bookmarkStart w:id="26" w:name="_Toc389570606"/>
-      <w:bookmarkStart w:id="27" w:name="_Toc389581076"/>
-      <w:bookmarkStart w:id="28" w:name="_Ref394436861"/>
+      <w:bookmarkStart w:id="26" w:name="_Toc398719452"/>
+      <w:bookmarkStart w:id="27" w:name="_Toc389570606"/>
+      <w:bookmarkStart w:id="28" w:name="_Toc389581076"/>
+      <w:bookmarkStart w:id="29" w:name="_Ref394436861"/>
       <w:r>
         <w:t xml:space="preserve">This specification makes use of UML diagrams to visually depict relationships between CybOX Language constructs. Note that the diagrams have been extracted directly from the full UML model for CybOX; they have not been constructed purely for inclusion in the specification documents.  Typically, diagrams are included for the primary class of a data model, and for any other class where the visualization of its relationships between other classes would be useful.  This implies that there will be very few diagrams for classes whose only properties are either a data type or a class from the CybOX Common data model.  </w:t>
       </w:r>
@@ -9387,14 +9375,14 @@
       <w:pPr>
         <w:pStyle w:val="Heading4"/>
       </w:pPr>
-      <w:bookmarkStart w:id="29" w:name="_Toc426119873"/>
-      <w:bookmarkStart w:id="30" w:name="_Toc437939100"/>
+      <w:bookmarkStart w:id="30" w:name="_Toc426119873"/>
+      <w:bookmarkStart w:id="31" w:name="_Toc437939100"/>
       <w:r>
         <w:t>Class Properties</w:t>
       </w:r>
-      <w:bookmarkEnd w:id="25"/>
-      <w:bookmarkEnd w:id="29"/>
+      <w:bookmarkEnd w:id="26"/>
       <w:bookmarkEnd w:id="30"/>
+      <w:bookmarkEnd w:id="31"/>
     </w:p>
     <w:p>
       <w:pPr>
@@ -9414,15 +9402,15 @@
       <w:pPr>
         <w:pStyle w:val="Heading4"/>
       </w:pPr>
-      <w:bookmarkStart w:id="31" w:name="_Toc398719453"/>
-      <w:bookmarkStart w:id="32" w:name="_Toc426119874"/>
-      <w:bookmarkStart w:id="33" w:name="_Toc437939101"/>
+      <w:bookmarkStart w:id="32" w:name="_Toc398719453"/>
+      <w:bookmarkStart w:id="33" w:name="_Toc426119874"/>
+      <w:bookmarkStart w:id="34" w:name="_Toc437939101"/>
       <w:r>
         <w:t>Diagram Icons and Arrow Types</w:t>
       </w:r>
-      <w:bookmarkEnd w:id="31"/>
       <w:bookmarkEnd w:id="32"/>
       <w:bookmarkEnd w:id="33"/>
+      <w:bookmarkEnd w:id="34"/>
     </w:p>
     <w:p>
       <w:pPr>
@@ -9514,57 +9502,31 @@
         <w:spacing w:after="120"/>
         <w:jc w:val="center"/>
       </w:pPr>
-      <w:bookmarkStart w:id="34" w:name="_Ref397637630"/>
-      <w:bookmarkStart w:id="35" w:name="_Toc426119876"/>
+      <w:bookmarkStart w:id="35" w:name="_Ref397637630"/>
+      <w:bookmarkStart w:id="36" w:name="_Toc426119876"/>
       <w:r>
         <w:t xml:space="preserve">Table </w:t>
       </w:r>
-      <w:r>
-        <w:fldChar w:fldCharType="begin"/>
-      </w:r>
-      <w:r>
-        <w:instrText xml:space="preserve"> STYLEREF 1 \s </w:instrText>
-      </w:r>
-      <w:r>
-        <w:fldChar w:fldCharType="separate"/>
-      </w:r>
-      <w:r>
-        <w:rPr>
-          <w:noProof/>
-        </w:rPr>
-        <w:t>1</w:t>
-      </w:r>
-      <w:r>
-        <w:rPr>
-          <w:noProof/>
-        </w:rPr>
-        <w:fldChar w:fldCharType="end"/>
-      </w:r>
+      <w:fldSimple w:instr=" STYLEREF 1 \s ">
+        <w:r>
+          <w:rPr>
+            <w:noProof/>
+          </w:rPr>
+          <w:t>1</w:t>
+        </w:r>
+      </w:fldSimple>
       <w:r>
         <w:noBreakHyphen/>
       </w:r>
-      <w:r>
-        <w:fldChar w:fldCharType="begin"/>
-      </w:r>
-      <w:r>
-        <w:instrText xml:space="preserve"> SEQ Table \* ARABIC \s 1 </w:instrText>
-      </w:r>
-      <w:r>
-        <w:fldChar w:fldCharType="separate"/>
-      </w:r>
-      <w:r>
-        <w:rPr>
-          <w:noProof/>
-        </w:rPr>
-        <w:t>1</w:t>
-      </w:r>
-      <w:r>
-        <w:rPr>
-          <w:noProof/>
-        </w:rPr>
-        <w:fldChar w:fldCharType="end"/>
-      </w:r>
-      <w:bookmarkEnd w:id="34"/>
+      <w:fldSimple w:instr=" SEQ Table \* ARABIC \s 1 ">
+        <w:r>
+          <w:rPr>
+            <w:noProof/>
+          </w:rPr>
+          <w:t>1</w:t>
+        </w:r>
+      </w:fldSimple>
+      <w:bookmarkEnd w:id="35"/>
       <w:r>
         <w:t xml:space="preserve">.  </w:t>
       </w:r>
@@ -9808,10 +9770,10 @@
                   <v:path o:extrusionok="f" gradientshapeok="t" o:connecttype="rect"/>
                   <o:lock v:ext="edit" aspectratio="t"/>
                 </v:shapetype>
-                <v:shape id="_x0000_i1025" type="#_x0000_t75" style="width:23.25pt;height:21pt" o:ole="">
+                <v:shape id="_x0000_i1025" type="#_x0000_t75" style="width:23pt;height:21pt" o:ole="">
                   <v:imagedata r:id="rId24" o:title=""/>
                 </v:shape>
-                <o:OLEObject Type="Embed" ProgID="PBrush" ShapeID="_x0000_i1025" DrawAspect="Content" ObjectID="_1511773682" r:id="rId25"/>
+                <o:OLEObject Type="Embed" ProgID="PBrush" ShapeID="_x0000_i1025" DrawAspect="Content" ObjectID="_1511861768" r:id="rId25"/>
               </w:object>
             </w:r>
           </w:p>
@@ -9964,10 +9926,10 @@
             </w:pPr>
             <w:r>
               <w:object w:dxaOrig="270" w:dyaOrig="195" w14:anchorId="46ECDD0C">
-                <v:shape id="_x0000_i1026" type="#_x0000_t75" style="width:14.25pt;height:14.25pt" o:ole="">
+                <v:shape id="_x0000_i1026" type="#_x0000_t75" style="width:14pt;height:14pt" o:ole="">
                   <v:imagedata r:id="rId27" o:title=""/>
                 </v:shape>
-                <o:OLEObject Type="Embed" ProgID="PBrush" ShapeID="_x0000_i1026" DrawAspect="Content" ObjectID="_1511773683" r:id="rId28"/>
+                <o:OLEObject Type="Embed" ProgID="PBrush" ShapeID="_x0000_i1026" DrawAspect="Content" ObjectID="_1511861769" r:id="rId28"/>
               </w:object>
             </w:r>
           </w:p>
@@ -10024,10 +9986,10 @@
             </w:pPr>
             <w:r>
               <w:object w:dxaOrig="210" w:dyaOrig="150" w14:anchorId="07E8DD12">
-                <v:shape id="_x0000_i1027" type="#_x0000_t75" style="width:14.25pt;height:14.25pt" o:ole="">
+                <v:shape id="_x0000_i1027" type="#_x0000_t75" style="width:14pt;height:14pt" o:ole="">
                   <v:imagedata r:id="rId29" o:title=""/>
                 </v:shape>
-                <o:OLEObject Type="Embed" ProgID="PBrush" ShapeID="_x0000_i1027" DrawAspect="Content" ObjectID="_1511773684" r:id="rId30"/>
+                <o:OLEObject Type="Embed" ProgID="PBrush" ShapeID="_x0000_i1027" DrawAspect="Content" ObjectID="_1511861770" r:id="rId30"/>
               </w:object>
             </w:r>
           </w:p>
@@ -10144,7 +10106,7 @@
                     </wp:anchor>
                   </w:drawing>
                 </mc:Choice>
-                <mc:Fallback xmlns:mv="urn:schemas-microsoft-com:mac:vml" xmlns:mo="http://schemas.microsoft.com/office/mac/office/2008/main">
+                <mc:Fallback>
                   <w:pict>
                     <v:shapetype w14:anchorId="1790B6E8" id="_x0000_t32" coordsize="21600,21600" o:spt="32" o:oned="t" path="m,l21600,21600e" filled="f">
                       <v:path arrowok="t" fillok="f" o:connecttype="none"/>
@@ -10210,10 +10172,10 @@
                 <w:color w:val="000000" w:themeColor="text1"/>
               </w:rPr>
               <w:object w:dxaOrig="1140" w:dyaOrig="780" w14:anchorId="0B75A880">
-                <v:shape id="_x0000_i1028" type="#_x0000_t75" style="width:57.75pt;height:35.25pt" o:ole="">
+                <v:shape id="_x0000_i1028" type="#_x0000_t75" style="width:58pt;height:35pt" o:ole="">
                   <v:imagedata r:id="rId31" o:title=""/>
                 </v:shape>
-                <o:OLEObject Type="Embed" ProgID="PBrush" ShapeID="_x0000_i1028" DrawAspect="Content" ObjectID="_1511773685" r:id="rId32"/>
+                <o:OLEObject Type="Embed" ProgID="PBrush" ShapeID="_x0000_i1028" DrawAspect="Content" ObjectID="_1511861771" r:id="rId32"/>
               </w:object>
             </w:r>
           </w:p>
@@ -10249,15 +10211,15 @@
       <w:pPr>
         <w:pStyle w:val="Heading3"/>
       </w:pPr>
-      <w:bookmarkStart w:id="36" w:name="_Toc437939102"/>
+      <w:bookmarkStart w:id="37" w:name="_Toc437939102"/>
       <w:r>
         <w:t>Property Table Notation</w:t>
       </w:r>
-      <w:bookmarkEnd w:id="26"/>
       <w:bookmarkEnd w:id="27"/>
       <w:bookmarkEnd w:id="28"/>
-      <w:bookmarkEnd w:id="35"/>
+      <w:bookmarkEnd w:id="29"/>
       <w:bookmarkEnd w:id="36"/>
+      <w:bookmarkEnd w:id="37"/>
     </w:p>
     <w:p>
       <w:pPr>
@@ -10396,15 +10358,15 @@
       <w:pPr>
         <w:pStyle w:val="Heading3"/>
       </w:pPr>
-      <w:bookmarkStart w:id="37" w:name="_Toc412205415"/>
-      <w:bookmarkStart w:id="38" w:name="_Toc426119877"/>
-      <w:bookmarkStart w:id="39" w:name="_Toc437939103"/>
+      <w:bookmarkStart w:id="38" w:name="_Toc412205415"/>
+      <w:bookmarkStart w:id="39" w:name="_Toc426119877"/>
+      <w:bookmarkStart w:id="40" w:name="_Toc437939103"/>
       <w:r>
         <w:t>Property and Class Descriptions</w:t>
       </w:r>
-      <w:bookmarkEnd w:id="37"/>
       <w:bookmarkEnd w:id="38"/>
       <w:bookmarkEnd w:id="39"/>
+      <w:bookmarkEnd w:id="40"/>
     </w:p>
     <w:p>
       <w:pPr>
@@ -10889,15 +10851,15 @@
       <w:pPr>
         <w:pStyle w:val="Heading2"/>
       </w:pPr>
-      <w:bookmarkStart w:id="40" w:name="_Ref428537349"/>
-      <w:bookmarkStart w:id="41" w:name="_Toc427275785"/>
-      <w:bookmarkStart w:id="42" w:name="_Toc437939104"/>
+      <w:bookmarkStart w:id="41" w:name="_Ref428537349"/>
+      <w:bookmarkStart w:id="42" w:name="_Toc427275785"/>
+      <w:bookmarkStart w:id="43" w:name="_Toc437939104"/>
       <w:r>
         <w:t>Terminology</w:t>
       </w:r>
-      <w:bookmarkEnd w:id="40"/>
       <w:bookmarkEnd w:id="41"/>
       <w:bookmarkEnd w:id="42"/>
+      <w:bookmarkEnd w:id="43"/>
     </w:p>
     <w:p>
       <w:r>
@@ -11037,24 +10999,24 @@
       <w:pPr>
         <w:pStyle w:val="Heading2"/>
       </w:pPr>
-      <w:bookmarkStart w:id="43" w:name="_Ref7502892"/>
-      <w:bookmarkStart w:id="44" w:name="_Toc12011611"/>
-      <w:bookmarkStart w:id="45" w:name="_Toc85472894"/>
-      <w:bookmarkStart w:id="46" w:name="_Toc287332008"/>
-      <w:bookmarkStart w:id="47" w:name="_Toc427275786"/>
-      <w:bookmarkStart w:id="48" w:name="_Toc437939105"/>
+      <w:bookmarkStart w:id="44" w:name="_Ref7502892"/>
+      <w:bookmarkStart w:id="45" w:name="_Toc12011611"/>
+      <w:bookmarkStart w:id="46" w:name="_Toc85472894"/>
+      <w:bookmarkStart w:id="47" w:name="_Toc287332008"/>
+      <w:bookmarkStart w:id="48" w:name="_Toc427275786"/>
+      <w:bookmarkStart w:id="49" w:name="_Toc437939105"/>
       <w:r>
         <w:t>Normative</w:t>
       </w:r>
-      <w:bookmarkEnd w:id="43"/>
       <w:bookmarkEnd w:id="44"/>
+      <w:bookmarkEnd w:id="45"/>
       <w:r>
         <w:t xml:space="preserve"> References</w:t>
       </w:r>
-      <w:bookmarkEnd w:id="45"/>
       <w:bookmarkEnd w:id="46"/>
       <w:bookmarkEnd w:id="47"/>
       <w:bookmarkEnd w:id="48"/>
+      <w:bookmarkEnd w:id="49"/>
     </w:p>
     <w:p>
       <w:pPr>
@@ -11066,14 +11028,14 @@
         </w:rPr>
         <w:t>[</w:t>
       </w:r>
-      <w:bookmarkStart w:id="49" w:name="rfc2119"/>
+      <w:bookmarkStart w:id="50" w:name="rfc2119"/>
       <w:r>
         <w:rPr>
           <w:rStyle w:val="Refterm"/>
         </w:rPr>
         <w:t>RFC2119</w:t>
       </w:r>
-      <w:bookmarkEnd w:id="49"/>
+      <w:bookmarkEnd w:id="50"/>
       <w:r>
         <w:rPr>
           <w:rStyle w:val="Refterm"/>
@@ -11111,26 +11073,18 @@
       <w:pPr>
         <w:pStyle w:val="Heading1"/>
       </w:pPr>
-      <w:bookmarkStart w:id="50" w:name="_Ref428537380"/>
-      <w:bookmarkStart w:id="51" w:name="_Toc437939106"/>
+      <w:bookmarkStart w:id="51" w:name="_Ref428537380"/>
+      <w:bookmarkStart w:id="52" w:name="_Toc437939106"/>
       <w:r>
         <w:lastRenderedPageBreak/>
         <w:t>Background Information</w:t>
       </w:r>
-      <w:bookmarkEnd w:id="50"/>
       <w:bookmarkEnd w:id="51"/>
-    </w:p>
-    <w:p>
-      <w:r>
-        <w:t xml:space="preserve">In this section, we provide high level information about the Account Object data model that is necessary </w:t>
-      </w:r>
-      <w:proofErr w:type="gramStart"/>
-      <w:r>
-        <w:t>to fully understand</w:t>
-      </w:r>
-      <w:proofErr w:type="gramEnd"/>
-      <w:r>
-        <w:t xml:space="preserve"> the specification details given in Section </w:t>
+      <w:bookmarkEnd w:id="52"/>
+    </w:p>
+    <w:p>
+      <w:r>
+        <w:t xml:space="preserve">In this section, we provide high level information about the Account Object data model that is necessary to fully understand the specification details given in Section </w:t>
       </w:r>
       <w:r>
         <w:rPr>
@@ -11195,13 +11149,13 @@
         <w:spacing w:before="360" w:after="60"/>
         <w:ind w:left="540" w:hanging="540"/>
       </w:pPr>
-      <w:bookmarkStart w:id="52" w:name="_Toc426119879"/>
-      <w:bookmarkStart w:id="53" w:name="_Toc437939107"/>
+      <w:bookmarkStart w:id="53" w:name="_Toc426119879"/>
+      <w:bookmarkStart w:id="54" w:name="_Toc437939107"/>
       <w:r>
         <w:t>Cyber Observables</w:t>
       </w:r>
-      <w:bookmarkEnd w:id="52"/>
       <w:bookmarkEnd w:id="53"/>
+      <w:bookmarkEnd w:id="54"/>
     </w:p>
     <w:p>
       <w:pPr>
@@ -11225,13 +11179,13 @@
         <w:spacing w:before="360" w:after="60"/>
         <w:ind w:left="540" w:hanging="540"/>
       </w:pPr>
-      <w:bookmarkStart w:id="54" w:name="_Toc437939108"/>
-      <w:bookmarkStart w:id="55" w:name="_Toc287332011"/>
-      <w:bookmarkStart w:id="56" w:name="_Toc409437263"/>
+      <w:bookmarkStart w:id="55" w:name="_Toc437939108"/>
+      <w:bookmarkStart w:id="56" w:name="_Toc287332011"/>
+      <w:bookmarkStart w:id="57" w:name="_Toc409437263"/>
       <w:r>
         <w:t>Objects</w:t>
       </w:r>
-      <w:bookmarkEnd w:id="54"/>
+      <w:bookmarkEnd w:id="55"/>
     </w:p>
     <w:p>
       <w:r>
@@ -11254,24 +11208,24 @@
       <w:pPr>
         <w:pStyle w:val="Heading1"/>
       </w:pPr>
-      <w:bookmarkStart w:id="57" w:name="_Ref433206332"/>
-      <w:bookmarkStart w:id="58" w:name="_Toc437939109"/>
+      <w:bookmarkStart w:id="58" w:name="_Ref433206332"/>
+      <w:bookmarkStart w:id="59" w:name="_Toc437939109"/>
       <w:r>
         <w:lastRenderedPageBreak/>
         <w:t>Data Model</w:t>
       </w:r>
-      <w:bookmarkEnd w:id="57"/>
       <w:bookmarkEnd w:id="58"/>
+      <w:bookmarkEnd w:id="59"/>
     </w:p>
     <w:p>
       <w:pPr>
         <w:pStyle w:val="Heading2"/>
       </w:pPr>
-      <w:bookmarkStart w:id="59" w:name="_Toc437939110"/>
+      <w:bookmarkStart w:id="60" w:name="_Toc437939110"/>
       <w:r>
         <w:t>AccountObjectType Class</w:t>
       </w:r>
-      <w:bookmarkEnd w:id="59"/>
+      <w:bookmarkEnd w:id="60"/>
     </w:p>
     <w:p>
       <w:pPr>
@@ -11452,56 +11406,30 @@
         <w:spacing w:after="240"/>
         <w:jc w:val="center"/>
       </w:pPr>
-      <w:bookmarkStart w:id="60" w:name="_Ref395023936"/>
+      <w:bookmarkStart w:id="61" w:name="_Ref395023936"/>
       <w:r>
         <w:t xml:space="preserve">Figure </w:t>
       </w:r>
-      <w:r>
-        <w:fldChar w:fldCharType="begin"/>
-      </w:r>
-      <w:r>
-        <w:instrText xml:space="preserve"> STYLEREF 1 \s </w:instrText>
-      </w:r>
-      <w:r>
-        <w:fldChar w:fldCharType="separate"/>
-      </w:r>
-      <w:r>
-        <w:rPr>
-          <w:noProof/>
-        </w:rPr>
-        <w:t>3</w:t>
-      </w:r>
-      <w:r>
-        <w:rPr>
-          <w:noProof/>
-        </w:rPr>
-        <w:fldChar w:fldCharType="end"/>
-      </w:r>
+      <w:fldSimple w:instr=" STYLEREF 1 \s ">
+        <w:r>
+          <w:rPr>
+            <w:noProof/>
+          </w:rPr>
+          <w:t>3</w:t>
+        </w:r>
+      </w:fldSimple>
       <w:r>
         <w:noBreakHyphen/>
       </w:r>
-      <w:r>
-        <w:fldChar w:fldCharType="begin"/>
-      </w:r>
-      <w:r>
-        <w:instrText xml:space="preserve"> SEQ Figure \* ARABIC \s 1 </w:instrText>
-      </w:r>
-      <w:r>
-        <w:fldChar w:fldCharType="separate"/>
-      </w:r>
-      <w:r>
-        <w:rPr>
-          <w:noProof/>
-        </w:rPr>
-        <w:t>1</w:t>
-      </w:r>
-      <w:r>
-        <w:rPr>
-          <w:noProof/>
-        </w:rPr>
-        <w:fldChar w:fldCharType="end"/>
-      </w:r>
-      <w:bookmarkEnd w:id="60"/>
+      <w:fldSimple w:instr=" SEQ Figure \* ARABIC \s 1 ">
+        <w:r>
+          <w:rPr>
+            <w:noProof/>
+          </w:rPr>
+          <w:t>1</w:t>
+        </w:r>
+      </w:fldSimple>
+      <w:bookmarkEnd w:id="61"/>
       <w:r>
         <w:t xml:space="preserve">. UML diagram of the </w:t>
       </w:r>
@@ -11608,56 +11536,30 @@
         <w:pStyle w:val="tablecaption"/>
         <w:jc w:val="center"/>
       </w:pPr>
-      <w:bookmarkStart w:id="61" w:name="_Ref435480217"/>
+      <w:bookmarkStart w:id="62" w:name="_Ref435480217"/>
       <w:r>
         <w:t xml:space="preserve">Table </w:t>
       </w:r>
-      <w:r>
-        <w:fldChar w:fldCharType="begin"/>
-      </w:r>
-      <w:r>
-        <w:instrText xml:space="preserve"> STYLEREF 1 \s </w:instrText>
-      </w:r>
-      <w:r>
-        <w:fldChar w:fldCharType="separate"/>
-      </w:r>
-      <w:r>
-        <w:rPr>
-          <w:noProof/>
-        </w:rPr>
-        <w:t>3</w:t>
-      </w:r>
-      <w:r>
-        <w:rPr>
-          <w:noProof/>
-        </w:rPr>
-        <w:fldChar w:fldCharType="end"/>
-      </w:r>
+      <w:fldSimple w:instr=" STYLEREF 1 \s ">
+        <w:r>
+          <w:rPr>
+            <w:noProof/>
+          </w:rPr>
+          <w:t>3</w:t>
+        </w:r>
+      </w:fldSimple>
       <w:r>
         <w:noBreakHyphen/>
       </w:r>
-      <w:r>
-        <w:fldChar w:fldCharType="begin"/>
-      </w:r>
-      <w:r>
-        <w:instrText xml:space="preserve"> SEQ Table \* ARABIC \s 1 </w:instrText>
-      </w:r>
-      <w:r>
-        <w:fldChar w:fldCharType="separate"/>
-      </w:r>
-      <w:r>
-        <w:rPr>
-          <w:noProof/>
-        </w:rPr>
-        <w:t>1</w:t>
-      </w:r>
-      <w:r>
-        <w:rPr>
-          <w:noProof/>
-        </w:rPr>
-        <w:fldChar w:fldCharType="end"/>
-      </w:r>
-      <w:bookmarkEnd w:id="61"/>
+      <w:fldSimple w:instr=" SEQ Table \* ARABIC \s 1 ">
+        <w:r>
+          <w:rPr>
+            <w:noProof/>
+          </w:rPr>
+          <w:t>1</w:t>
+        </w:r>
+      </w:fldSimple>
+      <w:bookmarkEnd w:id="62"/>
       <w:r>
         <w:rPr>
           <w:noProof/>
@@ -12661,11 +12563,11 @@
       <w:pPr>
         <w:pStyle w:val="Heading2"/>
       </w:pPr>
-      <w:bookmarkStart w:id="62" w:name="_Toc437939111"/>
+      <w:bookmarkStart w:id="63" w:name="_Toc437939111"/>
       <w:r>
         <w:t>AuthenticationType Class</w:t>
       </w:r>
-      <w:bookmarkEnd w:id="62"/>
+      <w:bookmarkEnd w:id="63"/>
     </w:p>
     <w:p>
       <w:pPr>
@@ -12785,56 +12687,30 @@
         <w:pStyle w:val="tablecaption"/>
         <w:jc w:val="center"/>
       </w:pPr>
-      <w:bookmarkStart w:id="63" w:name="_Ref435480432"/>
+      <w:bookmarkStart w:id="64" w:name="_Ref435480432"/>
       <w:r>
         <w:t xml:space="preserve">Table </w:t>
       </w:r>
-      <w:r>
-        <w:fldChar w:fldCharType="begin"/>
-      </w:r>
-      <w:r>
-        <w:instrText xml:space="preserve"> STYLEREF 1 \s </w:instrText>
-      </w:r>
-      <w:r>
-        <w:fldChar w:fldCharType="separate"/>
-      </w:r>
-      <w:r>
-        <w:rPr>
-          <w:noProof/>
-        </w:rPr>
-        <w:t>3</w:t>
-      </w:r>
-      <w:r>
-        <w:rPr>
-          <w:noProof/>
-        </w:rPr>
-        <w:fldChar w:fldCharType="end"/>
-      </w:r>
+      <w:fldSimple w:instr=" STYLEREF 1 \s ">
+        <w:r>
+          <w:rPr>
+            <w:noProof/>
+          </w:rPr>
+          <w:t>3</w:t>
+        </w:r>
+      </w:fldSimple>
       <w:r>
         <w:noBreakHyphen/>
       </w:r>
-      <w:r>
-        <w:fldChar w:fldCharType="begin"/>
-      </w:r>
-      <w:r>
-        <w:instrText xml:space="preserve"> SEQ Table \* ARABIC \s 1 </w:instrText>
-      </w:r>
-      <w:r>
-        <w:fldChar w:fldCharType="separate"/>
-      </w:r>
-      <w:r>
-        <w:rPr>
-          <w:noProof/>
-        </w:rPr>
-        <w:t>2</w:t>
-      </w:r>
-      <w:r>
-        <w:rPr>
-          <w:noProof/>
-        </w:rPr>
-        <w:fldChar w:fldCharType="end"/>
-      </w:r>
-      <w:bookmarkEnd w:id="63"/>
+      <w:fldSimple w:instr=" SEQ Table \* ARABIC \s 1 ">
+        <w:r>
+          <w:rPr>
+            <w:noProof/>
+          </w:rPr>
+          <w:t>2</w:t>
+        </w:r>
+      </w:fldSimple>
+      <w:bookmarkEnd w:id="64"/>
       <w:r>
         <w:rPr>
           <w:noProof/>
@@ -13539,8 +13415,6 @@
                 <w:rFonts w:ascii="Courier New" w:eastAsia="Courier New" w:hAnsi="Courier New" w:cs="Courier New"/>
               </w:rPr>
             </w:pPr>
-            <w:bookmarkStart w:id="64" w:name="_GoBack"/>
-            <w:bookmarkEnd w:id="64"/>
             <w:r>
               <w:rPr>
                 <w:rFonts w:ascii="Courier New" w:eastAsia="Courier New" w:hAnsi="Courier New" w:cs="Courier New"/>
@@ -13769,51 +13643,25 @@
       <w:r>
         <w:t xml:space="preserve">Table </w:t>
       </w:r>
-      <w:r>
-        <w:fldChar w:fldCharType="begin"/>
-      </w:r>
-      <w:r>
-        <w:instrText xml:space="preserve"> STYLEREF 1 \s </w:instrText>
-      </w:r>
-      <w:r>
-        <w:fldChar w:fldCharType="separate"/>
-      </w:r>
-      <w:r>
-        <w:rPr>
-          <w:noProof/>
-        </w:rPr>
-        <w:t>3</w:t>
-      </w:r>
-      <w:r>
-        <w:rPr>
-          <w:noProof/>
-        </w:rPr>
-        <w:fldChar w:fldCharType="end"/>
-      </w:r>
+      <w:fldSimple w:instr=" STYLEREF 1 \s ">
+        <w:r>
+          <w:rPr>
+            <w:noProof/>
+          </w:rPr>
+          <w:t>3</w:t>
+        </w:r>
+      </w:fldSimple>
       <w:r>
         <w:noBreakHyphen/>
       </w:r>
-      <w:r>
-        <w:fldChar w:fldCharType="begin"/>
-      </w:r>
-      <w:r>
-        <w:instrText xml:space="preserve"> SEQ Table \* ARABIC \s 1 </w:instrText>
-      </w:r>
-      <w:r>
-        <w:fldChar w:fldCharType="separate"/>
-      </w:r>
-      <w:r>
-        <w:rPr>
-          <w:noProof/>
-        </w:rPr>
-        <w:t>3</w:t>
-      </w:r>
-      <w:r>
-        <w:rPr>
-          <w:noProof/>
-        </w:rPr>
-        <w:fldChar w:fldCharType="end"/>
-      </w:r>
+      <w:fldSimple w:instr=" SEQ Table \* ARABIC \s 1 ">
+        <w:r>
+          <w:rPr>
+            <w:noProof/>
+          </w:rPr>
+          <w:t>3</w:t>
+        </w:r>
+      </w:fldSimple>
       <w:bookmarkEnd w:id="66"/>
       <w:r>
         <w:rPr>
@@ -14271,51 +14119,25 @@
       <w:r>
         <w:t xml:space="preserve">Table </w:t>
       </w:r>
-      <w:r>
-        <w:fldChar w:fldCharType="begin"/>
-      </w:r>
-      <w:r>
-        <w:instrText xml:space="preserve"> STYLEREF 1 \s </w:instrText>
-      </w:r>
-      <w:r>
-        <w:fldChar w:fldCharType="separate"/>
-      </w:r>
-      <w:r>
-        <w:rPr>
-          <w:noProof/>
-        </w:rPr>
-        <w:t>3</w:t>
-      </w:r>
-      <w:r>
-        <w:rPr>
-          <w:noProof/>
-        </w:rPr>
-        <w:fldChar w:fldCharType="end"/>
-      </w:r>
+      <w:fldSimple w:instr=" STYLEREF 1 \s ">
+        <w:r>
+          <w:rPr>
+            <w:noProof/>
+          </w:rPr>
+          <w:t>3</w:t>
+        </w:r>
+      </w:fldSimple>
       <w:r>
         <w:noBreakHyphen/>
       </w:r>
-      <w:r>
-        <w:fldChar w:fldCharType="begin"/>
-      </w:r>
-      <w:r>
-        <w:instrText xml:space="preserve"> SEQ Table \* ARABIC \s 1 </w:instrText>
-      </w:r>
-      <w:r>
-        <w:fldChar w:fldCharType="separate"/>
-      </w:r>
-      <w:r>
-        <w:rPr>
-          <w:noProof/>
-        </w:rPr>
-        <w:t>4</w:t>
-      </w:r>
-      <w:r>
-        <w:rPr>
-          <w:noProof/>
-        </w:rPr>
-        <w:fldChar w:fldCharType="end"/>
-      </w:r>
+      <w:fldSimple w:instr=" SEQ Table \* ARABIC \s 1 ">
+        <w:r>
+          <w:rPr>
+            <w:noProof/>
+          </w:rPr>
+          <w:t>4</w:t>
+        </w:r>
+      </w:fldSimple>
       <w:bookmarkEnd w:id="68"/>
       <w:r>
         <w:rPr>
@@ -14949,51 +14771,25 @@
       <w:r>
         <w:t xml:space="preserve">Table </w:t>
       </w:r>
-      <w:r>
-        <w:fldChar w:fldCharType="begin"/>
-      </w:r>
-      <w:r>
-        <w:instrText xml:space="preserve"> STYLEREF 1 \s </w:instrText>
-      </w:r>
-      <w:r>
-        <w:fldChar w:fldCharType="separate"/>
-      </w:r>
-      <w:r>
-        <w:rPr>
-          <w:noProof/>
-        </w:rPr>
-        <w:t>3</w:t>
-      </w:r>
-      <w:r>
-        <w:rPr>
-          <w:noProof/>
-        </w:rPr>
-        <w:fldChar w:fldCharType="end"/>
-      </w:r>
+      <w:fldSimple w:instr=" STYLEREF 1 \s ">
+        <w:r>
+          <w:rPr>
+            <w:noProof/>
+          </w:rPr>
+          <w:t>3</w:t>
+        </w:r>
+      </w:fldSimple>
       <w:r>
         <w:noBreakHyphen/>
       </w:r>
-      <w:r>
-        <w:fldChar w:fldCharType="begin"/>
-      </w:r>
-      <w:r>
-        <w:instrText xml:space="preserve"> SEQ Table \* ARABIC \s 1 </w:instrText>
-      </w:r>
-      <w:r>
-        <w:fldChar w:fldCharType="separate"/>
-      </w:r>
-      <w:r>
-        <w:rPr>
-          <w:noProof/>
-        </w:rPr>
-        <w:t>5</w:t>
-      </w:r>
-      <w:r>
-        <w:rPr>
-          <w:noProof/>
-        </w:rPr>
-        <w:fldChar w:fldCharType="end"/>
-      </w:r>
+      <w:fldSimple w:instr=" SEQ Table \* ARABIC \s 1 ">
+        <w:r>
+          <w:rPr>
+            <w:noProof/>
+          </w:rPr>
+          <w:t>5</w:t>
+        </w:r>
+      </w:fldSimple>
       <w:bookmarkEnd w:id="70"/>
       <w:r>
         <w:rPr>
@@ -18053,8 +17849,8 @@
         <w:lastRenderedPageBreak/>
         <w:t>Conformance</w:t>
       </w:r>
-      <w:bookmarkEnd w:id="55"/>
       <w:bookmarkEnd w:id="56"/>
+      <w:bookmarkEnd w:id="57"/>
       <w:bookmarkEnd w:id="71"/>
       <w:bookmarkEnd w:id="72"/>
     </w:p>
@@ -18103,7 +17899,6 @@
       <w:bookmarkStart w:id="75" w:name="_Toc409437264"/>
       <w:bookmarkStart w:id="76" w:name="_Toc437939116"/>
       <w:r>
-        <w:lastRenderedPageBreak/>
         <w:t>Acknowledgments</w:t>
       </w:r>
       <w:bookmarkEnd w:id="73"/>
@@ -18165,15 +17960,7 @@
         <w:pStyle w:val="Contributor"/>
       </w:pPr>
       <w:r>
-        <w:t xml:space="preserve">Liron Schiff, </w:t>
-      </w:r>
-      <w:proofErr w:type="spellStart"/>
-      <w:r>
-        <w:t>Comilion</w:t>
-      </w:r>
-      <w:proofErr w:type="spellEnd"/>
-      <w:r>
-        <w:t xml:space="preserve"> (mobile) Ltd.</w:t>
+        <w:t>Liron Schiff, Comilion (mobile) Ltd.</w:t>
       </w:r>
     </w:p>
     <w:p>
@@ -18181,15 +17968,7 @@
         <w:pStyle w:val="Contributor"/>
       </w:pPr>
       <w:r>
-        <w:t xml:space="preserve">Jane </w:t>
-      </w:r>
-      <w:proofErr w:type="spellStart"/>
-      <w:r>
-        <w:t>Ginn</w:t>
-      </w:r>
-      <w:proofErr w:type="spellEnd"/>
-      <w:r>
-        <w:t>, Cyber Threat Intelligence Network, Inc. (CTIN)</w:t>
+        <w:t>Jane Ginn, Cyber Threat Intelligence Network, Inc. (CTIN)</w:t>
       </w:r>
     </w:p>
     <w:p>
@@ -18204,21 +17983,8 @@
       <w:pPr>
         <w:pStyle w:val="Contributor"/>
       </w:pPr>
-      <w:proofErr w:type="spellStart"/>
-      <w:r>
-        <w:t>Ryusuke</w:t>
-      </w:r>
-      <w:proofErr w:type="spellEnd"/>
-      <w:r>
-        <w:t xml:space="preserve"> </w:t>
-      </w:r>
-      <w:proofErr w:type="spellStart"/>
-      <w:r>
-        <w:t>Masuoka</w:t>
-      </w:r>
-      <w:proofErr w:type="spellEnd"/>
-      <w:r>
-        <w:t>, Fujitsu Limited</w:t>
+      <w:r>
+        <w:t>Ryusuke Masuoka, Fujitsu Limited</w:t>
       </w:r>
     </w:p>
     <w:p>
@@ -18234,15 +18000,7 @@
         <w:pStyle w:val="Contributor"/>
       </w:pPr>
       <w:r>
-        <w:t xml:space="preserve">Jason </w:t>
-      </w:r>
-      <w:proofErr w:type="spellStart"/>
-      <w:r>
-        <w:t>Keirstead</w:t>
-      </w:r>
-      <w:proofErr w:type="spellEnd"/>
-      <w:r>
-        <w:t>, IBM</w:t>
+        <w:t>Jason Keirstead, IBM</w:t>
       </w:r>
     </w:p>
     <w:p>
@@ -18250,15 +18008,7 @@
         <w:pStyle w:val="Contributor"/>
       </w:pPr>
       <w:r>
-        <w:t xml:space="preserve">Paul Martini, </w:t>
-      </w:r>
-      <w:proofErr w:type="spellStart"/>
-      <w:r>
-        <w:t>iboss</w:t>
-      </w:r>
-      <w:proofErr w:type="spellEnd"/>
-      <w:r>
-        <w:t>, Inc.</w:t>
+        <w:t>Paul Martini, iboss, Inc.</w:t>
       </w:r>
     </w:p>
     <w:p>
@@ -18266,36 +18016,15 @@
         <w:pStyle w:val="Contributor"/>
       </w:pPr>
       <w:r>
-        <w:t xml:space="preserve">Jerome </w:t>
-      </w:r>
-      <w:proofErr w:type="spellStart"/>
-      <w:r>
-        <w:t>Athias</w:t>
-      </w:r>
-      <w:proofErr w:type="spellEnd"/>
-      <w:r>
-        <w:t>, Individual</w:t>
+        <w:t>Jerome Athias, Individual</w:t>
       </w:r>
     </w:p>
     <w:p>
       <w:pPr>
         <w:pStyle w:val="Contributor"/>
       </w:pPr>
-      <w:proofErr w:type="spellStart"/>
-      <w:r>
-        <w:t>Sanjiv</w:t>
-      </w:r>
-      <w:proofErr w:type="spellEnd"/>
-      <w:r>
-        <w:t xml:space="preserve"> </w:t>
-      </w:r>
-      <w:proofErr w:type="spellStart"/>
-      <w:r>
-        <w:t>Kalkar</w:t>
-      </w:r>
-      <w:proofErr w:type="spellEnd"/>
-      <w:r>
-        <w:t>, Individual</w:t>
+      <w:r>
+        <w:t>Sanjiv Kalkar, Individual</w:t>
       </w:r>
     </w:p>
     <w:p>
@@ -18326,58 +18055,16 @@
       <w:pPr>
         <w:pStyle w:val="Contributor"/>
       </w:pPr>
-      <w:proofErr w:type="spellStart"/>
-      <w:r>
-        <w:t>Wouter</w:t>
-      </w:r>
-      <w:proofErr w:type="spellEnd"/>
-      <w:r>
-        <w:t xml:space="preserve"> </w:t>
-      </w:r>
-      <w:proofErr w:type="spellStart"/>
-      <w:r>
-        <w:t>Bolsterlee</w:t>
-      </w:r>
-      <w:proofErr w:type="spellEnd"/>
-      <w:r>
-        <w:t xml:space="preserve">, </w:t>
-      </w:r>
-      <w:proofErr w:type="spellStart"/>
-      <w:r>
-        <w:t>Intelworks</w:t>
-      </w:r>
-      <w:proofErr w:type="spellEnd"/>
-      <w:r>
-        <w:t xml:space="preserve"> BV</w:t>
+      <w:r>
+        <w:t>Wouter Bolsterlee, Intelworks BV</w:t>
       </w:r>
     </w:p>
     <w:p>
       <w:pPr>
         <w:pStyle w:val="Contributor"/>
       </w:pPr>
-      <w:proofErr w:type="spellStart"/>
-      <w:r>
-        <w:t>Joep</w:t>
-      </w:r>
-      <w:proofErr w:type="spellEnd"/>
-      <w:r>
-        <w:t xml:space="preserve"> </w:t>
-      </w:r>
-      <w:proofErr w:type="spellStart"/>
-      <w:r>
-        <w:t>Gommers</w:t>
-      </w:r>
-      <w:proofErr w:type="spellEnd"/>
-      <w:r>
-        <w:t xml:space="preserve">, </w:t>
-      </w:r>
-      <w:proofErr w:type="spellStart"/>
-      <w:r>
-        <w:t>Intelworks</w:t>
-      </w:r>
-      <w:proofErr w:type="spellEnd"/>
-      <w:r>
-        <w:t xml:space="preserve"> BV</w:t>
+      <w:r>
+        <w:t>Joep Gommers, Intelworks BV</w:t>
       </w:r>
     </w:p>
     <w:p>
@@ -18385,52 +18072,15 @@
         <w:pStyle w:val="Contributor"/>
       </w:pPr>
       <w:r>
-        <w:t xml:space="preserve">Sergey </w:t>
-      </w:r>
-      <w:proofErr w:type="spellStart"/>
-      <w:r>
-        <w:t>Polzunov</w:t>
-      </w:r>
-      <w:proofErr w:type="spellEnd"/>
-      <w:r>
-        <w:t xml:space="preserve">, </w:t>
-      </w:r>
-      <w:proofErr w:type="spellStart"/>
-      <w:r>
-        <w:t>Intelworks</w:t>
-      </w:r>
-      <w:proofErr w:type="spellEnd"/>
-      <w:r>
-        <w:t xml:space="preserve"> BV</w:t>
+        <w:t>Sergey Polzunov, Intelworks BV</w:t>
       </w:r>
     </w:p>
     <w:p>
       <w:pPr>
         <w:pStyle w:val="Contributor"/>
       </w:pPr>
-      <w:proofErr w:type="spellStart"/>
-      <w:r>
-        <w:t>Rutger</w:t>
-      </w:r>
-      <w:proofErr w:type="spellEnd"/>
-      <w:r>
-        <w:t xml:space="preserve"> </w:t>
-      </w:r>
-      <w:proofErr w:type="spellStart"/>
-      <w:r>
-        <w:t>Prins</w:t>
-      </w:r>
-      <w:proofErr w:type="spellEnd"/>
-      <w:r>
-        <w:t xml:space="preserve">, </w:t>
-      </w:r>
-      <w:proofErr w:type="spellStart"/>
-      <w:r>
-        <w:t>Intelworks</w:t>
-      </w:r>
-      <w:proofErr w:type="spellEnd"/>
-      <w:r>
-        <w:t xml:space="preserve"> BV</w:t>
+      <w:r>
+        <w:t>Rutger Prins, Intelworks BV</w:t>
       </w:r>
     </w:p>
     <w:p>
@@ -18438,23 +18088,7 @@
         <w:pStyle w:val="Contributor"/>
       </w:pPr>
       <w:r>
-        <w:t xml:space="preserve">Andrei </w:t>
-      </w:r>
-      <w:proofErr w:type="spellStart"/>
-      <w:r>
-        <w:t>Sîrghi</w:t>
-      </w:r>
-      <w:proofErr w:type="spellEnd"/>
-      <w:r>
-        <w:t xml:space="preserve">, </w:t>
-      </w:r>
-      <w:proofErr w:type="spellStart"/>
-      <w:r>
-        <w:t>Intelworks</w:t>
-      </w:r>
-      <w:proofErr w:type="spellEnd"/>
-      <w:r>
-        <w:t xml:space="preserve"> BV</w:t>
+        <w:t>Andrei Sîrghi, Intelworks BV</w:t>
       </w:r>
     </w:p>
     <w:p>
@@ -18518,15 +18152,7 @@
         <w:pStyle w:val="Contributor"/>
       </w:pPr>
       <w:r>
-        <w:t xml:space="preserve">Takahiro </w:t>
-      </w:r>
-      <w:proofErr w:type="spellStart"/>
-      <w:r>
-        <w:t>Kakumaru</w:t>
-      </w:r>
-      <w:proofErr w:type="spellEnd"/>
-      <w:r>
-        <w:t>, NEC Corporation</w:t>
+        <w:t>Takahiro Kakumaru, NEC Corporation</w:t>
       </w:r>
     </w:p>
     <w:p>
@@ -18558,36 +18184,15 @@
         <w:pStyle w:val="Contributor"/>
       </w:pPr>
       <w:r>
-        <w:t xml:space="preserve">Igor </w:t>
-      </w:r>
-      <w:proofErr w:type="spellStart"/>
-      <w:r>
-        <w:t>Baikalov</w:t>
-      </w:r>
-      <w:proofErr w:type="spellEnd"/>
-      <w:r>
-        <w:t xml:space="preserve">, </w:t>
-      </w:r>
-      <w:proofErr w:type="spellStart"/>
-      <w:r>
-        <w:t>Securonix</w:t>
-      </w:r>
-      <w:proofErr w:type="spellEnd"/>
+        <w:t>Igor Baikalov, Securonix</w:t>
+      </w:r>
     </w:p>
     <w:p>
       <w:pPr>
         <w:pStyle w:val="Contributor"/>
       </w:pPr>
       <w:r>
-        <w:t xml:space="preserve">Bernd </w:t>
-      </w:r>
-      <w:proofErr w:type="spellStart"/>
-      <w:r>
-        <w:t>Grobauer</w:t>
-      </w:r>
-      <w:proofErr w:type="spellEnd"/>
-      <w:r>
-        <w:t>, Siemens AG</w:t>
+        <w:t>Bernd Grobauer, Siemens AG</w:t>
       </w:r>
     </w:p>
     <w:p>
@@ -18653,7 +18258,6 @@
       <w:bookmarkStart w:id="79" w:name="_Toc409437269"/>
       <w:bookmarkStart w:id="80" w:name="_Toc437939117"/>
       <w:r>
-        <w:lastRenderedPageBreak/>
         <w:t>Revision History</w:t>
       </w:r>
       <w:bookmarkEnd w:id="77"/>
@@ -18815,7 +18419,7 @@
 </file>
 
 <file path=word/endnotes.xml><?xml version="1.0" encoding="utf-8"?>
-<w:endnotes xmlns:wpc="http://schemas.microsoft.com/office/word/2010/wordprocessingCanvas" xmlns:mc="http://schemas.openxmlformats.org/markup-compatibility/2006" xmlns:o="urn:schemas-microsoft-com:office:office" xmlns:r="http://schemas.openxmlformats.org/officeDocument/2006/relationships" xmlns:m="http://schemas.openxmlformats.org/officeDocument/2006/math" xmlns:v="urn:schemas-microsoft-com:vml" xmlns:wp14="http://schemas.microsoft.com/office/word/2010/wordprocessingDrawing" xmlns:wp="http://schemas.openxmlformats.org/drawingml/2006/wordprocessingDrawing" xmlns:w10="urn:schemas-microsoft-com:office:word" xmlns:w="http://schemas.openxmlformats.org/wordprocessingml/2006/main" xmlns:w14="http://schemas.microsoft.com/office/word/2010/wordml" xmlns:w15="http://schemas.microsoft.com/office/word/2012/wordml" xmlns:wpg="http://schemas.microsoft.com/office/word/2010/wordprocessingGroup" xmlns:wpi="http://schemas.microsoft.com/office/word/2010/wordprocessingInk" xmlns:wne="http://schemas.microsoft.com/office/word/2006/wordml" xmlns:wps="http://schemas.microsoft.com/office/word/2010/wordprocessingShape" mc:Ignorable="w14 w15 wp14">
+<w:endnotes xmlns:wpc="http://schemas.microsoft.com/office/word/2010/wordprocessingCanvas" xmlns:mo="http://schemas.microsoft.com/office/mac/office/2008/main" xmlns:mc="http://schemas.openxmlformats.org/markup-compatibility/2006" xmlns:mv="urn:schemas-microsoft-com:mac:vml" xmlns:o="urn:schemas-microsoft-com:office:office" xmlns:r="http://schemas.openxmlformats.org/officeDocument/2006/relationships" xmlns:m="http://schemas.openxmlformats.org/officeDocument/2006/math" xmlns:v="urn:schemas-microsoft-com:vml" xmlns:wp14="http://schemas.microsoft.com/office/word/2010/wordprocessingDrawing" xmlns:wp="http://schemas.openxmlformats.org/drawingml/2006/wordprocessingDrawing" xmlns:w10="urn:schemas-microsoft-com:office:word" xmlns:w="http://schemas.openxmlformats.org/wordprocessingml/2006/main" xmlns:w14="http://schemas.microsoft.com/office/word/2010/wordml" xmlns:w15="http://schemas.microsoft.com/office/word/2012/wordml" xmlns:wpg="http://schemas.microsoft.com/office/word/2010/wordprocessingGroup" xmlns:wpi="http://schemas.microsoft.com/office/word/2010/wordprocessingInk" xmlns:wne="http://schemas.microsoft.com/office/word/2006/wordml" xmlns:wps="http://schemas.microsoft.com/office/word/2010/wordprocessingShape" mc:Ignorable="w14 w15 wp14">
   <w:endnote w:type="separator" w:id="-1">
     <w:p>
       <w:r>
@@ -18834,7 +18438,7 @@
 </file>
 
 <file path=word/footer1.xml><?xml version="1.0" encoding="utf-8"?>
-<w:ftr xmlns:wpc="http://schemas.microsoft.com/office/word/2010/wordprocessingCanvas" xmlns:mc="http://schemas.openxmlformats.org/markup-compatibility/2006" xmlns:o="urn:schemas-microsoft-com:office:office" xmlns:r="http://schemas.openxmlformats.org/officeDocument/2006/relationships" xmlns:m="http://schemas.openxmlformats.org/officeDocument/2006/math" xmlns:v="urn:schemas-microsoft-com:vml" xmlns:wp14="http://schemas.microsoft.com/office/word/2010/wordprocessingDrawing" xmlns:wp="http://schemas.openxmlformats.org/drawingml/2006/wordprocessingDrawing" xmlns:w10="urn:schemas-microsoft-com:office:word" xmlns:w="http://schemas.openxmlformats.org/wordprocessingml/2006/main" xmlns:w14="http://schemas.microsoft.com/office/word/2010/wordml" xmlns:w15="http://schemas.microsoft.com/office/word/2012/wordml" xmlns:wpg="http://schemas.microsoft.com/office/word/2010/wordprocessingGroup" xmlns:wpi="http://schemas.microsoft.com/office/word/2010/wordprocessingInk" xmlns:wne="http://schemas.microsoft.com/office/word/2006/wordml" xmlns:wps="http://schemas.microsoft.com/office/word/2010/wordprocessingShape" mc:Ignorable="w14 w15 wp14">
+<w:ftr xmlns:wpc="http://schemas.microsoft.com/office/word/2010/wordprocessingCanvas" xmlns:mo="http://schemas.microsoft.com/office/mac/office/2008/main" xmlns:mc="http://schemas.openxmlformats.org/markup-compatibility/2006" xmlns:mv="urn:schemas-microsoft-com:mac:vml" xmlns:o="urn:schemas-microsoft-com:office:office" xmlns:r="http://schemas.openxmlformats.org/officeDocument/2006/relationships" xmlns:m="http://schemas.openxmlformats.org/officeDocument/2006/math" xmlns:v="urn:schemas-microsoft-com:vml" xmlns:wp14="http://schemas.microsoft.com/office/word/2010/wordprocessingDrawing" xmlns:wp="http://schemas.openxmlformats.org/drawingml/2006/wordprocessingDrawing" xmlns:w10="urn:schemas-microsoft-com:office:word" xmlns:w="http://schemas.openxmlformats.org/wordprocessingml/2006/main" xmlns:w14="http://schemas.microsoft.com/office/word/2010/wordml" xmlns:w15="http://schemas.microsoft.com/office/word/2012/wordml" xmlns:wpg="http://schemas.microsoft.com/office/word/2010/wordprocessingGroup" xmlns:wpi="http://schemas.microsoft.com/office/word/2010/wordprocessingInk" xmlns:wne="http://schemas.microsoft.com/office/word/2006/wordml" xmlns:wps="http://schemas.microsoft.com/office/word/2010/wordprocessingShape" mc:Ignorable="w14 w15 wp14">
   <w:p>
     <w:pPr>
       <w:pStyle w:val="Footer"/>
@@ -18845,7 +18449,7 @@
 </file>
 
 <file path=word/footer2.xml><?xml version="1.0" encoding="utf-8"?>
-<w:ftr xmlns:wpc="http://schemas.microsoft.com/office/word/2010/wordprocessingCanvas" xmlns:mc="http://schemas.openxmlformats.org/markup-compatibility/2006" xmlns:o="urn:schemas-microsoft-com:office:office" xmlns:r="http://schemas.openxmlformats.org/officeDocument/2006/relationships" xmlns:m="http://schemas.openxmlformats.org/officeDocument/2006/math" xmlns:v="urn:schemas-microsoft-com:vml" xmlns:wp14="http://schemas.microsoft.com/office/word/2010/wordprocessingDrawing" xmlns:wp="http://schemas.openxmlformats.org/drawingml/2006/wordprocessingDrawing" xmlns:w10="urn:schemas-microsoft-com:office:word" xmlns:w="http://schemas.openxmlformats.org/wordprocessingml/2006/main" xmlns:w14="http://schemas.microsoft.com/office/word/2010/wordml" xmlns:w15="http://schemas.microsoft.com/office/word/2012/wordml" xmlns:wpg="http://schemas.microsoft.com/office/word/2010/wordprocessingGroup" xmlns:wpi="http://schemas.microsoft.com/office/word/2010/wordprocessingInk" xmlns:wne="http://schemas.microsoft.com/office/word/2006/wordml" xmlns:wps="http://schemas.microsoft.com/office/word/2010/wordprocessingShape" mc:Ignorable="w14 w15 wp14">
+<w:ftr xmlns:wpc="http://schemas.microsoft.com/office/word/2010/wordprocessingCanvas" xmlns:mo="http://schemas.microsoft.com/office/mac/office/2008/main" xmlns:mc="http://schemas.openxmlformats.org/markup-compatibility/2006" xmlns:mv="urn:schemas-microsoft-com:mac:vml" xmlns:o="urn:schemas-microsoft-com:office:office" xmlns:r="http://schemas.openxmlformats.org/officeDocument/2006/relationships" xmlns:m="http://schemas.openxmlformats.org/officeDocument/2006/math" xmlns:v="urn:schemas-microsoft-com:vml" xmlns:wp14="http://schemas.microsoft.com/office/word/2010/wordprocessingDrawing" xmlns:wp="http://schemas.openxmlformats.org/drawingml/2006/wordprocessingDrawing" xmlns:w10="urn:schemas-microsoft-com:office:word" xmlns:w="http://schemas.openxmlformats.org/wordprocessingml/2006/main" xmlns:w14="http://schemas.microsoft.com/office/word/2010/wordml" xmlns:w15="http://schemas.microsoft.com/office/word/2012/wordml" xmlns:wpg="http://schemas.microsoft.com/office/word/2010/wordprocessingGroup" xmlns:wpi="http://schemas.microsoft.com/office/word/2010/wordprocessingInk" xmlns:wne="http://schemas.microsoft.com/office/word/2006/wordml" xmlns:wps="http://schemas.microsoft.com/office/word/2010/wordprocessingShape" mc:Ignorable="w14 w15 wp14">
   <w:p>
     <w:pPr>
       <w:pStyle w:val="Footer"/>
@@ -19012,7 +18616,7 @@
         <w:sz w:val="16"/>
         <w:szCs w:val="16"/>
       </w:rPr>
-      <w:t>10</w:t>
+      <w:t>2</w:t>
     </w:r>
     <w:r>
       <w:rPr>
@@ -19061,7 +18665,7 @@
         <w:sz w:val="16"/>
         <w:szCs w:val="16"/>
       </w:rPr>
-      <w:t>23</w:t>
+      <w:t>18</w:t>
     </w:r>
     <w:r>
       <w:rPr>
@@ -19076,7 +18680,7 @@
 </file>
 
 <file path=word/footer3.xml><?xml version="1.0" encoding="utf-8"?>
-<w:ftr xmlns:wpc="http://schemas.microsoft.com/office/word/2010/wordprocessingCanvas" xmlns:mc="http://schemas.openxmlformats.org/markup-compatibility/2006" xmlns:o="urn:schemas-microsoft-com:office:office" xmlns:r="http://schemas.openxmlformats.org/officeDocument/2006/relationships" xmlns:m="http://schemas.openxmlformats.org/officeDocument/2006/math" xmlns:v="urn:schemas-microsoft-com:vml" xmlns:wp14="http://schemas.microsoft.com/office/word/2010/wordprocessingDrawing" xmlns:wp="http://schemas.openxmlformats.org/drawingml/2006/wordprocessingDrawing" xmlns:w10="urn:schemas-microsoft-com:office:word" xmlns:w="http://schemas.openxmlformats.org/wordprocessingml/2006/main" xmlns:w14="http://schemas.microsoft.com/office/word/2010/wordml" xmlns:w15="http://schemas.microsoft.com/office/word/2012/wordml" xmlns:wpg="http://schemas.microsoft.com/office/word/2010/wordprocessingGroup" xmlns:wpi="http://schemas.microsoft.com/office/word/2010/wordprocessingInk" xmlns:wne="http://schemas.microsoft.com/office/word/2006/wordml" xmlns:wps="http://schemas.microsoft.com/office/word/2010/wordprocessingShape" mc:Ignorable="w14 w15 wp14">
+<w:ftr xmlns:wpc="http://schemas.microsoft.com/office/word/2010/wordprocessingCanvas" xmlns:mo="http://schemas.microsoft.com/office/mac/office/2008/main" xmlns:mc="http://schemas.openxmlformats.org/markup-compatibility/2006" xmlns:mv="urn:schemas-microsoft-com:mac:vml" xmlns:o="urn:schemas-microsoft-com:office:office" xmlns:r="http://schemas.openxmlformats.org/officeDocument/2006/relationships" xmlns:m="http://schemas.openxmlformats.org/officeDocument/2006/math" xmlns:v="urn:schemas-microsoft-com:vml" xmlns:wp14="http://schemas.microsoft.com/office/word/2010/wordprocessingDrawing" xmlns:wp="http://schemas.openxmlformats.org/drawingml/2006/wordprocessingDrawing" xmlns:w10="urn:schemas-microsoft-com:office:word" xmlns:w="http://schemas.openxmlformats.org/wordprocessingml/2006/main" xmlns:w14="http://schemas.microsoft.com/office/word/2010/wordml" xmlns:w15="http://schemas.microsoft.com/office/word/2012/wordml" xmlns:wpg="http://schemas.microsoft.com/office/word/2010/wordprocessingGroup" xmlns:wpi="http://schemas.microsoft.com/office/word/2010/wordprocessingInk" xmlns:wne="http://schemas.microsoft.com/office/word/2006/wordml" xmlns:wps="http://schemas.microsoft.com/office/word/2010/wordprocessingShape" mc:Ignorable="w14 w15 wp14">
   <w:p>
     <w:pPr>
       <w:pStyle w:val="Footer"/>
@@ -19250,7 +18854,7 @@
         <w:sz w:val="16"/>
         <w:szCs w:val="16"/>
       </w:rPr>
-      <w:t>16</w:t>
+      <w:t>20</w:t>
     </w:r>
     <w:r>
       <w:rPr>
@@ -19299,7 +18903,7 @@
         <w:sz w:val="16"/>
         <w:szCs w:val="16"/>
       </w:rPr>
-      <w:t>23</w:t>
+      <w:t>20</w:t>
     </w:r>
     <w:r>
       <w:rPr>
@@ -19314,7 +18918,7 @@
 </file>
 
 <file path=word/footnotes.xml><?xml version="1.0" encoding="utf-8"?>
-<w:footnotes xmlns:wpc="http://schemas.microsoft.com/office/word/2010/wordprocessingCanvas" xmlns:mc="http://schemas.openxmlformats.org/markup-compatibility/2006" xmlns:o="urn:schemas-microsoft-com:office:office" xmlns:r="http://schemas.openxmlformats.org/officeDocument/2006/relationships" xmlns:m="http://schemas.openxmlformats.org/officeDocument/2006/math" xmlns:v="urn:schemas-microsoft-com:vml" xmlns:wp14="http://schemas.microsoft.com/office/word/2010/wordprocessingDrawing" xmlns:wp="http://schemas.openxmlformats.org/drawingml/2006/wordprocessingDrawing" xmlns:w10="urn:schemas-microsoft-com:office:word" xmlns:w="http://schemas.openxmlformats.org/wordprocessingml/2006/main" xmlns:w14="http://schemas.microsoft.com/office/word/2010/wordml" xmlns:w15="http://schemas.microsoft.com/office/word/2012/wordml" xmlns:wpg="http://schemas.microsoft.com/office/word/2010/wordprocessingGroup" xmlns:wpi="http://schemas.microsoft.com/office/word/2010/wordprocessingInk" xmlns:wne="http://schemas.microsoft.com/office/word/2006/wordml" xmlns:wps="http://schemas.microsoft.com/office/word/2010/wordprocessingShape" mc:Ignorable="w14 w15 wp14">
+<w:footnotes xmlns:wpc="http://schemas.microsoft.com/office/word/2010/wordprocessingCanvas" xmlns:mo="http://schemas.microsoft.com/office/mac/office/2008/main" xmlns:mc="http://schemas.openxmlformats.org/markup-compatibility/2006" xmlns:mv="urn:schemas-microsoft-com:mac:vml" xmlns:o="urn:schemas-microsoft-com:office:office" xmlns:r="http://schemas.openxmlformats.org/officeDocument/2006/relationships" xmlns:m="http://schemas.openxmlformats.org/officeDocument/2006/math" xmlns:v="urn:schemas-microsoft-com:vml" xmlns:wp14="http://schemas.microsoft.com/office/word/2010/wordprocessingDrawing" xmlns:wp="http://schemas.openxmlformats.org/drawingml/2006/wordprocessingDrawing" xmlns:w10="urn:schemas-microsoft-com:office:word" xmlns:w="http://schemas.openxmlformats.org/wordprocessingml/2006/main" xmlns:w14="http://schemas.microsoft.com/office/word/2010/wordml" xmlns:w15="http://schemas.microsoft.com/office/word/2012/wordml" xmlns:wpg="http://schemas.microsoft.com/office/word/2010/wordprocessingGroup" xmlns:wpi="http://schemas.microsoft.com/office/word/2010/wordprocessingInk" xmlns:wne="http://schemas.microsoft.com/office/word/2006/wordml" xmlns:wps="http://schemas.microsoft.com/office/word/2010/wordprocessingShape" mc:Ignorable="w14 w15 wp14">
   <w:footnote w:type="separator" w:id="-1">
     <w:p>
       <w:pPr>
@@ -19567,7 +19171,7 @@
 </file>
 
 <file path=word/header1.xml><?xml version="1.0" encoding="utf-8"?>
-<w:hdr xmlns:wpc="http://schemas.microsoft.com/office/word/2010/wordprocessingCanvas" xmlns:mc="http://schemas.openxmlformats.org/markup-compatibility/2006" xmlns:o="urn:schemas-microsoft-com:office:office" xmlns:r="http://schemas.openxmlformats.org/officeDocument/2006/relationships" xmlns:m="http://schemas.openxmlformats.org/officeDocument/2006/math" xmlns:v="urn:schemas-microsoft-com:vml" xmlns:wp14="http://schemas.microsoft.com/office/word/2010/wordprocessingDrawing" xmlns:wp="http://schemas.openxmlformats.org/drawingml/2006/wordprocessingDrawing" xmlns:w10="urn:schemas-microsoft-com:office:word" xmlns:w="http://schemas.openxmlformats.org/wordprocessingml/2006/main" xmlns:w14="http://schemas.microsoft.com/office/word/2010/wordml" xmlns:w15="http://schemas.microsoft.com/office/word/2012/wordml" xmlns:wpg="http://schemas.microsoft.com/office/word/2010/wordprocessingGroup" xmlns:wpi="http://schemas.microsoft.com/office/word/2010/wordprocessingInk" xmlns:wne="http://schemas.microsoft.com/office/word/2006/wordml" xmlns:wps="http://schemas.microsoft.com/office/word/2010/wordprocessingShape" mc:Ignorable="w14 w15 wp14">
+<w:hdr xmlns:wpc="http://schemas.microsoft.com/office/word/2010/wordprocessingCanvas" xmlns:mo="http://schemas.microsoft.com/office/mac/office/2008/main" xmlns:mc="http://schemas.openxmlformats.org/markup-compatibility/2006" xmlns:mv="urn:schemas-microsoft-com:mac:vml" xmlns:o="urn:schemas-microsoft-com:office:office" xmlns:r="http://schemas.openxmlformats.org/officeDocument/2006/relationships" xmlns:m="http://schemas.openxmlformats.org/officeDocument/2006/math" xmlns:v="urn:schemas-microsoft-com:vml" xmlns:wp14="http://schemas.microsoft.com/office/word/2010/wordprocessingDrawing" xmlns:wp="http://schemas.openxmlformats.org/drawingml/2006/wordprocessingDrawing" xmlns:w10="urn:schemas-microsoft-com:office:word" xmlns:w="http://schemas.openxmlformats.org/wordprocessingml/2006/main" xmlns:w14="http://schemas.microsoft.com/office/word/2010/wordml" xmlns:w15="http://schemas.microsoft.com/office/word/2012/wordml" xmlns:wpg="http://schemas.microsoft.com/office/word/2010/wordprocessingGroup" xmlns:wpi="http://schemas.microsoft.com/office/word/2010/wordprocessingInk" xmlns:wne="http://schemas.microsoft.com/office/word/2006/wordml" xmlns:wps="http://schemas.microsoft.com/office/word/2010/wordprocessingShape" mc:Ignorable="w14 w15 wp14">
   <w:p>
     <w:pPr>
       <w:pStyle w:val="Header"/>
@@ -19578,8 +19182,8 @@
 </file>
 
 <file path=word/numbering.xml><?xml version="1.0" encoding="utf-8"?>
-<w:numbering xmlns:wpc="http://schemas.microsoft.com/office/word/2010/wordprocessingCanvas" xmlns:mc="http://schemas.openxmlformats.org/markup-compatibility/2006" xmlns:o="urn:schemas-microsoft-com:office:office" xmlns:r="http://schemas.openxmlformats.org/officeDocument/2006/relationships" xmlns:m="http://schemas.openxmlformats.org/officeDocument/2006/math" xmlns:v="urn:schemas-microsoft-com:vml" xmlns:wp14="http://schemas.microsoft.com/office/word/2010/wordprocessingDrawing" xmlns:wp="http://schemas.openxmlformats.org/drawingml/2006/wordprocessingDrawing" xmlns:w10="urn:schemas-microsoft-com:office:word" xmlns:w="http://schemas.openxmlformats.org/wordprocessingml/2006/main" xmlns:w14="http://schemas.microsoft.com/office/word/2010/wordml" xmlns:w15="http://schemas.microsoft.com/office/word/2012/wordml" xmlns:wpg="http://schemas.microsoft.com/office/word/2010/wordprocessingGroup" xmlns:wpi="http://schemas.microsoft.com/office/word/2010/wordprocessingInk" xmlns:wne="http://schemas.microsoft.com/office/word/2006/wordml" xmlns:wps="http://schemas.microsoft.com/office/word/2010/wordprocessingShape" mc:Ignorable="w14 w15 wp14">
-  <w:abstractNum w:abstractNumId="0" w15:restartNumberingAfterBreak="0">
+<w:numbering xmlns:wpc="http://schemas.microsoft.com/office/word/2010/wordprocessingCanvas" xmlns:mo="http://schemas.microsoft.com/office/mac/office/2008/main" xmlns:mc="http://schemas.openxmlformats.org/markup-compatibility/2006" xmlns:mv="urn:schemas-microsoft-com:mac:vml" xmlns:o="urn:schemas-microsoft-com:office:office" xmlns:r="http://schemas.openxmlformats.org/officeDocument/2006/relationships" xmlns:m="http://schemas.openxmlformats.org/officeDocument/2006/math" xmlns:v="urn:schemas-microsoft-com:vml" xmlns:wp14="http://schemas.microsoft.com/office/word/2010/wordprocessingDrawing" xmlns:wp="http://schemas.openxmlformats.org/drawingml/2006/wordprocessingDrawing" xmlns:w10="urn:schemas-microsoft-com:office:word" xmlns:w="http://schemas.openxmlformats.org/wordprocessingml/2006/main" xmlns:w14="http://schemas.microsoft.com/office/word/2010/wordml" xmlns:w15="http://schemas.microsoft.com/office/word/2012/wordml" xmlns:wpg="http://schemas.microsoft.com/office/word/2010/wordprocessingGroup" xmlns:wpi="http://schemas.microsoft.com/office/word/2010/wordprocessingInk" xmlns:wne="http://schemas.microsoft.com/office/word/2006/wordml" xmlns:wps="http://schemas.microsoft.com/office/word/2010/wordprocessingShape" mc:Ignorable="w14 w15 wp14">
+  <w:abstractNum w:abstractNumId="0">
     <w:nsid w:val="13F02302"/>
     <w:multiLevelType w:val="hybridMultilevel"/>
     <w:tmpl w:val="78AE2B54"/>
@@ -19692,7 +19296,7 @@
       </w:rPr>
     </w:lvl>
   </w:abstractNum>
-  <w:abstractNum w:abstractNumId="1" w15:restartNumberingAfterBreak="0">
+  <w:abstractNum w:abstractNumId="1">
     <w:nsid w:val="19784D2D"/>
     <w:multiLevelType w:val="multilevel"/>
     <w:tmpl w:val="04090025"/>
@@ -19787,7 +19391,7 @@
       </w:pPr>
     </w:lvl>
   </w:abstractNum>
-  <w:abstractNum w:abstractNumId="2" w15:restartNumberingAfterBreak="0">
+  <w:abstractNum w:abstractNumId="2">
     <w:nsid w:val="3B641EED"/>
     <w:multiLevelType w:val="hybridMultilevel"/>
     <w:tmpl w:val="27265A92"/>
@@ -19900,7 +19504,7 @@
       </w:rPr>
     </w:lvl>
   </w:abstractNum>
-  <w:abstractNum w:abstractNumId="3" w15:restartNumberingAfterBreak="0">
+  <w:abstractNum w:abstractNumId="3">
     <w:nsid w:val="5BCA223C"/>
     <w:multiLevelType w:val="hybridMultilevel"/>
     <w:tmpl w:val="13B6770E"/>
@@ -20013,7 +19617,7 @@
       </w:rPr>
     </w:lvl>
   </w:abstractNum>
-  <w:abstractNum w:abstractNumId="4" w15:restartNumberingAfterBreak="0">
+  <w:abstractNum w:abstractNumId="4">
     <w:nsid w:val="64F141F5"/>
     <w:multiLevelType w:val="multilevel"/>
     <w:tmpl w:val="04090025"/>
@@ -20279,7 +19883,7 @@
     </w:rPrDefault>
     <w:pPrDefault/>
   </w:docDefaults>
-  <w:latentStyles w:defLockedState="0" w:defUIPriority="99" w:defSemiHidden="0" w:defUnhideWhenUsed="0" w:defQFormat="0" w:count="371">
+  <w:latentStyles w:defLockedState="0" w:defUIPriority="99" w:defSemiHidden="0" w:defUnhideWhenUsed="0" w:defQFormat="0" w:count="380">
     <w:lsdException w:name="Normal" w:uiPriority="0" w:qFormat="1"/>
     <w:lsdException w:name="heading 1" w:uiPriority="0" w:qFormat="1"/>
     <w:lsdException w:name="heading 2" w:semiHidden="1" w:uiPriority="0" w:unhideWhenUsed="1" w:qFormat="1"/>
@@ -21387,6 +20991,7 @@
       <w:spacing w:before="80" w:after="80"/>
     </w:pPr>
     <w:tblPr>
+      <w:tblInd w:w="0" w:type="dxa"/>
       <w:tblBorders>
         <w:top w:val="single" w:sz="4" w:space="0" w:color="auto"/>
         <w:left w:val="single" w:sz="4" w:space="0" w:color="auto"/>
@@ -21395,6 +21000,12 @@
         <w:insideH w:val="single" w:sz="4" w:space="0" w:color="auto"/>
         <w:insideV w:val="single" w:sz="4" w:space="0" w:color="auto"/>
       </w:tblBorders>
+      <w:tblCellMar>
+        <w:top w:w="0" w:type="dxa"/>
+        <w:left w:w="108" w:type="dxa"/>
+        <w:bottom w:w="0" w:type="dxa"/>
+        <w:right w:w="108" w:type="dxa"/>
+      </w:tblCellMar>
     </w:tblPr>
   </w:style>
   <w:style w:type="paragraph" w:customStyle="1" w:styleId="AppendixHeading3">
@@ -21585,6 +21196,13 @@
     <w:tblPr>
       <w:tblStyleRowBandSize w:val="1"/>
       <w:tblStyleColBandSize w:val="1"/>
+      <w:tblInd w:w="0" w:type="dxa"/>
+      <w:tblCellMar>
+        <w:top w:w="0" w:type="dxa"/>
+        <w:left w:w="108" w:type="dxa"/>
+        <w:bottom w:w="0" w:type="dxa"/>
+        <w:right w:w="108" w:type="dxa"/>
+      </w:tblCellMar>
     </w:tblPr>
   </w:style>
   <w:style w:type="paragraph" w:styleId="ListParagraph">
@@ -21867,7 +21485,7 @@
 </file>
 
 <file path=customXml/itemProps1.xml><?xml version="1.0" encoding="utf-8"?>
-<ds:datastoreItem xmlns:ds="http://schemas.openxmlformats.org/officeDocument/2006/customXml" ds:itemID="{49D785EA-2339-4F62-B94D-0CAD7433DC51}">
+<ds:datastoreItem xmlns:ds="http://schemas.openxmlformats.org/officeDocument/2006/customXml" ds:itemID="{59A2F48D-E45A-9E47-99D0-2CBC0D9E5F9C}">
   <ds:schemaRefs>
     <ds:schemaRef ds:uri="http://schemas.openxmlformats.org/officeDocument/2006/bibliography"/>
   </ds:schemaRefs>

</xml_diff>

<commit_message>
remove sentence in 1.2.2
</commit_message>
<xml_diff>
--- a/documents/DRAFT-cybox-v2.1.1-wd01-part10-account-object.docx
+++ b/documents/DRAFT-cybox-v2.1.1-wd01-part10-account-object.docx
@@ -11,7 +11,6 @@
           <w:szCs w:val="28"/>
         </w:rPr>
       </w:pPr>
-      <w:proofErr w:type="spellStart"/>
       <w:r>
         <w:rPr>
           <w:sz w:val="28"/>
@@ -27,7 +26,6 @@
         </w:rPr>
         <w:t>TM</w:t>
       </w:r>
-      <w:proofErr w:type="spellEnd"/>
       <w:r>
         <w:rPr>
           <w:sz w:val="28"/>
@@ -319,7 +317,6 @@
         </w:tabs>
         <w:ind w:left="1080"/>
       </w:pPr>
-      <w:proofErr w:type="spellStart"/>
       <w:r>
         <w:rPr>
           <w:i/>
@@ -333,7 +330,6 @@
         </w:rPr>
         <w:t>TM</w:t>
       </w:r>
-      <w:proofErr w:type="spellEnd"/>
       <w:r>
         <w:rPr>
           <w:i/>
@@ -369,7 +365,6 @@
         </w:tabs>
         <w:ind w:left="1080"/>
       </w:pPr>
-      <w:proofErr w:type="spellStart"/>
       <w:r>
         <w:rPr>
           <w:i/>
@@ -383,7 +378,6 @@
         </w:rPr>
         <w:t>TM</w:t>
       </w:r>
-      <w:proofErr w:type="spellEnd"/>
       <w:r>
         <w:rPr>
           <w:i/>
@@ -437,7 +431,6 @@
         </w:tabs>
         <w:ind w:left="1080"/>
       </w:pPr>
-      <w:proofErr w:type="spellStart"/>
       <w:r>
         <w:rPr>
           <w:i/>
@@ -451,7 +444,6 @@
         </w:rPr>
         <w:t>TM</w:t>
       </w:r>
-      <w:proofErr w:type="spellEnd"/>
       <w:r>
         <w:rPr>
           <w:i/>
@@ -493,7 +485,6 @@
         </w:tabs>
         <w:ind w:left="1080"/>
       </w:pPr>
-      <w:proofErr w:type="spellStart"/>
       <w:r>
         <w:rPr>
           <w:i/>
@@ -507,7 +498,6 @@
         </w:rPr>
         <w:t>TM</w:t>
       </w:r>
-      <w:proofErr w:type="spellEnd"/>
       <w:r>
         <w:rPr>
           <w:i/>
@@ -561,7 +551,6 @@
         </w:tabs>
         <w:ind w:left="1080"/>
       </w:pPr>
-      <w:proofErr w:type="spellStart"/>
       <w:r>
         <w:rPr>
           <w:i/>
@@ -575,7 +564,6 @@
         </w:rPr>
         <w:t>TM</w:t>
       </w:r>
-      <w:proofErr w:type="spellEnd"/>
       <w:r>
         <w:rPr>
           <w:i/>
@@ -629,7 +617,6 @@
         </w:tabs>
         <w:ind w:left="1080"/>
       </w:pPr>
-      <w:proofErr w:type="spellStart"/>
       <w:r>
         <w:rPr>
           <w:i/>
@@ -643,7 +630,6 @@
         </w:rPr>
         <w:t>TM</w:t>
       </w:r>
-      <w:proofErr w:type="spellEnd"/>
       <w:r>
         <w:rPr>
           <w:i/>
@@ -697,7 +683,6 @@
         </w:tabs>
         <w:ind w:left="1080"/>
       </w:pPr>
-      <w:proofErr w:type="spellStart"/>
       <w:r>
         <w:rPr>
           <w:i/>
@@ -711,7 +696,6 @@
         </w:rPr>
         <w:t>TM</w:t>
       </w:r>
-      <w:proofErr w:type="spellEnd"/>
       <w:r>
         <w:rPr>
           <w:i/>
@@ -765,7 +749,6 @@
         </w:tabs>
         <w:ind w:left="1080"/>
       </w:pPr>
-      <w:proofErr w:type="spellStart"/>
       <w:r>
         <w:rPr>
           <w:i/>
@@ -779,7 +762,6 @@
         </w:rPr>
         <w:t>TM</w:t>
       </w:r>
-      <w:proofErr w:type="spellEnd"/>
       <w:r>
         <w:rPr>
           <w:i/>
@@ -833,7 +815,6 @@
         </w:tabs>
         <w:ind w:left="1080"/>
       </w:pPr>
-      <w:proofErr w:type="spellStart"/>
       <w:r>
         <w:rPr>
           <w:i/>
@@ -847,7 +828,6 @@
         </w:rPr>
         <w:t>TM</w:t>
       </w:r>
-      <w:proofErr w:type="spellEnd"/>
       <w:r>
         <w:rPr>
           <w:i/>
@@ -901,7 +881,6 @@
         </w:tabs>
         <w:ind w:left="1080"/>
       </w:pPr>
-      <w:proofErr w:type="spellStart"/>
       <w:r>
         <w:rPr>
           <w:i/>
@@ -915,7 +894,6 @@
         </w:rPr>
         <w:t>TM</w:t>
       </w:r>
-      <w:proofErr w:type="spellEnd"/>
       <w:r>
         <w:rPr>
           <w:i/>
@@ -969,7 +947,6 @@
         </w:tabs>
         <w:ind w:left="1080"/>
       </w:pPr>
-      <w:proofErr w:type="spellStart"/>
       <w:r>
         <w:rPr>
           <w:i/>
@@ -983,7 +960,6 @@
         </w:rPr>
         <w:t>TM</w:t>
       </w:r>
-      <w:proofErr w:type="spellEnd"/>
       <w:r>
         <w:rPr>
           <w:i/>
@@ -1037,7 +1013,6 @@
         </w:tabs>
         <w:ind w:left="1080"/>
       </w:pPr>
-      <w:proofErr w:type="spellStart"/>
       <w:r>
         <w:rPr>
           <w:i/>
@@ -1051,7 +1026,6 @@
         </w:rPr>
         <w:t>TM</w:t>
       </w:r>
-      <w:proofErr w:type="spellEnd"/>
       <w:r>
         <w:rPr>
           <w:i/>
@@ -1105,7 +1079,6 @@
         </w:tabs>
         <w:ind w:left="1080"/>
       </w:pPr>
-      <w:proofErr w:type="spellStart"/>
       <w:r>
         <w:rPr>
           <w:i/>
@@ -1119,7 +1092,6 @@
         </w:rPr>
         <w:t>TM</w:t>
       </w:r>
-      <w:proofErr w:type="spellEnd"/>
       <w:r>
         <w:rPr>
           <w:i/>
@@ -1173,7 +1145,6 @@
         </w:tabs>
         <w:ind w:left="1080"/>
       </w:pPr>
-      <w:proofErr w:type="spellStart"/>
       <w:r>
         <w:rPr>
           <w:i/>
@@ -1187,7 +1158,6 @@
         </w:rPr>
         <w:t>TM</w:t>
       </w:r>
-      <w:proofErr w:type="spellEnd"/>
       <w:r>
         <w:rPr>
           <w:i/>
@@ -1241,7 +1211,6 @@
         </w:tabs>
         <w:ind w:left="1080"/>
       </w:pPr>
-      <w:proofErr w:type="spellStart"/>
       <w:r>
         <w:rPr>
           <w:i/>
@@ -1255,7 +1224,6 @@
         </w:rPr>
         <w:t>TM</w:t>
       </w:r>
-      <w:proofErr w:type="spellEnd"/>
       <w:r>
         <w:rPr>
           <w:i/>
@@ -1309,7 +1277,6 @@
         </w:tabs>
         <w:ind w:left="1080"/>
       </w:pPr>
-      <w:proofErr w:type="spellStart"/>
       <w:r>
         <w:rPr>
           <w:i/>
@@ -1323,7 +1290,6 @@
         </w:rPr>
         <w:t>TM</w:t>
       </w:r>
-      <w:proofErr w:type="spellEnd"/>
       <w:r>
         <w:rPr>
           <w:i/>
@@ -1377,7 +1343,6 @@
         </w:tabs>
         <w:ind w:left="1080"/>
       </w:pPr>
-      <w:proofErr w:type="spellStart"/>
       <w:r>
         <w:rPr>
           <w:i/>
@@ -1391,7 +1356,6 @@
         </w:rPr>
         <w:t>TM</w:t>
       </w:r>
-      <w:proofErr w:type="spellEnd"/>
       <w:r>
         <w:rPr>
           <w:i/>
@@ -1445,7 +1409,6 @@
         </w:tabs>
         <w:ind w:left="1080"/>
       </w:pPr>
-      <w:proofErr w:type="spellStart"/>
       <w:r>
         <w:rPr>
           <w:i/>
@@ -1459,7 +1422,6 @@
         </w:rPr>
         <w:t>TM</w:t>
       </w:r>
-      <w:proofErr w:type="spellEnd"/>
       <w:r>
         <w:rPr>
           <w:i/>
@@ -1513,7 +1475,6 @@
         </w:tabs>
         <w:ind w:left="1080"/>
       </w:pPr>
-      <w:proofErr w:type="spellStart"/>
       <w:r>
         <w:rPr>
           <w:i/>
@@ -1527,7 +1488,6 @@
         </w:rPr>
         <w:t>TM</w:t>
       </w:r>
-      <w:proofErr w:type="spellEnd"/>
       <w:r>
         <w:rPr>
           <w:i/>
@@ -1581,7 +1541,6 @@
         </w:tabs>
         <w:ind w:left="1080"/>
       </w:pPr>
-      <w:proofErr w:type="spellStart"/>
       <w:r>
         <w:rPr>
           <w:i/>
@@ -1595,7 +1554,6 @@
         </w:rPr>
         <w:t>TM</w:t>
       </w:r>
-      <w:proofErr w:type="spellEnd"/>
       <w:r>
         <w:rPr>
           <w:i/>
@@ -1649,7 +1607,6 @@
         </w:tabs>
         <w:ind w:left="1080"/>
       </w:pPr>
-      <w:proofErr w:type="spellStart"/>
       <w:r>
         <w:rPr>
           <w:i/>
@@ -1663,7 +1620,6 @@
         </w:rPr>
         <w:t>TM</w:t>
       </w:r>
-      <w:proofErr w:type="spellEnd"/>
       <w:r>
         <w:rPr>
           <w:i/>
@@ -1717,7 +1673,6 @@
         </w:tabs>
         <w:ind w:left="1080"/>
       </w:pPr>
-      <w:proofErr w:type="spellStart"/>
       <w:r>
         <w:rPr>
           <w:i/>
@@ -1731,7 +1686,6 @@
         </w:rPr>
         <w:t>TM</w:t>
       </w:r>
-      <w:proofErr w:type="spellEnd"/>
       <w:r>
         <w:rPr>
           <w:i/>
@@ -1785,7 +1739,6 @@
         </w:tabs>
         <w:ind w:left="1080"/>
       </w:pPr>
-      <w:proofErr w:type="spellStart"/>
       <w:r>
         <w:rPr>
           <w:i/>
@@ -1799,7 +1752,6 @@
         </w:rPr>
         <w:t>TM</w:t>
       </w:r>
-      <w:proofErr w:type="spellEnd"/>
       <w:r>
         <w:rPr>
           <w:i/>
@@ -1853,7 +1805,6 @@
         </w:tabs>
         <w:ind w:left="1080"/>
       </w:pPr>
-      <w:proofErr w:type="spellStart"/>
       <w:r>
         <w:rPr>
           <w:i/>
@@ -1867,7 +1818,6 @@
         </w:rPr>
         <w:t>TM</w:t>
       </w:r>
-      <w:proofErr w:type="spellEnd"/>
       <w:r>
         <w:rPr>
           <w:i/>
@@ -1909,7 +1859,6 @@
         </w:tabs>
         <w:ind w:left="1080"/>
       </w:pPr>
-      <w:proofErr w:type="spellStart"/>
       <w:r>
         <w:rPr>
           <w:i/>
@@ -1923,7 +1872,6 @@
         </w:rPr>
         <w:t>TM</w:t>
       </w:r>
-      <w:proofErr w:type="spellEnd"/>
       <w:r>
         <w:rPr>
           <w:i/>
@@ -1977,7 +1925,6 @@
         </w:tabs>
         <w:ind w:left="1080"/>
       </w:pPr>
-      <w:proofErr w:type="spellStart"/>
       <w:r>
         <w:rPr>
           <w:i/>
@@ -1991,7 +1938,6 @@
         </w:rPr>
         <w:t>TM</w:t>
       </w:r>
-      <w:proofErr w:type="spellEnd"/>
       <w:r>
         <w:rPr>
           <w:i/>
@@ -2045,7 +1991,6 @@
         </w:tabs>
         <w:ind w:left="1080"/>
       </w:pPr>
-      <w:proofErr w:type="spellStart"/>
       <w:r>
         <w:rPr>
           <w:i/>
@@ -2059,7 +2004,6 @@
         </w:rPr>
         <w:t>TM</w:t>
       </w:r>
-      <w:proofErr w:type="spellEnd"/>
       <w:r>
         <w:rPr>
           <w:i/>
@@ -2113,7 +2057,6 @@
         </w:tabs>
         <w:ind w:left="1080"/>
       </w:pPr>
-      <w:proofErr w:type="spellStart"/>
       <w:r>
         <w:rPr>
           <w:i/>
@@ -2127,7 +2070,6 @@
         </w:rPr>
         <w:t>TM</w:t>
       </w:r>
-      <w:proofErr w:type="spellEnd"/>
       <w:r>
         <w:rPr>
           <w:i/>
@@ -2181,7 +2123,6 @@
         </w:tabs>
         <w:ind w:left="1080"/>
       </w:pPr>
-      <w:proofErr w:type="spellStart"/>
       <w:r>
         <w:rPr>
           <w:i/>
@@ -2195,7 +2136,6 @@
         </w:rPr>
         <w:t>TM</w:t>
       </w:r>
-      <w:proofErr w:type="spellEnd"/>
       <w:r>
         <w:rPr>
           <w:i/>
@@ -2249,7 +2189,6 @@
         </w:tabs>
         <w:ind w:left="1080"/>
       </w:pPr>
-      <w:proofErr w:type="spellStart"/>
       <w:r>
         <w:rPr>
           <w:i/>
@@ -2263,7 +2202,6 @@
         </w:rPr>
         <w:t>TM</w:t>
       </w:r>
-      <w:proofErr w:type="spellEnd"/>
       <w:r>
         <w:rPr>
           <w:i/>
@@ -2305,7 +2243,6 @@
         </w:tabs>
         <w:ind w:left="1080"/>
       </w:pPr>
-      <w:proofErr w:type="spellStart"/>
       <w:r>
         <w:rPr>
           <w:i/>
@@ -2319,7 +2256,6 @@
         </w:rPr>
         <w:t>TM</w:t>
       </w:r>
-      <w:proofErr w:type="spellEnd"/>
       <w:r>
         <w:rPr>
           <w:i/>
@@ -2361,7 +2297,6 @@
         </w:tabs>
         <w:ind w:left="1080"/>
       </w:pPr>
-      <w:proofErr w:type="spellStart"/>
       <w:r>
         <w:rPr>
           <w:i/>
@@ -2375,7 +2310,6 @@
         </w:rPr>
         <w:t>TM</w:t>
       </w:r>
-      <w:proofErr w:type="spellEnd"/>
       <w:r>
         <w:rPr>
           <w:i/>
@@ -2417,7 +2351,6 @@
         </w:tabs>
         <w:ind w:left="1080"/>
       </w:pPr>
-      <w:proofErr w:type="spellStart"/>
       <w:r>
         <w:rPr>
           <w:i/>
@@ -2431,7 +2364,6 @@
         </w:rPr>
         <w:t>TM</w:t>
       </w:r>
-      <w:proofErr w:type="spellEnd"/>
       <w:r>
         <w:rPr>
           <w:i/>
@@ -2473,7 +2405,6 @@
         </w:tabs>
         <w:ind w:left="1080"/>
       </w:pPr>
-      <w:proofErr w:type="spellStart"/>
       <w:r>
         <w:rPr>
           <w:i/>
@@ -2487,7 +2418,6 @@
         </w:rPr>
         <w:t>TM</w:t>
       </w:r>
-      <w:proofErr w:type="spellEnd"/>
       <w:r>
         <w:rPr>
           <w:i/>
@@ -2529,7 +2459,6 @@
         </w:tabs>
         <w:ind w:left="1080"/>
       </w:pPr>
-      <w:proofErr w:type="spellStart"/>
       <w:r>
         <w:rPr>
           <w:i/>
@@ -2544,7 +2473,6 @@
         </w:rPr>
         <w:t>TM</w:t>
       </w:r>
-      <w:proofErr w:type="spellEnd"/>
       <w:r>
         <w:rPr>
           <w:i/>
@@ -2586,7 +2514,6 @@
         </w:tabs>
         <w:ind w:left="1080"/>
       </w:pPr>
-      <w:proofErr w:type="spellStart"/>
       <w:r>
         <w:rPr>
           <w:i/>
@@ -2600,7 +2527,6 @@
         </w:rPr>
         <w:t>TM</w:t>
       </w:r>
-      <w:proofErr w:type="spellEnd"/>
       <w:r>
         <w:rPr>
           <w:i/>
@@ -2642,7 +2568,6 @@
         </w:tabs>
         <w:ind w:left="1080"/>
       </w:pPr>
-      <w:proofErr w:type="spellStart"/>
       <w:r>
         <w:rPr>
           <w:i/>
@@ -2656,7 +2581,6 @@
         </w:rPr>
         <w:t>TM</w:t>
       </w:r>
-      <w:proofErr w:type="spellEnd"/>
       <w:r>
         <w:rPr>
           <w:i/>
@@ -2698,7 +2622,6 @@
         </w:tabs>
         <w:ind w:left="1080"/>
       </w:pPr>
-      <w:proofErr w:type="spellStart"/>
       <w:r>
         <w:rPr>
           <w:i/>
@@ -2712,7 +2635,6 @@
         </w:rPr>
         <w:t>TM</w:t>
       </w:r>
-      <w:proofErr w:type="spellEnd"/>
       <w:r>
         <w:rPr>
           <w:i/>
@@ -2754,7 +2676,6 @@
         </w:tabs>
         <w:ind w:left="1080"/>
       </w:pPr>
-      <w:proofErr w:type="spellStart"/>
       <w:r>
         <w:rPr>
           <w:i/>
@@ -2768,7 +2689,6 @@
         </w:rPr>
         <w:t>TM</w:t>
       </w:r>
-      <w:proofErr w:type="spellEnd"/>
       <w:r>
         <w:rPr>
           <w:i/>
@@ -2810,7 +2730,6 @@
         </w:tabs>
         <w:ind w:left="1080"/>
       </w:pPr>
-      <w:proofErr w:type="spellStart"/>
       <w:r>
         <w:rPr>
           <w:i/>
@@ -2824,7 +2743,6 @@
         </w:rPr>
         <w:t>TM</w:t>
       </w:r>
-      <w:proofErr w:type="spellEnd"/>
       <w:r>
         <w:rPr>
           <w:i/>
@@ -2866,7 +2784,6 @@
         </w:tabs>
         <w:ind w:left="1080"/>
       </w:pPr>
-      <w:proofErr w:type="spellStart"/>
       <w:r>
         <w:rPr>
           <w:i/>
@@ -2880,7 +2797,6 @@
         </w:rPr>
         <w:t>TM</w:t>
       </w:r>
-      <w:proofErr w:type="spellEnd"/>
       <w:r>
         <w:rPr>
           <w:i/>
@@ -2922,7 +2838,6 @@
         </w:tabs>
         <w:ind w:left="1080"/>
       </w:pPr>
-      <w:proofErr w:type="spellStart"/>
       <w:r>
         <w:rPr>
           <w:i/>
@@ -2936,7 +2851,6 @@
         </w:rPr>
         <w:t>TM</w:t>
       </w:r>
-      <w:proofErr w:type="spellEnd"/>
       <w:r>
         <w:rPr>
           <w:i/>
@@ -2978,7 +2892,6 @@
         </w:tabs>
         <w:ind w:left="1080"/>
       </w:pPr>
-      <w:proofErr w:type="spellStart"/>
       <w:r>
         <w:rPr>
           <w:i/>
@@ -2992,7 +2905,6 @@
         </w:rPr>
         <w:t>TM</w:t>
       </w:r>
-      <w:proofErr w:type="spellEnd"/>
       <w:r>
         <w:rPr>
           <w:i/>
@@ -3034,7 +2946,6 @@
         </w:tabs>
         <w:ind w:left="1080"/>
       </w:pPr>
-      <w:proofErr w:type="spellStart"/>
       <w:r>
         <w:rPr>
           <w:i/>
@@ -3048,7 +2959,6 @@
         </w:rPr>
         <w:t>TM</w:t>
       </w:r>
-      <w:proofErr w:type="spellEnd"/>
       <w:r>
         <w:rPr>
           <w:i/>
@@ -3090,7 +3000,6 @@
         </w:tabs>
         <w:ind w:left="1080"/>
       </w:pPr>
-      <w:proofErr w:type="spellStart"/>
       <w:r>
         <w:rPr>
           <w:i/>
@@ -3104,7 +3013,6 @@
         </w:rPr>
         <w:t>TM</w:t>
       </w:r>
-      <w:proofErr w:type="spellEnd"/>
       <w:r>
         <w:rPr>
           <w:i/>
@@ -3146,7 +3054,6 @@
         </w:tabs>
         <w:ind w:left="1080"/>
       </w:pPr>
-      <w:proofErr w:type="spellStart"/>
       <w:r>
         <w:rPr>
           <w:i/>
@@ -3160,7 +3067,6 @@
         </w:rPr>
         <w:t>TM</w:t>
       </w:r>
-      <w:proofErr w:type="spellEnd"/>
       <w:r>
         <w:rPr>
           <w:i/>
@@ -3202,7 +3108,6 @@
         </w:tabs>
         <w:ind w:left="1080"/>
       </w:pPr>
-      <w:proofErr w:type="spellStart"/>
       <w:r>
         <w:rPr>
           <w:i/>
@@ -3216,7 +3121,6 @@
         </w:rPr>
         <w:t>TM</w:t>
       </w:r>
-      <w:proofErr w:type="spellEnd"/>
       <w:r>
         <w:rPr>
           <w:i/>
@@ -3258,7 +3162,6 @@
         </w:tabs>
         <w:ind w:left="1080"/>
       </w:pPr>
-      <w:proofErr w:type="spellStart"/>
       <w:r>
         <w:rPr>
           <w:i/>
@@ -3272,7 +3175,6 @@
         </w:rPr>
         <w:t>TM</w:t>
       </w:r>
-      <w:proofErr w:type="spellEnd"/>
       <w:r>
         <w:rPr>
           <w:i/>
@@ -3314,7 +3216,6 @@
         </w:tabs>
         <w:ind w:left="1080"/>
       </w:pPr>
-      <w:proofErr w:type="spellStart"/>
       <w:r>
         <w:rPr>
           <w:i/>
@@ -3328,7 +3229,6 @@
         </w:rPr>
         <w:t>TM</w:t>
       </w:r>
-      <w:proofErr w:type="spellEnd"/>
       <w:r>
         <w:rPr>
           <w:i/>
@@ -3370,7 +3270,6 @@
         </w:tabs>
         <w:ind w:left="1080"/>
       </w:pPr>
-      <w:proofErr w:type="spellStart"/>
       <w:r>
         <w:rPr>
           <w:i/>
@@ -3384,7 +3283,6 @@
         </w:rPr>
         <w:t>TM</w:t>
       </w:r>
-      <w:proofErr w:type="spellEnd"/>
       <w:r>
         <w:rPr>
           <w:i/>
@@ -3426,7 +3324,6 @@
         </w:tabs>
         <w:ind w:left="1080"/>
       </w:pPr>
-      <w:proofErr w:type="spellStart"/>
       <w:r>
         <w:rPr>
           <w:i/>
@@ -3440,7 +3337,6 @@
         </w:rPr>
         <w:t>TM</w:t>
       </w:r>
-      <w:proofErr w:type="spellEnd"/>
       <w:r>
         <w:rPr>
           <w:i/>
@@ -3482,7 +3378,6 @@
         </w:tabs>
         <w:ind w:left="1080"/>
       </w:pPr>
-      <w:proofErr w:type="spellStart"/>
       <w:r>
         <w:rPr>
           <w:i/>
@@ -3496,7 +3391,6 @@
         </w:rPr>
         <w:t>TM</w:t>
       </w:r>
-      <w:proofErr w:type="spellEnd"/>
       <w:r>
         <w:rPr>
           <w:i/>
@@ -3538,7 +3432,6 @@
         </w:tabs>
         <w:ind w:left="1080"/>
       </w:pPr>
-      <w:proofErr w:type="spellStart"/>
       <w:r>
         <w:rPr>
           <w:i/>
@@ -3552,7 +3445,6 @@
         </w:rPr>
         <w:t>TM</w:t>
       </w:r>
-      <w:proofErr w:type="spellEnd"/>
       <w:r>
         <w:rPr>
           <w:i/>
@@ -3594,7 +3486,6 @@
         </w:tabs>
         <w:ind w:left="1080"/>
       </w:pPr>
-      <w:proofErr w:type="spellStart"/>
       <w:r>
         <w:rPr>
           <w:i/>
@@ -3608,7 +3499,6 @@
         </w:rPr>
         <w:t>TM</w:t>
       </w:r>
-      <w:proofErr w:type="spellEnd"/>
       <w:r>
         <w:rPr>
           <w:i/>
@@ -3650,7 +3540,6 @@
         </w:tabs>
         <w:ind w:left="1080"/>
       </w:pPr>
-      <w:proofErr w:type="spellStart"/>
       <w:r>
         <w:rPr>
           <w:i/>
@@ -3664,7 +3553,6 @@
         </w:rPr>
         <w:t>TM</w:t>
       </w:r>
-      <w:proofErr w:type="spellEnd"/>
       <w:r>
         <w:rPr>
           <w:i/>
@@ -3706,7 +3594,6 @@
         </w:tabs>
         <w:ind w:left="1080"/>
       </w:pPr>
-      <w:proofErr w:type="spellStart"/>
       <w:r>
         <w:rPr>
           <w:i/>
@@ -3720,7 +3607,6 @@
         </w:rPr>
         <w:t>TM</w:t>
       </w:r>
-      <w:proofErr w:type="spellEnd"/>
       <w:r>
         <w:rPr>
           <w:i/>
@@ -3762,7 +3648,6 @@
         </w:tabs>
         <w:ind w:left="1080"/>
       </w:pPr>
-      <w:proofErr w:type="spellStart"/>
       <w:r>
         <w:rPr>
           <w:i/>
@@ -3776,7 +3661,6 @@
         </w:rPr>
         <w:t>TM</w:t>
       </w:r>
-      <w:proofErr w:type="spellEnd"/>
       <w:r>
         <w:rPr>
           <w:i/>
@@ -3818,7 +3702,6 @@
         </w:tabs>
         <w:ind w:left="1080"/>
       </w:pPr>
-      <w:proofErr w:type="spellStart"/>
       <w:r>
         <w:rPr>
           <w:i/>
@@ -3832,7 +3715,6 @@
         </w:rPr>
         <w:t>TM</w:t>
       </w:r>
-      <w:proofErr w:type="spellEnd"/>
       <w:r>
         <w:rPr>
           <w:i/>
@@ -3874,7 +3756,6 @@
         </w:tabs>
         <w:ind w:left="1080"/>
       </w:pPr>
-      <w:proofErr w:type="spellStart"/>
       <w:r>
         <w:rPr>
           <w:i/>
@@ -3888,7 +3769,6 @@
         </w:rPr>
         <w:t>TM</w:t>
       </w:r>
-      <w:proofErr w:type="spellEnd"/>
       <w:r>
         <w:rPr>
           <w:i/>
@@ -3930,7 +3810,6 @@
         </w:tabs>
         <w:ind w:left="1080"/>
       </w:pPr>
-      <w:proofErr w:type="spellStart"/>
       <w:r>
         <w:rPr>
           <w:i/>
@@ -3944,7 +3823,6 @@
         </w:rPr>
         <w:t>TM</w:t>
       </w:r>
-      <w:proofErr w:type="spellEnd"/>
       <w:r>
         <w:rPr>
           <w:i/>
@@ -3998,7 +3876,6 @@
         </w:tabs>
         <w:ind w:left="1080"/>
       </w:pPr>
-      <w:proofErr w:type="spellStart"/>
       <w:r>
         <w:rPr>
           <w:i/>
@@ -4012,7 +3889,6 @@
         </w:rPr>
         <w:t>TM</w:t>
       </w:r>
-      <w:proofErr w:type="spellEnd"/>
       <w:r>
         <w:rPr>
           <w:i/>
@@ -4054,7 +3930,6 @@
         </w:tabs>
         <w:ind w:left="1080"/>
       </w:pPr>
-      <w:proofErr w:type="spellStart"/>
       <w:r>
         <w:rPr>
           <w:i/>
@@ -4068,7 +3943,6 @@
         </w:rPr>
         <w:t>TM</w:t>
       </w:r>
-      <w:proofErr w:type="spellEnd"/>
       <w:r>
         <w:rPr>
           <w:i/>
@@ -4110,7 +3984,6 @@
         </w:tabs>
         <w:ind w:left="1080"/>
       </w:pPr>
-      <w:proofErr w:type="spellStart"/>
       <w:r>
         <w:rPr>
           <w:i/>
@@ -4124,7 +3997,6 @@
         </w:rPr>
         <w:t>TM</w:t>
       </w:r>
-      <w:proofErr w:type="spellEnd"/>
       <w:r>
         <w:rPr>
           <w:i/>
@@ -4166,7 +4038,6 @@
         </w:tabs>
         <w:ind w:left="1080"/>
       </w:pPr>
-      <w:proofErr w:type="spellStart"/>
       <w:r>
         <w:rPr>
           <w:i/>
@@ -4180,7 +4051,6 @@
         </w:rPr>
         <w:t>TM</w:t>
       </w:r>
-      <w:proofErr w:type="spellEnd"/>
       <w:r>
         <w:rPr>
           <w:i/>
@@ -4222,7 +4092,6 @@
         </w:tabs>
         <w:ind w:left="1080"/>
       </w:pPr>
-      <w:proofErr w:type="spellStart"/>
       <w:r>
         <w:rPr>
           <w:i/>
@@ -4236,7 +4105,6 @@
         </w:rPr>
         <w:t>TM</w:t>
       </w:r>
-      <w:proofErr w:type="spellEnd"/>
       <w:r>
         <w:rPr>
           <w:i/>
@@ -4278,7 +4146,6 @@
         </w:tabs>
         <w:ind w:left="1080"/>
       </w:pPr>
-      <w:proofErr w:type="spellStart"/>
       <w:r>
         <w:rPr>
           <w:i/>
@@ -4292,7 +4159,6 @@
         </w:rPr>
         <w:t>TM</w:t>
       </w:r>
-      <w:proofErr w:type="spellEnd"/>
       <w:r>
         <w:rPr>
           <w:i/>
@@ -4334,7 +4200,6 @@
         </w:tabs>
         <w:ind w:left="1080"/>
       </w:pPr>
-      <w:proofErr w:type="spellStart"/>
       <w:r>
         <w:rPr>
           <w:i/>
@@ -4348,7 +4213,6 @@
         </w:rPr>
         <w:t>TM</w:t>
       </w:r>
-      <w:proofErr w:type="spellEnd"/>
       <w:r>
         <w:rPr>
           <w:i/>
@@ -4390,7 +4254,6 @@
         </w:tabs>
         <w:ind w:left="1080"/>
       </w:pPr>
-      <w:proofErr w:type="spellStart"/>
       <w:r>
         <w:rPr>
           <w:i/>
@@ -4404,7 +4267,6 @@
         </w:rPr>
         <w:t>TM</w:t>
       </w:r>
-      <w:proofErr w:type="spellEnd"/>
       <w:r>
         <w:rPr>
           <w:i/>
@@ -4446,7 +4308,6 @@
         </w:tabs>
         <w:ind w:left="1080"/>
       </w:pPr>
-      <w:proofErr w:type="spellStart"/>
       <w:r>
         <w:rPr>
           <w:i/>
@@ -4460,7 +4321,6 @@
         </w:rPr>
         <w:t>TM</w:t>
       </w:r>
-      <w:proofErr w:type="spellEnd"/>
       <w:r>
         <w:rPr>
           <w:i/>
@@ -4502,7 +4362,6 @@
         </w:tabs>
         <w:ind w:left="1080"/>
       </w:pPr>
-      <w:proofErr w:type="spellStart"/>
       <w:r>
         <w:rPr>
           <w:i/>
@@ -4516,7 +4375,6 @@
         </w:rPr>
         <w:t>TM</w:t>
       </w:r>
-      <w:proofErr w:type="spellEnd"/>
       <w:r>
         <w:rPr>
           <w:i/>
@@ -4558,7 +4416,6 @@
         </w:tabs>
         <w:ind w:left="1080"/>
       </w:pPr>
-      <w:proofErr w:type="spellStart"/>
       <w:r>
         <w:rPr>
           <w:i/>
@@ -4572,7 +4429,6 @@
         </w:rPr>
         <w:t>TM</w:t>
       </w:r>
-      <w:proofErr w:type="spellEnd"/>
       <w:r>
         <w:rPr>
           <w:i/>
@@ -4614,7 +4470,6 @@
         </w:tabs>
         <w:ind w:left="1080"/>
       </w:pPr>
-      <w:proofErr w:type="spellStart"/>
       <w:r>
         <w:rPr>
           <w:i/>
@@ -4628,7 +4483,6 @@
         </w:rPr>
         <w:t>TM</w:t>
       </w:r>
-      <w:proofErr w:type="spellEnd"/>
       <w:r>
         <w:rPr>
           <w:i/>
@@ -4670,7 +4524,6 @@
         </w:tabs>
         <w:ind w:left="1080"/>
       </w:pPr>
-      <w:proofErr w:type="spellStart"/>
       <w:r>
         <w:rPr>
           <w:i/>
@@ -4684,7 +4537,6 @@
         </w:rPr>
         <w:t>TM</w:t>
       </w:r>
-      <w:proofErr w:type="spellEnd"/>
       <w:r>
         <w:rPr>
           <w:i/>
@@ -4726,7 +4578,6 @@
         </w:tabs>
         <w:ind w:left="1080"/>
       </w:pPr>
-      <w:proofErr w:type="spellStart"/>
       <w:r>
         <w:rPr>
           <w:i/>
@@ -4740,7 +4591,6 @@
         </w:rPr>
         <w:t>TM</w:t>
       </w:r>
-      <w:proofErr w:type="spellEnd"/>
       <w:r>
         <w:rPr>
           <w:i/>
@@ -4782,7 +4632,6 @@
         </w:tabs>
         <w:ind w:left="1080"/>
       </w:pPr>
-      <w:proofErr w:type="spellStart"/>
       <w:r>
         <w:rPr>
           <w:i/>
@@ -4796,7 +4645,6 @@
         </w:rPr>
         <w:t>TM</w:t>
       </w:r>
-      <w:proofErr w:type="spellEnd"/>
       <w:r>
         <w:rPr>
           <w:i/>
@@ -4838,7 +4686,6 @@
         </w:tabs>
         <w:ind w:left="1080"/>
       </w:pPr>
-      <w:proofErr w:type="spellStart"/>
       <w:r>
         <w:rPr>
           <w:i/>
@@ -4852,7 +4699,6 @@
         </w:rPr>
         <w:t>TM</w:t>
       </w:r>
-      <w:proofErr w:type="spellEnd"/>
       <w:r>
         <w:rPr>
           <w:i/>
@@ -4894,7 +4740,6 @@
         </w:tabs>
         <w:ind w:left="1080"/>
       </w:pPr>
-      <w:proofErr w:type="spellStart"/>
       <w:r>
         <w:rPr>
           <w:i/>
@@ -4908,7 +4753,6 @@
         </w:rPr>
         <w:t>TM</w:t>
       </w:r>
-      <w:proofErr w:type="spellEnd"/>
       <w:r>
         <w:rPr>
           <w:i/>
@@ -4950,7 +4794,6 @@
         </w:tabs>
         <w:ind w:left="1080"/>
       </w:pPr>
-      <w:proofErr w:type="spellStart"/>
       <w:r>
         <w:rPr>
           <w:i/>
@@ -4964,7 +4807,6 @@
         </w:rPr>
         <w:t>TM</w:t>
       </w:r>
-      <w:proofErr w:type="spellEnd"/>
       <w:r>
         <w:rPr>
           <w:i/>
@@ -5006,7 +4848,6 @@
         </w:tabs>
         <w:ind w:left="1080"/>
       </w:pPr>
-      <w:proofErr w:type="spellStart"/>
       <w:r>
         <w:rPr>
           <w:i/>
@@ -5020,7 +4861,6 @@
         </w:rPr>
         <w:t>TM</w:t>
       </w:r>
-      <w:proofErr w:type="spellEnd"/>
       <w:r>
         <w:rPr>
           <w:i/>
@@ -5062,7 +4902,6 @@
         </w:tabs>
         <w:ind w:left="1080"/>
       </w:pPr>
-      <w:proofErr w:type="spellStart"/>
       <w:r>
         <w:rPr>
           <w:i/>
@@ -5076,7 +4915,6 @@
         </w:rPr>
         <w:t>TM</w:t>
       </w:r>
-      <w:proofErr w:type="spellEnd"/>
       <w:r>
         <w:rPr>
           <w:i/>
@@ -5118,7 +4956,6 @@
         </w:tabs>
         <w:ind w:left="1080"/>
       </w:pPr>
-      <w:proofErr w:type="spellStart"/>
       <w:r>
         <w:rPr>
           <w:i/>
@@ -5132,7 +4969,6 @@
         </w:rPr>
         <w:t>TM</w:t>
       </w:r>
-      <w:proofErr w:type="spellEnd"/>
       <w:r>
         <w:rPr>
           <w:i/>
@@ -5174,7 +5010,6 @@
         </w:tabs>
         <w:ind w:left="1080"/>
       </w:pPr>
-      <w:proofErr w:type="spellStart"/>
       <w:r>
         <w:rPr>
           <w:i/>
@@ -5188,7 +5023,6 @@
         </w:rPr>
         <w:t>TM</w:t>
       </w:r>
-      <w:proofErr w:type="spellEnd"/>
       <w:r>
         <w:rPr>
           <w:i/>
@@ -5230,7 +5064,6 @@
         </w:tabs>
         <w:ind w:left="1080"/>
       </w:pPr>
-      <w:proofErr w:type="spellStart"/>
       <w:r>
         <w:rPr>
           <w:i/>
@@ -5244,7 +5077,6 @@
         </w:rPr>
         <w:t>TM</w:t>
       </w:r>
-      <w:proofErr w:type="spellEnd"/>
       <w:r>
         <w:rPr>
           <w:i/>
@@ -5286,7 +5118,6 @@
         </w:tabs>
         <w:ind w:left="1080"/>
       </w:pPr>
-      <w:proofErr w:type="spellStart"/>
       <w:r>
         <w:rPr>
           <w:i/>
@@ -5300,7 +5131,6 @@
         </w:rPr>
         <w:t>TM</w:t>
       </w:r>
-      <w:proofErr w:type="spellEnd"/>
       <w:r>
         <w:rPr>
           <w:i/>
@@ -5342,7 +5172,6 @@
         </w:tabs>
         <w:ind w:left="1080"/>
       </w:pPr>
-      <w:proofErr w:type="spellStart"/>
       <w:r>
         <w:rPr>
           <w:i/>
@@ -5356,7 +5185,6 @@
         </w:rPr>
         <w:t>TM</w:t>
       </w:r>
-      <w:proofErr w:type="spellEnd"/>
       <w:r>
         <w:rPr>
           <w:i/>
@@ -5398,7 +5226,6 @@
         </w:tabs>
         <w:ind w:left="1080"/>
       </w:pPr>
-      <w:proofErr w:type="spellStart"/>
       <w:r>
         <w:rPr>
           <w:i/>
@@ -5412,7 +5239,6 @@
         </w:rPr>
         <w:t>TM</w:t>
       </w:r>
-      <w:proofErr w:type="spellEnd"/>
       <w:r>
         <w:rPr>
           <w:i/>
@@ -5454,7 +5280,6 @@
         </w:tabs>
         <w:ind w:left="1080"/>
       </w:pPr>
-      <w:proofErr w:type="spellStart"/>
       <w:r>
         <w:rPr>
           <w:i/>
@@ -5468,7 +5293,6 @@
         </w:rPr>
         <w:t>TM</w:t>
       </w:r>
-      <w:proofErr w:type="spellEnd"/>
       <w:r>
         <w:rPr>
           <w:i/>
@@ -5510,7 +5334,6 @@
         </w:tabs>
         <w:ind w:left="1080"/>
       </w:pPr>
-      <w:proofErr w:type="spellStart"/>
       <w:r>
         <w:rPr>
           <w:i/>
@@ -5525,7 +5348,6 @@
         </w:rPr>
         <w:t>TM</w:t>
       </w:r>
-      <w:proofErr w:type="spellEnd"/>
       <w:r>
         <w:rPr>
           <w:i/>
@@ -5567,7 +5389,6 @@
         </w:tabs>
         <w:ind w:left="1080"/>
       </w:pPr>
-      <w:proofErr w:type="spellStart"/>
       <w:r>
         <w:rPr>
           <w:i/>
@@ -5581,7 +5402,6 @@
         </w:rPr>
         <w:t>TM</w:t>
       </w:r>
-      <w:proofErr w:type="spellEnd"/>
       <w:r>
         <w:rPr>
           <w:i/>
@@ -5623,7 +5443,6 @@
         </w:tabs>
         <w:ind w:left="1080"/>
       </w:pPr>
-      <w:proofErr w:type="spellStart"/>
       <w:r>
         <w:rPr>
           <w:i/>
@@ -5637,7 +5456,6 @@
         </w:rPr>
         <w:t>TM</w:t>
       </w:r>
-      <w:proofErr w:type="spellEnd"/>
       <w:r>
         <w:rPr>
           <w:i/>
@@ -5679,7 +5497,6 @@
         </w:tabs>
         <w:ind w:left="1080"/>
       </w:pPr>
-      <w:proofErr w:type="spellStart"/>
       <w:r>
         <w:rPr>
           <w:i/>
@@ -5693,7 +5510,6 @@
         </w:rPr>
         <w:t>TM</w:t>
       </w:r>
-      <w:proofErr w:type="spellEnd"/>
       <w:r>
         <w:rPr>
           <w:i/>
@@ -5735,7 +5551,6 @@
         </w:tabs>
         <w:ind w:left="1080"/>
       </w:pPr>
-      <w:proofErr w:type="spellStart"/>
       <w:r>
         <w:rPr>
           <w:i/>
@@ -5749,7 +5564,6 @@
         </w:rPr>
         <w:t>TM</w:t>
       </w:r>
-      <w:proofErr w:type="spellEnd"/>
       <w:r>
         <w:rPr>
           <w:i/>
@@ -5791,7 +5605,6 @@
         </w:tabs>
         <w:ind w:left="1080"/>
       </w:pPr>
-      <w:proofErr w:type="spellStart"/>
       <w:r>
         <w:rPr>
           <w:i/>
@@ -5805,7 +5618,6 @@
         </w:rPr>
         <w:t>TM</w:t>
       </w:r>
-      <w:proofErr w:type="spellEnd"/>
       <w:r>
         <w:rPr>
           <w:i/>
@@ -5847,7 +5659,6 @@
         </w:tabs>
         <w:ind w:left="1080"/>
       </w:pPr>
-      <w:proofErr w:type="spellStart"/>
       <w:r>
         <w:rPr>
           <w:i/>
@@ -5861,7 +5672,6 @@
         </w:rPr>
         <w:t>TM</w:t>
       </w:r>
-      <w:proofErr w:type="spellEnd"/>
       <w:r>
         <w:rPr>
           <w:i/>
@@ -6271,8 +6081,6 @@
         <w:t>Table of Contents</w:t>
       </w:r>
     </w:p>
-    <w:bookmarkStart w:id="4" w:name="_GoBack"/>
-    <w:bookmarkEnd w:id="4"/>
     <w:p>
       <w:pPr>
         <w:pStyle w:val="TOC1"/>
@@ -8410,12 +8218,12 @@
         <w:lastRenderedPageBreak/>
         <w:fldChar w:fldCharType="end"/>
       </w:r>
-      <w:bookmarkStart w:id="5" w:name="_Toc438550941"/>
+      <w:bookmarkStart w:id="4" w:name="_Toc438550941"/>
       <w:r>
         <w:t>Introduction</w:t>
       </w:r>
       <w:bookmarkEnd w:id="3"/>
-      <w:bookmarkEnd w:id="5"/>
+      <w:bookmarkEnd w:id="4"/>
     </w:p>
     <w:p>
       <w:pPr>
@@ -8441,11 +8249,7 @@
         <w:ind w:right="-270"/>
       </w:pPr>
       <w:r>
-        <w:t>The Cyber Observable Expression (</w:t>
-      </w:r>
-      <w:proofErr w:type="spellStart"/>
-      <w:r>
-        <w:t>CybOX</w:t>
+        <w:t>The Cyber Observable Expression (CybOX</w:t>
       </w:r>
       <w:r>
         <w:rPr>
@@ -8453,7 +8257,6 @@
         </w:rPr>
         <w:t>TM</w:t>
       </w:r>
-      <w:proofErr w:type="spellEnd"/>
       <w:r>
         <w:t>)</w:t>
       </w:r>
@@ -8487,7 +8290,7 @@
         <w:spacing w:after="240"/>
         <w:ind w:right="-270"/>
       </w:pPr>
-      <w:bookmarkStart w:id="6" w:name="_Toc401131317"/>
+      <w:bookmarkStart w:id="5" w:name="_Toc401131317"/>
       <w:r>
         <w:t xml:space="preserve">In Section </w:t>
       </w:r>
@@ -8518,7 +8321,6 @@
         </w:rPr>
         <w:fldChar w:fldCharType="separate"/>
       </w:r>
-      <w:proofErr w:type="gramStart"/>
       <w:r>
         <w:rPr>
           <w:b/>
@@ -8526,7 +8328,6 @@
         </w:rPr>
         <w:t>1.1</w:t>
       </w:r>
-      <w:proofErr w:type="gramEnd"/>
       <w:r>
         <w:rPr>
           <w:b/>
@@ -8679,7 +8480,7 @@
       <w:r>
         <w:t xml:space="preserve">. </w:t>
       </w:r>
-      <w:bookmarkEnd w:id="6"/>
+      <w:bookmarkEnd w:id="5"/>
       <w:r>
         <w:t xml:space="preserve">In Section </w:t>
       </w:r>
@@ -8732,23 +8533,7 @@
         <w:fldChar w:fldCharType="end"/>
       </w:r>
       <w:r>
-        <w:t xml:space="preserve">, we give background information necessary </w:t>
-      </w:r>
-      <w:proofErr w:type="gramStart"/>
-      <w:r>
-        <w:t>to fully understand</w:t>
-      </w:r>
-      <w:proofErr w:type="gramEnd"/>
-      <w:r>
-        <w:t xml:space="preserve"> the Account Object data model. We present the Account Object </w:t>
-      </w:r>
-      <w:proofErr w:type="gramStart"/>
-      <w:r>
-        <w:t>data model specification details</w:t>
-      </w:r>
-      <w:proofErr w:type="gramEnd"/>
-      <w:r>
-        <w:t xml:space="preserve"> in Section </w:t>
+        <w:t xml:space="preserve">, we give background information necessary to fully understand the Account Object data model. We present the Account Object data model specification details in Section </w:t>
       </w:r>
       <w:r>
         <w:rPr>
@@ -8853,12 +8638,11 @@
       <w:pPr>
         <w:pStyle w:val="Heading2"/>
       </w:pPr>
-      <w:bookmarkStart w:id="7" w:name="_Toc412205405"/>
-      <w:bookmarkStart w:id="8" w:name="_Ref412300941"/>
-      <w:bookmarkStart w:id="9" w:name="_Ref412622367"/>
-      <w:bookmarkStart w:id="10" w:name="_Toc424631596"/>
-      <w:bookmarkStart w:id="11" w:name="_Toc438550942"/>
-      <w:proofErr w:type="spellStart"/>
+      <w:bookmarkStart w:id="6" w:name="_Toc412205405"/>
+      <w:bookmarkStart w:id="7" w:name="_Ref412300941"/>
+      <w:bookmarkStart w:id="8" w:name="_Ref412622367"/>
+      <w:bookmarkStart w:id="9" w:name="_Toc424631596"/>
+      <w:bookmarkStart w:id="10" w:name="_Toc438550942"/>
       <w:r>
         <w:t>CybOX</w:t>
       </w:r>
@@ -8868,15 +8652,14 @@
         </w:rPr>
         <w:t>TM</w:t>
       </w:r>
-      <w:proofErr w:type="spellEnd"/>
       <w:r>
         <w:t xml:space="preserve"> Specification Documents</w:t>
       </w:r>
+      <w:bookmarkEnd w:id="6"/>
       <w:bookmarkEnd w:id="7"/>
       <w:bookmarkEnd w:id="8"/>
       <w:bookmarkEnd w:id="9"/>
       <w:bookmarkEnd w:id="10"/>
-      <w:bookmarkEnd w:id="11"/>
     </w:p>
     <w:p>
       <w:pPr>
@@ -8987,15 +8770,15 @@
         <w:spacing w:before="360" w:after="60"/>
         <w:ind w:left="540" w:hanging="540"/>
       </w:pPr>
-      <w:bookmarkStart w:id="12" w:name="_Ref394437867"/>
-      <w:bookmarkStart w:id="13" w:name="_Toc426119868"/>
-      <w:bookmarkStart w:id="14" w:name="_Toc438550943"/>
+      <w:bookmarkStart w:id="11" w:name="_Ref394437867"/>
+      <w:bookmarkStart w:id="12" w:name="_Toc426119868"/>
+      <w:bookmarkStart w:id="13" w:name="_Toc438550943"/>
       <w:r>
         <w:t>Document Conventions</w:t>
       </w:r>
+      <w:bookmarkEnd w:id="11"/>
       <w:bookmarkEnd w:id="12"/>
       <w:bookmarkEnd w:id="13"/>
-      <w:bookmarkEnd w:id="14"/>
     </w:p>
     <w:p>
       <w:r>
@@ -9010,17 +8793,17 @@
         </w:tabs>
         <w:spacing w:before="360" w:after="60"/>
       </w:pPr>
-      <w:bookmarkStart w:id="15" w:name="_Toc389570603"/>
-      <w:bookmarkStart w:id="16" w:name="_Toc389581073"/>
-      <w:bookmarkStart w:id="17" w:name="_Toc426119870"/>
-      <w:bookmarkStart w:id="18" w:name="_Toc438550944"/>
+      <w:bookmarkStart w:id="14" w:name="_Toc389570603"/>
+      <w:bookmarkStart w:id="15" w:name="_Toc389581073"/>
+      <w:bookmarkStart w:id="16" w:name="_Toc426119870"/>
+      <w:bookmarkStart w:id="17" w:name="_Toc438550944"/>
       <w:r>
         <w:t>Fonts</w:t>
       </w:r>
+      <w:bookmarkEnd w:id="14"/>
       <w:bookmarkEnd w:id="15"/>
       <w:bookmarkEnd w:id="16"/>
       <w:bookmarkEnd w:id="17"/>
-      <w:bookmarkEnd w:id="18"/>
     </w:p>
     <w:p>
       <w:pPr>
@@ -9266,25 +9049,7 @@
           <w:sz w:val="20"/>
           <w:szCs w:val="20"/>
         </w:rPr>
-        <w:t>cyboxCommon</w:t>
-      </w:r>
-      <w:proofErr w:type="gramStart"/>
-      <w:r>
-        <w:rPr>
-          <w:rFonts w:ascii="Courier New" w:hAnsi="Courier New" w:cs="Courier New"/>
-          <w:sz w:val="20"/>
-          <w:szCs w:val="20"/>
-        </w:rPr>
-        <w:t>:BaseObjectPropertyType</w:t>
-      </w:r>
-      <w:proofErr w:type="gramEnd"/>
-      <w:r>
-        <w:rPr>
-          <w:rFonts w:ascii="Courier New" w:hAnsi="Courier New" w:cs="Courier New"/>
-          <w:sz w:val="20"/>
-          <w:szCs w:val="20"/>
-        </w:rPr>
-        <w:t xml:space="preserve"> </w:t>
+        <w:t xml:space="preserve">cyboxCommon:BaseObjectPropertyType </w:t>
       </w:r>
     </w:p>
     <w:p>
@@ -9433,22 +9198,22 @@
       <w:pPr>
         <w:pStyle w:val="Heading3"/>
       </w:pPr>
-      <w:bookmarkStart w:id="19" w:name="_Ref394486021"/>
-      <w:bookmarkStart w:id="20" w:name="_Toc426119871"/>
-      <w:bookmarkStart w:id="21" w:name="_Toc438550945"/>
+      <w:bookmarkStart w:id="18" w:name="_Ref394486021"/>
+      <w:bookmarkStart w:id="19" w:name="_Toc426119871"/>
+      <w:bookmarkStart w:id="20" w:name="_Toc438550945"/>
       <w:r>
         <w:t>UML Package References</w:t>
       </w:r>
+      <w:bookmarkEnd w:id="18"/>
       <w:bookmarkEnd w:id="19"/>
       <w:bookmarkEnd w:id="20"/>
-      <w:bookmarkEnd w:id="21"/>
     </w:p>
     <w:p>
       <w:pPr>
         <w:spacing w:before="80" w:after="240"/>
       </w:pPr>
-      <w:bookmarkStart w:id="22" w:name="_Toc389570605"/>
-      <w:bookmarkStart w:id="23" w:name="_Toc389581075"/>
+      <w:bookmarkStart w:id="21" w:name="_Toc389570605"/>
+      <w:bookmarkStart w:id="22" w:name="_Toc389581075"/>
       <w:r>
         <w:t xml:space="preserve">Each CybOX data model is captured in a different UML package (e.g., Core package) where the packages together compose the full CybOX UML model.  To refer to a particular class of a specific package, we use the format </w:t>
       </w:r>
@@ -9479,39 +9244,10 @@
         <w:t xml:space="preserve"> </w:t>
       </w:r>
       <w:r>
-        <w:t xml:space="preserve">corresponds to the appropriate UML package. The </w:t>
-      </w:r>
-      <w:hyperlink w:anchor="AdditionalArtifacts" w:history="1">
-        <w:r>
-          <w:rPr>
-            <w:rStyle w:val="Hyperlink"/>
-            <w:i/>
-          </w:rPr>
-          <w:t>CybOX Version 2.1.1 Part 1:</w:t>
-        </w:r>
-        <w:r>
-          <w:rPr>
-            <w:rStyle w:val="Hyperlink"/>
-            <w:i/>
-          </w:rPr>
-          <w:t xml:space="preserve"> Overview</w:t>
-        </w:r>
-      </w:hyperlink>
-      <w:r>
-        <w:t xml:space="preserve"> document contains the full list of CybOX packages, along with </w:t>
-      </w:r>
-      <w:r>
-        <w:t xml:space="preserve">the associated prefix notations, descriptions, </w:t>
-      </w:r>
-      <w:r>
-        <w:t xml:space="preserve">and </w:t>
-      </w:r>
-      <w:r>
-        <w:t>examples</w:t>
-      </w:r>
-      <w:r>
-        <w:t xml:space="preserve">. </w:t>
-      </w:r>
+        <w:t xml:space="preserve">corresponds to the appropriate UML package. </w:t>
+      </w:r>
+      <w:bookmarkStart w:id="23" w:name="_GoBack"/>
+      <w:bookmarkEnd w:id="23"/>
     </w:p>
     <w:p>
       <w:pPr>
@@ -9563,8 +9299,8 @@
       <w:r>
         <w:t>UML Diagrams</w:t>
       </w:r>
+      <w:bookmarkEnd w:id="21"/>
       <w:bookmarkEnd w:id="22"/>
-      <w:bookmarkEnd w:id="23"/>
       <w:bookmarkEnd w:id="24"/>
       <w:bookmarkEnd w:id="25"/>
     </w:p>
@@ -9640,11 +9376,7 @@
         <w:spacing w:before="80" w:after="240"/>
       </w:pPr>
       <w:r>
-        <w:t xml:space="preserve">Diagram icons are used in a UML diagram to indicate whether a shape is a class, enumeration, or a data type, and decorative icons are used to indicate whether an element is an attribute of a class or an enumeration literal. In addition, two different arrow styles indicate either a directed association </w:t>
-      </w:r>
-      <w:r>
-        <w:lastRenderedPageBreak/>
-        <w:t>relationship (regular arrowhead) or a generalization relationship (triangle-shaped arrowhead).  The icons and arrow styles we</w:t>
+        <w:t>Diagram icons are used in a UML diagram to indicate whether a shape is a class, enumeration, or a data type, and decorative icons are used to indicate whether an element is an attribute of a class or an enumeration literal. In addition, two different arrow styles indicate either a directed association relationship (regular arrowhead) or a generalization relationship (triangle-shaped arrowhead).  The icons and arrow styles we</w:t>
       </w:r>
       <w:r>
         <w:t xml:space="preserve"> use are shown and described in </w:t>
@@ -9728,27 +9460,54 @@
       <w:bookmarkStart w:id="35" w:name="_Ref397637630"/>
       <w:bookmarkStart w:id="36" w:name="_Toc426119876"/>
       <w:r>
+        <w:lastRenderedPageBreak/>
         <w:t xml:space="preserve">Table </w:t>
       </w:r>
-      <w:fldSimple w:instr=" STYLEREF 1 \s ">
-        <w:r>
-          <w:rPr>
-            <w:noProof/>
-          </w:rPr>
-          <w:t>1</w:t>
-        </w:r>
-      </w:fldSimple>
+      <w:r>
+        <w:fldChar w:fldCharType="begin"/>
+      </w:r>
+      <w:r>
+        <w:instrText xml:space="preserve"> STYLEREF 1 \s </w:instrText>
+      </w:r>
+      <w:r>
+        <w:fldChar w:fldCharType="separate"/>
+      </w:r>
+      <w:r>
+        <w:rPr>
+          <w:noProof/>
+        </w:rPr>
+        <w:t>1</w:t>
+      </w:r>
+      <w:r>
+        <w:rPr>
+          <w:noProof/>
+        </w:rPr>
+        <w:fldChar w:fldCharType="end"/>
+      </w:r>
       <w:r>
         <w:noBreakHyphen/>
       </w:r>
-      <w:fldSimple w:instr=" SEQ Table \* ARABIC \s 1 ">
-        <w:r>
-          <w:rPr>
-            <w:noProof/>
-          </w:rPr>
-          <w:t>1</w:t>
-        </w:r>
-      </w:fldSimple>
+      <w:r>
+        <w:fldChar w:fldCharType="begin"/>
+      </w:r>
+      <w:r>
+        <w:instrText xml:space="preserve"> SEQ Table \* ARABIC \s 1 </w:instrText>
+      </w:r>
+      <w:r>
+        <w:fldChar w:fldCharType="separate"/>
+      </w:r>
+      <w:r>
+        <w:rPr>
+          <w:noProof/>
+        </w:rPr>
+        <w:t>1</w:t>
+      </w:r>
+      <w:r>
+        <w:rPr>
+          <w:noProof/>
+        </w:rPr>
+        <w:fldChar w:fldCharType="end"/>
+      </w:r>
       <w:bookmarkEnd w:id="35"/>
       <w:r>
         <w:t xml:space="preserve">.  </w:t>
@@ -9996,7 +9755,7 @@
                 <v:shape id="_x0000_i1025" type="#_x0000_t75" style="width:23.25pt;height:21pt" o:ole="">
                   <v:imagedata r:id="rId24" o:title=""/>
                 </v:shape>
-                <o:OLEObject Type="Embed" ProgID="PBrush" ShapeID="_x0000_i1025" DrawAspect="Content" ObjectID="_1512292795" r:id="rId25"/>
+                <o:OLEObject Type="Embed" ProgID="PBrush" ShapeID="_x0000_i1025" DrawAspect="Content" ObjectID="_1512715197" r:id="rId25"/>
               </w:object>
             </w:r>
           </w:p>
@@ -10152,7 +9911,7 @@
                 <v:shape id="_x0000_i1026" type="#_x0000_t75" style="width:14.25pt;height:14.25pt" o:ole="">
                   <v:imagedata r:id="rId27" o:title=""/>
                 </v:shape>
-                <o:OLEObject Type="Embed" ProgID="PBrush" ShapeID="_x0000_i1026" DrawAspect="Content" ObjectID="_1512292796" r:id="rId28"/>
+                <o:OLEObject Type="Embed" ProgID="PBrush" ShapeID="_x0000_i1026" DrawAspect="Content" ObjectID="_1512715198" r:id="rId28"/>
               </w:object>
             </w:r>
           </w:p>
@@ -10212,7 +9971,7 @@
                 <v:shape id="_x0000_i1027" type="#_x0000_t75" style="width:14.25pt;height:14.25pt" o:ole="">
                   <v:imagedata r:id="rId29" o:title=""/>
                 </v:shape>
-                <o:OLEObject Type="Embed" ProgID="PBrush" ShapeID="_x0000_i1027" DrawAspect="Content" ObjectID="_1512292797" r:id="rId30"/>
+                <o:OLEObject Type="Embed" ProgID="PBrush" ShapeID="_x0000_i1027" DrawAspect="Content" ObjectID="_1512715199" r:id="rId30"/>
               </w:object>
             </w:r>
           </w:p>
@@ -10329,7 +10088,7 @@
                     </wp:anchor>
                   </w:drawing>
                 </mc:Choice>
-                <mc:Fallback xmlns:mo="http://schemas.microsoft.com/office/mac/office/2008/main" xmlns:mv="urn:schemas-microsoft-com:mac:vml">
+                <mc:Fallback xmlns:mv="urn:schemas-microsoft-com:mac:vml" xmlns:mo="http://schemas.microsoft.com/office/mac/office/2008/main">
                   <w:pict>
                     <v:shapetype w14:anchorId="1790B6E8" id="_x0000_t32" coordsize="21600,21600" o:spt="32" o:oned="t" path="m,l21600,21600e" filled="f">
                       <v:path arrowok="t" fillok="f" o:connecttype="none"/>
@@ -10398,7 +10157,7 @@
                 <v:shape id="_x0000_i1028" type="#_x0000_t75" style="width:57.75pt;height:35.25pt" o:ole="">
                   <v:imagedata r:id="rId31" o:title=""/>
                 </v:shape>
-                <o:OLEObject Type="Embed" ProgID="PBrush" ShapeID="_x0000_i1028" DrawAspect="Content" ObjectID="_1512292798" r:id="rId32"/>
+                <o:OLEObject Type="Embed" ProgID="PBrush" ShapeID="_x0000_i1028" DrawAspect="Content" ObjectID="_1512715200" r:id="rId32"/>
               </w:object>
             </w:r>
           </w:p>
@@ -10681,7 +10440,6 @@
               <w:rPr>
                 <w:b/>
               </w:rPr>
-              <w:lastRenderedPageBreak/>
               <w:t>Verb</w:t>
             </w:r>
           </w:p>
@@ -10746,7 +10504,11 @@
           </w:tcPr>
           <w:p>
             <w:r>
-              <w:t xml:space="preserve">Used to record and preserve information without implying anything about the structure of a class or property.  Often used for properties that encompass general content.  This is the least precise of the three verbs.  </w:t>
+              <w:t xml:space="preserve">Used to record and preserve information without implying anything about the </w:t>
+            </w:r>
+            <w:r>
+              <w:lastRenderedPageBreak/>
+              <w:t xml:space="preserve">structure of a class or property.  Often used for properties that encompass general content.  This is the least precise of the three verbs.  </w:t>
             </w:r>
           </w:p>
         </w:tc>
@@ -11307,15 +11069,7 @@
     </w:p>
     <w:p>
       <w:r>
-        <w:t xml:space="preserve">In this section, we provide high level information about the Account Object data model that is necessary </w:t>
-      </w:r>
-      <w:proofErr w:type="gramStart"/>
-      <w:r>
-        <w:t>to fully understand</w:t>
-      </w:r>
-      <w:proofErr w:type="gramEnd"/>
-      <w:r>
-        <w:t xml:space="preserve"> the specification details given in Section </w:t>
+        <w:t xml:space="preserve">In this section, we provide high level information about the Account Object data model that is necessary to fully understand the specification details given in Section </w:t>
       </w:r>
       <w:r>
         <w:rPr>
@@ -11410,13 +11164,13 @@
         <w:spacing w:before="360" w:after="60"/>
         <w:ind w:left="540" w:hanging="540"/>
       </w:pPr>
-      <w:bookmarkStart w:id="55" w:name="_Toc287332011"/>
-      <w:bookmarkStart w:id="56" w:name="_Toc409437263"/>
-      <w:bookmarkStart w:id="57" w:name="_Toc438550955"/>
+      <w:bookmarkStart w:id="55" w:name="_Toc438550955"/>
+      <w:bookmarkStart w:id="56" w:name="_Toc287332011"/>
+      <w:bookmarkStart w:id="57" w:name="_Toc409437263"/>
       <w:r>
         <w:t>Objects</w:t>
       </w:r>
-      <w:bookmarkEnd w:id="57"/>
+      <w:bookmarkEnd w:id="55"/>
     </w:p>
     <w:p>
       <w:r>
@@ -11641,25 +11395,51 @@
       <w:r>
         <w:t xml:space="preserve">Figure </w:t>
       </w:r>
-      <w:fldSimple w:instr=" STYLEREF 1 \s ">
-        <w:r>
-          <w:rPr>
-            <w:noProof/>
-          </w:rPr>
-          <w:t>3</w:t>
-        </w:r>
-      </w:fldSimple>
+      <w:r>
+        <w:fldChar w:fldCharType="begin"/>
+      </w:r>
+      <w:r>
+        <w:instrText xml:space="preserve"> STYLEREF 1 \s </w:instrText>
+      </w:r>
+      <w:r>
+        <w:fldChar w:fldCharType="separate"/>
+      </w:r>
+      <w:r>
+        <w:rPr>
+          <w:noProof/>
+        </w:rPr>
+        <w:t>3</w:t>
+      </w:r>
+      <w:r>
+        <w:rPr>
+          <w:noProof/>
+        </w:rPr>
+        <w:fldChar w:fldCharType="end"/>
+      </w:r>
       <w:r>
         <w:noBreakHyphen/>
       </w:r>
-      <w:fldSimple w:instr=" SEQ Figure \* ARABIC \s 1 ">
-        <w:r>
-          <w:rPr>
-            <w:noProof/>
-          </w:rPr>
-          <w:t>1</w:t>
-        </w:r>
-      </w:fldSimple>
+      <w:r>
+        <w:fldChar w:fldCharType="begin"/>
+      </w:r>
+      <w:r>
+        <w:instrText xml:space="preserve"> SEQ Figure \* ARABIC \s 1 </w:instrText>
+      </w:r>
+      <w:r>
+        <w:fldChar w:fldCharType="separate"/>
+      </w:r>
+      <w:r>
+        <w:rPr>
+          <w:noProof/>
+        </w:rPr>
+        <w:t>1</w:t>
+      </w:r>
+      <w:r>
+        <w:rPr>
+          <w:noProof/>
+        </w:rPr>
+        <w:fldChar w:fldCharType="end"/>
+      </w:r>
       <w:bookmarkEnd w:id="61"/>
       <w:r>
         <w:t xml:space="preserve">. UML diagram of the </w:t>
@@ -11771,25 +11551,51 @@
       <w:r>
         <w:t xml:space="preserve">Table </w:t>
       </w:r>
-      <w:fldSimple w:instr=" STYLEREF 1 \s ">
-        <w:r>
-          <w:rPr>
-            <w:noProof/>
-          </w:rPr>
-          <w:t>3</w:t>
-        </w:r>
-      </w:fldSimple>
+      <w:r>
+        <w:fldChar w:fldCharType="begin"/>
+      </w:r>
+      <w:r>
+        <w:instrText xml:space="preserve"> STYLEREF 1 \s </w:instrText>
+      </w:r>
+      <w:r>
+        <w:fldChar w:fldCharType="separate"/>
+      </w:r>
+      <w:r>
+        <w:rPr>
+          <w:noProof/>
+        </w:rPr>
+        <w:t>3</w:t>
+      </w:r>
+      <w:r>
+        <w:rPr>
+          <w:noProof/>
+        </w:rPr>
+        <w:fldChar w:fldCharType="end"/>
+      </w:r>
       <w:r>
         <w:noBreakHyphen/>
       </w:r>
-      <w:fldSimple w:instr=" SEQ Table \* ARABIC \s 1 ">
-        <w:r>
-          <w:rPr>
-            <w:noProof/>
-          </w:rPr>
-          <w:t>1</w:t>
-        </w:r>
-      </w:fldSimple>
+      <w:r>
+        <w:fldChar w:fldCharType="begin"/>
+      </w:r>
+      <w:r>
+        <w:instrText xml:space="preserve"> SEQ Table \* ARABIC \s 1 </w:instrText>
+      </w:r>
+      <w:r>
+        <w:fldChar w:fldCharType="separate"/>
+      </w:r>
+      <w:r>
+        <w:rPr>
+          <w:noProof/>
+        </w:rPr>
+        <w:t>1</w:t>
+      </w:r>
+      <w:r>
+        <w:rPr>
+          <w:noProof/>
+        </w:rPr>
+        <w:fldChar w:fldCharType="end"/>
+      </w:r>
       <w:bookmarkEnd w:id="62"/>
       <w:r>
         <w:rPr>
@@ -12922,25 +12728,51 @@
       <w:r>
         <w:t xml:space="preserve">Table </w:t>
       </w:r>
-      <w:fldSimple w:instr=" STYLEREF 1 \s ">
-        <w:r>
-          <w:rPr>
-            <w:noProof/>
-          </w:rPr>
-          <w:t>3</w:t>
-        </w:r>
-      </w:fldSimple>
+      <w:r>
+        <w:fldChar w:fldCharType="begin"/>
+      </w:r>
+      <w:r>
+        <w:instrText xml:space="preserve"> STYLEREF 1 \s </w:instrText>
+      </w:r>
+      <w:r>
+        <w:fldChar w:fldCharType="separate"/>
+      </w:r>
+      <w:r>
+        <w:rPr>
+          <w:noProof/>
+        </w:rPr>
+        <w:t>3</w:t>
+      </w:r>
+      <w:r>
+        <w:rPr>
+          <w:noProof/>
+        </w:rPr>
+        <w:fldChar w:fldCharType="end"/>
+      </w:r>
       <w:r>
         <w:noBreakHyphen/>
       </w:r>
-      <w:fldSimple w:instr=" SEQ Table \* ARABIC \s 1 ">
-        <w:r>
-          <w:rPr>
-            <w:noProof/>
-          </w:rPr>
-          <w:t>2</w:t>
-        </w:r>
-      </w:fldSimple>
+      <w:r>
+        <w:fldChar w:fldCharType="begin"/>
+      </w:r>
+      <w:r>
+        <w:instrText xml:space="preserve"> SEQ Table \* ARABIC \s 1 </w:instrText>
+      </w:r>
+      <w:r>
+        <w:fldChar w:fldCharType="separate"/>
+      </w:r>
+      <w:r>
+        <w:rPr>
+          <w:noProof/>
+        </w:rPr>
+        <w:t>2</w:t>
+      </w:r>
+      <w:r>
+        <w:rPr>
+          <w:noProof/>
+        </w:rPr>
+        <w:fldChar w:fldCharType="end"/>
+      </w:r>
       <w:bookmarkEnd w:id="64"/>
       <w:r>
         <w:rPr>
@@ -13874,25 +13706,51 @@
       <w:r>
         <w:t xml:space="preserve">Table </w:t>
       </w:r>
-      <w:fldSimple w:instr=" STYLEREF 1 \s ">
-        <w:r>
-          <w:rPr>
-            <w:noProof/>
-          </w:rPr>
-          <w:t>3</w:t>
-        </w:r>
-      </w:fldSimple>
+      <w:r>
+        <w:fldChar w:fldCharType="begin"/>
+      </w:r>
+      <w:r>
+        <w:instrText xml:space="preserve"> STYLEREF 1 \s </w:instrText>
+      </w:r>
+      <w:r>
+        <w:fldChar w:fldCharType="separate"/>
+      </w:r>
+      <w:r>
+        <w:rPr>
+          <w:noProof/>
+        </w:rPr>
+        <w:t>3</w:t>
+      </w:r>
+      <w:r>
+        <w:rPr>
+          <w:noProof/>
+        </w:rPr>
+        <w:fldChar w:fldCharType="end"/>
+      </w:r>
       <w:r>
         <w:noBreakHyphen/>
       </w:r>
-      <w:fldSimple w:instr=" SEQ Table \* ARABIC \s 1 ">
-        <w:r>
-          <w:rPr>
-            <w:noProof/>
-          </w:rPr>
-          <w:t>3</w:t>
-        </w:r>
-      </w:fldSimple>
+      <w:r>
+        <w:fldChar w:fldCharType="begin"/>
+      </w:r>
+      <w:r>
+        <w:instrText xml:space="preserve"> SEQ Table \* ARABIC \s 1 </w:instrText>
+      </w:r>
+      <w:r>
+        <w:fldChar w:fldCharType="separate"/>
+      </w:r>
+      <w:r>
+        <w:rPr>
+          <w:noProof/>
+        </w:rPr>
+        <w:t>3</w:t>
+      </w:r>
+      <w:r>
+        <w:rPr>
+          <w:noProof/>
+        </w:rPr>
+        <w:fldChar w:fldCharType="end"/>
+      </w:r>
       <w:bookmarkEnd w:id="66"/>
       <w:r>
         <w:rPr>
@@ -14350,25 +14208,51 @@
       <w:r>
         <w:t xml:space="preserve">Table </w:t>
       </w:r>
-      <w:fldSimple w:instr=" STYLEREF 1 \s ">
-        <w:r>
-          <w:rPr>
-            <w:noProof/>
-          </w:rPr>
-          <w:t>3</w:t>
-        </w:r>
-      </w:fldSimple>
+      <w:r>
+        <w:fldChar w:fldCharType="begin"/>
+      </w:r>
+      <w:r>
+        <w:instrText xml:space="preserve"> STYLEREF 1 \s </w:instrText>
+      </w:r>
+      <w:r>
+        <w:fldChar w:fldCharType="separate"/>
+      </w:r>
+      <w:r>
+        <w:rPr>
+          <w:noProof/>
+        </w:rPr>
+        <w:t>3</w:t>
+      </w:r>
+      <w:r>
+        <w:rPr>
+          <w:noProof/>
+        </w:rPr>
+        <w:fldChar w:fldCharType="end"/>
+      </w:r>
       <w:r>
         <w:noBreakHyphen/>
       </w:r>
-      <w:fldSimple w:instr=" SEQ Table \* ARABIC \s 1 ">
-        <w:r>
-          <w:rPr>
-            <w:noProof/>
-          </w:rPr>
-          <w:t>4</w:t>
-        </w:r>
-      </w:fldSimple>
+      <w:r>
+        <w:fldChar w:fldCharType="begin"/>
+      </w:r>
+      <w:r>
+        <w:instrText xml:space="preserve"> SEQ Table \* ARABIC \s 1 </w:instrText>
+      </w:r>
+      <w:r>
+        <w:fldChar w:fldCharType="separate"/>
+      </w:r>
+      <w:r>
+        <w:rPr>
+          <w:noProof/>
+        </w:rPr>
+        <w:t>4</w:t>
+      </w:r>
+      <w:r>
+        <w:rPr>
+          <w:noProof/>
+        </w:rPr>
+        <w:fldChar w:fldCharType="end"/>
+      </w:r>
       <w:bookmarkEnd w:id="68"/>
       <w:r>
         <w:rPr>
@@ -15008,25 +14892,51 @@
       <w:r>
         <w:t xml:space="preserve">Table </w:t>
       </w:r>
-      <w:fldSimple w:instr=" STYLEREF 1 \s ">
-        <w:r>
-          <w:rPr>
-            <w:noProof/>
-          </w:rPr>
-          <w:t>3</w:t>
-        </w:r>
-      </w:fldSimple>
+      <w:r>
+        <w:fldChar w:fldCharType="begin"/>
+      </w:r>
+      <w:r>
+        <w:instrText xml:space="preserve"> STYLEREF 1 \s </w:instrText>
+      </w:r>
+      <w:r>
+        <w:fldChar w:fldCharType="separate"/>
+      </w:r>
+      <w:r>
+        <w:rPr>
+          <w:noProof/>
+        </w:rPr>
+        <w:t>3</w:t>
+      </w:r>
+      <w:r>
+        <w:rPr>
+          <w:noProof/>
+        </w:rPr>
+        <w:fldChar w:fldCharType="end"/>
+      </w:r>
       <w:r>
         <w:noBreakHyphen/>
       </w:r>
-      <w:fldSimple w:instr=" SEQ Table \* ARABIC \s 1 ">
-        <w:r>
-          <w:rPr>
-            <w:noProof/>
-          </w:rPr>
-          <w:t>5</w:t>
-        </w:r>
-      </w:fldSimple>
+      <w:r>
+        <w:fldChar w:fldCharType="begin"/>
+      </w:r>
+      <w:r>
+        <w:instrText xml:space="preserve"> SEQ Table \* ARABIC \s 1 </w:instrText>
+      </w:r>
+      <w:r>
+        <w:fldChar w:fldCharType="separate"/>
+      </w:r>
+      <w:r>
+        <w:rPr>
+          <w:noProof/>
+        </w:rPr>
+        <w:t>5</w:t>
+      </w:r>
+      <w:r>
+        <w:rPr>
+          <w:noProof/>
+        </w:rPr>
+        <w:fldChar w:fldCharType="end"/>
+      </w:r>
       <w:bookmarkEnd w:id="70"/>
       <w:r>
         <w:rPr>
@@ -18086,8 +17996,8 @@
         <w:lastRenderedPageBreak/>
         <w:t>Conformance</w:t>
       </w:r>
-      <w:bookmarkEnd w:id="55"/>
       <w:bookmarkEnd w:id="56"/>
+      <w:bookmarkEnd w:id="57"/>
       <w:bookmarkEnd w:id="71"/>
       <w:bookmarkEnd w:id="72"/>
     </w:p>
@@ -18198,15 +18108,7 @@
         <w:pStyle w:val="Contributor"/>
       </w:pPr>
       <w:r>
-        <w:t xml:space="preserve">Liron Schiff, </w:t>
-      </w:r>
-      <w:proofErr w:type="spellStart"/>
-      <w:r>
-        <w:t>Comilion</w:t>
-      </w:r>
-      <w:proofErr w:type="spellEnd"/>
-      <w:r>
-        <w:t xml:space="preserve"> (mobile) Ltd.</w:t>
+        <w:t>Liron Schiff, Comilion (mobile) Ltd.</w:t>
       </w:r>
     </w:p>
     <w:p>
@@ -18214,15 +18116,7 @@
         <w:pStyle w:val="Contributor"/>
       </w:pPr>
       <w:r>
-        <w:t xml:space="preserve">Jane </w:t>
-      </w:r>
-      <w:proofErr w:type="spellStart"/>
-      <w:r>
-        <w:t>Ginn</w:t>
-      </w:r>
-      <w:proofErr w:type="spellEnd"/>
-      <w:r>
-        <w:t>, Cyber Threat Intelligence Network, Inc. (CTIN)</w:t>
+        <w:t>Jane Ginn, Cyber Threat Intelligence Network, Inc. (CTIN)</w:t>
       </w:r>
     </w:p>
     <w:p>
@@ -18237,21 +18131,8 @@
       <w:pPr>
         <w:pStyle w:val="Contributor"/>
       </w:pPr>
-      <w:proofErr w:type="spellStart"/>
-      <w:r>
-        <w:t>Ryusuke</w:t>
-      </w:r>
-      <w:proofErr w:type="spellEnd"/>
-      <w:r>
-        <w:t xml:space="preserve"> </w:t>
-      </w:r>
-      <w:proofErr w:type="spellStart"/>
-      <w:r>
-        <w:t>Masuoka</w:t>
-      </w:r>
-      <w:proofErr w:type="spellEnd"/>
-      <w:r>
-        <w:t>, Fujitsu Limited</w:t>
+      <w:r>
+        <w:t>Ryusuke Masuoka, Fujitsu Limited</w:t>
       </w:r>
     </w:p>
     <w:p>
@@ -18267,15 +18148,7 @@
         <w:pStyle w:val="Contributor"/>
       </w:pPr>
       <w:r>
-        <w:t xml:space="preserve">Jason </w:t>
-      </w:r>
-      <w:proofErr w:type="spellStart"/>
-      <w:r>
-        <w:t>Keirstead</w:t>
-      </w:r>
-      <w:proofErr w:type="spellEnd"/>
-      <w:r>
-        <w:t>, IBM</w:t>
+        <w:t>Jason Keirstead, IBM</w:t>
       </w:r>
     </w:p>
     <w:p>
@@ -18283,15 +18156,7 @@
         <w:pStyle w:val="Contributor"/>
       </w:pPr>
       <w:r>
-        <w:t xml:space="preserve">Paul Martini, </w:t>
-      </w:r>
-      <w:proofErr w:type="spellStart"/>
-      <w:r>
-        <w:t>iboss</w:t>
-      </w:r>
-      <w:proofErr w:type="spellEnd"/>
-      <w:r>
-        <w:t>, Inc.</w:t>
+        <w:t>Paul Martini, iboss, Inc.</w:t>
       </w:r>
     </w:p>
     <w:p>
@@ -18299,36 +18164,15 @@
         <w:pStyle w:val="Contributor"/>
       </w:pPr>
       <w:r>
-        <w:t xml:space="preserve">Jerome </w:t>
-      </w:r>
-      <w:proofErr w:type="spellStart"/>
-      <w:r>
-        <w:t>Athias</w:t>
-      </w:r>
-      <w:proofErr w:type="spellEnd"/>
-      <w:r>
-        <w:t>, Individual</w:t>
+        <w:t>Jerome Athias, Individual</w:t>
       </w:r>
     </w:p>
     <w:p>
       <w:pPr>
         <w:pStyle w:val="Contributor"/>
       </w:pPr>
-      <w:proofErr w:type="spellStart"/>
-      <w:r>
-        <w:t>Sanjiv</w:t>
-      </w:r>
-      <w:proofErr w:type="spellEnd"/>
-      <w:r>
-        <w:t xml:space="preserve"> </w:t>
-      </w:r>
-      <w:proofErr w:type="spellStart"/>
-      <w:r>
-        <w:t>Kalkar</w:t>
-      </w:r>
-      <w:proofErr w:type="spellEnd"/>
-      <w:r>
-        <w:t>, Individual</w:t>
+      <w:r>
+        <w:t>Sanjiv Kalkar, Individual</w:t>
       </w:r>
     </w:p>
     <w:p>
@@ -18359,58 +18203,16 @@
       <w:pPr>
         <w:pStyle w:val="Contributor"/>
       </w:pPr>
-      <w:proofErr w:type="spellStart"/>
-      <w:r>
-        <w:t>Wouter</w:t>
-      </w:r>
-      <w:proofErr w:type="spellEnd"/>
-      <w:r>
-        <w:t xml:space="preserve"> </w:t>
-      </w:r>
-      <w:proofErr w:type="spellStart"/>
-      <w:r>
-        <w:t>Bolsterlee</w:t>
-      </w:r>
-      <w:proofErr w:type="spellEnd"/>
-      <w:r>
-        <w:t xml:space="preserve">, </w:t>
-      </w:r>
-      <w:proofErr w:type="spellStart"/>
-      <w:r>
-        <w:t>Intelworks</w:t>
-      </w:r>
-      <w:proofErr w:type="spellEnd"/>
-      <w:r>
-        <w:t xml:space="preserve"> BV</w:t>
+      <w:r>
+        <w:t>Wouter Bolsterlee, Intelworks BV</w:t>
       </w:r>
     </w:p>
     <w:p>
       <w:pPr>
         <w:pStyle w:val="Contributor"/>
       </w:pPr>
-      <w:proofErr w:type="spellStart"/>
-      <w:r>
-        <w:t>Joep</w:t>
-      </w:r>
-      <w:proofErr w:type="spellEnd"/>
-      <w:r>
-        <w:t xml:space="preserve"> </w:t>
-      </w:r>
-      <w:proofErr w:type="spellStart"/>
-      <w:r>
-        <w:t>Gommers</w:t>
-      </w:r>
-      <w:proofErr w:type="spellEnd"/>
-      <w:r>
-        <w:t xml:space="preserve">, </w:t>
-      </w:r>
-      <w:proofErr w:type="spellStart"/>
-      <w:r>
-        <w:t>Intelworks</w:t>
-      </w:r>
-      <w:proofErr w:type="spellEnd"/>
-      <w:r>
-        <w:t xml:space="preserve"> BV</w:t>
+      <w:r>
+        <w:t>Joep Gommers, Intelworks BV</w:t>
       </w:r>
     </w:p>
     <w:p>
@@ -18418,52 +18220,15 @@
         <w:pStyle w:val="Contributor"/>
       </w:pPr>
       <w:r>
-        <w:t xml:space="preserve">Sergey </w:t>
-      </w:r>
-      <w:proofErr w:type="spellStart"/>
-      <w:r>
-        <w:t>Polzunov</w:t>
-      </w:r>
-      <w:proofErr w:type="spellEnd"/>
-      <w:r>
-        <w:t xml:space="preserve">, </w:t>
-      </w:r>
-      <w:proofErr w:type="spellStart"/>
-      <w:r>
-        <w:t>Intelworks</w:t>
-      </w:r>
-      <w:proofErr w:type="spellEnd"/>
-      <w:r>
-        <w:t xml:space="preserve"> BV</w:t>
+        <w:t>Sergey Polzunov, Intelworks BV</w:t>
       </w:r>
     </w:p>
     <w:p>
       <w:pPr>
         <w:pStyle w:val="Contributor"/>
       </w:pPr>
-      <w:proofErr w:type="spellStart"/>
-      <w:r>
-        <w:t>Rutger</w:t>
-      </w:r>
-      <w:proofErr w:type="spellEnd"/>
-      <w:r>
-        <w:t xml:space="preserve"> </w:t>
-      </w:r>
-      <w:proofErr w:type="spellStart"/>
-      <w:r>
-        <w:t>Prins</w:t>
-      </w:r>
-      <w:proofErr w:type="spellEnd"/>
-      <w:r>
-        <w:t xml:space="preserve">, </w:t>
-      </w:r>
-      <w:proofErr w:type="spellStart"/>
-      <w:r>
-        <w:t>Intelworks</w:t>
-      </w:r>
-      <w:proofErr w:type="spellEnd"/>
-      <w:r>
-        <w:t xml:space="preserve"> BV</w:t>
+      <w:r>
+        <w:t>Rutger Prins, Intelworks BV</w:t>
       </w:r>
     </w:p>
     <w:p>
@@ -18471,23 +18236,7 @@
         <w:pStyle w:val="Contributor"/>
       </w:pPr>
       <w:r>
-        <w:t xml:space="preserve">Andrei </w:t>
-      </w:r>
-      <w:proofErr w:type="spellStart"/>
-      <w:r>
-        <w:t>Sîrghi</w:t>
-      </w:r>
-      <w:proofErr w:type="spellEnd"/>
-      <w:r>
-        <w:t xml:space="preserve">, </w:t>
-      </w:r>
-      <w:proofErr w:type="spellStart"/>
-      <w:r>
-        <w:t>Intelworks</w:t>
-      </w:r>
-      <w:proofErr w:type="spellEnd"/>
-      <w:r>
-        <w:t xml:space="preserve"> BV</w:t>
+        <w:t>Andrei Sîrghi, Intelworks BV</w:t>
       </w:r>
     </w:p>
     <w:p>
@@ -18551,15 +18300,7 @@
         <w:pStyle w:val="Contributor"/>
       </w:pPr>
       <w:r>
-        <w:t xml:space="preserve">Takahiro </w:t>
-      </w:r>
-      <w:proofErr w:type="spellStart"/>
-      <w:r>
-        <w:t>Kakumaru</w:t>
-      </w:r>
-      <w:proofErr w:type="spellEnd"/>
-      <w:r>
-        <w:t>, NEC Corporation</w:t>
+        <w:t>Takahiro Kakumaru, NEC Corporation</w:t>
       </w:r>
     </w:p>
     <w:p>
@@ -18591,36 +18332,15 @@
         <w:pStyle w:val="Contributor"/>
       </w:pPr>
       <w:r>
-        <w:t xml:space="preserve">Igor </w:t>
-      </w:r>
-      <w:proofErr w:type="spellStart"/>
-      <w:r>
-        <w:t>Baikalov</w:t>
-      </w:r>
-      <w:proofErr w:type="spellEnd"/>
-      <w:r>
-        <w:t xml:space="preserve">, </w:t>
-      </w:r>
-      <w:proofErr w:type="spellStart"/>
-      <w:r>
-        <w:t>Securonix</w:t>
-      </w:r>
-      <w:proofErr w:type="spellEnd"/>
+        <w:t>Igor Baikalov, Securonix</w:t>
+      </w:r>
     </w:p>
     <w:p>
       <w:pPr>
         <w:pStyle w:val="Contributor"/>
       </w:pPr>
       <w:r>
-        <w:t xml:space="preserve">Bernd </w:t>
-      </w:r>
-      <w:proofErr w:type="spellStart"/>
-      <w:r>
-        <w:t>Grobauer</w:t>
-      </w:r>
-      <w:proofErr w:type="spellEnd"/>
-      <w:r>
-        <w:t>, Siemens AG</w:t>
+        <w:t>Bernd Grobauer, Siemens AG</w:t>
       </w:r>
     </w:p>
     <w:p>
@@ -19045,7 +18765,7 @@
         <w:sz w:val="16"/>
         <w:szCs w:val="16"/>
       </w:rPr>
-      <w:t>10</w:t>
+      <w:t>8</w:t>
     </w:r>
     <w:r>
       <w:rPr>
@@ -21900,7 +21620,7 @@
 </file>
 
 <file path=customXml/itemProps1.xml><?xml version="1.0" encoding="utf-8"?>
-<ds:datastoreItem xmlns:ds="http://schemas.openxmlformats.org/officeDocument/2006/customXml" ds:itemID="{E42BB508-E586-4692-9319-5D8C73B0A32F}">
+<ds:datastoreItem xmlns:ds="http://schemas.openxmlformats.org/officeDocument/2006/customXml" ds:itemID="{13176CF9-8FED-4C35-A83D-7374BD01FD68}">
   <ds:schemaRefs>
     <ds:schemaRef ds:uri="http://schemas.openxmlformats.org/officeDocument/2006/bibliography"/>
   </ds:schemaRefs>

</xml_diff>